<commit_message>
Add team name/project name and logo to assignment 1 doc
</commit_message>
<xml_diff>
--- a/docs/design/Project Template.docx
+++ b/docs/design/Project Template.docx
@@ -30,6 +30,74 @@
             <w:r>
               <w:rPr>
                 <w:caps/>
+                <w:noProof/>
+              </w:rPr>
+              <w:drawing>
+                <wp:anchor distT="0" distB="0" distL="114300" distR="114300" simplePos="0" relativeHeight="251658240" behindDoc="0" locked="0" layoutInCell="1" allowOverlap="1" wp14:anchorId="2DC64744" wp14:editId="1B98B625">
+                  <wp:simplePos x="0" y="0"/>
+                  <wp:positionH relativeFrom="column">
+                    <wp:posOffset>1674495</wp:posOffset>
+                  </wp:positionH>
+                  <wp:positionV relativeFrom="paragraph">
+                    <wp:posOffset>1169299</wp:posOffset>
+                  </wp:positionV>
+                  <wp:extent cx="2447925" cy="1018669"/>
+                  <wp:effectExtent l="0" t="0" r="0" b="0"/>
+                  <wp:wrapNone/>
+                  <wp:docPr id="1" name="Picture 1"/>
+                  <wp:cNvGraphicFramePr>
+                    <a:graphicFrameLocks xmlns:a="http://schemas.openxmlformats.org/drawingml/2006/main" noChangeAspect="1"/>
+                  </wp:cNvGraphicFramePr>
+                  <a:graphic xmlns:a="http://schemas.openxmlformats.org/drawingml/2006/main">
+                    <a:graphicData uri="http://schemas.openxmlformats.org/drawingml/2006/picture">
+                      <pic:pic xmlns:pic="http://schemas.openxmlformats.org/drawingml/2006/picture">
+                        <pic:nvPicPr>
+                          <pic:cNvPr id="0" name="Picture 1"/>
+                          <pic:cNvPicPr>
+                            <a:picLocks noChangeAspect="1" noChangeArrowheads="1"/>
+                          </pic:cNvPicPr>
+                        </pic:nvPicPr>
+                        <pic:blipFill>
+                          <a:blip r:embed="rId5">
+                            <a:extLst>
+                              <a:ext uri="{28A0092B-C50C-407E-A947-70E740481C1C}">
+                                <a14:useLocalDpi xmlns:a14="http://schemas.microsoft.com/office/drawing/2010/main" val="0"/>
+                              </a:ext>
+                            </a:extLst>
+                          </a:blip>
+                          <a:srcRect/>
+                          <a:stretch>
+                            <a:fillRect/>
+                          </a:stretch>
+                        </pic:blipFill>
+                        <pic:spPr bwMode="auto">
+                          <a:xfrm>
+                            <a:off x="0" y="0"/>
+                            <a:ext cx="2447925" cy="1018669"/>
+                          </a:xfrm>
+                          <a:prstGeom prst="rect">
+                            <a:avLst/>
+                          </a:prstGeom>
+                          <a:noFill/>
+                          <a:ln>
+                            <a:noFill/>
+                          </a:ln>
+                        </pic:spPr>
+                      </pic:pic>
+                    </a:graphicData>
+                  </a:graphic>
+                  <wp14:sizeRelH relativeFrom="margin">
+                    <wp14:pctWidth>0</wp14:pctWidth>
+                  </wp14:sizeRelH>
+                  <wp14:sizeRelV relativeFrom="margin">
+                    <wp14:pctHeight>0</wp14:pctHeight>
+                  </wp14:sizeRelV>
+                </wp:anchor>
+              </w:drawing>
+            </w:r>
+            <w:r>
+              <w:rPr>
+                <w:caps/>
               </w:rPr>
               <w:t xml:space="preserve">CPSC 2720 </w:t>
             </w:r>
@@ -72,13 +140,33 @@
             <w:pPr>
               <w:pStyle w:val="NoSpacing"/>
               <w:jc w:val="center"/>
-            </w:pPr>
-            <w:r>
               <w:rPr>
                 <w:sz w:val="80"/>
                 <w:szCs w:val="80"/>
               </w:rPr>
-              <w:t>[Project Name]</w:t>
+            </w:pPr>
+          </w:p>
+          <w:p>
+            <w:pPr>
+              <w:pStyle w:val="NoSpacing"/>
+              <w:jc w:val="center"/>
+              <w:rPr>
+                <w:sz w:val="80"/>
+                <w:szCs w:val="80"/>
+              </w:rPr>
+            </w:pPr>
+          </w:p>
+          <w:p>
+            <w:pPr>
+              <w:pStyle w:val="NoSpacing"/>
+              <w:jc w:val="center"/>
+            </w:pPr>
+            <w:r>
+              <w:rPr>
+                <w:sz w:val="80"/>
+                <w:szCs w:val="80"/>
+              </w:rPr>
+              <w:t>BBG Adventure</w:t>
             </w:r>
           </w:p>
         </w:tc>
@@ -101,16 +189,34 @@
             <w:pPr>
               <w:pStyle w:val="NoSpacing"/>
               <w:jc w:val="center"/>
-            </w:pPr>
-            <w:bookmarkStart w:id="0" w:name="_GoBack"/>
-            <w:r>
               <w:rPr>
                 <w:sz w:val="44"/>
                 <w:szCs w:val="44"/>
               </w:rPr>
-              <w:t>[Project Team Name]</w:t>
-            </w:r>
-            <w:bookmarkEnd w:id="0"/>
+            </w:pPr>
+            <w:r>
+              <w:rPr>
+                <w:sz w:val="44"/>
+                <w:szCs w:val="44"/>
+              </w:rPr>
+              <w:t>Team Big Boys</w:t>
+            </w:r>
+            <w:r>
+              <w:rPr>
+                <w:sz w:val="44"/>
+                <w:szCs w:val="44"/>
+              </w:rPr>
+              <w:t xml:space="preserve"> </w:t>
+            </w:r>
+          </w:p>
+          <w:p>
+            <w:pPr>
+              <w:pStyle w:val="NoSpacing"/>
+              <w:jc w:val="center"/>
+            </w:pPr>
+            <w:r>
+              <w:t>Letter: G</w:t>
+            </w:r>
           </w:p>
         </w:tc>
       </w:tr>
@@ -936,18 +1042,18 @@
         <w:pStyle w:val="Heading1"/>
         <w:pageBreakBefore/>
       </w:pPr>
-      <w:bookmarkStart w:id="1" w:name="_Toc415838163"/>
-      <w:bookmarkStart w:id="2" w:name="__RefHeading__1106_763902198"/>
-      <w:bookmarkStart w:id="3" w:name="_Toc462732637"/>
-      <w:bookmarkStart w:id="4" w:name="_Toc462733215"/>
+      <w:bookmarkStart w:id="0" w:name="_Toc415838163"/>
+      <w:bookmarkStart w:id="1" w:name="__RefHeading__1106_763902198"/>
+      <w:bookmarkStart w:id="2" w:name="_Toc462732637"/>
+      <w:bookmarkStart w:id="3" w:name="_Toc462733215"/>
+      <w:bookmarkEnd w:id="0"/>
       <w:bookmarkEnd w:id="1"/>
-      <w:bookmarkEnd w:id="2"/>
       <w:r>
         <w:lastRenderedPageBreak/>
         <w:t>Revision History</w:t>
       </w:r>
+      <w:bookmarkEnd w:id="2"/>
       <w:bookmarkEnd w:id="3"/>
-      <w:bookmarkEnd w:id="4"/>
     </w:p>
     <w:tbl>
       <w:tblPr>
@@ -962,8 +1068,8 @@
         <w:tblLook w:val="04A0" w:firstRow="1" w:lastRow="0" w:firstColumn="1" w:lastColumn="0" w:noHBand="0" w:noVBand="1"/>
       </w:tblPr>
       <w:tblGrid>
-        <w:gridCol w:w="3121"/>
-        <w:gridCol w:w="3123"/>
+        <w:gridCol w:w="3124"/>
+        <w:gridCol w:w="3120"/>
         <w:gridCol w:w="3116"/>
       </w:tblGrid>
       <w:tr>
@@ -1027,6 +1133,77 @@
                 <w:b/>
               </w:rPr>
               <w:t>Name</w:t>
+            </w:r>
+          </w:p>
+        </w:tc>
+      </w:tr>
+      <w:tr>
+        <w:tc>
+          <w:tcPr>
+            <w:tcW w:w="3191" w:type="dxa"/>
+            <w:tcBorders>
+              <w:top w:val="single" w:sz="4" w:space="0" w:color="00000A"/>
+              <w:left w:val="single" w:sz="4" w:space="0" w:color="00000A"/>
+              <w:bottom w:val="single" w:sz="4" w:space="0" w:color="00000A"/>
+              <w:right w:val="single" w:sz="4" w:space="0" w:color="00000A"/>
+            </w:tcBorders>
+            <w:shd w:val="clear" w:color="auto" w:fill="FFFFFF"/>
+            <w:tcMar>
+              <w:left w:w="103" w:type="dxa"/>
+            </w:tcMar>
+          </w:tcPr>
+          <w:p>
+            <w:pPr>
+              <w:spacing w:after="0" w:line="100" w:lineRule="atLeast"/>
+            </w:pPr>
+            <w:r>
+              <w:t>2/10/2018</w:t>
+            </w:r>
+          </w:p>
+        </w:tc>
+        <w:tc>
+          <w:tcPr>
+            <w:tcW w:w="3192" w:type="dxa"/>
+            <w:tcBorders>
+              <w:top w:val="single" w:sz="4" w:space="0" w:color="00000A"/>
+              <w:left w:val="single" w:sz="4" w:space="0" w:color="00000A"/>
+              <w:bottom w:val="single" w:sz="4" w:space="0" w:color="00000A"/>
+              <w:right w:val="single" w:sz="4" w:space="0" w:color="00000A"/>
+            </w:tcBorders>
+            <w:shd w:val="clear" w:color="auto" w:fill="FFFFFF"/>
+            <w:tcMar>
+              <w:left w:w="103" w:type="dxa"/>
+            </w:tcMar>
+          </w:tcPr>
+          <w:p>
+            <w:pPr>
+              <w:spacing w:after="0" w:line="100" w:lineRule="atLeast"/>
+            </w:pPr>
+            <w:r>
+              <w:t xml:space="preserve">Added title page and logo </w:t>
+            </w:r>
+          </w:p>
+        </w:tc>
+        <w:tc>
+          <w:tcPr>
+            <w:tcW w:w="3192" w:type="dxa"/>
+            <w:tcBorders>
+              <w:top w:val="single" w:sz="4" w:space="0" w:color="00000A"/>
+              <w:left w:val="single" w:sz="4" w:space="0" w:color="00000A"/>
+              <w:bottom w:val="single" w:sz="4" w:space="0" w:color="00000A"/>
+              <w:right w:val="single" w:sz="4" w:space="0" w:color="00000A"/>
+            </w:tcBorders>
+            <w:shd w:val="clear" w:color="auto" w:fill="FFFFFF"/>
+            <w:tcMar>
+              <w:left w:w="103" w:type="dxa"/>
+            </w:tcMar>
+          </w:tcPr>
+          <w:p>
+            <w:pPr>
+              <w:spacing w:after="0" w:line="100" w:lineRule="atLeast"/>
+            </w:pPr>
+            <w:r>
+              <w:t>Gideon Richter</w:t>
             </w:r>
           </w:p>
         </w:tc>
@@ -1113,11 +1290,15 @@
       <w:pPr>
         <w:pStyle w:val="Heading1"/>
       </w:pPr>
-      <w:bookmarkStart w:id="5" w:name="_Toc462733216"/>
+      <w:bookmarkStart w:id="4" w:name="_Toc462733216"/>
       <w:r>
         <w:lastRenderedPageBreak/>
         <w:t>Introduction</w:t>
       </w:r>
+      <w:bookmarkEnd w:id="4"/>
+    </w:p>
+    <w:p>
+      <w:bookmarkStart w:id="5" w:name="_GoBack"/>
       <w:bookmarkEnd w:id="5"/>
     </w:p>
     <w:p>
@@ -1339,6 +1520,7 @@
     <w:lsdException w:name="HTML Sample" w:semiHidden="1" w:unhideWhenUsed="1"/>
     <w:lsdException w:name="HTML Typewriter" w:semiHidden="1" w:unhideWhenUsed="1"/>
     <w:lsdException w:name="HTML Variable" w:semiHidden="1" w:unhideWhenUsed="1"/>
+    <w:lsdException w:name="Normal Table" w:semiHidden="1" w:unhideWhenUsed="1"/>
     <w:lsdException w:name="annotation subject" w:semiHidden="1" w:unhideWhenUsed="1"/>
     <w:lsdException w:name="No List" w:semiHidden="1" w:unhideWhenUsed="1"/>
     <w:lsdException w:name="Outline List 1" w:semiHidden="1" w:unhideWhenUsed="1"/>
@@ -1382,8 +1564,10 @@
     <w:lsdException w:name="Table Elegant" w:semiHidden="1" w:unhideWhenUsed="1"/>
     <w:lsdException w:name="Table Professional" w:semiHidden="1" w:unhideWhenUsed="1"/>
     <w:lsdException w:name="Table Subtle 1" w:semiHidden="1" w:unhideWhenUsed="1"/>
+    <w:lsdException w:name="Table Subtle 2" w:semiHidden="1" w:unhideWhenUsed="1"/>
     <w:lsdException w:name="Table Web 1" w:semiHidden="1" w:unhideWhenUsed="1"/>
     <w:lsdException w:name="Table Web 2" w:semiHidden="1" w:unhideWhenUsed="1"/>
+    <w:lsdException w:name="Table Web 3" w:semiHidden="1" w:unhideWhenUsed="1"/>
     <w:lsdException w:name="Balloon Text" w:semiHidden="1" w:unhideWhenUsed="1"/>
     <w:lsdException w:name="Table Grid" w:uiPriority="39"/>
     <w:lsdException w:name="Table Theme" w:semiHidden="1" w:unhideWhenUsed="1"/>
@@ -2654,7 +2838,7 @@
 </file>
 
 <file path=customXml/itemProps1.xml><?xml version="1.0" encoding="utf-8"?>
-<ds:datastoreItem xmlns:ds="http://schemas.openxmlformats.org/officeDocument/2006/customXml" ds:itemID="{69896A4C-0DF9-4D75-A77C-E1BF5BD87556}">
+<ds:datastoreItem xmlns:ds="http://schemas.openxmlformats.org/officeDocument/2006/customXml" ds:itemID="{237F663B-852E-4769-9FF3-86E8B4E93A74}">
   <ds:schemaRefs>
     <ds:schemaRef ds:uri="http://schemas.openxmlformats.org/officeDocument/2006/bibliography"/>
   </ds:schemaRefs>

</xml_diff>

<commit_message>
Fix spelling mistakes and add Development Process Heading
</commit_message>
<xml_diff>
--- a/docs/design/Project Template.docx
+++ b/docs/design/Project Template.docx
@@ -334,6 +334,7 @@
             </w:tabs>
             <w:rPr>
               <w:noProof/>
+              <w:lang w:val="en-US" w:eastAsia="en-US"/>
             </w:rPr>
           </w:pPr>
           <w:r>
@@ -345,7 +346,7 @@
           <w:r>
             <w:fldChar w:fldCharType="separate"/>
           </w:r>
-          <w:hyperlink w:anchor="_Toc462733215" w:history="1">
+          <w:hyperlink w:anchor="_Toc506143355" w:history="1">
             <w:r>
               <w:rPr>
                 <w:rStyle w:val="Hyperlink"/>
@@ -372,7 +373,7 @@
                 <w:noProof/>
                 <w:webHidden/>
               </w:rPr>
-              <w:instrText xml:space="preserve"> PAGEREF _Toc462733215 \h </w:instrText>
+              <w:instrText xml:space="preserve"> PAGEREF _Toc506143355 \h </w:instrText>
             </w:r>
             <w:r>
               <w:rPr>
@@ -411,9 +412,10 @@
             </w:tabs>
             <w:rPr>
               <w:noProof/>
+              <w:lang w:val="en-US" w:eastAsia="en-US"/>
             </w:rPr>
           </w:pPr>
-          <w:hyperlink w:anchor="_Toc462733216" w:history="1">
+          <w:hyperlink w:anchor="_Toc506143356" w:history="1">
             <w:r>
               <w:rPr>
                 <w:rStyle w:val="Hyperlink"/>
@@ -440,7 +442,7 @@
                 <w:noProof/>
                 <w:webHidden/>
               </w:rPr>
-              <w:instrText xml:space="preserve"> PAGEREF _Toc462733216 \h </w:instrText>
+              <w:instrText xml:space="preserve"> PAGEREF _Toc506143356 \h </w:instrText>
             </w:r>
             <w:r>
               <w:rPr>
@@ -479,9 +481,10 @@
             </w:tabs>
             <w:rPr>
               <w:noProof/>
+              <w:lang w:val="en-US" w:eastAsia="en-US"/>
             </w:rPr>
           </w:pPr>
-          <w:hyperlink w:anchor="_Toc462733217" w:history="1">
+          <w:hyperlink w:anchor="_Toc506143357" w:history="1">
             <w:r>
               <w:rPr>
                 <w:rStyle w:val="Hyperlink"/>
@@ -508,7 +511,7 @@
                 <w:noProof/>
                 <w:webHidden/>
               </w:rPr>
-              <w:instrText xml:space="preserve"> PAGEREF _Toc462733217 \h </w:instrText>
+              <w:instrText xml:space="preserve"> PAGEREF _Toc506143357 \h </w:instrText>
             </w:r>
             <w:r>
               <w:rPr>
@@ -547,9 +550,10 @@
             </w:tabs>
             <w:rPr>
               <w:noProof/>
+              <w:lang w:val="en-US" w:eastAsia="en-US"/>
             </w:rPr>
           </w:pPr>
-          <w:hyperlink w:anchor="_Toc462733218" w:history="1">
+          <w:hyperlink w:anchor="_Toc506143358" w:history="1">
             <w:r>
               <w:rPr>
                 <w:rStyle w:val="Hyperlink"/>
@@ -576,7 +580,7 @@
                 <w:noProof/>
                 <w:webHidden/>
               </w:rPr>
-              <w:instrText xml:space="preserve"> PAGEREF _Toc462733218 \h </w:instrText>
+              <w:instrText xml:space="preserve"> PAGEREF _Toc506143358 \h </w:instrText>
             </w:r>
             <w:r>
               <w:rPr>
@@ -615,9 +619,10 @@
             </w:tabs>
             <w:rPr>
               <w:noProof/>
+              <w:lang w:val="en-US" w:eastAsia="en-US"/>
             </w:rPr>
           </w:pPr>
-          <w:hyperlink w:anchor="_Toc462733219" w:history="1">
+          <w:hyperlink w:anchor="_Toc506143359" w:history="1">
             <w:r>
               <w:rPr>
                 <w:rStyle w:val="Hyperlink"/>
@@ -644,7 +649,7 @@
                 <w:noProof/>
                 <w:webHidden/>
               </w:rPr>
-              <w:instrText xml:space="preserve"> PAGEREF _Toc462733219 \h </w:instrText>
+              <w:instrText xml:space="preserve"> PAGEREF _Toc506143359 \h </w:instrText>
             </w:r>
             <w:r>
               <w:rPr>
@@ -683,9 +688,10 @@
             </w:tabs>
             <w:rPr>
               <w:noProof/>
+              <w:lang w:val="en-US" w:eastAsia="en-US"/>
             </w:rPr>
           </w:pPr>
-          <w:hyperlink w:anchor="_Toc462733220" w:history="1">
+          <w:hyperlink w:anchor="_Toc506143360" w:history="1">
             <w:r>
               <w:rPr>
                 <w:rStyle w:val="Hyperlink"/>
@@ -712,7 +718,7 @@
                 <w:noProof/>
                 <w:webHidden/>
               </w:rPr>
-              <w:instrText xml:space="preserve"> PAGEREF _Toc462733220 \h </w:instrText>
+              <w:instrText xml:space="preserve"> PAGEREF _Toc506143360 \h </w:instrText>
             </w:r>
             <w:r>
               <w:rPr>
@@ -751,9 +757,10 @@
             </w:tabs>
             <w:rPr>
               <w:noProof/>
+              <w:lang w:val="en-US" w:eastAsia="en-US"/>
             </w:rPr>
           </w:pPr>
-          <w:hyperlink w:anchor="_Toc462733221" w:history="1">
+          <w:hyperlink w:anchor="_Toc506143361" w:history="1">
             <w:r>
               <w:rPr>
                 <w:rStyle w:val="Hyperlink"/>
@@ -780,7 +787,7 @@
                 <w:noProof/>
                 <w:webHidden/>
               </w:rPr>
-              <w:instrText xml:space="preserve"> PAGEREF _Toc462733221 \h </w:instrText>
+              <w:instrText xml:space="preserve"> PAGEREF _Toc506143361 \h </w:instrText>
             </w:r>
             <w:r>
               <w:rPr>
@@ -819,9 +826,10 @@
             </w:tabs>
             <w:rPr>
               <w:noProof/>
+              <w:lang w:val="en-US" w:eastAsia="en-US"/>
             </w:rPr>
           </w:pPr>
-          <w:hyperlink w:anchor="_Toc462733222" w:history="1">
+          <w:hyperlink w:anchor="_Toc506143362" w:history="1">
             <w:r>
               <w:rPr>
                 <w:rStyle w:val="Hyperlink"/>
@@ -848,7 +856,7 @@
                 <w:noProof/>
                 <w:webHidden/>
               </w:rPr>
-              <w:instrText xml:space="preserve"> PAGEREF _Toc462733222 \h </w:instrText>
+              <w:instrText xml:space="preserve"> PAGEREF _Toc506143362 \h </w:instrText>
             </w:r>
             <w:r>
               <w:rPr>
@@ -868,7 +876,7 @@
                 <w:noProof/>
                 <w:webHidden/>
               </w:rPr>
-              <w:t>4</w:t>
+              <w:t>5</w:t>
             </w:r>
             <w:r>
               <w:rPr>
@@ -887,9 +895,10 @@
             </w:tabs>
             <w:rPr>
               <w:noProof/>
+              <w:lang w:val="en-US" w:eastAsia="en-US"/>
             </w:rPr>
           </w:pPr>
-          <w:hyperlink w:anchor="_Toc462733223" w:history="1">
+          <w:hyperlink w:anchor="_Toc506143363" w:history="1">
             <w:r>
               <w:rPr>
                 <w:rStyle w:val="Hyperlink"/>
@@ -916,7 +925,7 @@
                 <w:noProof/>
                 <w:webHidden/>
               </w:rPr>
-              <w:instrText xml:space="preserve"> PAGEREF _Toc462733223 \h </w:instrText>
+              <w:instrText xml:space="preserve"> PAGEREF _Toc506143363 \h </w:instrText>
             </w:r>
             <w:r>
               <w:rPr>
@@ -936,7 +945,7 @@
                 <w:noProof/>
                 <w:webHidden/>
               </w:rPr>
-              <w:t>4</w:t>
+              <w:t>5</w:t>
             </w:r>
             <w:r>
               <w:rPr>
@@ -955,9 +964,10 @@
             </w:tabs>
             <w:rPr>
               <w:noProof/>
+              <w:lang w:val="en-US" w:eastAsia="en-US"/>
             </w:rPr>
           </w:pPr>
-          <w:hyperlink w:anchor="_Toc462733224" w:history="1">
+          <w:hyperlink w:anchor="_Toc506143364" w:history="1">
             <w:r>
               <w:rPr>
                 <w:rStyle w:val="Hyperlink"/>
@@ -984,7 +994,7 @@
                 <w:noProof/>
                 <w:webHidden/>
               </w:rPr>
-              <w:instrText xml:space="preserve"> PAGEREF _Toc462733224 \h </w:instrText>
+              <w:instrText xml:space="preserve"> PAGEREF _Toc506143364 \h </w:instrText>
             </w:r>
             <w:r>
               <w:rPr>
@@ -1004,7 +1014,7 @@
                 <w:noProof/>
                 <w:webHidden/>
               </w:rPr>
-              <w:t>4</w:t>
+              <w:t>5</w:t>
             </w:r>
             <w:r>
               <w:rPr>
@@ -1045,7 +1055,7 @@
       <w:bookmarkStart w:id="0" w:name="_Toc415838163"/>
       <w:bookmarkStart w:id="1" w:name="__RefHeading__1106_763902198"/>
       <w:bookmarkStart w:id="2" w:name="_Toc462732637"/>
-      <w:bookmarkStart w:id="3" w:name="_Toc462733215"/>
+      <w:bookmarkStart w:id="3" w:name="_Toc506143355"/>
       <w:bookmarkEnd w:id="0"/>
       <w:bookmarkEnd w:id="1"/>
       <w:r>
@@ -1068,9 +1078,9 @@
         <w:tblLook w:val="04A0" w:firstRow="1" w:lastRow="0" w:firstColumn="1" w:lastColumn="0" w:noHBand="0" w:noVBand="1"/>
       </w:tblPr>
       <w:tblGrid>
-        <w:gridCol w:w="3124"/>
-        <w:gridCol w:w="3120"/>
-        <w:gridCol w:w="3116"/>
+        <w:gridCol w:w="3112"/>
+        <w:gridCol w:w="3148"/>
+        <w:gridCol w:w="3100"/>
       </w:tblGrid>
       <w:tr>
         <w:tc>
@@ -1227,6 +1237,9 @@
             <w:pPr>
               <w:spacing w:after="0" w:line="100" w:lineRule="atLeast"/>
             </w:pPr>
+            <w:r>
+              <w:t>2/11/2018</w:t>
+            </w:r>
           </w:p>
         </w:tc>
         <w:tc>
@@ -1247,6 +1260,38 @@
             <w:pPr>
               <w:spacing w:after="0" w:line="100" w:lineRule="atLeast"/>
             </w:pPr>
+            <w:r>
+              <w:t>Added</w:t>
+            </w:r>
+          </w:p>
+          <w:p>
+            <w:pPr>
+              <w:pStyle w:val="ListParagraph"/>
+              <w:numPr>
+                <w:ilvl w:val="0"/>
+                <w:numId w:val="4"/>
+              </w:numPr>
+              <w:spacing w:after="0" w:line="100" w:lineRule="atLeast"/>
+            </w:pPr>
+            <w:r>
+              <w:t>Introduction</w:t>
+            </w:r>
+          </w:p>
+          <w:p>
+            <w:pPr>
+              <w:pStyle w:val="ListParagraph"/>
+              <w:numPr>
+                <w:ilvl w:val="0"/>
+                <w:numId w:val="4"/>
+              </w:numPr>
+              <w:spacing w:after="0" w:line="100" w:lineRule="atLeast"/>
+            </w:pPr>
+            <w:r>
+              <w:t>Team Organization</w:t>
+            </w:r>
+            <w:r>
+              <w:t xml:space="preserve"> </w:t>
+            </w:r>
           </w:p>
         </w:tc>
         <w:tc>
@@ -1267,6 +1312,9 @@
             <w:pPr>
               <w:spacing w:after="0" w:line="100" w:lineRule="atLeast"/>
             </w:pPr>
+            <w:r>
+              <w:t>Gideon Richter</w:t>
+            </w:r>
           </w:p>
         </w:tc>
       </w:tr>
@@ -1290,7 +1338,7 @@
       <w:pPr>
         <w:pStyle w:val="Heading1"/>
       </w:pPr>
-      <w:bookmarkStart w:id="4" w:name="_Toc462733216"/>
+      <w:bookmarkStart w:id="4" w:name="_Toc506143356"/>
       <w:r>
         <w:lastRenderedPageBreak/>
         <w:t>Introduction</w:t>
@@ -1299,7 +1347,21 @@
     </w:p>
     <w:p>
       <w:r>
-        <w:t xml:space="preserve">BBG Adventure is a text based adventure game developed as part of a group project for the course Practicical Software Development &amp; Design at the University of Lethbridge. The project </w:t>
+        <w:t xml:space="preserve">BBG Adventure is a </w:t>
+      </w:r>
+      <w:proofErr w:type="gramStart"/>
+      <w:r>
+        <w:t>text based</w:t>
+      </w:r>
+      <w:proofErr w:type="gramEnd"/>
+      <w:r>
+        <w:t xml:space="preserve"> adventure game developed as part of a group project for the course </w:t>
+      </w:r>
+      <w:r>
+        <w:t>Practical</w:t>
+      </w:r>
+      <w:r>
+        <w:t xml:space="preserve"> Software Development &amp; Design at the University of Lethbridge. The project </w:t>
       </w:r>
       <w:r>
         <w:t xml:space="preserve">has </w:t>
@@ -1461,10 +1523,14 @@
       <w:r>
         <w:t>where</w:t>
       </w:r>
-      <w:bookmarkStart w:id="5" w:name="_GoBack"/>
-      <w:bookmarkEnd w:id="5"/>
-      <w:r>
-        <w:t xml:space="preserve"> they left off, or travel through time after coming to an untimely end. Furthermore, an in-game action manual provides the hero with all necessary (or unecessary) text actions that the game can parse. </w:t>
+      <w:r>
+        <w:t xml:space="preserve"> they left off, or travel through time after coming to an untimely end. Furthermore, an in-game action manual provides the hero with all necessary (or </w:t>
+      </w:r>
+      <w:r>
+        <w:t>unnecessary</w:t>
+      </w:r>
+      <w:r>
+        <w:t xml:space="preserve">) text actions that the game can parse. </w:t>
       </w:r>
     </w:p>
     <w:p>
@@ -1564,41 +1630,389 @@
     </w:p>
     <w:p>
       <w:pPr>
+        <w:rPr>
+          <w:rFonts w:asciiTheme="majorHAnsi" w:eastAsiaTheme="majorEastAsia" w:hAnsiTheme="majorHAnsi" w:cstheme="majorBidi"/>
+          <w:caps/>
+          <w:sz w:val="36"/>
+          <w:szCs w:val="36"/>
+        </w:rPr>
+      </w:pPr>
+      <w:bookmarkStart w:id="5" w:name="_Toc506143357"/>
+      <w:r>
+        <w:br w:type="page"/>
+      </w:r>
+    </w:p>
+    <w:p>
+      <w:pPr>
         <w:pStyle w:val="Heading1"/>
       </w:pPr>
-      <w:bookmarkStart w:id="6" w:name="_Toc462733217"/>
-      <w:r>
+      <w:r>
+        <w:lastRenderedPageBreak/>
         <w:t>Project Management</w:t>
+      </w:r>
+      <w:bookmarkEnd w:id="5"/>
+    </w:p>
+    <w:p>
+      <w:r>
+        <w:t xml:space="preserve">Provide a description </w:t>
+      </w:r>
+      <w:r>
+        <w:t>of and</w:t>
+      </w:r>
+      <w:r>
+        <w:t xml:space="preserve"> address any foreseeable problems. </w:t>
+      </w:r>
+      <w:r>
+        <w:t>TODO: Intro:</w:t>
+      </w:r>
+      <w:r>
+        <w:t xml:space="preserve"> Summarize </w:t>
+      </w:r>
+      <w:r>
+        <w:t xml:space="preserve">contents of </w:t>
+      </w:r>
+      <w:r>
+        <w:t>sections</w:t>
+      </w:r>
+      <w:r>
+        <w:t xml:space="preserve"> </w:t>
+      </w:r>
+      <w:r>
+        <w:t>subsections.</w:t>
+      </w:r>
+    </w:p>
+    <w:p>
+      <w:pPr>
+        <w:pStyle w:val="Heading2"/>
+      </w:pPr>
+      <w:bookmarkStart w:id="6" w:name="_Toc506143358"/>
+      <w:r>
+        <w:t>Team Organization</w:t>
       </w:r>
       <w:bookmarkEnd w:id="6"/>
     </w:p>
     <w:p>
-      <w:pPr>
-        <w:pStyle w:val="Heading2"/>
-      </w:pPr>
-      <w:bookmarkStart w:id="7" w:name="_Toc462733218"/>
-      <w:r>
-        <w:t>Team Organization</w:t>
-      </w:r>
+      <w:r>
+        <w:rPr>
+          <w:noProof/>
+        </w:rPr>
+        <mc:AlternateContent>
+          <mc:Choice Requires="wps">
+            <w:drawing>
+              <wp:anchor distT="0" distB="0" distL="114300" distR="114300" simplePos="0" relativeHeight="251661312" behindDoc="0" locked="0" layoutInCell="1" allowOverlap="1" wp14:anchorId="20D40436" wp14:editId="16ADD345">
+                <wp:simplePos x="0" y="0"/>
+                <wp:positionH relativeFrom="column">
+                  <wp:posOffset>1339215</wp:posOffset>
+                </wp:positionH>
+                <wp:positionV relativeFrom="paragraph">
+                  <wp:posOffset>2196752</wp:posOffset>
+                </wp:positionV>
+                <wp:extent cx="3279140" cy="635"/>
+                <wp:effectExtent l="0" t="0" r="0" b="0"/>
+                <wp:wrapTopAndBottom/>
+                <wp:docPr id="5" name="Text Box 5"/>
+                <wp:cNvGraphicFramePr/>
+                <a:graphic xmlns:a="http://schemas.openxmlformats.org/drawingml/2006/main">
+                  <a:graphicData uri="http://schemas.microsoft.com/office/word/2010/wordprocessingShape">
+                    <wps:wsp>
+                      <wps:cNvSpPr txBox="1"/>
+                      <wps:spPr>
+                        <a:xfrm>
+                          <a:off x="0" y="0"/>
+                          <a:ext cx="3279140" cy="635"/>
+                        </a:xfrm>
+                        <a:prstGeom prst="rect">
+                          <a:avLst/>
+                        </a:prstGeom>
+                        <a:solidFill>
+                          <a:prstClr val="white"/>
+                        </a:solidFill>
+                        <a:ln>
+                          <a:noFill/>
+                        </a:ln>
+                      </wps:spPr>
+                      <wps:txbx>
+                        <w:txbxContent>
+                          <w:p>
+                            <w:pPr>
+                              <w:pStyle w:val="Caption"/>
+                              <w:jc w:val="center"/>
+                            </w:pPr>
+                            <w:r>
+                              <w:t xml:space="preserve">Figure </w:t>
+                            </w:r>
+                            <w:r>
+                              <w:fldChar w:fldCharType="begin"/>
+                            </w:r>
+                            <w:r>
+                              <w:instrText xml:space="preserve"> SEQ Figure \* ARABIC </w:instrText>
+                            </w:r>
+                            <w:r>
+                              <w:fldChar w:fldCharType="separate"/>
+                            </w:r>
+                            <w:r>
+                              <w:rPr>
+                                <w:noProof/>
+                              </w:rPr>
+                              <w:t>1</w:t>
+                            </w:r>
+                            <w:r>
+                              <w:fldChar w:fldCharType="end"/>
+                            </w:r>
+                            <w:r>
+                              <w:t>: Example democratic team structure</w:t>
+                            </w:r>
+                          </w:p>
+                        </w:txbxContent>
+                      </wps:txbx>
+                      <wps:bodyPr rot="0" spcFirstLastPara="0" vertOverflow="overflow" horzOverflow="overflow" vert="horz" wrap="square" lIns="0" tIns="0" rIns="0" bIns="0" numCol="1" spcCol="0" rtlCol="0" fromWordArt="0" anchor="t" anchorCtr="0" forceAA="0" compatLnSpc="1">
+                        <a:prstTxWarp prst="textNoShape">
+                          <a:avLst/>
+                        </a:prstTxWarp>
+                        <a:spAutoFit/>
+                      </wps:bodyPr>
+                    </wps:wsp>
+                  </a:graphicData>
+                </a:graphic>
+              </wp:anchor>
+            </w:drawing>
+          </mc:Choice>
+          <mc:Fallback>
+            <w:pict>
+              <v:shapetype w14:anchorId="20D40436" id="_x0000_t202" coordsize="21600,21600" o:spt="202" path="m,l,21600r21600,l21600,xe">
+                <v:stroke joinstyle="miter"/>
+                <v:path gradientshapeok="t" o:connecttype="rect"/>
+              </v:shapetype>
+              <v:shape id="Text Box 5" o:spid="_x0000_s1026" type="#_x0000_t202" style="position:absolute;margin-left:105.45pt;margin-top:172.95pt;width:258.2pt;height:.05pt;z-index:251661312;visibility:visible;mso-wrap-style:square;mso-wrap-distance-left:9pt;mso-wrap-distance-top:0;mso-wrap-distance-right:9pt;mso-wrap-distance-bottom:0;mso-position-horizontal:absolute;mso-position-horizontal-relative:text;mso-position-vertical:absolute;mso-position-vertical-relative:text;v-text-anchor:top" o:gfxdata="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" stroked="f">
+                <v:textbox style="mso-fit-shape-to-text:t" inset="0,0,0,0">
+                  <w:txbxContent>
+                    <w:p>
+                      <w:pPr>
+                        <w:pStyle w:val="Caption"/>
+                        <w:jc w:val="center"/>
+                      </w:pPr>
+                      <w:r>
+                        <w:t xml:space="preserve">Figure </w:t>
+                      </w:r>
+                      <w:r>
+                        <w:fldChar w:fldCharType="begin"/>
+                      </w:r>
+                      <w:r>
+                        <w:instrText xml:space="preserve"> SEQ Figure \* ARABIC </w:instrText>
+                      </w:r>
+                      <w:r>
+                        <w:fldChar w:fldCharType="separate"/>
+                      </w:r>
+                      <w:r>
+                        <w:rPr>
+                          <w:noProof/>
+                        </w:rPr>
+                        <w:t>1</w:t>
+                      </w:r>
+                      <w:r>
+                        <w:fldChar w:fldCharType="end"/>
+                      </w:r>
+                      <w:r>
+                        <w:t>: Example democratic team structure</w:t>
+                      </w:r>
+                    </w:p>
+                  </w:txbxContent>
+                </v:textbox>
+                <w10:wrap type="topAndBottom"/>
+              </v:shape>
+            </w:pict>
+          </mc:Fallback>
+        </mc:AlternateContent>
+      </w:r>
+      <w:r>
+        <w:rPr>
+          <w:noProof/>
+        </w:rPr>
+        <w:drawing>
+          <wp:anchor distT="0" distB="0" distL="114300" distR="114300" simplePos="0" relativeHeight="251659264" behindDoc="0" locked="0" layoutInCell="1" allowOverlap="1" wp14:anchorId="012F7E65" wp14:editId="3DC28A49">
+            <wp:simplePos x="0" y="0"/>
+            <wp:positionH relativeFrom="column">
+              <wp:posOffset>1339607</wp:posOffset>
+            </wp:positionH>
+            <wp:positionV relativeFrom="paragraph">
+              <wp:posOffset>536575</wp:posOffset>
+            </wp:positionV>
+            <wp:extent cx="3279140" cy="1577975"/>
+            <wp:effectExtent l="0" t="0" r="0" b="3175"/>
+            <wp:wrapTopAndBottom/>
+            <wp:docPr id="2" name="Picture 2" descr="A close up of a logo&#10;&#10;Description generated with very high confidence"/>
+            <wp:cNvGraphicFramePr>
+              <a:graphicFrameLocks xmlns:a="http://schemas.openxmlformats.org/drawingml/2006/main" noChangeAspect="1"/>
+            </wp:cNvGraphicFramePr>
+            <a:graphic xmlns:a="http://schemas.openxmlformats.org/drawingml/2006/main">
+              <a:graphicData uri="http://schemas.openxmlformats.org/drawingml/2006/picture">
+                <pic:pic xmlns:pic="http://schemas.openxmlformats.org/drawingml/2006/picture">
+                  <pic:nvPicPr>
+                    <pic:cNvPr id="2" name="democratic_structure.PNG"/>
+                    <pic:cNvPicPr/>
+                  </pic:nvPicPr>
+                  <pic:blipFill>
+                    <a:blip r:embed="rId7">
+                      <a:extLst>
+                        <a:ext uri="{28A0092B-C50C-407E-A947-70E740481C1C}">
+                          <a14:useLocalDpi xmlns:a14="http://schemas.microsoft.com/office/drawing/2010/main" val="0"/>
+                        </a:ext>
+                      </a:extLst>
+                    </a:blip>
+                    <a:stretch>
+                      <a:fillRect/>
+                    </a:stretch>
+                  </pic:blipFill>
+                  <pic:spPr>
+                    <a:xfrm>
+                      <a:off x="0" y="0"/>
+                      <a:ext cx="3279140" cy="1577975"/>
+                    </a:xfrm>
+                    <a:prstGeom prst="rect">
+                      <a:avLst/>
+                    </a:prstGeom>
+                  </pic:spPr>
+                </pic:pic>
+              </a:graphicData>
+            </a:graphic>
+            <wp14:sizeRelH relativeFrom="margin">
+              <wp14:pctWidth>0</wp14:pctWidth>
+            </wp14:sizeRelH>
+            <wp14:sizeRelV relativeFrom="margin">
+              <wp14:pctHeight>0</wp14:pctHeight>
+            </wp14:sizeRelV>
+          </wp:anchor>
+        </w:drawing>
+      </w:r>
+      <w:r>
+        <w:t xml:space="preserve">The Big Boys team will be organized as a democratic </w:t>
+      </w:r>
+      <w:r>
+        <w:t xml:space="preserve">or open structured team, where all members will have the same opportunity to dictate and participate in team activities. </w:t>
+      </w:r>
+    </w:p>
+    <w:p>
+      <w:r>
+        <w:t xml:space="preserve">The team members will have the following roles: </w:t>
+      </w:r>
+    </w:p>
+    <w:p>
+      <w:pPr>
+        <w:pStyle w:val="ListParagraph"/>
+        <w:numPr>
+          <w:ilvl w:val="0"/>
+          <w:numId w:val="2"/>
+        </w:numPr>
+      </w:pPr>
+      <w:r>
+        <w:t xml:space="preserve">Team Lead: Gideon Richter; organize and keep everything on track </w:t>
+      </w:r>
+    </w:p>
+    <w:p>
+      <w:pPr>
+        <w:pStyle w:val="ListParagraph"/>
+        <w:numPr>
+          <w:ilvl w:val="0"/>
+          <w:numId w:val="2"/>
+        </w:numPr>
+      </w:pPr>
+      <w:r>
+        <w:t xml:space="preserve">Design Lead: Justin Creig; ensure adherence to good </w:t>
+      </w:r>
+      <w:r>
+        <w:t>object-oriented</w:t>
+      </w:r>
+      <w:r>
+        <w:t xml:space="preserve"> design </w:t>
+      </w:r>
+    </w:p>
+    <w:p>
+      <w:pPr>
+        <w:pStyle w:val="ListParagraph"/>
+        <w:numPr>
+          <w:ilvl w:val="0"/>
+          <w:numId w:val="2"/>
+        </w:numPr>
+      </w:pPr>
+      <w:r>
+        <w:t>Quality Assurance Lead</w:t>
+      </w:r>
+      <w:r>
+        <w:t>: Jesse Husse; ensures implementation of design specifications</w:t>
+      </w:r>
+    </w:p>
+    <w:p>
+      <w:r>
+        <w:t xml:space="preserve">Furthermore, all team members will fill the role of Software Developer and </w:t>
+      </w:r>
+      <w:r>
+        <w:t xml:space="preserve">Software </w:t>
+      </w:r>
+      <w:r>
+        <w:t>Tester, whi</w:t>
+      </w:r>
+      <w:bookmarkStart w:id="7" w:name="_GoBack"/>
       <w:bookmarkEnd w:id="7"/>
+      <w:r>
+        <w:t xml:space="preserve">le contributing to project documentation. </w:t>
+      </w:r>
     </w:p>
     <w:p/>
     <w:p>
       <w:pPr>
         <w:pStyle w:val="Heading2"/>
       </w:pPr>
-      <w:bookmarkStart w:id="8" w:name="_Toc462733219"/>
+      <w:bookmarkStart w:id="8" w:name="_Toc506143359"/>
       <w:r>
         <w:t>Risk Management</w:t>
       </w:r>
       <w:bookmarkEnd w:id="8"/>
+    </w:p>
+    <w:p>
+      <w:r>
+        <w:br w:type="page"/>
+      </w:r>
+    </w:p>
+    <w:p>
+      <w:pPr>
+        <w:pStyle w:val="Heading1"/>
+      </w:pPr>
+      <w:r>
+        <w:lastRenderedPageBreak/>
+        <w:t>Development Process</w:t>
+      </w:r>
+    </w:p>
+    <w:p>
+      <w:pPr>
+        <w:pStyle w:val="Heading2"/>
+      </w:pPr>
+      <w:r>
+        <w:t xml:space="preserve">Coding Conventions </w:t>
+      </w:r>
+    </w:p>
+    <w:p>
+      <w:pPr>
+        <w:pStyle w:val="Heading2"/>
+      </w:pPr>
+      <w:r>
+        <w:t>Code review</w:t>
+      </w:r>
     </w:p>
     <w:p/>
     <w:p>
       <w:pPr>
+        <w:pStyle w:val="Heading2"/>
+      </w:pPr>
+      <w:r>
+        <w:t>team communication</w:t>
+      </w:r>
+    </w:p>
+    <w:p/>
+    <w:p>
+      <w:pPr>
         <w:pStyle w:val="Heading1"/>
       </w:pPr>
-      <w:bookmarkStart w:id="9" w:name="_Toc462733220"/>
+      <w:bookmarkStart w:id="9" w:name="_Toc506143360"/>
       <w:r>
         <w:t>Software Design</w:t>
       </w:r>
@@ -1608,7 +2022,7 @@
       <w:pPr>
         <w:pStyle w:val="Heading2"/>
       </w:pPr>
-      <w:bookmarkStart w:id="10" w:name="_Toc462733221"/>
+      <w:bookmarkStart w:id="10" w:name="_Toc506143361"/>
       <w:r>
         <w:t>Design</w:t>
       </w:r>
@@ -1619,9 +2033,8 @@
       <w:pPr>
         <w:pStyle w:val="Heading2"/>
       </w:pPr>
-      <w:bookmarkStart w:id="11" w:name="_Toc462733222"/>
-      <w:r>
-        <w:lastRenderedPageBreak/>
+      <w:bookmarkStart w:id="11" w:name="_Toc506143362"/>
+      <w:r>
         <w:t>Design Rationale</w:t>
       </w:r>
       <w:bookmarkEnd w:id="11"/>
@@ -1631,7 +2044,7 @@
       <w:pPr>
         <w:pStyle w:val="Heading1"/>
       </w:pPr>
-      <w:bookmarkStart w:id="12" w:name="_Toc462733223"/>
+      <w:bookmarkStart w:id="12" w:name="_Toc506143363"/>
       <w:r>
         <w:t>Appendices</w:t>
       </w:r>
@@ -1641,7 +2054,7 @@
       <w:pPr>
         <w:pStyle w:val="Heading2"/>
       </w:pPr>
-      <w:bookmarkStart w:id="13" w:name="_Toc462733224"/>
+      <w:bookmarkStart w:id="13" w:name="_Toc506143364"/>
       <w:r>
         <w:t>Appendix A</w:t>
       </w:r>
@@ -1662,6 +2075,119 @@
 <file path=word/numbering.xml><?xml version="1.0" encoding="utf-8"?>
 <w:numbering xmlns:wpc="http://schemas.microsoft.com/office/word/2010/wordprocessingCanvas" xmlns:cx="http://schemas.microsoft.com/office/drawing/2014/chartex" xmlns:cx1="http://schemas.microsoft.com/office/drawing/2015/9/8/chartex" xmlns:cx2="http://schemas.microsoft.com/office/drawing/2015/10/21/chartex" xmlns:cx3="http://schemas.microsoft.com/office/drawing/2016/5/9/chartex" xmlns:cx4="http://schemas.microsoft.com/office/drawing/2016/5/10/chartex" xmlns:cx5="http://schemas.microsoft.com/office/drawing/2016/5/11/chartex" xmlns:cx6="http://schemas.microsoft.com/office/drawing/2016/5/12/chartex" xmlns:cx7="http://schemas.microsoft.com/office/drawing/2016/5/13/chartex" xmlns:cx8="http://schemas.microsoft.com/office/drawing/2016/5/14/chartex" xmlns:mc="http://schemas.openxmlformats.org/markup-compatibility/2006" xmlns:aink="http://schemas.microsoft.com/office/drawing/2016/ink" xmlns:am3d="http://schemas.microsoft.com/office/drawing/2017/model3d" xmlns:o="urn:schemas-microsoft-com:office:office" xmlns:r="http://schemas.openxmlformats.org/officeDocument/2006/relationships" xmlns:m="http://schemas.openxmlformats.org/officeDocument/2006/math" xmlns:v="urn:schemas-microsoft-com:vml" xmlns:wp14="http://schemas.microsoft.com/office/word/2010/wordprocessingDrawing" xmlns:wp="http://schemas.openxmlformats.org/drawingml/2006/wordprocessingDrawing" xmlns:w10="urn:schemas-microsoft-com:office:word" xmlns:w="http://schemas.openxmlformats.org/wordprocessingml/2006/main" xmlns:w14="http://schemas.microsoft.com/office/word/2010/wordml" xmlns:w15="http://schemas.microsoft.com/office/word/2012/wordml" xmlns:w16cid="http://schemas.microsoft.com/office/word/2016/wordml/cid" xmlns:w16se="http://schemas.microsoft.com/office/word/2015/wordml/symex" xmlns:wpg="http://schemas.microsoft.com/office/word/2010/wordprocessingGroup" xmlns:wpi="http://schemas.microsoft.com/office/word/2010/wordprocessingInk" xmlns:wne="http://schemas.microsoft.com/office/word/2006/wordml" xmlns:wps="http://schemas.microsoft.com/office/word/2010/wordprocessingShape" mc:Ignorable="w14 w15 w16se w16cid wp14">
   <w:abstractNum w:abstractNumId="0" w15:restartNumberingAfterBreak="0">
+    <w:nsid w:val="15700F77"/>
+    <w:multiLevelType w:val="hybridMultilevel"/>
+    <w:tmpl w:val="F4E220BE"/>
+    <w:lvl w:ilvl="0" w:tplc="04090001">
+      <w:start w:val="1"/>
+      <w:numFmt w:val="bullet"/>
+      <w:lvlText w:val=""/>
+      <w:lvlJc w:val="left"/>
+      <w:pPr>
+        <w:ind w:left="720" w:hanging="360"/>
+      </w:pPr>
+      <w:rPr>
+        <w:rFonts w:ascii="Symbol" w:hAnsi="Symbol" w:hint="default"/>
+      </w:rPr>
+    </w:lvl>
+    <w:lvl w:ilvl="1" w:tplc="04090003" w:tentative="1">
+      <w:start w:val="1"/>
+      <w:numFmt w:val="bullet"/>
+      <w:lvlText w:val="o"/>
+      <w:lvlJc w:val="left"/>
+      <w:pPr>
+        <w:ind w:left="1440" w:hanging="360"/>
+      </w:pPr>
+      <w:rPr>
+        <w:rFonts w:ascii="Courier New" w:hAnsi="Courier New" w:cs="Courier New" w:hint="default"/>
+      </w:rPr>
+    </w:lvl>
+    <w:lvl w:ilvl="2" w:tplc="04090005" w:tentative="1">
+      <w:start w:val="1"/>
+      <w:numFmt w:val="bullet"/>
+      <w:lvlText w:val=""/>
+      <w:lvlJc w:val="left"/>
+      <w:pPr>
+        <w:ind w:left="2160" w:hanging="360"/>
+      </w:pPr>
+      <w:rPr>
+        <w:rFonts w:ascii="Wingdings" w:hAnsi="Wingdings" w:hint="default"/>
+      </w:rPr>
+    </w:lvl>
+    <w:lvl w:ilvl="3" w:tplc="04090001" w:tentative="1">
+      <w:start w:val="1"/>
+      <w:numFmt w:val="bullet"/>
+      <w:lvlText w:val=""/>
+      <w:lvlJc w:val="left"/>
+      <w:pPr>
+        <w:ind w:left="2880" w:hanging="360"/>
+      </w:pPr>
+      <w:rPr>
+        <w:rFonts w:ascii="Symbol" w:hAnsi="Symbol" w:hint="default"/>
+      </w:rPr>
+    </w:lvl>
+    <w:lvl w:ilvl="4" w:tplc="04090003" w:tentative="1">
+      <w:start w:val="1"/>
+      <w:numFmt w:val="bullet"/>
+      <w:lvlText w:val="o"/>
+      <w:lvlJc w:val="left"/>
+      <w:pPr>
+        <w:ind w:left="3600" w:hanging="360"/>
+      </w:pPr>
+      <w:rPr>
+        <w:rFonts w:ascii="Courier New" w:hAnsi="Courier New" w:cs="Courier New" w:hint="default"/>
+      </w:rPr>
+    </w:lvl>
+    <w:lvl w:ilvl="5" w:tplc="04090005" w:tentative="1">
+      <w:start w:val="1"/>
+      <w:numFmt w:val="bullet"/>
+      <w:lvlText w:val=""/>
+      <w:lvlJc w:val="left"/>
+      <w:pPr>
+        <w:ind w:left="4320" w:hanging="360"/>
+      </w:pPr>
+      <w:rPr>
+        <w:rFonts w:ascii="Wingdings" w:hAnsi="Wingdings" w:hint="default"/>
+      </w:rPr>
+    </w:lvl>
+    <w:lvl w:ilvl="6" w:tplc="04090001" w:tentative="1">
+      <w:start w:val="1"/>
+      <w:numFmt w:val="bullet"/>
+      <w:lvlText w:val=""/>
+      <w:lvlJc w:val="left"/>
+      <w:pPr>
+        <w:ind w:left="5040" w:hanging="360"/>
+      </w:pPr>
+      <w:rPr>
+        <w:rFonts w:ascii="Symbol" w:hAnsi="Symbol" w:hint="default"/>
+      </w:rPr>
+    </w:lvl>
+    <w:lvl w:ilvl="7" w:tplc="04090003" w:tentative="1">
+      <w:start w:val="1"/>
+      <w:numFmt w:val="bullet"/>
+      <w:lvlText w:val="o"/>
+      <w:lvlJc w:val="left"/>
+      <w:pPr>
+        <w:ind w:left="5760" w:hanging="360"/>
+      </w:pPr>
+      <w:rPr>
+        <w:rFonts w:ascii="Courier New" w:hAnsi="Courier New" w:cs="Courier New" w:hint="default"/>
+      </w:rPr>
+    </w:lvl>
+    <w:lvl w:ilvl="8" w:tplc="04090005" w:tentative="1">
+      <w:start w:val="1"/>
+      <w:numFmt w:val="bullet"/>
+      <w:lvlText w:val=""/>
+      <w:lvlJc w:val="left"/>
+      <w:pPr>
+        <w:ind w:left="6480" w:hanging="360"/>
+      </w:pPr>
+      <w:rPr>
+        <w:rFonts w:ascii="Wingdings" w:hAnsi="Wingdings" w:hint="default"/>
+      </w:rPr>
+    </w:lvl>
+  </w:abstractNum>
+  <w:abstractNum w:abstractNumId="1" w15:restartNumberingAfterBreak="0">
     <w:nsid w:val="17AE2EDF"/>
     <w:multiLevelType w:val="hybridMultilevel"/>
     <w:tmpl w:val="7EFE3916"/>
@@ -1773,7 +2299,120 @@
       </w:rPr>
     </w:lvl>
   </w:abstractNum>
-  <w:abstractNum w:abstractNumId="1" w15:restartNumberingAfterBreak="0">
+  <w:abstractNum w:abstractNumId="2" w15:restartNumberingAfterBreak="0">
+    <w:nsid w:val="24DC5170"/>
+    <w:multiLevelType w:val="hybridMultilevel"/>
+    <w:tmpl w:val="1C52C33C"/>
+    <w:lvl w:ilvl="0" w:tplc="04090001">
+      <w:start w:val="1"/>
+      <w:numFmt w:val="bullet"/>
+      <w:lvlText w:val=""/>
+      <w:lvlJc w:val="left"/>
+      <w:pPr>
+        <w:ind w:left="720" w:hanging="360"/>
+      </w:pPr>
+      <w:rPr>
+        <w:rFonts w:ascii="Symbol" w:hAnsi="Symbol" w:hint="default"/>
+      </w:rPr>
+    </w:lvl>
+    <w:lvl w:ilvl="1" w:tplc="04090003" w:tentative="1">
+      <w:start w:val="1"/>
+      <w:numFmt w:val="bullet"/>
+      <w:lvlText w:val="o"/>
+      <w:lvlJc w:val="left"/>
+      <w:pPr>
+        <w:ind w:left="1440" w:hanging="360"/>
+      </w:pPr>
+      <w:rPr>
+        <w:rFonts w:ascii="Courier New" w:hAnsi="Courier New" w:cs="Courier New" w:hint="default"/>
+      </w:rPr>
+    </w:lvl>
+    <w:lvl w:ilvl="2" w:tplc="04090005" w:tentative="1">
+      <w:start w:val="1"/>
+      <w:numFmt w:val="bullet"/>
+      <w:lvlText w:val=""/>
+      <w:lvlJc w:val="left"/>
+      <w:pPr>
+        <w:ind w:left="2160" w:hanging="360"/>
+      </w:pPr>
+      <w:rPr>
+        <w:rFonts w:ascii="Wingdings" w:hAnsi="Wingdings" w:hint="default"/>
+      </w:rPr>
+    </w:lvl>
+    <w:lvl w:ilvl="3" w:tplc="04090001" w:tentative="1">
+      <w:start w:val="1"/>
+      <w:numFmt w:val="bullet"/>
+      <w:lvlText w:val=""/>
+      <w:lvlJc w:val="left"/>
+      <w:pPr>
+        <w:ind w:left="2880" w:hanging="360"/>
+      </w:pPr>
+      <w:rPr>
+        <w:rFonts w:ascii="Symbol" w:hAnsi="Symbol" w:hint="default"/>
+      </w:rPr>
+    </w:lvl>
+    <w:lvl w:ilvl="4" w:tplc="04090003" w:tentative="1">
+      <w:start w:val="1"/>
+      <w:numFmt w:val="bullet"/>
+      <w:lvlText w:val="o"/>
+      <w:lvlJc w:val="left"/>
+      <w:pPr>
+        <w:ind w:left="3600" w:hanging="360"/>
+      </w:pPr>
+      <w:rPr>
+        <w:rFonts w:ascii="Courier New" w:hAnsi="Courier New" w:cs="Courier New" w:hint="default"/>
+      </w:rPr>
+    </w:lvl>
+    <w:lvl w:ilvl="5" w:tplc="04090005" w:tentative="1">
+      <w:start w:val="1"/>
+      <w:numFmt w:val="bullet"/>
+      <w:lvlText w:val=""/>
+      <w:lvlJc w:val="left"/>
+      <w:pPr>
+        <w:ind w:left="4320" w:hanging="360"/>
+      </w:pPr>
+      <w:rPr>
+        <w:rFonts w:ascii="Wingdings" w:hAnsi="Wingdings" w:hint="default"/>
+      </w:rPr>
+    </w:lvl>
+    <w:lvl w:ilvl="6" w:tplc="04090001" w:tentative="1">
+      <w:start w:val="1"/>
+      <w:numFmt w:val="bullet"/>
+      <w:lvlText w:val=""/>
+      <w:lvlJc w:val="left"/>
+      <w:pPr>
+        <w:ind w:left="5040" w:hanging="360"/>
+      </w:pPr>
+      <w:rPr>
+        <w:rFonts w:ascii="Symbol" w:hAnsi="Symbol" w:hint="default"/>
+      </w:rPr>
+    </w:lvl>
+    <w:lvl w:ilvl="7" w:tplc="04090003" w:tentative="1">
+      <w:start w:val="1"/>
+      <w:numFmt w:val="bullet"/>
+      <w:lvlText w:val="o"/>
+      <w:lvlJc w:val="left"/>
+      <w:pPr>
+        <w:ind w:left="5760" w:hanging="360"/>
+      </w:pPr>
+      <w:rPr>
+        <w:rFonts w:ascii="Courier New" w:hAnsi="Courier New" w:cs="Courier New" w:hint="default"/>
+      </w:rPr>
+    </w:lvl>
+    <w:lvl w:ilvl="8" w:tplc="04090005" w:tentative="1">
+      <w:start w:val="1"/>
+      <w:numFmt w:val="bullet"/>
+      <w:lvlText w:val=""/>
+      <w:lvlJc w:val="left"/>
+      <w:pPr>
+        <w:ind w:left="6480" w:hanging="360"/>
+      </w:pPr>
+      <w:rPr>
+        <w:rFonts w:ascii="Wingdings" w:hAnsi="Wingdings" w:hint="default"/>
+      </w:rPr>
+    </w:lvl>
+  </w:abstractNum>
+  <w:abstractNum w:abstractNumId="3" w15:restartNumberingAfterBreak="0">
     <w:nsid w:val="74703AFE"/>
     <w:multiLevelType w:val="hybridMultilevel"/>
     <w:tmpl w:val="47BE977C"/>
@@ -1886,10 +2525,16 @@
     </w:lvl>
   </w:abstractNum>
   <w:num w:numId="1">
+    <w:abstractNumId w:val="1"/>
+  </w:num>
+  <w:num w:numId="2">
+    <w:abstractNumId w:val="3"/>
+  </w:num>
+  <w:num w:numId="3">
     <w:abstractNumId w:val="0"/>
   </w:num>
-  <w:num w:numId="2">
-    <w:abstractNumId w:val="1"/>
+  <w:num w:numId="4">
+    <w:abstractNumId w:val="2"/>
   </w:num>
 </w:numbering>
 </file>
@@ -3335,7 +3980,7 @@
 </file>
 
 <file path=customXml/itemProps1.xml><?xml version="1.0" encoding="utf-8"?>
-<ds:datastoreItem xmlns:ds="http://schemas.openxmlformats.org/officeDocument/2006/customXml" ds:itemID="{CDEE1484-CEAA-46D0-8824-4E56FE6A32B0}">
+<ds:datastoreItem xmlns:ds="http://schemas.openxmlformats.org/officeDocument/2006/customXml" ds:itemID="{AAA60197-A566-42E9-AA53-6E4E848B76BB}">
   <ds:schemaRefs>
     <ds:schemaRef ds:uri="http://schemas.openxmlformats.org/officeDocument/2006/bibliography"/>
   </ds:schemaRefs>

</xml_diff>

<commit_message>
Added code review and team communications
</commit_message>
<xml_diff>
--- a/docs/design/Project Template.docx
+++ b/docs/design/Project Template.docx
@@ -346,7 +346,7 @@
           <w:r>
             <w:fldChar w:fldCharType="separate"/>
           </w:r>
-          <w:hyperlink w:anchor="_Toc506143355" w:history="1">
+          <w:hyperlink w:anchor="_Toc506149065" w:history="1">
             <w:r>
               <w:rPr>
                 <w:rStyle w:val="Hyperlink"/>
@@ -373,7 +373,7 @@
                 <w:noProof/>
                 <w:webHidden/>
               </w:rPr>
-              <w:instrText xml:space="preserve"> PAGEREF _Toc506143355 \h </w:instrText>
+              <w:instrText xml:space="preserve"> PAGEREF _Toc506149065 \h </w:instrText>
             </w:r>
             <w:r>
               <w:rPr>
@@ -415,7 +415,7 @@
               <w:lang w:val="en-US" w:eastAsia="en-US"/>
             </w:rPr>
           </w:pPr>
-          <w:hyperlink w:anchor="_Toc506143356" w:history="1">
+          <w:hyperlink w:anchor="_Toc506149066" w:history="1">
             <w:r>
               <w:rPr>
                 <w:rStyle w:val="Hyperlink"/>
@@ -442,7 +442,7 @@
                 <w:noProof/>
                 <w:webHidden/>
               </w:rPr>
-              <w:instrText xml:space="preserve"> PAGEREF _Toc506143356 \h </w:instrText>
+              <w:instrText xml:space="preserve"> PAGEREF _Toc506149066 \h </w:instrText>
             </w:r>
             <w:r>
               <w:rPr>
@@ -484,7 +484,7 @@
               <w:lang w:val="en-US" w:eastAsia="en-US"/>
             </w:rPr>
           </w:pPr>
-          <w:hyperlink w:anchor="_Toc506143357" w:history="1">
+          <w:hyperlink w:anchor="_Toc506149067" w:history="1">
             <w:r>
               <w:rPr>
                 <w:rStyle w:val="Hyperlink"/>
@@ -511,7 +511,7 @@
                 <w:noProof/>
                 <w:webHidden/>
               </w:rPr>
-              <w:instrText xml:space="preserve"> PAGEREF _Toc506143357 \h </w:instrText>
+              <w:instrText xml:space="preserve"> PAGEREF _Toc506149067 \h </w:instrText>
             </w:r>
             <w:r>
               <w:rPr>
@@ -531,7 +531,7 @@
                 <w:noProof/>
                 <w:webHidden/>
               </w:rPr>
-              <w:t>4</w:t>
+              <w:t>5</w:t>
             </w:r>
             <w:r>
               <w:rPr>
@@ -553,7 +553,7 @@
               <w:lang w:val="en-US" w:eastAsia="en-US"/>
             </w:rPr>
           </w:pPr>
-          <w:hyperlink w:anchor="_Toc506143358" w:history="1">
+          <w:hyperlink w:anchor="_Toc506149068" w:history="1">
             <w:r>
               <w:rPr>
                 <w:rStyle w:val="Hyperlink"/>
@@ -580,7 +580,7 @@
                 <w:noProof/>
                 <w:webHidden/>
               </w:rPr>
-              <w:instrText xml:space="preserve"> PAGEREF _Toc506143358 \h </w:instrText>
+              <w:instrText xml:space="preserve"> PAGEREF _Toc506149068 \h </w:instrText>
             </w:r>
             <w:r>
               <w:rPr>
@@ -600,7 +600,7 @@
                 <w:noProof/>
                 <w:webHidden/>
               </w:rPr>
-              <w:t>4</w:t>
+              <w:t>5</w:t>
             </w:r>
             <w:r>
               <w:rPr>
@@ -622,7 +622,7 @@
               <w:lang w:val="en-US" w:eastAsia="en-US"/>
             </w:rPr>
           </w:pPr>
-          <w:hyperlink w:anchor="_Toc506143359" w:history="1">
+          <w:hyperlink w:anchor="_Toc506149069" w:history="1">
             <w:r>
               <w:rPr>
                 <w:rStyle w:val="Hyperlink"/>
@@ -649,7 +649,7 @@
                 <w:noProof/>
                 <w:webHidden/>
               </w:rPr>
-              <w:instrText xml:space="preserve"> PAGEREF _Toc506143359 \h </w:instrText>
+              <w:instrText xml:space="preserve"> PAGEREF _Toc506149069 \h </w:instrText>
             </w:r>
             <w:r>
               <w:rPr>
@@ -669,7 +669,7 @@
                 <w:noProof/>
                 <w:webHidden/>
               </w:rPr>
-              <w:t>4</w:t>
+              <w:t>5</w:t>
             </w:r>
             <w:r>
               <w:rPr>
@@ -691,13 +691,13 @@
               <w:lang w:val="en-US" w:eastAsia="en-US"/>
             </w:rPr>
           </w:pPr>
-          <w:hyperlink w:anchor="_Toc506143360" w:history="1">
+          <w:hyperlink w:anchor="_Toc506149070" w:history="1">
             <w:r>
               <w:rPr>
                 <w:rStyle w:val="Hyperlink"/>
                 <w:noProof/>
               </w:rPr>
-              <w:t>Software Design</w:t>
+              <w:t>Development Process</w:t>
             </w:r>
             <w:r>
               <w:rPr>
@@ -718,7 +718,7 @@
                 <w:noProof/>
                 <w:webHidden/>
               </w:rPr>
-              <w:instrText xml:space="preserve"> PAGEREF _Toc506143360 \h </w:instrText>
+              <w:instrText xml:space="preserve"> PAGEREF _Toc506149070 \h </w:instrText>
             </w:r>
             <w:r>
               <w:rPr>
@@ -738,7 +738,7 @@
                 <w:noProof/>
                 <w:webHidden/>
               </w:rPr>
-              <w:t>4</w:t>
+              <w:t>6</w:t>
             </w:r>
             <w:r>
               <w:rPr>
@@ -760,13 +760,13 @@
               <w:lang w:val="en-US" w:eastAsia="en-US"/>
             </w:rPr>
           </w:pPr>
-          <w:hyperlink w:anchor="_Toc506143361" w:history="1">
+          <w:hyperlink w:anchor="_Toc506149071" w:history="1">
             <w:r>
               <w:rPr>
                 <w:rStyle w:val="Hyperlink"/>
                 <w:noProof/>
               </w:rPr>
-              <w:t>Design</w:t>
+              <w:t>Coding Conventions</w:t>
             </w:r>
             <w:r>
               <w:rPr>
@@ -787,7 +787,7 @@
                 <w:noProof/>
                 <w:webHidden/>
               </w:rPr>
-              <w:instrText xml:space="preserve"> PAGEREF _Toc506143361 \h </w:instrText>
+              <w:instrText xml:space="preserve"> PAGEREF _Toc506149071 \h </w:instrText>
             </w:r>
             <w:r>
               <w:rPr>
@@ -807,7 +807,7 @@
                 <w:noProof/>
                 <w:webHidden/>
               </w:rPr>
-              <w:t>4</w:t>
+              <w:t>6</w:t>
             </w:r>
             <w:r>
               <w:rPr>
@@ -829,13 +829,13 @@
               <w:lang w:val="en-US" w:eastAsia="en-US"/>
             </w:rPr>
           </w:pPr>
-          <w:hyperlink w:anchor="_Toc506143362" w:history="1">
+          <w:hyperlink w:anchor="_Toc506149072" w:history="1">
             <w:r>
               <w:rPr>
                 <w:rStyle w:val="Hyperlink"/>
                 <w:noProof/>
               </w:rPr>
-              <w:t>Design Rationale</w:t>
+              <w:t>Code review</w:t>
             </w:r>
             <w:r>
               <w:rPr>
@@ -856,7 +856,7 @@
                 <w:noProof/>
                 <w:webHidden/>
               </w:rPr>
-              <w:instrText xml:space="preserve"> PAGEREF _Toc506143362 \h </w:instrText>
+              <w:instrText xml:space="preserve"> PAGEREF _Toc506149072 \h </w:instrText>
             </w:r>
             <w:r>
               <w:rPr>
@@ -876,7 +876,280 @@
                 <w:noProof/>
                 <w:webHidden/>
               </w:rPr>
-              <w:t>5</w:t>
+              <w:t>6</w:t>
+            </w:r>
+            <w:r>
+              <w:rPr>
+                <w:noProof/>
+                <w:webHidden/>
+              </w:rPr>
+              <w:fldChar w:fldCharType="end"/>
+            </w:r>
+          </w:hyperlink>
+        </w:p>
+        <w:p>
+          <w:pPr>
+            <w:pStyle w:val="TOC3"/>
+            <w:tabs>
+              <w:tab w:val="right" w:leader="dot" w:pos="9350"/>
+            </w:tabs>
+            <w:rPr>
+              <w:noProof/>
+            </w:rPr>
+          </w:pPr>
+          <w:hyperlink w:anchor="_Toc506149073" w:history="1">
+            <w:r>
+              <w:rPr>
+                <w:rStyle w:val="Hyperlink"/>
+                <w:noProof/>
+              </w:rPr>
+              <w:t>first stage – personal</w:t>
+            </w:r>
+            <w:r>
+              <w:rPr>
+                <w:noProof/>
+                <w:webHidden/>
+              </w:rPr>
+              <w:tab/>
+            </w:r>
+            <w:r>
+              <w:rPr>
+                <w:noProof/>
+                <w:webHidden/>
+              </w:rPr>
+              <w:fldChar w:fldCharType="begin"/>
+            </w:r>
+            <w:r>
+              <w:rPr>
+                <w:noProof/>
+                <w:webHidden/>
+              </w:rPr>
+              <w:instrText xml:space="preserve"> PAGEREF _Toc506149073 \h </w:instrText>
+            </w:r>
+            <w:r>
+              <w:rPr>
+                <w:noProof/>
+                <w:webHidden/>
+              </w:rPr>
+            </w:r>
+            <w:r>
+              <w:rPr>
+                <w:noProof/>
+                <w:webHidden/>
+              </w:rPr>
+              <w:fldChar w:fldCharType="separate"/>
+            </w:r>
+            <w:r>
+              <w:rPr>
+                <w:noProof/>
+                <w:webHidden/>
+              </w:rPr>
+              <w:t>6</w:t>
+            </w:r>
+            <w:r>
+              <w:rPr>
+                <w:noProof/>
+                <w:webHidden/>
+              </w:rPr>
+              <w:fldChar w:fldCharType="end"/>
+            </w:r>
+          </w:hyperlink>
+        </w:p>
+        <w:p>
+          <w:pPr>
+            <w:pStyle w:val="TOC3"/>
+            <w:tabs>
+              <w:tab w:val="right" w:leader="dot" w:pos="9350"/>
+            </w:tabs>
+            <w:rPr>
+              <w:noProof/>
+            </w:rPr>
+          </w:pPr>
+          <w:hyperlink w:anchor="_Toc506149074" w:history="1">
+            <w:r>
+              <w:rPr>
+                <w:rStyle w:val="Hyperlink"/>
+                <w:noProof/>
+              </w:rPr>
+              <w:t>second stage – peer</w:t>
+            </w:r>
+            <w:r>
+              <w:rPr>
+                <w:noProof/>
+                <w:webHidden/>
+              </w:rPr>
+              <w:tab/>
+            </w:r>
+            <w:r>
+              <w:rPr>
+                <w:noProof/>
+                <w:webHidden/>
+              </w:rPr>
+              <w:fldChar w:fldCharType="begin"/>
+            </w:r>
+            <w:r>
+              <w:rPr>
+                <w:noProof/>
+                <w:webHidden/>
+              </w:rPr>
+              <w:instrText xml:space="preserve"> PAGEREF _Toc506149074 \h </w:instrText>
+            </w:r>
+            <w:r>
+              <w:rPr>
+                <w:noProof/>
+                <w:webHidden/>
+              </w:rPr>
+            </w:r>
+            <w:r>
+              <w:rPr>
+                <w:noProof/>
+                <w:webHidden/>
+              </w:rPr>
+              <w:fldChar w:fldCharType="separate"/>
+            </w:r>
+            <w:r>
+              <w:rPr>
+                <w:noProof/>
+                <w:webHidden/>
+              </w:rPr>
+              <w:t>6</w:t>
+            </w:r>
+            <w:r>
+              <w:rPr>
+                <w:noProof/>
+                <w:webHidden/>
+              </w:rPr>
+              <w:fldChar w:fldCharType="end"/>
+            </w:r>
+          </w:hyperlink>
+        </w:p>
+        <w:p>
+          <w:pPr>
+            <w:pStyle w:val="TOC3"/>
+            <w:tabs>
+              <w:tab w:val="right" w:leader="dot" w:pos="9350"/>
+            </w:tabs>
+            <w:rPr>
+              <w:noProof/>
+            </w:rPr>
+          </w:pPr>
+          <w:hyperlink w:anchor="_Toc506149075" w:history="1">
+            <w:r>
+              <w:rPr>
+                <w:rStyle w:val="Hyperlink"/>
+                <w:noProof/>
+              </w:rPr>
+              <w:t>third state – project</w:t>
+            </w:r>
+            <w:r>
+              <w:rPr>
+                <w:noProof/>
+                <w:webHidden/>
+              </w:rPr>
+              <w:tab/>
+            </w:r>
+            <w:r>
+              <w:rPr>
+                <w:noProof/>
+                <w:webHidden/>
+              </w:rPr>
+              <w:fldChar w:fldCharType="begin"/>
+            </w:r>
+            <w:r>
+              <w:rPr>
+                <w:noProof/>
+                <w:webHidden/>
+              </w:rPr>
+              <w:instrText xml:space="preserve"> PAGEREF _Toc506149075 \h </w:instrText>
+            </w:r>
+            <w:r>
+              <w:rPr>
+                <w:noProof/>
+                <w:webHidden/>
+              </w:rPr>
+            </w:r>
+            <w:r>
+              <w:rPr>
+                <w:noProof/>
+                <w:webHidden/>
+              </w:rPr>
+              <w:fldChar w:fldCharType="separate"/>
+            </w:r>
+            <w:r>
+              <w:rPr>
+                <w:noProof/>
+                <w:webHidden/>
+              </w:rPr>
+              <w:t>6</w:t>
+            </w:r>
+            <w:r>
+              <w:rPr>
+                <w:noProof/>
+                <w:webHidden/>
+              </w:rPr>
+              <w:fldChar w:fldCharType="end"/>
+            </w:r>
+          </w:hyperlink>
+        </w:p>
+        <w:p>
+          <w:pPr>
+            <w:pStyle w:val="TOC2"/>
+            <w:tabs>
+              <w:tab w:val="right" w:leader="dot" w:pos="9350"/>
+            </w:tabs>
+            <w:rPr>
+              <w:noProof/>
+              <w:lang w:val="en-US" w:eastAsia="en-US"/>
+            </w:rPr>
+          </w:pPr>
+          <w:hyperlink w:anchor="_Toc506149076" w:history="1">
+            <w:r>
+              <w:rPr>
+                <w:rStyle w:val="Hyperlink"/>
+                <w:noProof/>
+              </w:rPr>
+              <w:t>team communication</w:t>
+            </w:r>
+            <w:r>
+              <w:rPr>
+                <w:noProof/>
+                <w:webHidden/>
+              </w:rPr>
+              <w:tab/>
+            </w:r>
+            <w:r>
+              <w:rPr>
+                <w:noProof/>
+                <w:webHidden/>
+              </w:rPr>
+              <w:fldChar w:fldCharType="begin"/>
+            </w:r>
+            <w:r>
+              <w:rPr>
+                <w:noProof/>
+                <w:webHidden/>
+              </w:rPr>
+              <w:instrText xml:space="preserve"> PAGEREF _Toc506149076 \h </w:instrText>
+            </w:r>
+            <w:r>
+              <w:rPr>
+                <w:noProof/>
+                <w:webHidden/>
+              </w:rPr>
+            </w:r>
+            <w:r>
+              <w:rPr>
+                <w:noProof/>
+                <w:webHidden/>
+              </w:rPr>
+              <w:fldChar w:fldCharType="separate"/>
+            </w:r>
+            <w:r>
+              <w:rPr>
+                <w:noProof/>
+                <w:webHidden/>
+              </w:rPr>
+              <w:t>7</w:t>
             </w:r>
             <w:r>
               <w:rPr>
@@ -898,13 +1171,13 @@
               <w:lang w:val="en-US" w:eastAsia="en-US"/>
             </w:rPr>
           </w:pPr>
-          <w:hyperlink w:anchor="_Toc506143363" w:history="1">
+          <w:hyperlink w:anchor="_Toc506149077" w:history="1">
             <w:r>
               <w:rPr>
                 <w:rStyle w:val="Hyperlink"/>
                 <w:noProof/>
               </w:rPr>
-              <w:t>Appendices</w:t>
+              <w:t>Software Design</w:t>
             </w:r>
             <w:r>
               <w:rPr>
@@ -925,7 +1198,7 @@
                 <w:noProof/>
                 <w:webHidden/>
               </w:rPr>
-              <w:instrText xml:space="preserve"> PAGEREF _Toc506143363 \h </w:instrText>
+              <w:instrText xml:space="preserve"> PAGEREF _Toc506149077 \h </w:instrText>
             </w:r>
             <w:r>
               <w:rPr>
@@ -945,7 +1218,7 @@
                 <w:noProof/>
                 <w:webHidden/>
               </w:rPr>
-              <w:t>5</w:t>
+              <w:t>7</w:t>
             </w:r>
             <w:r>
               <w:rPr>
@@ -967,12 +1240,219 @@
               <w:lang w:val="en-US" w:eastAsia="en-US"/>
             </w:rPr>
           </w:pPr>
-          <w:hyperlink w:anchor="_Toc506143364" w:history="1">
+          <w:hyperlink w:anchor="_Toc506149078" w:history="1">
             <w:r>
               <w:rPr>
                 <w:rStyle w:val="Hyperlink"/>
                 <w:noProof/>
               </w:rPr>
+              <w:t>Design</w:t>
+            </w:r>
+            <w:r>
+              <w:rPr>
+                <w:noProof/>
+                <w:webHidden/>
+              </w:rPr>
+              <w:tab/>
+            </w:r>
+            <w:r>
+              <w:rPr>
+                <w:noProof/>
+                <w:webHidden/>
+              </w:rPr>
+              <w:fldChar w:fldCharType="begin"/>
+            </w:r>
+            <w:r>
+              <w:rPr>
+                <w:noProof/>
+                <w:webHidden/>
+              </w:rPr>
+              <w:instrText xml:space="preserve"> PAGEREF _Toc506149078 \h </w:instrText>
+            </w:r>
+            <w:r>
+              <w:rPr>
+                <w:noProof/>
+                <w:webHidden/>
+              </w:rPr>
+            </w:r>
+            <w:r>
+              <w:rPr>
+                <w:noProof/>
+                <w:webHidden/>
+              </w:rPr>
+              <w:fldChar w:fldCharType="separate"/>
+            </w:r>
+            <w:r>
+              <w:rPr>
+                <w:noProof/>
+                <w:webHidden/>
+              </w:rPr>
+              <w:t>7</w:t>
+            </w:r>
+            <w:r>
+              <w:rPr>
+                <w:noProof/>
+                <w:webHidden/>
+              </w:rPr>
+              <w:fldChar w:fldCharType="end"/>
+            </w:r>
+          </w:hyperlink>
+        </w:p>
+        <w:p>
+          <w:pPr>
+            <w:pStyle w:val="TOC2"/>
+            <w:tabs>
+              <w:tab w:val="right" w:leader="dot" w:pos="9350"/>
+            </w:tabs>
+            <w:rPr>
+              <w:noProof/>
+              <w:lang w:val="en-US" w:eastAsia="en-US"/>
+            </w:rPr>
+          </w:pPr>
+          <w:hyperlink w:anchor="_Toc506149079" w:history="1">
+            <w:r>
+              <w:rPr>
+                <w:rStyle w:val="Hyperlink"/>
+                <w:noProof/>
+              </w:rPr>
+              <w:t>Design Rationale</w:t>
+            </w:r>
+            <w:r>
+              <w:rPr>
+                <w:noProof/>
+                <w:webHidden/>
+              </w:rPr>
+              <w:tab/>
+            </w:r>
+            <w:r>
+              <w:rPr>
+                <w:noProof/>
+                <w:webHidden/>
+              </w:rPr>
+              <w:fldChar w:fldCharType="begin"/>
+            </w:r>
+            <w:r>
+              <w:rPr>
+                <w:noProof/>
+                <w:webHidden/>
+              </w:rPr>
+              <w:instrText xml:space="preserve"> PAGEREF _Toc506149079 \h </w:instrText>
+            </w:r>
+            <w:r>
+              <w:rPr>
+                <w:noProof/>
+                <w:webHidden/>
+              </w:rPr>
+            </w:r>
+            <w:r>
+              <w:rPr>
+                <w:noProof/>
+                <w:webHidden/>
+              </w:rPr>
+              <w:fldChar w:fldCharType="separate"/>
+            </w:r>
+            <w:r>
+              <w:rPr>
+                <w:noProof/>
+                <w:webHidden/>
+              </w:rPr>
+              <w:t>7</w:t>
+            </w:r>
+            <w:r>
+              <w:rPr>
+                <w:noProof/>
+                <w:webHidden/>
+              </w:rPr>
+              <w:fldChar w:fldCharType="end"/>
+            </w:r>
+          </w:hyperlink>
+        </w:p>
+        <w:p>
+          <w:pPr>
+            <w:pStyle w:val="TOC1"/>
+            <w:tabs>
+              <w:tab w:val="right" w:leader="dot" w:pos="9350"/>
+            </w:tabs>
+            <w:rPr>
+              <w:noProof/>
+              <w:lang w:val="en-US" w:eastAsia="en-US"/>
+            </w:rPr>
+          </w:pPr>
+          <w:hyperlink w:anchor="_Toc506149080" w:history="1">
+            <w:r>
+              <w:rPr>
+                <w:rStyle w:val="Hyperlink"/>
+                <w:noProof/>
+              </w:rPr>
+              <w:t>Appendices</w:t>
+            </w:r>
+            <w:r>
+              <w:rPr>
+                <w:noProof/>
+                <w:webHidden/>
+              </w:rPr>
+              <w:tab/>
+            </w:r>
+            <w:r>
+              <w:rPr>
+                <w:noProof/>
+                <w:webHidden/>
+              </w:rPr>
+              <w:fldChar w:fldCharType="begin"/>
+            </w:r>
+            <w:r>
+              <w:rPr>
+                <w:noProof/>
+                <w:webHidden/>
+              </w:rPr>
+              <w:instrText xml:space="preserve"> PAGEREF _Toc506149080 \h </w:instrText>
+            </w:r>
+            <w:r>
+              <w:rPr>
+                <w:noProof/>
+                <w:webHidden/>
+              </w:rPr>
+            </w:r>
+            <w:r>
+              <w:rPr>
+                <w:noProof/>
+                <w:webHidden/>
+              </w:rPr>
+              <w:fldChar w:fldCharType="separate"/>
+            </w:r>
+            <w:r>
+              <w:rPr>
+                <w:noProof/>
+                <w:webHidden/>
+              </w:rPr>
+              <w:t>7</w:t>
+            </w:r>
+            <w:r>
+              <w:rPr>
+                <w:noProof/>
+                <w:webHidden/>
+              </w:rPr>
+              <w:fldChar w:fldCharType="end"/>
+            </w:r>
+          </w:hyperlink>
+        </w:p>
+        <w:p>
+          <w:pPr>
+            <w:pStyle w:val="TOC2"/>
+            <w:tabs>
+              <w:tab w:val="right" w:leader="dot" w:pos="9350"/>
+            </w:tabs>
+            <w:rPr>
+              <w:noProof/>
+              <w:lang w:val="en-US" w:eastAsia="en-US"/>
+            </w:rPr>
+          </w:pPr>
+          <w:hyperlink w:anchor="_Toc506149081" w:history="1">
+            <w:r>
+              <w:rPr>
+                <w:rStyle w:val="Hyperlink"/>
+                <w:noProof/>
+              </w:rPr>
               <w:t>Appendix A</w:t>
             </w:r>
             <w:r>
@@ -994,7 +1474,7 @@
                 <w:noProof/>
                 <w:webHidden/>
               </w:rPr>
-              <w:instrText xml:space="preserve"> PAGEREF _Toc506143364 \h </w:instrText>
+              <w:instrText xml:space="preserve"> PAGEREF _Toc506149081 \h </w:instrText>
             </w:r>
             <w:r>
               <w:rPr>
@@ -1014,7 +1494,7 @@
                 <w:noProof/>
                 <w:webHidden/>
               </w:rPr>
-              <w:t>5</w:t>
+              <w:t>7</w:t>
             </w:r>
             <w:r>
               <w:rPr>
@@ -1055,7 +1535,7 @@
       <w:bookmarkStart w:id="0" w:name="_Toc415838163"/>
       <w:bookmarkStart w:id="1" w:name="__RefHeading__1106_763902198"/>
       <w:bookmarkStart w:id="2" w:name="_Toc462732637"/>
-      <w:bookmarkStart w:id="3" w:name="_Toc506143355"/>
+      <w:bookmarkStart w:id="3" w:name="_Toc506149065"/>
       <w:bookmarkEnd w:id="0"/>
       <w:bookmarkEnd w:id="1"/>
       <w:r>
@@ -1078,9 +1558,9 @@
         <w:tblLook w:val="04A0" w:firstRow="1" w:lastRow="0" w:firstColumn="1" w:lastColumn="0" w:noHBand="0" w:noVBand="1"/>
       </w:tblPr>
       <w:tblGrid>
-        <w:gridCol w:w="3112"/>
-        <w:gridCol w:w="3148"/>
-        <w:gridCol w:w="3100"/>
+        <w:gridCol w:w="3117"/>
+        <w:gridCol w:w="3135"/>
+        <w:gridCol w:w="3108"/>
       </w:tblGrid>
       <w:tr>
         <w:tc>
@@ -1261,36 +1741,10 @@
               <w:spacing w:after="0" w:line="100" w:lineRule="atLeast"/>
             </w:pPr>
             <w:r>
-              <w:t>Added</w:t>
-            </w:r>
-          </w:p>
-          <w:p>
-            <w:pPr>
-              <w:pStyle w:val="ListParagraph"/>
-              <w:numPr>
-                <w:ilvl w:val="0"/>
-                <w:numId w:val="4"/>
-              </w:numPr>
-              <w:spacing w:after="0" w:line="100" w:lineRule="atLeast"/>
-            </w:pPr>
-            <w:r>
-              <w:t>Introduction</w:t>
-            </w:r>
-          </w:p>
-          <w:p>
-            <w:pPr>
-              <w:pStyle w:val="ListParagraph"/>
-              <w:numPr>
-                <w:ilvl w:val="0"/>
-                <w:numId w:val="4"/>
-              </w:numPr>
-              <w:spacing w:after="0" w:line="100" w:lineRule="atLeast"/>
-            </w:pPr>
-            <w:r>
-              <w:t>Team Organization</w:t>
-            </w:r>
-            <w:r>
-              <w:t xml:space="preserve"> </w:t>
+              <w:t>Adde</w:t>
+            </w:r>
+            <w:r>
+              <w:t>d introduction, team organization, code review guidelines, team communication</w:t>
             </w:r>
           </w:p>
         </w:tc>
@@ -1338,7 +1792,7 @@
       <w:pPr>
         <w:pStyle w:val="Heading1"/>
       </w:pPr>
-      <w:bookmarkStart w:id="4" w:name="_Toc506143356"/>
+      <w:bookmarkStart w:id="4" w:name="_Toc506149066"/>
       <w:r>
         <w:lastRenderedPageBreak/>
         <w:t>Introduction</w:t>
@@ -1349,11 +1803,9 @@
       <w:r>
         <w:t xml:space="preserve">BBG Adventure is a </w:t>
       </w:r>
-      <w:proofErr w:type="gramStart"/>
-      <w:r>
-        <w:t>text based</w:t>
-      </w:r>
-      <w:proofErr w:type="gramEnd"/>
+      <w:r>
+        <w:t>text-based</w:t>
+      </w:r>
       <w:r>
         <w:t xml:space="preserve"> adventure game developed as part of a group project for the course </w:t>
       </w:r>
@@ -1373,7 +1825,12 @@
         <w:t>the Big Boy</w:t>
       </w:r>
       <w:r>
-        <w:t xml:space="preserve"> team</w:t>
+        <w:t xml:space="preserve"> te</w:t>
+      </w:r>
+      <w:bookmarkStart w:id="5" w:name="_GoBack"/>
+      <w:bookmarkEnd w:id="5"/>
+      <w:r>
+        <w:t>am</w:t>
       </w:r>
       <w:r>
         <w:t xml:space="preserve"> </w:t>
@@ -1637,7 +2094,6 @@
           <w:szCs w:val="36"/>
         </w:rPr>
       </w:pPr>
-      <w:bookmarkStart w:id="5" w:name="_Toc506143357"/>
       <w:r>
         <w:br w:type="page"/>
       </w:r>
@@ -1646,11 +2102,12 @@
       <w:pPr>
         <w:pStyle w:val="Heading1"/>
       </w:pPr>
+      <w:bookmarkStart w:id="6" w:name="_Toc506149067"/>
       <w:r>
         <w:lastRenderedPageBreak/>
         <w:t>Project Management</w:t>
       </w:r>
-      <w:bookmarkEnd w:id="5"/>
+      <w:bookmarkEnd w:id="6"/>
     </w:p>
     <w:p>
       <w:r>
@@ -1685,11 +2142,11 @@
       <w:pPr>
         <w:pStyle w:val="Heading2"/>
       </w:pPr>
-      <w:bookmarkStart w:id="6" w:name="_Toc506143358"/>
+      <w:bookmarkStart w:id="7" w:name="_Toc506149068"/>
       <w:r>
         <w:t>Team Organization</w:t>
       </w:r>
-      <w:bookmarkEnd w:id="6"/>
+      <w:bookmarkEnd w:id="7"/>
     </w:p>
     <w:p>
       <w:r>
@@ -1829,10 +2286,10 @@
           <w:noProof/>
         </w:rPr>
         <w:drawing>
-          <wp:anchor distT="0" distB="0" distL="114300" distR="114300" simplePos="0" relativeHeight="251659264" behindDoc="0" locked="0" layoutInCell="1" allowOverlap="1" wp14:anchorId="012F7E65" wp14:editId="3DC28A49">
+          <wp:anchor distT="0" distB="0" distL="114300" distR="114300" simplePos="0" relativeHeight="251659264" behindDoc="0" locked="0" layoutInCell="1" allowOverlap="1" wp14:anchorId="012F7E65" wp14:editId="19774109">
             <wp:simplePos x="0" y="0"/>
-            <wp:positionH relativeFrom="column">
-              <wp:posOffset>1339607</wp:posOffset>
+            <wp:positionH relativeFrom="margin">
+              <wp:align>center</wp:align>
             </wp:positionH>
             <wp:positionV relativeFrom="paragraph">
               <wp:posOffset>536575</wp:posOffset>
@@ -1949,12 +2406,7 @@
         <w:t xml:space="preserve">Software </w:t>
       </w:r>
       <w:r>
-        <w:t>Tester, whi</w:t>
-      </w:r>
-      <w:bookmarkStart w:id="7" w:name="_GoBack"/>
-      <w:bookmarkEnd w:id="7"/>
-      <w:r>
-        <w:t xml:space="preserve">le contributing to project documentation. </w:t>
+        <w:t xml:space="preserve">Tester, while contributing to project documentation. </w:t>
       </w:r>
     </w:p>
     <w:p/>
@@ -1962,7 +2414,7 @@
       <w:pPr>
         <w:pStyle w:val="Heading2"/>
       </w:pPr>
-      <w:bookmarkStart w:id="8" w:name="_Toc506143359"/>
+      <w:bookmarkStart w:id="8" w:name="_Toc506149069"/>
       <w:r>
         <w:t>Risk Management</w:t>
       </w:r>
@@ -1970,6 +2422,11 @@
     </w:p>
     <w:p>
       <w:r>
+        <w:t>TODO: JESSE</w:t>
+      </w:r>
+    </w:p>
+    <w:p>
+      <w:r>
         <w:br w:type="page"/>
       </w:r>
     </w:p>
@@ -1977,88 +2434,659 @@
       <w:pPr>
         <w:pStyle w:val="Heading1"/>
       </w:pPr>
+      <w:bookmarkStart w:id="9" w:name="_Toc506149070"/>
       <w:r>
         <w:lastRenderedPageBreak/>
         <w:t>Development Process</w:t>
       </w:r>
+      <w:bookmarkEnd w:id="9"/>
     </w:p>
     <w:p>
       <w:pPr>
         <w:pStyle w:val="Heading2"/>
       </w:pPr>
-      <w:r>
-        <w:t xml:space="preserve">Coding Conventions </w:t>
+      <w:bookmarkStart w:id="10" w:name="_Toc506149071"/>
+      <w:r>
+        <w:t>Coding Conventions</w:t>
+      </w:r>
+      <w:bookmarkEnd w:id="10"/>
+      <w:r>
+        <w:t xml:space="preserve"> </w:t>
+      </w:r>
+    </w:p>
+    <w:p>
+      <w:r>
+        <w:t>TODO: JUSTIN</w:t>
       </w:r>
     </w:p>
     <w:p>
       <w:pPr>
         <w:pStyle w:val="Heading2"/>
       </w:pPr>
+      <w:bookmarkStart w:id="11" w:name="_Toc506149072"/>
       <w:r>
         <w:t>Code review</w:t>
       </w:r>
+      <w:bookmarkEnd w:id="11"/>
+    </w:p>
+    <w:p>
+      <w:r>
+        <w:t xml:space="preserve">Code review will occur in three stages. These stages help </w:t>
+      </w:r>
+      <w:r>
+        <w:t xml:space="preserve">ensure that code entering the production codebase of the game is up to standard and is bug-free. </w:t>
+      </w:r>
+    </w:p>
+    <w:p>
+      <w:pPr>
+        <w:pStyle w:val="Heading3"/>
+      </w:pPr>
+      <w:bookmarkStart w:id="12" w:name="_Toc506149073"/>
+      <w:r>
+        <w:t>first stage – personal</w:t>
+      </w:r>
+      <w:bookmarkEnd w:id="12"/>
+    </w:p>
+    <w:p>
+      <w:pPr>
+        <w:ind w:left="360"/>
+      </w:pPr>
+      <w:r>
+        <w:t xml:space="preserve">Prerequisites: </w:t>
+      </w:r>
+    </w:p>
+    <w:p>
+      <w:pPr>
+        <w:pStyle w:val="ListParagraph"/>
+        <w:numPr>
+          <w:ilvl w:val="0"/>
+          <w:numId w:val="8"/>
+        </w:numPr>
+        <w:ind w:left="1080"/>
+      </w:pPr>
+      <w:r>
+        <w:t>Code should compile</w:t>
+      </w:r>
+    </w:p>
+    <w:p>
+      <w:pPr>
+        <w:pStyle w:val="ListParagraph"/>
+        <w:numPr>
+          <w:ilvl w:val="0"/>
+          <w:numId w:val="8"/>
+        </w:numPr>
+        <w:ind w:left="1080"/>
+      </w:pPr>
+      <w:r>
+        <w:t xml:space="preserve">Code </w:t>
+      </w:r>
+      <w:r>
+        <w:t>should</w:t>
+      </w:r>
+      <w:r>
+        <w:t xml:space="preserve"> be free of warnings</w:t>
+      </w:r>
+    </w:p>
+    <w:p>
+      <w:pPr>
+        <w:pStyle w:val="ListParagraph"/>
+        <w:numPr>
+          <w:ilvl w:val="0"/>
+          <w:numId w:val="8"/>
+        </w:numPr>
+        <w:ind w:left="1080"/>
+      </w:pPr>
+      <w:r>
+        <w:t xml:space="preserve">Code </w:t>
+      </w:r>
+      <w:r>
+        <w:t>should</w:t>
+      </w:r>
+      <w:r>
+        <w:t xml:space="preserve"> follow project coding conventions</w:t>
+      </w:r>
+    </w:p>
+    <w:p>
+      <w:pPr>
+        <w:pStyle w:val="ListParagraph"/>
+        <w:numPr>
+          <w:ilvl w:val="0"/>
+          <w:numId w:val="8"/>
+        </w:numPr>
+        <w:ind w:left="1080"/>
+      </w:pPr>
+      <w:r>
+        <w:t>New functionality should be accompanied by (non-exhaustive) unit tests</w:t>
+      </w:r>
+    </w:p>
+    <w:p>
+      <w:pPr>
+        <w:pStyle w:val="ListParagraph"/>
+        <w:numPr>
+          <w:ilvl w:val="0"/>
+          <w:numId w:val="8"/>
+        </w:numPr>
+        <w:ind w:left="1080"/>
+      </w:pPr>
+      <w:r>
+        <w:t>Existing unit tests broken by new code should be fixed, replaced, or deleted</w:t>
+      </w:r>
+    </w:p>
+    <w:p>
+      <w:pPr>
+        <w:ind w:left="360"/>
+      </w:pPr>
+      <w:r>
+        <w:t xml:space="preserve">If prerequisites are met: </w:t>
+      </w:r>
+    </w:p>
+    <w:p>
+      <w:pPr>
+        <w:pStyle w:val="ListParagraph"/>
+        <w:numPr>
+          <w:ilvl w:val="0"/>
+          <w:numId w:val="5"/>
+        </w:numPr>
+        <w:ind w:left="1080"/>
+      </w:pPr>
+      <w:r>
+        <w:t>Test local merge with up-to-date develop branch and ensure no conflicts</w:t>
+      </w:r>
+    </w:p>
+    <w:p>
+      <w:pPr>
+        <w:pStyle w:val="ListParagraph"/>
+        <w:numPr>
+          <w:ilvl w:val="0"/>
+          <w:numId w:val="5"/>
+        </w:numPr>
+        <w:ind w:left="1080"/>
+      </w:pPr>
+      <w:r>
+        <w:t xml:space="preserve">A GitLab pull </w:t>
+      </w:r>
+      <w:r>
+        <w:t xml:space="preserve">request </w:t>
+      </w:r>
+      <w:r>
+        <w:t>should</w:t>
+      </w:r>
+      <w:r>
+        <w:t xml:space="preserve"> be made </w:t>
+      </w:r>
+      <w:r>
+        <w:t xml:space="preserve">develop branch </w:t>
+      </w:r>
+    </w:p>
+    <w:p>
+      <w:pPr>
+        <w:pStyle w:val="ListParagraph"/>
+        <w:numPr>
+          <w:ilvl w:val="1"/>
+          <w:numId w:val="5"/>
+        </w:numPr>
+        <w:ind w:left="1800"/>
+      </w:pPr>
+      <w:r>
+        <w:t xml:space="preserve">with sufficient description </w:t>
+      </w:r>
+    </w:p>
+    <w:p>
+      <w:pPr>
+        <w:pStyle w:val="ListParagraph"/>
+        <w:numPr>
+          <w:ilvl w:val="1"/>
+          <w:numId w:val="5"/>
+        </w:numPr>
+        <w:ind w:left="1800"/>
+      </w:pPr>
+      <w:r>
+        <w:t>with no merge conflicts</w:t>
+      </w:r>
+    </w:p>
+    <w:p>
+      <w:pPr>
+        <w:pStyle w:val="ListParagraph"/>
+        <w:numPr>
+          <w:ilvl w:val="1"/>
+          <w:numId w:val="5"/>
+        </w:numPr>
+        <w:ind w:left="1800"/>
+      </w:pPr>
+      <w:r>
+        <w:t xml:space="preserve">with no </w:t>
+      </w:r>
+      <w:r>
+        <w:t>unnecessary</w:t>
+      </w:r>
+      <w:r>
+        <w:t>/temporary</w:t>
+      </w:r>
+      <w:r>
+        <w:t xml:space="preserve"> files</w:t>
+      </w:r>
+    </w:p>
+    <w:p>
+      <w:pPr>
+        <w:pStyle w:val="ListParagraph"/>
+        <w:numPr>
+          <w:ilvl w:val="1"/>
+          <w:numId w:val="5"/>
+        </w:numPr>
+        <w:ind w:left="1800"/>
+      </w:pPr>
+      <w:r>
+        <w:t xml:space="preserve">and assigned to at least one other group member </w:t>
+      </w:r>
+    </w:p>
+    <w:p>
+      <w:pPr>
+        <w:pStyle w:val="Heading3"/>
+      </w:pPr>
+      <w:bookmarkStart w:id="13" w:name="_Toc506149074"/>
+      <w:r>
+        <w:t>second stage – peer</w:t>
+      </w:r>
+      <w:bookmarkEnd w:id="13"/>
+      <w:r>
+        <w:t xml:space="preserve"> </w:t>
+      </w:r>
+    </w:p>
+    <w:p>
+      <w:pPr>
+        <w:pStyle w:val="ListParagraph"/>
+        <w:numPr>
+          <w:ilvl w:val="0"/>
+          <w:numId w:val="7"/>
+        </w:numPr>
+      </w:pPr>
+      <w:r>
+        <w:t>Visually review</w:t>
+      </w:r>
+      <w:r>
+        <w:t xml:space="preserve"> changes </w:t>
+      </w:r>
+    </w:p>
+    <w:p>
+      <w:pPr>
+        <w:pStyle w:val="ListParagraph"/>
+        <w:numPr>
+          <w:ilvl w:val="0"/>
+          <w:numId w:val="7"/>
+        </w:numPr>
+      </w:pPr>
+      <w:r>
+        <w:t xml:space="preserve">Locally checkout </w:t>
+      </w:r>
+      <w:r>
+        <w:t xml:space="preserve">branch </w:t>
+      </w:r>
+    </w:p>
+    <w:p>
+      <w:pPr>
+        <w:pStyle w:val="ListParagraph"/>
+        <w:numPr>
+          <w:ilvl w:val="0"/>
+          <w:numId w:val="7"/>
+        </w:numPr>
+      </w:pPr>
+      <w:r>
+        <w:t xml:space="preserve">Locally merge reviewed branch </w:t>
+      </w:r>
+      <w:r>
+        <w:t>with</w:t>
+      </w:r>
+      <w:r>
+        <w:t xml:space="preserve"> </w:t>
+      </w:r>
+      <w:r>
+        <w:t xml:space="preserve">up-to-date develop branch </w:t>
+      </w:r>
+    </w:p>
+    <w:p>
+      <w:pPr>
+        <w:pStyle w:val="ListParagraph"/>
+        <w:numPr>
+          <w:ilvl w:val="0"/>
+          <w:numId w:val="7"/>
+        </w:numPr>
+      </w:pPr>
+      <w:r>
+        <w:t xml:space="preserve">Run unit tests </w:t>
+      </w:r>
+    </w:p>
+    <w:p>
+      <w:pPr>
+        <w:pStyle w:val="ListParagraph"/>
+        <w:numPr>
+          <w:ilvl w:val="0"/>
+          <w:numId w:val="7"/>
+        </w:numPr>
+      </w:pPr>
+      <w:r>
+        <w:t>Merge pull request</w:t>
+      </w:r>
+      <w:r>
+        <w:t xml:space="preserve"> into develop branch </w:t>
+      </w:r>
+    </w:p>
+    <w:p>
+      <w:pPr>
+        <w:pStyle w:val="Heading3"/>
+      </w:pPr>
+      <w:bookmarkStart w:id="14" w:name="_Toc506149075"/>
+      <w:r>
+        <w:t>third state – project</w:t>
+      </w:r>
+      <w:bookmarkEnd w:id="14"/>
+      <w:r>
+        <w:t xml:space="preserve"> </w:t>
+      </w:r>
+    </w:p>
+    <w:p>
+      <w:pPr>
+        <w:pStyle w:val="ListParagraph"/>
+        <w:numPr>
+          <w:ilvl w:val="0"/>
+          <w:numId w:val="11"/>
+        </w:numPr>
+      </w:pPr>
+      <w:r>
+        <w:t xml:space="preserve">Periodically, all new changes are </w:t>
+      </w:r>
+      <w:r>
+        <w:t xml:space="preserve">reviewed again and merged into master branch </w:t>
+      </w:r>
+    </w:p>
+    <w:p>
+      <w:pPr>
+        <w:pStyle w:val="ListParagraph"/>
+        <w:numPr>
+          <w:ilvl w:val="0"/>
+          <w:numId w:val="11"/>
+        </w:numPr>
+      </w:pPr>
+      <w:r>
+        <w:t xml:space="preserve">This ensures that the master branch is </w:t>
+      </w:r>
+      <w:r>
+        <w:t>always stable</w:t>
+      </w:r>
+      <w:r>
+        <w:t xml:space="preserve"> not directly </w:t>
+      </w:r>
+      <w:r>
+        <w:t>modifiable</w:t>
+      </w:r>
+      <w:r>
+        <w:t xml:space="preserve"> (unless in extraordinary circumstance)</w:t>
+      </w:r>
+    </w:p>
+    <w:p>
+      <w:r>
+        <w:br w:type="page"/>
+      </w:r>
+    </w:p>
+    <w:p>
+      <w:pPr>
+        <w:pStyle w:val="Heading2"/>
+      </w:pPr>
+      <w:bookmarkStart w:id="15" w:name="_Toc506149076"/>
+      <w:r>
+        <w:lastRenderedPageBreak/>
+        <w:t>team communication</w:t>
+      </w:r>
+      <w:bookmarkEnd w:id="15"/>
+    </w:p>
+    <w:p>
+      <w:r>
+        <w:rPr>
+          <w:noProof/>
+        </w:rPr>
+        <mc:AlternateContent>
+          <mc:Choice Requires="wps">
+            <w:drawing>
+              <wp:anchor distT="0" distB="0" distL="114300" distR="114300" simplePos="0" relativeHeight="251664384" behindDoc="0" locked="0" layoutInCell="1" allowOverlap="1" wp14:anchorId="3BC95A2C" wp14:editId="7C501956">
+                <wp:simplePos x="0" y="0"/>
+                <wp:positionH relativeFrom="column">
+                  <wp:posOffset>635635</wp:posOffset>
+                </wp:positionH>
+                <wp:positionV relativeFrom="paragraph">
+                  <wp:posOffset>3070860</wp:posOffset>
+                </wp:positionV>
+                <wp:extent cx="4672330" cy="635"/>
+                <wp:effectExtent l="0" t="0" r="0" b="0"/>
+                <wp:wrapTopAndBottom/>
+                <wp:docPr id="4" name="Text Box 4"/>
+                <wp:cNvGraphicFramePr/>
+                <a:graphic xmlns:a="http://schemas.openxmlformats.org/drawingml/2006/main">
+                  <a:graphicData uri="http://schemas.microsoft.com/office/word/2010/wordprocessingShape">
+                    <wps:wsp>
+                      <wps:cNvSpPr txBox="1"/>
+                      <wps:spPr>
+                        <a:xfrm>
+                          <a:off x="0" y="0"/>
+                          <a:ext cx="4672330" cy="635"/>
+                        </a:xfrm>
+                        <a:prstGeom prst="rect">
+                          <a:avLst/>
+                        </a:prstGeom>
+                        <a:solidFill>
+                          <a:prstClr val="white"/>
+                        </a:solidFill>
+                        <a:ln>
+                          <a:noFill/>
+                        </a:ln>
+                      </wps:spPr>
+                      <wps:txbx>
+                        <w:txbxContent>
+                          <w:p>
+                            <w:pPr>
+                              <w:pStyle w:val="Caption"/>
+                              <w:rPr>
+                                <w:noProof/>
+                              </w:rPr>
+                            </w:pPr>
+                            <w:r>
+                              <w:t xml:space="preserve">Figure </w:t>
+                            </w:r>
+                            <w:r>
+                              <w:fldChar w:fldCharType="begin"/>
+                            </w:r>
+                            <w:r>
+                              <w:instrText xml:space="preserve"> SEQ Figure \* ARABIC </w:instrText>
+                            </w:r>
+                            <w:r>
+                              <w:fldChar w:fldCharType="separate"/>
+                            </w:r>
+                            <w:r>
+                              <w:rPr>
+                                <w:noProof/>
+                              </w:rPr>
+                              <w:t>2</w:t>
+                            </w:r>
+                            <w:r>
+                              <w:fldChar w:fldCharType="end"/>
+                            </w:r>
+                            <w:r>
+                              <w:t>: discord channel</w:t>
+                            </w:r>
+                          </w:p>
+                        </w:txbxContent>
+                      </wps:txbx>
+                      <wps:bodyPr rot="0" spcFirstLastPara="0" vertOverflow="overflow" horzOverflow="overflow" vert="horz" wrap="square" lIns="0" tIns="0" rIns="0" bIns="0" numCol="1" spcCol="0" rtlCol="0" fromWordArt="0" anchor="t" anchorCtr="0" forceAA="0" compatLnSpc="1">
+                        <a:prstTxWarp prst="textNoShape">
+                          <a:avLst/>
+                        </a:prstTxWarp>
+                        <a:spAutoFit/>
+                      </wps:bodyPr>
+                    </wps:wsp>
+                  </a:graphicData>
+                </a:graphic>
+              </wp:anchor>
+            </w:drawing>
+          </mc:Choice>
+          <mc:Fallback>
+            <w:pict>
+              <v:shape w14:anchorId="3BC95A2C" id="Text Box 4" o:spid="_x0000_s1027" type="#_x0000_t202" style="position:absolute;margin-left:50.05pt;margin-top:241.8pt;width:367.9pt;height:.05pt;z-index:251664384;visibility:visible;mso-wrap-style:square;mso-wrap-distance-left:9pt;mso-wrap-distance-top:0;mso-wrap-distance-right:9pt;mso-wrap-distance-bottom:0;mso-position-horizontal:absolute;mso-position-horizontal-relative:text;mso-position-vertical:absolute;mso-position-vertical-relative:text;v-text-anchor:top" o:gfxdata="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" stroked="f">
+                <v:textbox style="mso-fit-shape-to-text:t" inset="0,0,0,0">
+                  <w:txbxContent>
+                    <w:p>
+                      <w:pPr>
+                        <w:pStyle w:val="Caption"/>
+                        <w:rPr>
+                          <w:noProof/>
+                        </w:rPr>
+                      </w:pPr>
+                      <w:r>
+                        <w:t xml:space="preserve">Figure </w:t>
+                      </w:r>
+                      <w:r>
+                        <w:fldChar w:fldCharType="begin"/>
+                      </w:r>
+                      <w:r>
+                        <w:instrText xml:space="preserve"> SEQ Figure \* ARABIC </w:instrText>
+                      </w:r>
+                      <w:r>
+                        <w:fldChar w:fldCharType="separate"/>
+                      </w:r>
+                      <w:r>
+                        <w:rPr>
+                          <w:noProof/>
+                        </w:rPr>
+                        <w:t>2</w:t>
+                      </w:r>
+                      <w:r>
+                        <w:fldChar w:fldCharType="end"/>
+                      </w:r>
+                      <w:r>
+                        <w:t>: discord channel</w:t>
+                      </w:r>
+                    </w:p>
+                  </w:txbxContent>
+                </v:textbox>
+                <w10:wrap type="topAndBottom"/>
+              </v:shape>
+            </w:pict>
+          </mc:Fallback>
+        </mc:AlternateContent>
+      </w:r>
+      <w:r>
+        <w:rPr>
+          <w:noProof/>
+        </w:rPr>
+        <w:drawing>
+          <wp:anchor distT="0" distB="0" distL="114300" distR="114300" simplePos="0" relativeHeight="251662336" behindDoc="0" locked="0" layoutInCell="1" allowOverlap="1" wp14:anchorId="27FE3BF5" wp14:editId="2C25A660">
+            <wp:simplePos x="0" y="0"/>
+            <wp:positionH relativeFrom="margin">
+              <wp:posOffset>635635</wp:posOffset>
+            </wp:positionH>
+            <wp:positionV relativeFrom="paragraph">
+              <wp:posOffset>697047</wp:posOffset>
+            </wp:positionV>
+            <wp:extent cx="4672330" cy="2317115"/>
+            <wp:effectExtent l="0" t="0" r="0" b="6985"/>
+            <wp:wrapTopAndBottom/>
+            <wp:docPr id="3" name="Picture 3"/>
+            <wp:cNvGraphicFramePr>
+              <a:graphicFrameLocks xmlns:a="http://schemas.openxmlformats.org/drawingml/2006/main" noChangeAspect="1"/>
+            </wp:cNvGraphicFramePr>
+            <a:graphic xmlns:a="http://schemas.openxmlformats.org/drawingml/2006/main">
+              <a:graphicData uri="http://schemas.openxmlformats.org/drawingml/2006/picture">
+                <pic:pic xmlns:pic="http://schemas.openxmlformats.org/drawingml/2006/picture">
+                  <pic:nvPicPr>
+                    <pic:cNvPr id="0" name="Picture 6"/>
+                    <pic:cNvPicPr>
+                      <a:picLocks noChangeAspect="1" noChangeArrowheads="1"/>
+                    </pic:cNvPicPr>
+                  </pic:nvPicPr>
+                  <pic:blipFill>
+                    <a:blip r:embed="rId8">
+                      <a:extLst>
+                        <a:ext uri="{28A0092B-C50C-407E-A947-70E740481C1C}">
+                          <a14:useLocalDpi xmlns:a14="http://schemas.microsoft.com/office/drawing/2010/main" val="0"/>
+                        </a:ext>
+                      </a:extLst>
+                    </a:blip>
+                    <a:srcRect/>
+                    <a:stretch>
+                      <a:fillRect/>
+                    </a:stretch>
+                  </pic:blipFill>
+                  <pic:spPr bwMode="auto">
+                    <a:xfrm>
+                      <a:off x="0" y="0"/>
+                      <a:ext cx="4672330" cy="2317115"/>
+                    </a:xfrm>
+                    <a:prstGeom prst="rect">
+                      <a:avLst/>
+                    </a:prstGeom>
+                    <a:noFill/>
+                    <a:ln>
+                      <a:noFill/>
+                    </a:ln>
+                  </pic:spPr>
+                </pic:pic>
+              </a:graphicData>
+            </a:graphic>
+          </wp:anchor>
+        </w:drawing>
+      </w:r>
+      <w:r>
+        <w:t xml:space="preserve">Team communication will occur mainly through a discord channel. Other methods such as texts and emails are also acceptable. Communication regarding code review should take place on GitLab pull requests and issue tracking. </w:t>
+      </w:r>
+    </w:p>
+    <w:p>
+      <w:pPr>
+        <w:pStyle w:val="Heading1"/>
+      </w:pPr>
+      <w:bookmarkStart w:id="16" w:name="_Toc506149077"/>
+      <w:r>
+        <w:t>Software Design</w:t>
+      </w:r>
+      <w:bookmarkEnd w:id="16"/>
+    </w:p>
+    <w:p>
+      <w:pPr>
+        <w:pStyle w:val="Heading2"/>
+      </w:pPr>
+      <w:bookmarkStart w:id="17" w:name="_Toc506149078"/>
+      <w:r>
+        <w:t>Design</w:t>
+      </w:r>
+      <w:bookmarkEnd w:id="17"/>
     </w:p>
     <w:p/>
     <w:p>
       <w:pPr>
         <w:pStyle w:val="Heading2"/>
       </w:pPr>
-      <w:r>
-        <w:t>team communication</w:t>
-      </w:r>
+      <w:bookmarkStart w:id="18" w:name="_Toc506149079"/>
+      <w:r>
+        <w:t>Design Rationale</w:t>
+      </w:r>
+      <w:bookmarkEnd w:id="18"/>
     </w:p>
     <w:p/>
     <w:p>
       <w:pPr>
         <w:pStyle w:val="Heading1"/>
       </w:pPr>
-      <w:bookmarkStart w:id="9" w:name="_Toc506143360"/>
-      <w:r>
-        <w:t>Software Design</w:t>
-      </w:r>
-      <w:bookmarkEnd w:id="9"/>
+      <w:bookmarkStart w:id="19" w:name="_Toc506149080"/>
+      <w:r>
+        <w:t>Appendices</w:t>
+      </w:r>
+      <w:bookmarkEnd w:id="19"/>
     </w:p>
     <w:p>
       <w:pPr>
         <w:pStyle w:val="Heading2"/>
       </w:pPr>
-      <w:bookmarkStart w:id="10" w:name="_Toc506143361"/>
-      <w:r>
-        <w:t>Design</w:t>
-      </w:r>
-      <w:bookmarkEnd w:id="10"/>
-    </w:p>
-    <w:p/>
-    <w:p>
-      <w:pPr>
-        <w:pStyle w:val="Heading2"/>
-      </w:pPr>
-      <w:bookmarkStart w:id="11" w:name="_Toc506143362"/>
-      <w:r>
-        <w:t>Design Rationale</w:t>
-      </w:r>
-      <w:bookmarkEnd w:id="11"/>
-    </w:p>
-    <w:p/>
-    <w:p>
-      <w:pPr>
-        <w:pStyle w:val="Heading1"/>
-      </w:pPr>
-      <w:bookmarkStart w:id="12" w:name="_Toc506143363"/>
-      <w:r>
-        <w:t>Appendices</w:t>
-      </w:r>
-      <w:bookmarkEnd w:id="12"/>
-    </w:p>
-    <w:p>
-      <w:pPr>
-        <w:pStyle w:val="Heading2"/>
-      </w:pPr>
-      <w:bookmarkStart w:id="13" w:name="_Toc506143364"/>
+      <w:bookmarkStart w:id="20" w:name="_Toc506149081"/>
       <w:r>
         <w:t>Appendix A</w:t>
       </w:r>
-      <w:bookmarkEnd w:id="13"/>
+      <w:bookmarkEnd w:id="20"/>
     </w:p>
     <w:sectPr>
       <w:type w:val="continuous"/>
@@ -2075,6 +3103,205 @@
 <file path=word/numbering.xml><?xml version="1.0" encoding="utf-8"?>
 <w:numbering xmlns:wpc="http://schemas.microsoft.com/office/word/2010/wordprocessingCanvas" xmlns:cx="http://schemas.microsoft.com/office/drawing/2014/chartex" xmlns:cx1="http://schemas.microsoft.com/office/drawing/2015/9/8/chartex" xmlns:cx2="http://schemas.microsoft.com/office/drawing/2015/10/21/chartex" xmlns:cx3="http://schemas.microsoft.com/office/drawing/2016/5/9/chartex" xmlns:cx4="http://schemas.microsoft.com/office/drawing/2016/5/10/chartex" xmlns:cx5="http://schemas.microsoft.com/office/drawing/2016/5/11/chartex" xmlns:cx6="http://schemas.microsoft.com/office/drawing/2016/5/12/chartex" xmlns:cx7="http://schemas.microsoft.com/office/drawing/2016/5/13/chartex" xmlns:cx8="http://schemas.microsoft.com/office/drawing/2016/5/14/chartex" xmlns:mc="http://schemas.openxmlformats.org/markup-compatibility/2006" xmlns:aink="http://schemas.microsoft.com/office/drawing/2016/ink" xmlns:am3d="http://schemas.microsoft.com/office/drawing/2017/model3d" xmlns:o="urn:schemas-microsoft-com:office:office" xmlns:r="http://schemas.openxmlformats.org/officeDocument/2006/relationships" xmlns:m="http://schemas.openxmlformats.org/officeDocument/2006/math" xmlns:v="urn:schemas-microsoft-com:vml" xmlns:wp14="http://schemas.microsoft.com/office/word/2010/wordprocessingDrawing" xmlns:wp="http://schemas.openxmlformats.org/drawingml/2006/wordprocessingDrawing" xmlns:w10="urn:schemas-microsoft-com:office:word" xmlns:w="http://schemas.openxmlformats.org/wordprocessingml/2006/main" xmlns:w14="http://schemas.microsoft.com/office/word/2010/wordml" xmlns:w15="http://schemas.microsoft.com/office/word/2012/wordml" xmlns:w16cid="http://schemas.microsoft.com/office/word/2016/wordml/cid" xmlns:w16se="http://schemas.microsoft.com/office/word/2015/wordml/symex" xmlns:wpg="http://schemas.microsoft.com/office/word/2010/wordprocessingGroup" xmlns:wpi="http://schemas.microsoft.com/office/word/2010/wordprocessingInk" xmlns:wne="http://schemas.microsoft.com/office/word/2006/wordml" xmlns:wps="http://schemas.microsoft.com/office/word/2010/wordprocessingShape" mc:Ignorable="w14 w15 w16se w16cid wp14">
   <w:abstractNum w:abstractNumId="0" w15:restartNumberingAfterBreak="0">
+    <w:nsid w:val="03050034"/>
+    <w:multiLevelType w:val="hybridMultilevel"/>
+    <w:tmpl w:val="FA58A49A"/>
+    <w:lvl w:ilvl="0" w:tplc="04090001">
+      <w:start w:val="1"/>
+      <w:numFmt w:val="bullet"/>
+      <w:lvlText w:val=""/>
+      <w:lvlJc w:val="left"/>
+      <w:pPr>
+        <w:ind w:left="720" w:hanging="360"/>
+      </w:pPr>
+      <w:rPr>
+        <w:rFonts w:ascii="Symbol" w:hAnsi="Symbol" w:hint="default"/>
+      </w:rPr>
+    </w:lvl>
+    <w:lvl w:ilvl="1" w:tplc="04090003" w:tentative="1">
+      <w:start w:val="1"/>
+      <w:numFmt w:val="bullet"/>
+      <w:lvlText w:val="o"/>
+      <w:lvlJc w:val="left"/>
+      <w:pPr>
+        <w:ind w:left="1440" w:hanging="360"/>
+      </w:pPr>
+      <w:rPr>
+        <w:rFonts w:ascii="Courier New" w:hAnsi="Courier New" w:cs="Courier New" w:hint="default"/>
+      </w:rPr>
+    </w:lvl>
+    <w:lvl w:ilvl="2" w:tplc="04090005" w:tentative="1">
+      <w:start w:val="1"/>
+      <w:numFmt w:val="bullet"/>
+      <w:lvlText w:val=""/>
+      <w:lvlJc w:val="left"/>
+      <w:pPr>
+        <w:ind w:left="2160" w:hanging="360"/>
+      </w:pPr>
+      <w:rPr>
+        <w:rFonts w:ascii="Wingdings" w:hAnsi="Wingdings" w:hint="default"/>
+      </w:rPr>
+    </w:lvl>
+    <w:lvl w:ilvl="3" w:tplc="04090001" w:tentative="1">
+      <w:start w:val="1"/>
+      <w:numFmt w:val="bullet"/>
+      <w:lvlText w:val=""/>
+      <w:lvlJc w:val="left"/>
+      <w:pPr>
+        <w:ind w:left="2880" w:hanging="360"/>
+      </w:pPr>
+      <w:rPr>
+        <w:rFonts w:ascii="Symbol" w:hAnsi="Symbol" w:hint="default"/>
+      </w:rPr>
+    </w:lvl>
+    <w:lvl w:ilvl="4" w:tplc="04090003" w:tentative="1">
+      <w:start w:val="1"/>
+      <w:numFmt w:val="bullet"/>
+      <w:lvlText w:val="o"/>
+      <w:lvlJc w:val="left"/>
+      <w:pPr>
+        <w:ind w:left="3600" w:hanging="360"/>
+      </w:pPr>
+      <w:rPr>
+        <w:rFonts w:ascii="Courier New" w:hAnsi="Courier New" w:cs="Courier New" w:hint="default"/>
+      </w:rPr>
+    </w:lvl>
+    <w:lvl w:ilvl="5" w:tplc="04090005" w:tentative="1">
+      <w:start w:val="1"/>
+      <w:numFmt w:val="bullet"/>
+      <w:lvlText w:val=""/>
+      <w:lvlJc w:val="left"/>
+      <w:pPr>
+        <w:ind w:left="4320" w:hanging="360"/>
+      </w:pPr>
+      <w:rPr>
+        <w:rFonts w:ascii="Wingdings" w:hAnsi="Wingdings" w:hint="default"/>
+      </w:rPr>
+    </w:lvl>
+    <w:lvl w:ilvl="6" w:tplc="04090001" w:tentative="1">
+      <w:start w:val="1"/>
+      <w:numFmt w:val="bullet"/>
+      <w:lvlText w:val=""/>
+      <w:lvlJc w:val="left"/>
+      <w:pPr>
+        <w:ind w:left="5040" w:hanging="360"/>
+      </w:pPr>
+      <w:rPr>
+        <w:rFonts w:ascii="Symbol" w:hAnsi="Symbol" w:hint="default"/>
+      </w:rPr>
+    </w:lvl>
+    <w:lvl w:ilvl="7" w:tplc="04090003" w:tentative="1">
+      <w:start w:val="1"/>
+      <w:numFmt w:val="bullet"/>
+      <w:lvlText w:val="o"/>
+      <w:lvlJc w:val="left"/>
+      <w:pPr>
+        <w:ind w:left="5760" w:hanging="360"/>
+      </w:pPr>
+      <w:rPr>
+        <w:rFonts w:ascii="Courier New" w:hAnsi="Courier New" w:cs="Courier New" w:hint="default"/>
+      </w:rPr>
+    </w:lvl>
+    <w:lvl w:ilvl="8" w:tplc="04090005" w:tentative="1">
+      <w:start w:val="1"/>
+      <w:numFmt w:val="bullet"/>
+      <w:lvlText w:val=""/>
+      <w:lvlJc w:val="left"/>
+      <w:pPr>
+        <w:ind w:left="6480" w:hanging="360"/>
+      </w:pPr>
+      <w:rPr>
+        <w:rFonts w:ascii="Wingdings" w:hAnsi="Wingdings" w:hint="default"/>
+      </w:rPr>
+    </w:lvl>
+  </w:abstractNum>
+  <w:abstractNum w:abstractNumId="1" w15:restartNumberingAfterBreak="0">
+    <w:nsid w:val="09537315"/>
+    <w:multiLevelType w:val="hybridMultilevel"/>
+    <w:tmpl w:val="7DBCF8DC"/>
+    <w:lvl w:ilvl="0" w:tplc="0409000F">
+      <w:start w:val="1"/>
+      <w:numFmt w:val="decimal"/>
+      <w:lvlText w:val="%1."/>
+      <w:lvlJc w:val="left"/>
+      <w:pPr>
+        <w:ind w:left="720" w:hanging="360"/>
+      </w:pPr>
+    </w:lvl>
+    <w:lvl w:ilvl="1" w:tplc="04090019" w:tentative="1">
+      <w:start w:val="1"/>
+      <w:numFmt w:val="lowerLetter"/>
+      <w:lvlText w:val="%2."/>
+      <w:lvlJc w:val="left"/>
+      <w:pPr>
+        <w:ind w:left="1440" w:hanging="360"/>
+      </w:pPr>
+    </w:lvl>
+    <w:lvl w:ilvl="2" w:tplc="0409001B" w:tentative="1">
+      <w:start w:val="1"/>
+      <w:numFmt w:val="lowerRoman"/>
+      <w:lvlText w:val="%3."/>
+      <w:lvlJc w:val="right"/>
+      <w:pPr>
+        <w:ind w:left="2160" w:hanging="180"/>
+      </w:pPr>
+    </w:lvl>
+    <w:lvl w:ilvl="3" w:tplc="0409000F" w:tentative="1">
+      <w:start w:val="1"/>
+      <w:numFmt w:val="decimal"/>
+      <w:lvlText w:val="%4."/>
+      <w:lvlJc w:val="left"/>
+      <w:pPr>
+        <w:ind w:left="2880" w:hanging="360"/>
+      </w:pPr>
+    </w:lvl>
+    <w:lvl w:ilvl="4" w:tplc="04090019" w:tentative="1">
+      <w:start w:val="1"/>
+      <w:numFmt w:val="lowerLetter"/>
+      <w:lvlText w:val="%5."/>
+      <w:lvlJc w:val="left"/>
+      <w:pPr>
+        <w:ind w:left="3600" w:hanging="360"/>
+      </w:pPr>
+    </w:lvl>
+    <w:lvl w:ilvl="5" w:tplc="0409001B" w:tentative="1">
+      <w:start w:val="1"/>
+      <w:numFmt w:val="lowerRoman"/>
+      <w:lvlText w:val="%6."/>
+      <w:lvlJc w:val="right"/>
+      <w:pPr>
+        <w:ind w:left="4320" w:hanging="180"/>
+      </w:pPr>
+    </w:lvl>
+    <w:lvl w:ilvl="6" w:tplc="0409000F" w:tentative="1">
+      <w:start w:val="1"/>
+      <w:numFmt w:val="decimal"/>
+      <w:lvlText w:val="%7."/>
+      <w:lvlJc w:val="left"/>
+      <w:pPr>
+        <w:ind w:left="5040" w:hanging="360"/>
+      </w:pPr>
+    </w:lvl>
+    <w:lvl w:ilvl="7" w:tplc="04090019" w:tentative="1">
+      <w:start w:val="1"/>
+      <w:numFmt w:val="lowerLetter"/>
+      <w:lvlText w:val="%8."/>
+      <w:lvlJc w:val="left"/>
+      <w:pPr>
+        <w:ind w:left="5760" w:hanging="360"/>
+      </w:pPr>
+    </w:lvl>
+    <w:lvl w:ilvl="8" w:tplc="0409001B" w:tentative="1">
+      <w:start w:val="1"/>
+      <w:numFmt w:val="lowerRoman"/>
+      <w:lvlText w:val="%9."/>
+      <w:lvlJc w:val="right"/>
+      <w:pPr>
+        <w:ind w:left="6480" w:hanging="180"/>
+      </w:pPr>
+    </w:lvl>
+  </w:abstractNum>
+  <w:abstractNum w:abstractNumId="2" w15:restartNumberingAfterBreak="0">
     <w:nsid w:val="15700F77"/>
     <w:multiLevelType w:val="hybridMultilevel"/>
     <w:tmpl w:val="F4E220BE"/>
@@ -2187,7 +3414,7 @@
       </w:rPr>
     </w:lvl>
   </w:abstractNum>
-  <w:abstractNum w:abstractNumId="1" w15:restartNumberingAfterBreak="0">
+  <w:abstractNum w:abstractNumId="3" w15:restartNumberingAfterBreak="0">
     <w:nsid w:val="17AE2EDF"/>
     <w:multiLevelType w:val="hybridMultilevel"/>
     <w:tmpl w:val="7EFE3916"/>
@@ -2299,7 +3526,7 @@
       </w:rPr>
     </w:lvl>
   </w:abstractNum>
-  <w:abstractNum w:abstractNumId="2" w15:restartNumberingAfterBreak="0">
+  <w:abstractNum w:abstractNumId="4" w15:restartNumberingAfterBreak="0">
     <w:nsid w:val="24DC5170"/>
     <w:multiLevelType w:val="hybridMultilevel"/>
     <w:tmpl w:val="1C52C33C"/>
@@ -2412,7 +3639,408 @@
       </w:rPr>
     </w:lvl>
   </w:abstractNum>
-  <w:abstractNum w:abstractNumId="3" w15:restartNumberingAfterBreak="0">
+  <w:abstractNum w:abstractNumId="5" w15:restartNumberingAfterBreak="0">
+    <w:nsid w:val="371B3A36"/>
+    <w:multiLevelType w:val="hybridMultilevel"/>
+    <w:tmpl w:val="D158DA52"/>
+    <w:lvl w:ilvl="0" w:tplc="04090001">
+      <w:start w:val="1"/>
+      <w:numFmt w:val="bullet"/>
+      <w:lvlText w:val=""/>
+      <w:lvlJc w:val="left"/>
+      <w:pPr>
+        <w:ind w:left="720" w:hanging="360"/>
+      </w:pPr>
+      <w:rPr>
+        <w:rFonts w:ascii="Symbol" w:hAnsi="Symbol" w:hint="default"/>
+      </w:rPr>
+    </w:lvl>
+    <w:lvl w:ilvl="1" w:tplc="04090019">
+      <w:start w:val="1"/>
+      <w:numFmt w:val="lowerLetter"/>
+      <w:lvlText w:val="%2."/>
+      <w:lvlJc w:val="left"/>
+      <w:pPr>
+        <w:ind w:left="1440" w:hanging="360"/>
+      </w:pPr>
+    </w:lvl>
+    <w:lvl w:ilvl="2" w:tplc="0409001B" w:tentative="1">
+      <w:start w:val="1"/>
+      <w:numFmt w:val="lowerRoman"/>
+      <w:lvlText w:val="%3."/>
+      <w:lvlJc w:val="right"/>
+      <w:pPr>
+        <w:ind w:left="2160" w:hanging="180"/>
+      </w:pPr>
+    </w:lvl>
+    <w:lvl w:ilvl="3" w:tplc="0409000F" w:tentative="1">
+      <w:start w:val="1"/>
+      <w:numFmt w:val="decimal"/>
+      <w:lvlText w:val="%4."/>
+      <w:lvlJc w:val="left"/>
+      <w:pPr>
+        <w:ind w:left="2880" w:hanging="360"/>
+      </w:pPr>
+    </w:lvl>
+    <w:lvl w:ilvl="4" w:tplc="04090019" w:tentative="1">
+      <w:start w:val="1"/>
+      <w:numFmt w:val="lowerLetter"/>
+      <w:lvlText w:val="%5."/>
+      <w:lvlJc w:val="left"/>
+      <w:pPr>
+        <w:ind w:left="3600" w:hanging="360"/>
+      </w:pPr>
+    </w:lvl>
+    <w:lvl w:ilvl="5" w:tplc="0409001B" w:tentative="1">
+      <w:start w:val="1"/>
+      <w:numFmt w:val="lowerRoman"/>
+      <w:lvlText w:val="%6."/>
+      <w:lvlJc w:val="right"/>
+      <w:pPr>
+        <w:ind w:left="4320" w:hanging="180"/>
+      </w:pPr>
+    </w:lvl>
+    <w:lvl w:ilvl="6" w:tplc="0409000F" w:tentative="1">
+      <w:start w:val="1"/>
+      <w:numFmt w:val="decimal"/>
+      <w:lvlText w:val="%7."/>
+      <w:lvlJc w:val="left"/>
+      <w:pPr>
+        <w:ind w:left="5040" w:hanging="360"/>
+      </w:pPr>
+    </w:lvl>
+    <w:lvl w:ilvl="7" w:tplc="04090019" w:tentative="1">
+      <w:start w:val="1"/>
+      <w:numFmt w:val="lowerLetter"/>
+      <w:lvlText w:val="%8."/>
+      <w:lvlJc w:val="left"/>
+      <w:pPr>
+        <w:ind w:left="5760" w:hanging="360"/>
+      </w:pPr>
+    </w:lvl>
+    <w:lvl w:ilvl="8" w:tplc="0409001B" w:tentative="1">
+      <w:start w:val="1"/>
+      <w:numFmt w:val="lowerRoman"/>
+      <w:lvlText w:val="%9."/>
+      <w:lvlJc w:val="right"/>
+      <w:pPr>
+        <w:ind w:left="6480" w:hanging="180"/>
+      </w:pPr>
+    </w:lvl>
+  </w:abstractNum>
+  <w:abstractNum w:abstractNumId="6" w15:restartNumberingAfterBreak="0">
+    <w:nsid w:val="3F723F38"/>
+    <w:multiLevelType w:val="hybridMultilevel"/>
+    <w:tmpl w:val="00A4CB0C"/>
+    <w:lvl w:ilvl="0" w:tplc="04090001">
+      <w:start w:val="1"/>
+      <w:numFmt w:val="bullet"/>
+      <w:lvlText w:val=""/>
+      <w:lvlJc w:val="left"/>
+      <w:pPr>
+        <w:ind w:left="720" w:hanging="360"/>
+      </w:pPr>
+      <w:rPr>
+        <w:rFonts w:ascii="Symbol" w:hAnsi="Symbol" w:hint="default"/>
+      </w:rPr>
+    </w:lvl>
+    <w:lvl w:ilvl="1" w:tplc="04090003" w:tentative="1">
+      <w:start w:val="1"/>
+      <w:numFmt w:val="bullet"/>
+      <w:lvlText w:val="o"/>
+      <w:lvlJc w:val="left"/>
+      <w:pPr>
+        <w:ind w:left="1440" w:hanging="360"/>
+      </w:pPr>
+      <w:rPr>
+        <w:rFonts w:ascii="Courier New" w:hAnsi="Courier New" w:cs="Courier New" w:hint="default"/>
+      </w:rPr>
+    </w:lvl>
+    <w:lvl w:ilvl="2" w:tplc="04090005" w:tentative="1">
+      <w:start w:val="1"/>
+      <w:numFmt w:val="bullet"/>
+      <w:lvlText w:val=""/>
+      <w:lvlJc w:val="left"/>
+      <w:pPr>
+        <w:ind w:left="2160" w:hanging="360"/>
+      </w:pPr>
+      <w:rPr>
+        <w:rFonts w:ascii="Wingdings" w:hAnsi="Wingdings" w:hint="default"/>
+      </w:rPr>
+    </w:lvl>
+    <w:lvl w:ilvl="3" w:tplc="04090001" w:tentative="1">
+      <w:start w:val="1"/>
+      <w:numFmt w:val="bullet"/>
+      <w:lvlText w:val=""/>
+      <w:lvlJc w:val="left"/>
+      <w:pPr>
+        <w:ind w:left="2880" w:hanging="360"/>
+      </w:pPr>
+      <w:rPr>
+        <w:rFonts w:ascii="Symbol" w:hAnsi="Symbol" w:hint="default"/>
+      </w:rPr>
+    </w:lvl>
+    <w:lvl w:ilvl="4" w:tplc="04090003" w:tentative="1">
+      <w:start w:val="1"/>
+      <w:numFmt w:val="bullet"/>
+      <w:lvlText w:val="o"/>
+      <w:lvlJc w:val="left"/>
+      <w:pPr>
+        <w:ind w:left="3600" w:hanging="360"/>
+      </w:pPr>
+      <w:rPr>
+        <w:rFonts w:ascii="Courier New" w:hAnsi="Courier New" w:cs="Courier New" w:hint="default"/>
+      </w:rPr>
+    </w:lvl>
+    <w:lvl w:ilvl="5" w:tplc="04090005" w:tentative="1">
+      <w:start w:val="1"/>
+      <w:numFmt w:val="bullet"/>
+      <w:lvlText w:val=""/>
+      <w:lvlJc w:val="left"/>
+      <w:pPr>
+        <w:ind w:left="4320" w:hanging="360"/>
+      </w:pPr>
+      <w:rPr>
+        <w:rFonts w:ascii="Wingdings" w:hAnsi="Wingdings" w:hint="default"/>
+      </w:rPr>
+    </w:lvl>
+    <w:lvl w:ilvl="6" w:tplc="04090001" w:tentative="1">
+      <w:start w:val="1"/>
+      <w:numFmt w:val="bullet"/>
+      <w:lvlText w:val=""/>
+      <w:lvlJc w:val="left"/>
+      <w:pPr>
+        <w:ind w:left="5040" w:hanging="360"/>
+      </w:pPr>
+      <w:rPr>
+        <w:rFonts w:ascii="Symbol" w:hAnsi="Symbol" w:hint="default"/>
+      </w:rPr>
+    </w:lvl>
+    <w:lvl w:ilvl="7" w:tplc="04090003" w:tentative="1">
+      <w:start w:val="1"/>
+      <w:numFmt w:val="bullet"/>
+      <w:lvlText w:val="o"/>
+      <w:lvlJc w:val="left"/>
+      <w:pPr>
+        <w:ind w:left="5760" w:hanging="360"/>
+      </w:pPr>
+      <w:rPr>
+        <w:rFonts w:ascii="Courier New" w:hAnsi="Courier New" w:cs="Courier New" w:hint="default"/>
+      </w:rPr>
+    </w:lvl>
+    <w:lvl w:ilvl="8" w:tplc="04090005" w:tentative="1">
+      <w:start w:val="1"/>
+      <w:numFmt w:val="bullet"/>
+      <w:lvlText w:val=""/>
+      <w:lvlJc w:val="left"/>
+      <w:pPr>
+        <w:ind w:left="6480" w:hanging="360"/>
+      </w:pPr>
+      <w:rPr>
+        <w:rFonts w:ascii="Wingdings" w:hAnsi="Wingdings" w:hint="default"/>
+      </w:rPr>
+    </w:lvl>
+  </w:abstractNum>
+  <w:abstractNum w:abstractNumId="7" w15:restartNumberingAfterBreak="0">
+    <w:nsid w:val="59D639B8"/>
+    <w:multiLevelType w:val="hybridMultilevel"/>
+    <w:tmpl w:val="0182439A"/>
+    <w:lvl w:ilvl="0" w:tplc="04090001">
+      <w:start w:val="1"/>
+      <w:numFmt w:val="bullet"/>
+      <w:lvlText w:val=""/>
+      <w:lvlJc w:val="left"/>
+      <w:pPr>
+        <w:ind w:left="720" w:hanging="360"/>
+      </w:pPr>
+      <w:rPr>
+        <w:rFonts w:ascii="Symbol" w:hAnsi="Symbol" w:hint="default"/>
+      </w:rPr>
+    </w:lvl>
+    <w:lvl w:ilvl="1" w:tplc="04090003" w:tentative="1">
+      <w:start w:val="1"/>
+      <w:numFmt w:val="bullet"/>
+      <w:lvlText w:val="o"/>
+      <w:lvlJc w:val="left"/>
+      <w:pPr>
+        <w:ind w:left="1440" w:hanging="360"/>
+      </w:pPr>
+      <w:rPr>
+        <w:rFonts w:ascii="Courier New" w:hAnsi="Courier New" w:cs="Courier New" w:hint="default"/>
+      </w:rPr>
+    </w:lvl>
+    <w:lvl w:ilvl="2" w:tplc="04090005" w:tentative="1">
+      <w:start w:val="1"/>
+      <w:numFmt w:val="bullet"/>
+      <w:lvlText w:val=""/>
+      <w:lvlJc w:val="left"/>
+      <w:pPr>
+        <w:ind w:left="2160" w:hanging="360"/>
+      </w:pPr>
+      <w:rPr>
+        <w:rFonts w:ascii="Wingdings" w:hAnsi="Wingdings" w:hint="default"/>
+      </w:rPr>
+    </w:lvl>
+    <w:lvl w:ilvl="3" w:tplc="04090001" w:tentative="1">
+      <w:start w:val="1"/>
+      <w:numFmt w:val="bullet"/>
+      <w:lvlText w:val=""/>
+      <w:lvlJc w:val="left"/>
+      <w:pPr>
+        <w:ind w:left="2880" w:hanging="360"/>
+      </w:pPr>
+      <w:rPr>
+        <w:rFonts w:ascii="Symbol" w:hAnsi="Symbol" w:hint="default"/>
+      </w:rPr>
+    </w:lvl>
+    <w:lvl w:ilvl="4" w:tplc="04090003" w:tentative="1">
+      <w:start w:val="1"/>
+      <w:numFmt w:val="bullet"/>
+      <w:lvlText w:val="o"/>
+      <w:lvlJc w:val="left"/>
+      <w:pPr>
+        <w:ind w:left="3600" w:hanging="360"/>
+      </w:pPr>
+      <w:rPr>
+        <w:rFonts w:ascii="Courier New" w:hAnsi="Courier New" w:cs="Courier New" w:hint="default"/>
+      </w:rPr>
+    </w:lvl>
+    <w:lvl w:ilvl="5" w:tplc="04090005" w:tentative="1">
+      <w:start w:val="1"/>
+      <w:numFmt w:val="bullet"/>
+      <w:lvlText w:val=""/>
+      <w:lvlJc w:val="left"/>
+      <w:pPr>
+        <w:ind w:left="4320" w:hanging="360"/>
+      </w:pPr>
+      <w:rPr>
+        <w:rFonts w:ascii="Wingdings" w:hAnsi="Wingdings" w:hint="default"/>
+      </w:rPr>
+    </w:lvl>
+    <w:lvl w:ilvl="6" w:tplc="04090001" w:tentative="1">
+      <w:start w:val="1"/>
+      <w:numFmt w:val="bullet"/>
+      <w:lvlText w:val=""/>
+      <w:lvlJc w:val="left"/>
+      <w:pPr>
+        <w:ind w:left="5040" w:hanging="360"/>
+      </w:pPr>
+      <w:rPr>
+        <w:rFonts w:ascii="Symbol" w:hAnsi="Symbol" w:hint="default"/>
+      </w:rPr>
+    </w:lvl>
+    <w:lvl w:ilvl="7" w:tplc="04090003" w:tentative="1">
+      <w:start w:val="1"/>
+      <w:numFmt w:val="bullet"/>
+      <w:lvlText w:val="o"/>
+      <w:lvlJc w:val="left"/>
+      <w:pPr>
+        <w:ind w:left="5760" w:hanging="360"/>
+      </w:pPr>
+      <w:rPr>
+        <w:rFonts w:ascii="Courier New" w:hAnsi="Courier New" w:cs="Courier New" w:hint="default"/>
+      </w:rPr>
+    </w:lvl>
+    <w:lvl w:ilvl="8" w:tplc="04090005" w:tentative="1">
+      <w:start w:val="1"/>
+      <w:numFmt w:val="bullet"/>
+      <w:lvlText w:val=""/>
+      <w:lvlJc w:val="left"/>
+      <w:pPr>
+        <w:ind w:left="6480" w:hanging="360"/>
+      </w:pPr>
+      <w:rPr>
+        <w:rFonts w:ascii="Wingdings" w:hAnsi="Wingdings" w:hint="default"/>
+      </w:rPr>
+    </w:lvl>
+  </w:abstractNum>
+  <w:abstractNum w:abstractNumId="8" w15:restartNumberingAfterBreak="0">
+    <w:nsid w:val="61472B39"/>
+    <w:multiLevelType w:val="hybridMultilevel"/>
+    <w:tmpl w:val="EC5ACD1E"/>
+    <w:lvl w:ilvl="0" w:tplc="0409000F">
+      <w:start w:val="1"/>
+      <w:numFmt w:val="decimal"/>
+      <w:lvlText w:val="%1."/>
+      <w:lvlJc w:val="left"/>
+      <w:pPr>
+        <w:ind w:left="720" w:hanging="360"/>
+      </w:pPr>
+    </w:lvl>
+    <w:lvl w:ilvl="1" w:tplc="04090019" w:tentative="1">
+      <w:start w:val="1"/>
+      <w:numFmt w:val="lowerLetter"/>
+      <w:lvlText w:val="%2."/>
+      <w:lvlJc w:val="left"/>
+      <w:pPr>
+        <w:ind w:left="1440" w:hanging="360"/>
+      </w:pPr>
+    </w:lvl>
+    <w:lvl w:ilvl="2" w:tplc="0409001B" w:tentative="1">
+      <w:start w:val="1"/>
+      <w:numFmt w:val="lowerRoman"/>
+      <w:lvlText w:val="%3."/>
+      <w:lvlJc w:val="right"/>
+      <w:pPr>
+        <w:ind w:left="2160" w:hanging="180"/>
+      </w:pPr>
+    </w:lvl>
+    <w:lvl w:ilvl="3" w:tplc="0409000F" w:tentative="1">
+      <w:start w:val="1"/>
+      <w:numFmt w:val="decimal"/>
+      <w:lvlText w:val="%4."/>
+      <w:lvlJc w:val="left"/>
+      <w:pPr>
+        <w:ind w:left="2880" w:hanging="360"/>
+      </w:pPr>
+    </w:lvl>
+    <w:lvl w:ilvl="4" w:tplc="04090019" w:tentative="1">
+      <w:start w:val="1"/>
+      <w:numFmt w:val="lowerLetter"/>
+      <w:lvlText w:val="%5."/>
+      <w:lvlJc w:val="left"/>
+      <w:pPr>
+        <w:ind w:left="3600" w:hanging="360"/>
+      </w:pPr>
+    </w:lvl>
+    <w:lvl w:ilvl="5" w:tplc="0409001B" w:tentative="1">
+      <w:start w:val="1"/>
+      <w:numFmt w:val="lowerRoman"/>
+      <w:lvlText w:val="%6."/>
+      <w:lvlJc w:val="right"/>
+      <w:pPr>
+        <w:ind w:left="4320" w:hanging="180"/>
+      </w:pPr>
+    </w:lvl>
+    <w:lvl w:ilvl="6" w:tplc="0409000F" w:tentative="1">
+      <w:start w:val="1"/>
+      <w:numFmt w:val="decimal"/>
+      <w:lvlText w:val="%7."/>
+      <w:lvlJc w:val="left"/>
+      <w:pPr>
+        <w:ind w:left="5040" w:hanging="360"/>
+      </w:pPr>
+    </w:lvl>
+    <w:lvl w:ilvl="7" w:tplc="04090019" w:tentative="1">
+      <w:start w:val="1"/>
+      <w:numFmt w:val="lowerLetter"/>
+      <w:lvlText w:val="%8."/>
+      <w:lvlJc w:val="left"/>
+      <w:pPr>
+        <w:ind w:left="5760" w:hanging="360"/>
+      </w:pPr>
+    </w:lvl>
+    <w:lvl w:ilvl="8" w:tplc="0409001B" w:tentative="1">
+      <w:start w:val="1"/>
+      <w:numFmt w:val="lowerRoman"/>
+      <w:lvlText w:val="%9."/>
+      <w:lvlJc w:val="right"/>
+      <w:pPr>
+        <w:ind w:left="6480" w:hanging="180"/>
+      </w:pPr>
+    </w:lvl>
+  </w:abstractNum>
+  <w:abstractNum w:abstractNumId="9" w15:restartNumberingAfterBreak="0">
     <w:nsid w:val="74703AFE"/>
     <w:multiLevelType w:val="hybridMultilevel"/>
     <w:tmpl w:val="47BE977C"/>
@@ -2524,17 +4152,124 @@
       </w:rPr>
     </w:lvl>
   </w:abstractNum>
+  <w:abstractNum w:abstractNumId="10" w15:restartNumberingAfterBreak="0">
+    <w:nsid w:val="788F532F"/>
+    <w:multiLevelType w:val="hybridMultilevel"/>
+    <w:tmpl w:val="D65052F6"/>
+    <w:lvl w:ilvl="0" w:tplc="0409000F">
+      <w:start w:val="1"/>
+      <w:numFmt w:val="decimal"/>
+      <w:lvlText w:val="%1."/>
+      <w:lvlJc w:val="left"/>
+      <w:pPr>
+        <w:ind w:left="720" w:hanging="360"/>
+      </w:pPr>
+    </w:lvl>
+    <w:lvl w:ilvl="1" w:tplc="04090019">
+      <w:start w:val="1"/>
+      <w:numFmt w:val="lowerLetter"/>
+      <w:lvlText w:val="%2."/>
+      <w:lvlJc w:val="left"/>
+      <w:pPr>
+        <w:ind w:left="1440" w:hanging="360"/>
+      </w:pPr>
+    </w:lvl>
+    <w:lvl w:ilvl="2" w:tplc="0409001B">
+      <w:start w:val="1"/>
+      <w:numFmt w:val="lowerRoman"/>
+      <w:lvlText w:val="%3."/>
+      <w:lvlJc w:val="right"/>
+      <w:pPr>
+        <w:ind w:left="2160" w:hanging="180"/>
+      </w:pPr>
+    </w:lvl>
+    <w:lvl w:ilvl="3" w:tplc="0409000F" w:tentative="1">
+      <w:start w:val="1"/>
+      <w:numFmt w:val="decimal"/>
+      <w:lvlText w:val="%4."/>
+      <w:lvlJc w:val="left"/>
+      <w:pPr>
+        <w:ind w:left="2880" w:hanging="360"/>
+      </w:pPr>
+    </w:lvl>
+    <w:lvl w:ilvl="4" w:tplc="04090019" w:tentative="1">
+      <w:start w:val="1"/>
+      <w:numFmt w:val="lowerLetter"/>
+      <w:lvlText w:val="%5."/>
+      <w:lvlJc w:val="left"/>
+      <w:pPr>
+        <w:ind w:left="3600" w:hanging="360"/>
+      </w:pPr>
+    </w:lvl>
+    <w:lvl w:ilvl="5" w:tplc="0409001B" w:tentative="1">
+      <w:start w:val="1"/>
+      <w:numFmt w:val="lowerRoman"/>
+      <w:lvlText w:val="%6."/>
+      <w:lvlJc w:val="right"/>
+      <w:pPr>
+        <w:ind w:left="4320" w:hanging="180"/>
+      </w:pPr>
+    </w:lvl>
+    <w:lvl w:ilvl="6" w:tplc="0409000F" w:tentative="1">
+      <w:start w:val="1"/>
+      <w:numFmt w:val="decimal"/>
+      <w:lvlText w:val="%7."/>
+      <w:lvlJc w:val="left"/>
+      <w:pPr>
+        <w:ind w:left="5040" w:hanging="360"/>
+      </w:pPr>
+    </w:lvl>
+    <w:lvl w:ilvl="7" w:tplc="04090019" w:tentative="1">
+      <w:start w:val="1"/>
+      <w:numFmt w:val="lowerLetter"/>
+      <w:lvlText w:val="%8."/>
+      <w:lvlJc w:val="left"/>
+      <w:pPr>
+        <w:ind w:left="5760" w:hanging="360"/>
+      </w:pPr>
+    </w:lvl>
+    <w:lvl w:ilvl="8" w:tplc="0409001B" w:tentative="1">
+      <w:start w:val="1"/>
+      <w:numFmt w:val="lowerRoman"/>
+      <w:lvlText w:val="%9."/>
+      <w:lvlJc w:val="right"/>
+      <w:pPr>
+        <w:ind w:left="6480" w:hanging="180"/>
+      </w:pPr>
+    </w:lvl>
+  </w:abstractNum>
   <w:num w:numId="1">
+    <w:abstractNumId w:val="3"/>
+  </w:num>
+  <w:num w:numId="2">
+    <w:abstractNumId w:val="9"/>
+  </w:num>
+  <w:num w:numId="3">
+    <w:abstractNumId w:val="2"/>
+  </w:num>
+  <w:num w:numId="4">
+    <w:abstractNumId w:val="4"/>
+  </w:num>
+  <w:num w:numId="5">
+    <w:abstractNumId w:val="10"/>
+  </w:num>
+  <w:num w:numId="6">
     <w:abstractNumId w:val="1"/>
   </w:num>
-  <w:num w:numId="2">
-    <w:abstractNumId w:val="3"/>
+  <w:num w:numId="7">
+    <w:abstractNumId w:val="8"/>
   </w:num>
-  <w:num w:numId="3">
+  <w:num w:numId="8">
+    <w:abstractNumId w:val="5"/>
+  </w:num>
+  <w:num w:numId="9">
+    <w:abstractNumId w:val="6"/>
+  </w:num>
+  <w:num w:numId="10">
+    <w:abstractNumId w:val="7"/>
+  </w:num>
+  <w:num w:numId="11">
     <w:abstractNumId w:val="0"/>
-  </w:num>
-  <w:num w:numId="4">
-    <w:abstractNumId w:val="2"/>
   </w:num>
 </w:numbering>
 </file>
@@ -3711,6 +5446,19 @@
       <w:bCs/>
     </w:rPr>
   </w:style>
+  <w:style w:type="paragraph" w:styleId="TOC3">
+    <w:name w:val="toc 3"/>
+    <w:basedOn w:val="Normal"/>
+    <w:next w:val="Normal"/>
+    <w:autoRedefine/>
+    <w:uiPriority w:val="39"/>
+    <w:unhideWhenUsed/>
+    <w:rsid w:val="006D004C"/>
+    <w:pPr>
+      <w:spacing w:after="100"/>
+      <w:ind w:left="440"/>
+    </w:pPr>
+  </w:style>
 </w:styles>
 </file>
 
@@ -3980,7 +5728,7 @@
 </file>
 
 <file path=customXml/itemProps1.xml><?xml version="1.0" encoding="utf-8"?>
-<ds:datastoreItem xmlns:ds="http://schemas.openxmlformats.org/officeDocument/2006/customXml" ds:itemID="{AAA60197-A566-42E9-AA53-6E4E848B76BB}">
+<ds:datastoreItem xmlns:ds="http://schemas.openxmlformats.org/officeDocument/2006/customXml" ds:itemID="{2B5F0420-2EA4-4E52-A093-A4166F46D045}">
   <ds:schemaRefs>
     <ds:schemaRef ds:uri="http://schemas.openxmlformats.org/officeDocument/2006/bibliography"/>
   </ds:schemaRefs>

</xml_diff>

<commit_message>
Added Risk Management Section
</commit_message>
<xml_diff>
--- a/docs/design/Project Template.docx
+++ b/docs/design/Project Template.docx
@@ -346,7 +346,7 @@
           <w:r>
             <w:fldChar w:fldCharType="separate"/>
           </w:r>
-          <w:hyperlink w:anchor="_Toc506149065" w:history="1">
+          <w:hyperlink w:anchor="_Toc506213826" w:history="1">
             <w:r>
               <w:rPr>
                 <w:rStyle w:val="Hyperlink"/>
@@ -373,7 +373,7 @@
                 <w:noProof/>
                 <w:webHidden/>
               </w:rPr>
-              <w:instrText xml:space="preserve"> PAGEREF _Toc506149065 \h </w:instrText>
+              <w:instrText xml:space="preserve"> PAGEREF _Toc506213826 \h </w:instrText>
             </w:r>
             <w:r>
               <w:rPr>
@@ -415,7 +415,7 @@
               <w:lang w:val="en-US" w:eastAsia="en-US"/>
             </w:rPr>
           </w:pPr>
-          <w:hyperlink w:anchor="_Toc506149066" w:history="1">
+          <w:hyperlink w:anchor="_Toc506213827" w:history="1">
             <w:r>
               <w:rPr>
                 <w:rStyle w:val="Hyperlink"/>
@@ -442,7 +442,7 @@
                 <w:noProof/>
                 <w:webHidden/>
               </w:rPr>
-              <w:instrText xml:space="preserve"> PAGEREF _Toc506149066 \h </w:instrText>
+              <w:instrText xml:space="preserve"> PAGEREF _Toc506213827 \h </w:instrText>
             </w:r>
             <w:r>
               <w:rPr>
@@ -484,7 +484,7 @@
               <w:lang w:val="en-US" w:eastAsia="en-US"/>
             </w:rPr>
           </w:pPr>
-          <w:hyperlink w:anchor="_Toc506149067" w:history="1">
+          <w:hyperlink w:anchor="_Toc506213828" w:history="1">
             <w:r>
               <w:rPr>
                 <w:rStyle w:val="Hyperlink"/>
@@ -511,7 +511,7 @@
                 <w:noProof/>
                 <w:webHidden/>
               </w:rPr>
-              <w:instrText xml:space="preserve"> PAGEREF _Toc506149067 \h </w:instrText>
+              <w:instrText xml:space="preserve"> PAGEREF _Toc506213828 \h </w:instrText>
             </w:r>
             <w:r>
               <w:rPr>
@@ -553,7 +553,7 @@
               <w:lang w:val="en-US" w:eastAsia="en-US"/>
             </w:rPr>
           </w:pPr>
-          <w:hyperlink w:anchor="_Toc506149068" w:history="1">
+          <w:hyperlink w:anchor="_Toc506213829" w:history="1">
             <w:r>
               <w:rPr>
                 <w:rStyle w:val="Hyperlink"/>
@@ -580,7 +580,7 @@
                 <w:noProof/>
                 <w:webHidden/>
               </w:rPr>
-              <w:instrText xml:space="preserve"> PAGEREF _Toc506149068 \h </w:instrText>
+              <w:instrText xml:space="preserve"> PAGEREF _Toc506213829 \h </w:instrText>
             </w:r>
             <w:r>
               <w:rPr>
@@ -622,7 +622,7 @@
               <w:lang w:val="en-US" w:eastAsia="en-US"/>
             </w:rPr>
           </w:pPr>
-          <w:hyperlink w:anchor="_Toc506149069" w:history="1">
+          <w:hyperlink w:anchor="_Toc506213830" w:history="1">
             <w:r>
               <w:rPr>
                 <w:rStyle w:val="Hyperlink"/>
@@ -649,7 +649,7 @@
                 <w:noProof/>
                 <w:webHidden/>
               </w:rPr>
-              <w:instrText xml:space="preserve"> PAGEREF _Toc506149069 \h </w:instrText>
+              <w:instrText xml:space="preserve"> PAGEREF _Toc506213830 \h </w:instrText>
             </w:r>
             <w:r>
               <w:rPr>
@@ -670,6 +670,213 @@
                 <w:webHidden/>
               </w:rPr>
               <w:t>5</w:t>
+            </w:r>
+            <w:r>
+              <w:rPr>
+                <w:noProof/>
+                <w:webHidden/>
+              </w:rPr>
+              <w:fldChar w:fldCharType="end"/>
+            </w:r>
+          </w:hyperlink>
+        </w:p>
+        <w:p>
+          <w:pPr>
+            <w:pStyle w:val="TOC3"/>
+            <w:tabs>
+              <w:tab w:val="right" w:leader="dot" w:pos="9350"/>
+            </w:tabs>
+            <w:rPr>
+              <w:noProof/>
+              <w:lang w:val="en-US" w:eastAsia="en-US"/>
+            </w:rPr>
+          </w:pPr>
+          <w:hyperlink w:anchor="_Toc506213831" w:history="1">
+            <w:r>
+              <w:rPr>
+                <w:rStyle w:val="Hyperlink"/>
+                <w:noProof/>
+              </w:rPr>
+              <w:t>first step – identify</w:t>
+            </w:r>
+            <w:r>
+              <w:rPr>
+                <w:noProof/>
+                <w:webHidden/>
+              </w:rPr>
+              <w:tab/>
+            </w:r>
+            <w:r>
+              <w:rPr>
+                <w:noProof/>
+                <w:webHidden/>
+              </w:rPr>
+              <w:fldChar w:fldCharType="begin"/>
+            </w:r>
+            <w:r>
+              <w:rPr>
+                <w:noProof/>
+                <w:webHidden/>
+              </w:rPr>
+              <w:instrText xml:space="preserve"> PAGEREF _Toc506213831 \h </w:instrText>
+            </w:r>
+            <w:r>
+              <w:rPr>
+                <w:noProof/>
+                <w:webHidden/>
+              </w:rPr>
+            </w:r>
+            <w:r>
+              <w:rPr>
+                <w:noProof/>
+                <w:webHidden/>
+              </w:rPr>
+              <w:fldChar w:fldCharType="separate"/>
+            </w:r>
+            <w:r>
+              <w:rPr>
+                <w:noProof/>
+                <w:webHidden/>
+              </w:rPr>
+              <w:t>5</w:t>
+            </w:r>
+            <w:r>
+              <w:rPr>
+                <w:noProof/>
+                <w:webHidden/>
+              </w:rPr>
+              <w:fldChar w:fldCharType="end"/>
+            </w:r>
+          </w:hyperlink>
+        </w:p>
+        <w:p>
+          <w:pPr>
+            <w:pStyle w:val="TOC3"/>
+            <w:tabs>
+              <w:tab w:val="right" w:leader="dot" w:pos="9350"/>
+            </w:tabs>
+            <w:rPr>
+              <w:noProof/>
+              <w:lang w:val="en-US" w:eastAsia="en-US"/>
+            </w:rPr>
+          </w:pPr>
+          <w:hyperlink w:anchor="_Toc506213832" w:history="1">
+            <w:r>
+              <w:rPr>
+                <w:rStyle w:val="Hyperlink"/>
+                <w:noProof/>
+              </w:rPr>
+              <w:t>second step – evaluate</w:t>
+            </w:r>
+            <w:r>
+              <w:rPr>
+                <w:noProof/>
+                <w:webHidden/>
+              </w:rPr>
+              <w:tab/>
+            </w:r>
+            <w:r>
+              <w:rPr>
+                <w:noProof/>
+                <w:webHidden/>
+              </w:rPr>
+              <w:fldChar w:fldCharType="begin"/>
+            </w:r>
+            <w:r>
+              <w:rPr>
+                <w:noProof/>
+                <w:webHidden/>
+              </w:rPr>
+              <w:instrText xml:space="preserve"> PAGEREF _Toc506213832 \h </w:instrText>
+            </w:r>
+            <w:r>
+              <w:rPr>
+                <w:noProof/>
+                <w:webHidden/>
+              </w:rPr>
+            </w:r>
+            <w:r>
+              <w:rPr>
+                <w:noProof/>
+                <w:webHidden/>
+              </w:rPr>
+              <w:fldChar w:fldCharType="separate"/>
+            </w:r>
+            <w:r>
+              <w:rPr>
+                <w:noProof/>
+                <w:webHidden/>
+              </w:rPr>
+              <w:t>6</w:t>
+            </w:r>
+            <w:r>
+              <w:rPr>
+                <w:noProof/>
+                <w:webHidden/>
+              </w:rPr>
+              <w:fldChar w:fldCharType="end"/>
+            </w:r>
+          </w:hyperlink>
+        </w:p>
+        <w:p>
+          <w:pPr>
+            <w:pStyle w:val="TOC3"/>
+            <w:tabs>
+              <w:tab w:val="right" w:leader="dot" w:pos="9350"/>
+            </w:tabs>
+            <w:rPr>
+              <w:noProof/>
+              <w:lang w:val="en-US" w:eastAsia="en-US"/>
+            </w:rPr>
+          </w:pPr>
+          <w:hyperlink w:anchor="_Toc506213833" w:history="1">
+            <w:r>
+              <w:rPr>
+                <w:rStyle w:val="Hyperlink"/>
+                <w:noProof/>
+              </w:rPr>
+              <w:t>third step – eliminate</w:t>
+            </w:r>
+            <w:r>
+              <w:rPr>
+                <w:noProof/>
+                <w:webHidden/>
+              </w:rPr>
+              <w:tab/>
+            </w:r>
+            <w:r>
+              <w:rPr>
+                <w:noProof/>
+                <w:webHidden/>
+              </w:rPr>
+              <w:fldChar w:fldCharType="begin"/>
+            </w:r>
+            <w:r>
+              <w:rPr>
+                <w:noProof/>
+                <w:webHidden/>
+              </w:rPr>
+              <w:instrText xml:space="preserve"> PAGEREF _Toc506213833 \h </w:instrText>
+            </w:r>
+            <w:r>
+              <w:rPr>
+                <w:noProof/>
+                <w:webHidden/>
+              </w:rPr>
+            </w:r>
+            <w:r>
+              <w:rPr>
+                <w:noProof/>
+                <w:webHidden/>
+              </w:rPr>
+              <w:fldChar w:fldCharType="separate"/>
+            </w:r>
+            <w:r>
+              <w:rPr>
+                <w:noProof/>
+                <w:webHidden/>
+              </w:rPr>
+              <w:t>6</w:t>
             </w:r>
             <w:r>
               <w:rPr>
@@ -691,7 +898,7 @@
               <w:lang w:val="en-US" w:eastAsia="en-US"/>
             </w:rPr>
           </w:pPr>
-          <w:hyperlink w:anchor="_Toc506149070" w:history="1">
+          <w:hyperlink w:anchor="_Toc506213834" w:history="1">
             <w:r>
               <w:rPr>
                 <w:rStyle w:val="Hyperlink"/>
@@ -718,7 +925,7 @@
                 <w:noProof/>
                 <w:webHidden/>
               </w:rPr>
-              <w:instrText xml:space="preserve"> PAGEREF _Toc506149070 \h </w:instrText>
+              <w:instrText xml:space="preserve"> PAGEREF _Toc506213834 \h </w:instrText>
             </w:r>
             <w:r>
               <w:rPr>
@@ -738,7 +945,7 @@
                 <w:noProof/>
                 <w:webHidden/>
               </w:rPr>
-              <w:t>6</w:t>
+              <w:t>7</w:t>
             </w:r>
             <w:r>
               <w:rPr>
@@ -760,7 +967,7 @@
               <w:lang w:val="en-US" w:eastAsia="en-US"/>
             </w:rPr>
           </w:pPr>
-          <w:hyperlink w:anchor="_Toc506149071" w:history="1">
+          <w:hyperlink w:anchor="_Toc506213835" w:history="1">
             <w:r>
               <w:rPr>
                 <w:rStyle w:val="Hyperlink"/>
@@ -787,7 +994,7 @@
                 <w:noProof/>
                 <w:webHidden/>
               </w:rPr>
-              <w:instrText xml:space="preserve"> PAGEREF _Toc506149071 \h </w:instrText>
+              <w:instrText xml:space="preserve"> PAGEREF _Toc506213835 \h </w:instrText>
             </w:r>
             <w:r>
               <w:rPr>
@@ -807,7 +1014,7 @@
                 <w:noProof/>
                 <w:webHidden/>
               </w:rPr>
-              <w:t>6</w:t>
+              <w:t>7</w:t>
             </w:r>
             <w:r>
               <w:rPr>
@@ -829,7 +1036,7 @@
               <w:lang w:val="en-US" w:eastAsia="en-US"/>
             </w:rPr>
           </w:pPr>
-          <w:hyperlink w:anchor="_Toc506149072" w:history="1">
+          <w:hyperlink w:anchor="_Toc506213836" w:history="1">
             <w:r>
               <w:rPr>
                 <w:rStyle w:val="Hyperlink"/>
@@ -856,7 +1063,7 @@
                 <w:noProof/>
                 <w:webHidden/>
               </w:rPr>
-              <w:instrText xml:space="preserve"> PAGEREF _Toc506149072 \h </w:instrText>
+              <w:instrText xml:space="preserve"> PAGEREF _Toc506213836 \h </w:instrText>
             </w:r>
             <w:r>
               <w:rPr>
@@ -876,7 +1083,7 @@
                 <w:noProof/>
                 <w:webHidden/>
               </w:rPr>
-              <w:t>6</w:t>
+              <w:t>7</w:t>
             </w:r>
             <w:r>
               <w:rPr>
@@ -895,9 +1102,10 @@
             </w:tabs>
             <w:rPr>
               <w:noProof/>
+              <w:lang w:val="en-US" w:eastAsia="en-US"/>
             </w:rPr>
           </w:pPr>
-          <w:hyperlink w:anchor="_Toc506149073" w:history="1">
+          <w:hyperlink w:anchor="_Toc506213837" w:history="1">
             <w:r>
               <w:rPr>
                 <w:rStyle w:val="Hyperlink"/>
@@ -924,7 +1132,7 @@
                 <w:noProof/>
                 <w:webHidden/>
               </w:rPr>
-              <w:instrText xml:space="preserve"> PAGEREF _Toc506149073 \h </w:instrText>
+              <w:instrText xml:space="preserve"> PAGEREF _Toc506213837 \h </w:instrText>
             </w:r>
             <w:r>
               <w:rPr>
@@ -944,7 +1152,7 @@
                 <w:noProof/>
                 <w:webHidden/>
               </w:rPr>
-              <w:t>6</w:t>
+              <w:t>7</w:t>
             </w:r>
             <w:r>
               <w:rPr>
@@ -963,9 +1171,10 @@
             </w:tabs>
             <w:rPr>
               <w:noProof/>
+              <w:lang w:val="en-US" w:eastAsia="en-US"/>
             </w:rPr>
           </w:pPr>
-          <w:hyperlink w:anchor="_Toc506149074" w:history="1">
+          <w:hyperlink w:anchor="_Toc506213838" w:history="1">
             <w:r>
               <w:rPr>
                 <w:rStyle w:val="Hyperlink"/>
@@ -992,7 +1201,7 @@
                 <w:noProof/>
                 <w:webHidden/>
               </w:rPr>
-              <w:instrText xml:space="preserve"> PAGEREF _Toc506149074 \h </w:instrText>
+              <w:instrText xml:space="preserve"> PAGEREF _Toc506213838 \h </w:instrText>
             </w:r>
             <w:r>
               <w:rPr>
@@ -1012,7 +1221,7 @@
                 <w:noProof/>
                 <w:webHidden/>
               </w:rPr>
-              <w:t>6</w:t>
+              <w:t>7</w:t>
             </w:r>
             <w:r>
               <w:rPr>
@@ -1031,9 +1240,10 @@
             </w:tabs>
             <w:rPr>
               <w:noProof/>
+              <w:lang w:val="en-US" w:eastAsia="en-US"/>
             </w:rPr>
           </w:pPr>
-          <w:hyperlink w:anchor="_Toc506149075" w:history="1">
+          <w:hyperlink w:anchor="_Toc506213839" w:history="1">
             <w:r>
               <w:rPr>
                 <w:rStyle w:val="Hyperlink"/>
@@ -1060,7 +1270,7 @@
                 <w:noProof/>
                 <w:webHidden/>
               </w:rPr>
-              <w:instrText xml:space="preserve"> PAGEREF _Toc506149075 \h </w:instrText>
+              <w:instrText xml:space="preserve"> PAGEREF _Toc506213839 \h </w:instrText>
             </w:r>
             <w:r>
               <w:rPr>
@@ -1080,7 +1290,7 @@
                 <w:noProof/>
                 <w:webHidden/>
               </w:rPr>
-              <w:t>6</w:t>
+              <w:t>7</w:t>
             </w:r>
             <w:r>
               <w:rPr>
@@ -1102,7 +1312,7 @@
               <w:lang w:val="en-US" w:eastAsia="en-US"/>
             </w:rPr>
           </w:pPr>
-          <w:hyperlink w:anchor="_Toc506149076" w:history="1">
+          <w:hyperlink w:anchor="_Toc506213840" w:history="1">
             <w:r>
               <w:rPr>
                 <w:rStyle w:val="Hyperlink"/>
@@ -1129,7 +1339,7 @@
                 <w:noProof/>
                 <w:webHidden/>
               </w:rPr>
-              <w:instrText xml:space="preserve"> PAGEREF _Toc506149076 \h </w:instrText>
+              <w:instrText xml:space="preserve"> PAGEREF _Toc506213840 \h </w:instrText>
             </w:r>
             <w:r>
               <w:rPr>
@@ -1149,7 +1359,7 @@
                 <w:noProof/>
                 <w:webHidden/>
               </w:rPr>
-              <w:t>7</w:t>
+              <w:t>8</w:t>
             </w:r>
             <w:r>
               <w:rPr>
@@ -1171,7 +1381,7 @@
               <w:lang w:val="en-US" w:eastAsia="en-US"/>
             </w:rPr>
           </w:pPr>
-          <w:hyperlink w:anchor="_Toc506149077" w:history="1">
+          <w:hyperlink w:anchor="_Toc506213841" w:history="1">
             <w:r>
               <w:rPr>
                 <w:rStyle w:val="Hyperlink"/>
@@ -1198,7 +1408,7 @@
                 <w:noProof/>
                 <w:webHidden/>
               </w:rPr>
-              <w:instrText xml:space="preserve"> PAGEREF _Toc506149077 \h </w:instrText>
+              <w:instrText xml:space="preserve"> PAGEREF _Toc506213841 \h </w:instrText>
             </w:r>
             <w:r>
               <w:rPr>
@@ -1218,7 +1428,7 @@
                 <w:noProof/>
                 <w:webHidden/>
               </w:rPr>
-              <w:t>7</w:t>
+              <w:t>8</w:t>
             </w:r>
             <w:r>
               <w:rPr>
@@ -1240,7 +1450,7 @@
               <w:lang w:val="en-US" w:eastAsia="en-US"/>
             </w:rPr>
           </w:pPr>
-          <w:hyperlink w:anchor="_Toc506149078" w:history="1">
+          <w:hyperlink w:anchor="_Toc506213842" w:history="1">
             <w:r>
               <w:rPr>
                 <w:rStyle w:val="Hyperlink"/>
@@ -1267,7 +1477,7 @@
                 <w:noProof/>
                 <w:webHidden/>
               </w:rPr>
-              <w:instrText xml:space="preserve"> PAGEREF _Toc506149078 \h </w:instrText>
+              <w:instrText xml:space="preserve"> PAGEREF _Toc506213842 \h </w:instrText>
             </w:r>
             <w:r>
               <w:rPr>
@@ -1287,7 +1497,7 @@
                 <w:noProof/>
                 <w:webHidden/>
               </w:rPr>
-              <w:t>7</w:t>
+              <w:t>8</w:t>
             </w:r>
             <w:r>
               <w:rPr>
@@ -1309,7 +1519,7 @@
               <w:lang w:val="en-US" w:eastAsia="en-US"/>
             </w:rPr>
           </w:pPr>
-          <w:hyperlink w:anchor="_Toc506149079" w:history="1">
+          <w:hyperlink w:anchor="_Toc506213843" w:history="1">
             <w:r>
               <w:rPr>
                 <w:rStyle w:val="Hyperlink"/>
@@ -1336,7 +1546,7 @@
                 <w:noProof/>
                 <w:webHidden/>
               </w:rPr>
-              <w:instrText xml:space="preserve"> PAGEREF _Toc506149079 \h </w:instrText>
+              <w:instrText xml:space="preserve"> PAGEREF _Toc506213843 \h </w:instrText>
             </w:r>
             <w:r>
               <w:rPr>
@@ -1356,7 +1566,7 @@
                 <w:noProof/>
                 <w:webHidden/>
               </w:rPr>
-              <w:t>7</w:t>
+              <w:t>8</w:t>
             </w:r>
             <w:r>
               <w:rPr>
@@ -1378,7 +1588,7 @@
               <w:lang w:val="en-US" w:eastAsia="en-US"/>
             </w:rPr>
           </w:pPr>
-          <w:hyperlink w:anchor="_Toc506149080" w:history="1">
+          <w:hyperlink w:anchor="_Toc506213844" w:history="1">
             <w:r>
               <w:rPr>
                 <w:rStyle w:val="Hyperlink"/>
@@ -1405,7 +1615,7 @@
                 <w:noProof/>
                 <w:webHidden/>
               </w:rPr>
-              <w:instrText xml:space="preserve"> PAGEREF _Toc506149080 \h </w:instrText>
+              <w:instrText xml:space="preserve"> PAGEREF _Toc506213844 \h </w:instrText>
             </w:r>
             <w:r>
               <w:rPr>
@@ -1425,7 +1635,7 @@
                 <w:noProof/>
                 <w:webHidden/>
               </w:rPr>
-              <w:t>7</w:t>
+              <w:t>8</w:t>
             </w:r>
             <w:r>
               <w:rPr>
@@ -1447,7 +1657,7 @@
               <w:lang w:val="en-US" w:eastAsia="en-US"/>
             </w:rPr>
           </w:pPr>
-          <w:hyperlink w:anchor="_Toc506149081" w:history="1">
+          <w:hyperlink w:anchor="_Toc506213845" w:history="1">
             <w:r>
               <w:rPr>
                 <w:rStyle w:val="Hyperlink"/>
@@ -1474,7 +1684,7 @@
                 <w:noProof/>
                 <w:webHidden/>
               </w:rPr>
-              <w:instrText xml:space="preserve"> PAGEREF _Toc506149081 \h </w:instrText>
+              <w:instrText xml:space="preserve"> PAGEREF _Toc506213845 \h </w:instrText>
             </w:r>
             <w:r>
               <w:rPr>
@@ -1494,7 +1704,7 @@
                 <w:noProof/>
                 <w:webHidden/>
               </w:rPr>
-              <w:t>7</w:t>
+              <w:t>8</w:t>
             </w:r>
             <w:r>
               <w:rPr>
@@ -1535,7 +1745,7 @@
       <w:bookmarkStart w:id="0" w:name="_Toc415838163"/>
       <w:bookmarkStart w:id="1" w:name="__RefHeading__1106_763902198"/>
       <w:bookmarkStart w:id="2" w:name="_Toc462732637"/>
-      <w:bookmarkStart w:id="3" w:name="_Toc506149065"/>
+      <w:bookmarkStart w:id="3" w:name="_Toc506213826"/>
       <w:bookmarkEnd w:id="0"/>
       <w:bookmarkEnd w:id="1"/>
       <w:r>
@@ -1772,6 +1982,79 @@
           </w:p>
         </w:tc>
       </w:tr>
+      <w:tr>
+        <w:tc>
+          <w:tcPr>
+            <w:tcW w:w="3191" w:type="dxa"/>
+            <w:tcBorders>
+              <w:top w:val="single" w:sz="4" w:space="0" w:color="00000A"/>
+              <w:left w:val="single" w:sz="4" w:space="0" w:color="00000A"/>
+              <w:bottom w:val="single" w:sz="4" w:space="0" w:color="00000A"/>
+              <w:right w:val="single" w:sz="4" w:space="0" w:color="00000A"/>
+            </w:tcBorders>
+            <w:shd w:val="clear" w:color="auto" w:fill="FFFFFF"/>
+            <w:tcMar>
+              <w:left w:w="103" w:type="dxa"/>
+            </w:tcMar>
+          </w:tcPr>
+          <w:p>
+            <w:pPr>
+              <w:spacing w:after="0" w:line="100" w:lineRule="atLeast"/>
+            </w:pPr>
+            <w:r>
+              <w:t>2/12/2018</w:t>
+            </w:r>
+          </w:p>
+        </w:tc>
+        <w:tc>
+          <w:tcPr>
+            <w:tcW w:w="3192" w:type="dxa"/>
+            <w:tcBorders>
+              <w:top w:val="single" w:sz="4" w:space="0" w:color="00000A"/>
+              <w:left w:val="single" w:sz="4" w:space="0" w:color="00000A"/>
+              <w:bottom w:val="single" w:sz="4" w:space="0" w:color="00000A"/>
+              <w:right w:val="single" w:sz="4" w:space="0" w:color="00000A"/>
+            </w:tcBorders>
+            <w:shd w:val="clear" w:color="auto" w:fill="FFFFFF"/>
+            <w:tcMar>
+              <w:left w:w="103" w:type="dxa"/>
+            </w:tcMar>
+          </w:tcPr>
+          <w:p>
+            <w:pPr>
+              <w:spacing w:after="0" w:line="100" w:lineRule="atLeast"/>
+            </w:pPr>
+            <w:r>
+              <w:t>Added risk management section</w:t>
+            </w:r>
+          </w:p>
+        </w:tc>
+        <w:tc>
+          <w:tcPr>
+            <w:tcW w:w="3192" w:type="dxa"/>
+            <w:tcBorders>
+              <w:top w:val="single" w:sz="4" w:space="0" w:color="00000A"/>
+              <w:left w:val="single" w:sz="4" w:space="0" w:color="00000A"/>
+              <w:bottom w:val="single" w:sz="4" w:space="0" w:color="00000A"/>
+              <w:right w:val="single" w:sz="4" w:space="0" w:color="00000A"/>
+            </w:tcBorders>
+            <w:shd w:val="clear" w:color="auto" w:fill="FFFFFF"/>
+            <w:tcMar>
+              <w:left w:w="103" w:type="dxa"/>
+            </w:tcMar>
+          </w:tcPr>
+          <w:p>
+            <w:pPr>
+              <w:spacing w:after="0" w:line="100" w:lineRule="atLeast"/>
+            </w:pPr>
+            <w:r>
+              <w:t>Jesse Huss</w:t>
+            </w:r>
+            <w:bookmarkStart w:id="4" w:name="_GoBack"/>
+            <w:bookmarkEnd w:id="4"/>
+          </w:p>
+        </w:tc>
+      </w:tr>
     </w:tbl>
     <w:p/>
     <w:p/>
@@ -1792,12 +2075,12 @@
       <w:pPr>
         <w:pStyle w:val="Heading1"/>
       </w:pPr>
-      <w:bookmarkStart w:id="4" w:name="_Toc506149066"/>
+      <w:bookmarkStart w:id="5" w:name="_Toc506213827"/>
       <w:r>
         <w:lastRenderedPageBreak/>
         <w:t>Introduction</w:t>
       </w:r>
-      <w:bookmarkEnd w:id="4"/>
+      <w:bookmarkEnd w:id="5"/>
     </w:p>
     <w:p>
       <w:r>
@@ -1825,12 +2108,7 @@
         <w:t>the Big Boy</w:t>
       </w:r>
       <w:r>
-        <w:t xml:space="preserve"> te</w:t>
-      </w:r>
-      <w:bookmarkStart w:id="5" w:name="_GoBack"/>
-      <w:bookmarkEnd w:id="5"/>
-      <w:r>
-        <w:t>am</w:t>
+        <w:t xml:space="preserve"> team</w:t>
       </w:r>
       <w:r>
         <w:t xml:space="preserve"> </w:t>
@@ -2102,7 +2380,7 @@
       <w:pPr>
         <w:pStyle w:val="Heading1"/>
       </w:pPr>
-      <w:bookmarkStart w:id="6" w:name="_Toc506149067"/>
+      <w:bookmarkStart w:id="6" w:name="_Toc506213828"/>
       <w:r>
         <w:lastRenderedPageBreak/>
         <w:t>Project Management</w:t>
@@ -2142,7 +2420,7 @@
       <w:pPr>
         <w:pStyle w:val="Heading2"/>
       </w:pPr>
-      <w:bookmarkStart w:id="7" w:name="_Toc506149068"/>
+      <w:bookmarkStart w:id="7" w:name="_Toc506213829"/>
       <w:r>
         <w:t>Team Organization</w:t>
       </w:r>
@@ -2414,7 +2692,7 @@
       <w:pPr>
         <w:pStyle w:val="Heading2"/>
       </w:pPr>
-      <w:bookmarkStart w:id="8" w:name="_Toc506149069"/>
+      <w:bookmarkStart w:id="8" w:name="_Toc506213830"/>
       <w:r>
         <w:t>Risk Management</w:t>
       </w:r>
@@ -2422,9 +2700,503 @@
     </w:p>
     <w:p>
       <w:r>
-        <w:t>TODO: JESSE</w:t>
-      </w:r>
-    </w:p>
+        <w:t>As with any project, there are risks involved that can hinder the completion of the pro</w:t>
+      </w:r>
+      <w:r>
+        <w:t xml:space="preserve">ject. Foreseeable risks will be dealt with in three steps. These steps help ensure </w:t>
+      </w:r>
+      <w:r>
+        <w:t>that as many potential problems are dealt with before they occur</w:t>
+      </w:r>
+      <w:r>
+        <w:t xml:space="preserve">. </w:t>
+      </w:r>
+    </w:p>
+    <w:p>
+      <w:pPr>
+        <w:pStyle w:val="Heading3"/>
+      </w:pPr>
+      <w:bookmarkStart w:id="9" w:name="_Toc506213831"/>
+      <w:r>
+        <w:t xml:space="preserve">first </w:t>
+      </w:r>
+      <w:r>
+        <w:t>step</w:t>
+      </w:r>
+      <w:r>
+        <w:t xml:space="preserve"> – </w:t>
+      </w:r>
+      <w:r>
+        <w:t>identify</w:t>
+      </w:r>
+      <w:bookmarkEnd w:id="9"/>
+    </w:p>
+    <w:p>
+      <w:pPr>
+        <w:pStyle w:val="ListParagraph"/>
+        <w:numPr>
+          <w:ilvl w:val="0"/>
+          <w:numId w:val="12"/>
+        </w:numPr>
+      </w:pPr>
+      <w:r>
+        <w:t>Identify the risks</w:t>
+      </w:r>
+      <w:r>
+        <w:t>.</w:t>
+      </w:r>
+    </w:p>
+    <w:p>
+      <w:pPr>
+        <w:pStyle w:val="ListParagraph"/>
+        <w:numPr>
+          <w:ilvl w:val="0"/>
+          <w:numId w:val="12"/>
+        </w:numPr>
+      </w:pPr>
+      <w:r>
+        <w:t xml:space="preserve">Identify what aspects of the project will be </w:t>
+      </w:r>
+      <w:r>
+        <w:t>impacted as well as severity of the impact.</w:t>
+      </w:r>
+    </w:p>
+    <w:p>
+      <w:pPr>
+        <w:pStyle w:val="ListParagraph"/>
+        <w:numPr>
+          <w:ilvl w:val="0"/>
+          <w:numId w:val="12"/>
+        </w:numPr>
+      </w:pPr>
+      <w:r>
+        <w:t>Identify likelihood of that risk</w:t>
+      </w:r>
+      <w:r>
+        <w:t>s</w:t>
+      </w:r>
+      <w:r>
+        <w:t xml:space="preserve"> occurring.</w:t>
+      </w:r>
+    </w:p>
+    <w:p>
+      <w:pPr>
+        <w:pStyle w:val="ListParagraph"/>
+        <w:numPr>
+          <w:ilvl w:val="0"/>
+          <w:numId w:val="12"/>
+        </w:numPr>
+      </w:pPr>
+      <w:r>
+        <w:t>Categorize the risk</w:t>
+      </w:r>
+      <w:r>
+        <w:t>s</w:t>
+      </w:r>
+      <w:r>
+        <w:t>. Categories may include but are not limited to:</w:t>
+      </w:r>
+    </w:p>
+    <w:p>
+      <w:pPr>
+        <w:pStyle w:val="ListParagraph"/>
+        <w:numPr>
+          <w:ilvl w:val="1"/>
+          <w:numId w:val="12"/>
+        </w:numPr>
+      </w:pPr>
+      <w:r>
+        <w:t>Time</w:t>
+      </w:r>
+    </w:p>
+    <w:p>
+      <w:pPr>
+        <w:pStyle w:val="ListParagraph"/>
+        <w:numPr>
+          <w:ilvl w:val="2"/>
+          <w:numId w:val="12"/>
+        </w:numPr>
+      </w:pPr>
+      <w:r>
+        <w:t>Scheduling issues/Busy schedules</w:t>
+      </w:r>
+    </w:p>
+    <w:p>
+      <w:pPr>
+        <w:pStyle w:val="ListParagraph"/>
+        <w:numPr>
+          <w:ilvl w:val="2"/>
+          <w:numId w:val="12"/>
+        </w:numPr>
+      </w:pPr>
+      <w:r>
+        <w:t>Underestimation in time to complete an aspect of the project.</w:t>
+      </w:r>
+    </w:p>
+    <w:p>
+      <w:pPr>
+        <w:pStyle w:val="ListParagraph"/>
+        <w:numPr>
+          <w:ilvl w:val="1"/>
+          <w:numId w:val="12"/>
+        </w:numPr>
+      </w:pPr>
+      <w:r>
+        <w:t>Technical</w:t>
+      </w:r>
+    </w:p>
+    <w:p>
+      <w:pPr>
+        <w:pStyle w:val="ListParagraph"/>
+        <w:numPr>
+          <w:ilvl w:val="2"/>
+          <w:numId w:val="12"/>
+        </w:numPr>
+      </w:pPr>
+      <w:r>
+        <w:t>Major design changes needed.</w:t>
+      </w:r>
+    </w:p>
+    <w:p>
+      <w:pPr>
+        <w:pStyle w:val="ListParagraph"/>
+        <w:numPr>
+          <w:ilvl w:val="2"/>
+          <w:numId w:val="12"/>
+        </w:numPr>
+      </w:pPr>
+      <w:r>
+        <w:t>Realize parts of project are out of scope.</w:t>
+      </w:r>
+    </w:p>
+    <w:p>
+      <w:pPr>
+        <w:pStyle w:val="ListParagraph"/>
+        <w:numPr>
+          <w:ilvl w:val="1"/>
+          <w:numId w:val="12"/>
+        </w:numPr>
+      </w:pPr>
+      <w:r>
+        <w:lastRenderedPageBreak/>
+        <w:t>People</w:t>
+      </w:r>
+    </w:p>
+    <w:p>
+      <w:pPr>
+        <w:pStyle w:val="ListParagraph"/>
+        <w:numPr>
+          <w:ilvl w:val="2"/>
+          <w:numId w:val="12"/>
+        </w:numPr>
+      </w:pPr>
+      <w:r>
+        <w:t>Loss of a team member</w:t>
+      </w:r>
+    </w:p>
+    <w:p>
+      <w:pPr>
+        <w:pStyle w:val="ListParagraph"/>
+        <w:numPr>
+          <w:ilvl w:val="2"/>
+          <w:numId w:val="12"/>
+        </w:numPr>
+      </w:pPr>
+      <w:r>
+        <w:t>Family emergencies/ Illnesses</w:t>
+      </w:r>
+    </w:p>
+    <w:p>
+      <w:pPr>
+        <w:pStyle w:val="ListParagraph"/>
+        <w:numPr>
+          <w:ilvl w:val="2"/>
+          <w:numId w:val="12"/>
+        </w:numPr>
+      </w:pPr>
+      <w:r>
+        <w:t>Lack of knowledge or skill</w:t>
+      </w:r>
+    </w:p>
+    <w:p>
+      <w:pPr>
+        <w:pStyle w:val="ListParagraph"/>
+        <w:numPr>
+          <w:ilvl w:val="2"/>
+          <w:numId w:val="12"/>
+        </w:numPr>
+      </w:pPr>
+      <w:r>
+        <w:t xml:space="preserve">Not Contributing </w:t>
+      </w:r>
+    </w:p>
+    <w:p>
+      <w:pPr>
+        <w:pStyle w:val="Heading3"/>
+      </w:pPr>
+      <w:bookmarkStart w:id="10" w:name="_Toc506213832"/>
+      <w:r>
+        <w:t>second</w:t>
+      </w:r>
+      <w:r>
+        <w:t xml:space="preserve"> step – </w:t>
+      </w:r>
+      <w:r>
+        <w:t>evaluate</w:t>
+      </w:r>
+      <w:bookmarkEnd w:id="10"/>
+    </w:p>
+    <w:p>
+      <w:pPr>
+        <w:pStyle w:val="ListParagraph"/>
+        <w:numPr>
+          <w:ilvl w:val="0"/>
+          <w:numId w:val="13"/>
+        </w:numPr>
+      </w:pPr>
+      <w:r>
+        <w:t>Evaluate potential risks based on likelihood and severity of the impact.</w:t>
+      </w:r>
+    </w:p>
+    <w:p>
+      <w:pPr>
+        <w:pStyle w:val="ListParagraph"/>
+        <w:numPr>
+          <w:ilvl w:val="0"/>
+          <w:numId w:val="13"/>
+        </w:numPr>
+      </w:pPr>
+      <w:r>
+        <w:t>Identify the most prominent risks.</w:t>
+      </w:r>
+    </w:p>
+    <w:p>
+      <w:pPr>
+        <w:pStyle w:val="ListParagraph"/>
+        <w:numPr>
+          <w:ilvl w:val="1"/>
+          <w:numId w:val="13"/>
+        </w:numPr>
+      </w:pPr>
+      <w:r>
+        <w:t>Most severe impact and most likely to occur</w:t>
+      </w:r>
+    </w:p>
+    <w:p>
+      <w:pPr>
+        <w:pStyle w:val="ListParagraph"/>
+        <w:numPr>
+          <w:ilvl w:val="1"/>
+          <w:numId w:val="13"/>
+        </w:numPr>
+      </w:pPr>
+      <w:r>
+        <w:t>Less severe but likely to occur</w:t>
+      </w:r>
+    </w:p>
+    <w:p>
+      <w:pPr>
+        <w:pStyle w:val="ListParagraph"/>
+        <w:numPr>
+          <w:ilvl w:val="1"/>
+          <w:numId w:val="13"/>
+        </w:numPr>
+      </w:pPr>
+      <w:r>
+        <w:t>Severe but unlikely to occur</w:t>
+      </w:r>
+    </w:p>
+    <w:p>
+      <w:pPr>
+        <w:pStyle w:val="ListParagraph"/>
+        <w:numPr>
+          <w:ilvl w:val="1"/>
+          <w:numId w:val="13"/>
+        </w:numPr>
+      </w:pPr>
+      <w:r>
+        <w:t>Minimally severe and least likely to occur</w:t>
+      </w:r>
+    </w:p>
+    <w:p>
+      <w:pPr>
+        <w:pStyle w:val="Heading3"/>
+      </w:pPr>
+      <w:bookmarkStart w:id="11" w:name="_Toc506213833"/>
+      <w:r>
+        <w:t>third</w:t>
+      </w:r>
+      <w:r>
+        <w:t xml:space="preserve"> step – </w:t>
+      </w:r>
+      <w:r>
+        <w:t>eliminate</w:t>
+      </w:r>
+      <w:bookmarkEnd w:id="11"/>
+    </w:p>
+    <w:p>
+      <w:pPr>
+        <w:pStyle w:val="ListParagraph"/>
+        <w:numPr>
+          <w:ilvl w:val="0"/>
+          <w:numId w:val="15"/>
+        </w:numPr>
+      </w:pPr>
+      <w:r>
+        <w:t>Remove the risk</w:t>
+      </w:r>
+    </w:p>
+    <w:p>
+      <w:pPr>
+        <w:pStyle w:val="ListParagraph"/>
+        <w:numPr>
+          <w:ilvl w:val="1"/>
+          <w:numId w:val="15"/>
+        </w:numPr>
+      </w:pPr>
+      <w:r>
+        <w:t>Removing as many high severity or likely risks as possible is key for maintaining a productive project.</w:t>
+      </w:r>
+    </w:p>
+    <w:p>
+      <w:pPr>
+        <w:pStyle w:val="ListParagraph"/>
+        <w:numPr>
+          <w:ilvl w:val="1"/>
+          <w:numId w:val="15"/>
+        </w:numPr>
+      </w:pPr>
+      <w:r>
+        <w:t xml:space="preserve">Easy risks to remove can include: </w:t>
+      </w:r>
+    </w:p>
+    <w:p>
+      <w:pPr>
+        <w:pStyle w:val="ListParagraph"/>
+        <w:numPr>
+          <w:ilvl w:val="2"/>
+          <w:numId w:val="15"/>
+        </w:numPr>
+      </w:pPr>
+      <w:r>
+        <w:t>Design flaws caught early. i.e. Out of scope additions</w:t>
+      </w:r>
+    </w:p>
+    <w:p>
+      <w:pPr>
+        <w:pStyle w:val="ListParagraph"/>
+        <w:numPr>
+          <w:ilvl w:val="2"/>
+          <w:numId w:val="15"/>
+        </w:numPr>
+      </w:pPr>
+      <w:r>
+        <w:t>Lacking knowledge or skill. Discuss before hand to gain a sense of what each team member is capable of and assign tasks from there.</w:t>
+      </w:r>
+    </w:p>
+    <w:p>
+      <w:pPr>
+        <w:pStyle w:val="ListParagraph"/>
+        <w:numPr>
+          <w:ilvl w:val="0"/>
+          <w:numId w:val="15"/>
+        </w:numPr>
+      </w:pPr>
+      <w:r>
+        <w:t>Reduce the risk</w:t>
+      </w:r>
+    </w:p>
+    <w:p>
+      <w:pPr>
+        <w:pStyle w:val="ListParagraph"/>
+        <w:numPr>
+          <w:ilvl w:val="1"/>
+          <w:numId w:val="15"/>
+        </w:numPr>
+      </w:pPr>
+      <w:r>
+        <w:t>Reducing the severity and/or likeliness of a risk occurring is second to removing the risk altogether because although the risk is still there, it becomes less of an issue and is much more manageable. Examples include:</w:t>
+      </w:r>
+    </w:p>
+    <w:p>
+      <w:pPr>
+        <w:pStyle w:val="ListParagraph"/>
+        <w:numPr>
+          <w:ilvl w:val="2"/>
+          <w:numId w:val="15"/>
+        </w:numPr>
+      </w:pPr>
+      <w:r>
+        <w:t>Deal with scheduling prior to starting the project. i.e. Use a scheduling software to see when each team member is free. Conflicts may still arise later but the risk was reduced.</w:t>
+      </w:r>
+    </w:p>
+    <w:p>
+      <w:pPr>
+        <w:pStyle w:val="ListParagraph"/>
+        <w:numPr>
+          <w:ilvl w:val="2"/>
+          <w:numId w:val="15"/>
+        </w:numPr>
+      </w:pPr>
+      <w:r>
+        <w:t>Discuss overall difficulty and size of the planned project to determine if it is</w:t>
+      </w:r>
+      <w:r>
+        <w:t xml:space="preserve"> attainable.</w:t>
+      </w:r>
+    </w:p>
+    <w:p>
+      <w:pPr>
+        <w:pStyle w:val="ListParagraph"/>
+        <w:numPr>
+          <w:ilvl w:val="0"/>
+          <w:numId w:val="15"/>
+        </w:numPr>
+      </w:pPr>
+      <w:r>
+        <w:t>Plan for risks</w:t>
+      </w:r>
+    </w:p>
+    <w:p>
+      <w:pPr>
+        <w:pStyle w:val="ListParagraph"/>
+        <w:numPr>
+          <w:ilvl w:val="1"/>
+          <w:numId w:val="15"/>
+        </w:numPr>
+      </w:pPr>
+      <w:r>
+        <w:t>Plan to deal with any risks that may still occur. This may include:</w:t>
+      </w:r>
+    </w:p>
+    <w:p>
+      <w:pPr>
+        <w:pStyle w:val="ListParagraph"/>
+        <w:numPr>
+          <w:ilvl w:val="2"/>
+          <w:numId w:val="15"/>
+        </w:numPr>
+      </w:pPr>
+      <w:r>
+        <w:t>Creating internal deadlines that provide s</w:t>
+      </w:r>
+      <w:r>
+        <w:t xml:space="preserve">ufficient time before official deadlines for team review/catch up. </w:t>
+      </w:r>
+    </w:p>
+    <w:p>
+      <w:pPr>
+        <w:pStyle w:val="ListParagraph"/>
+        <w:numPr>
+          <w:ilvl w:val="2"/>
+          <w:numId w:val="15"/>
+        </w:numPr>
+      </w:pPr>
+      <w:r>
+        <w:t>Break project up into parts. i.e. Key functionality/requirements, features that can be added once core of project is complete if time allows.</w:t>
+      </w:r>
+    </w:p>
+    <w:p/>
     <w:p>
       <w:r>
         <w:br w:type="page"/>
@@ -2434,22 +3206,22 @@
       <w:pPr>
         <w:pStyle w:val="Heading1"/>
       </w:pPr>
-      <w:bookmarkStart w:id="9" w:name="_Toc506149070"/>
+      <w:bookmarkStart w:id="12" w:name="_Toc506213834"/>
       <w:r>
         <w:lastRenderedPageBreak/>
         <w:t>Development Process</w:t>
       </w:r>
-      <w:bookmarkEnd w:id="9"/>
+      <w:bookmarkEnd w:id="12"/>
     </w:p>
     <w:p>
       <w:pPr>
         <w:pStyle w:val="Heading2"/>
       </w:pPr>
-      <w:bookmarkStart w:id="10" w:name="_Toc506149071"/>
+      <w:bookmarkStart w:id="13" w:name="_Toc506213835"/>
       <w:r>
         <w:t>Coding Conventions</w:t>
       </w:r>
-      <w:bookmarkEnd w:id="10"/>
+      <w:bookmarkEnd w:id="13"/>
       <w:r>
         <w:t xml:space="preserve"> </w:t>
       </w:r>
@@ -2463,11 +3235,11 @@
       <w:pPr>
         <w:pStyle w:val="Heading2"/>
       </w:pPr>
-      <w:bookmarkStart w:id="11" w:name="_Toc506149072"/>
+      <w:bookmarkStart w:id="14" w:name="_Toc506213836"/>
       <w:r>
         <w:t>Code review</w:t>
       </w:r>
-      <w:bookmarkEnd w:id="11"/>
+      <w:bookmarkEnd w:id="14"/>
     </w:p>
     <w:p>
       <w:r>
@@ -2481,11 +3253,11 @@
       <w:pPr>
         <w:pStyle w:val="Heading3"/>
       </w:pPr>
-      <w:bookmarkStart w:id="12" w:name="_Toc506149073"/>
+      <w:bookmarkStart w:id="15" w:name="_Toc506213837"/>
       <w:r>
         <w:t>first stage – personal</w:t>
       </w:r>
-      <w:bookmarkEnd w:id="12"/>
+      <w:bookmarkEnd w:id="15"/>
     </w:p>
     <w:p>
       <w:pPr>
@@ -2683,11 +3455,11 @@
       <w:pPr>
         <w:pStyle w:val="Heading3"/>
       </w:pPr>
-      <w:bookmarkStart w:id="13" w:name="_Toc506149074"/>
+      <w:bookmarkStart w:id="16" w:name="_Toc506213838"/>
       <w:r>
         <w:t>second stage – peer</w:t>
       </w:r>
-      <w:bookmarkEnd w:id="13"/>
+      <w:bookmarkEnd w:id="16"/>
       <w:r>
         <w:t xml:space="preserve"> </w:t>
       </w:r>
@@ -2774,11 +3546,11 @@
       <w:pPr>
         <w:pStyle w:val="Heading3"/>
       </w:pPr>
-      <w:bookmarkStart w:id="14" w:name="_Toc506149075"/>
+      <w:bookmarkStart w:id="17" w:name="_Toc506213839"/>
       <w:r>
         <w:t>third state – project</w:t>
       </w:r>
-      <w:bookmarkEnd w:id="14"/>
+      <w:bookmarkEnd w:id="17"/>
       <w:r>
         <w:t xml:space="preserve"> </w:t>
       </w:r>
@@ -2831,12 +3603,12 @@
       <w:pPr>
         <w:pStyle w:val="Heading2"/>
       </w:pPr>
-      <w:bookmarkStart w:id="15" w:name="_Toc506149076"/>
+      <w:bookmarkStart w:id="18" w:name="_Toc506213840"/>
       <w:r>
         <w:lastRenderedPageBreak/>
         <w:t>team communication</w:t>
       </w:r>
-      <w:bookmarkEnd w:id="15"/>
+      <w:bookmarkEnd w:id="18"/>
     </w:p>
     <w:p>
       <w:r>
@@ -3040,53 +3812,53 @@
       <w:pPr>
         <w:pStyle w:val="Heading1"/>
       </w:pPr>
-      <w:bookmarkStart w:id="16" w:name="_Toc506149077"/>
+      <w:bookmarkStart w:id="19" w:name="_Toc506213841"/>
       <w:r>
         <w:t>Software Design</w:t>
       </w:r>
-      <w:bookmarkEnd w:id="16"/>
+      <w:bookmarkEnd w:id="19"/>
     </w:p>
     <w:p>
       <w:pPr>
         <w:pStyle w:val="Heading2"/>
       </w:pPr>
-      <w:bookmarkStart w:id="17" w:name="_Toc506149078"/>
+      <w:bookmarkStart w:id="20" w:name="_Toc506213842"/>
       <w:r>
         <w:t>Design</w:t>
       </w:r>
-      <w:bookmarkEnd w:id="17"/>
+      <w:bookmarkEnd w:id="20"/>
     </w:p>
     <w:p/>
     <w:p>
       <w:pPr>
         <w:pStyle w:val="Heading2"/>
       </w:pPr>
-      <w:bookmarkStart w:id="18" w:name="_Toc506149079"/>
+      <w:bookmarkStart w:id="21" w:name="_Toc506213843"/>
       <w:r>
         <w:t>Design Rationale</w:t>
       </w:r>
-      <w:bookmarkEnd w:id="18"/>
+      <w:bookmarkEnd w:id="21"/>
     </w:p>
     <w:p/>
     <w:p>
       <w:pPr>
         <w:pStyle w:val="Heading1"/>
       </w:pPr>
-      <w:bookmarkStart w:id="19" w:name="_Toc506149080"/>
+      <w:bookmarkStart w:id="22" w:name="_Toc506213844"/>
       <w:r>
         <w:t>Appendices</w:t>
       </w:r>
-      <w:bookmarkEnd w:id="19"/>
+      <w:bookmarkEnd w:id="22"/>
     </w:p>
     <w:p>
       <w:pPr>
         <w:pStyle w:val="Heading2"/>
       </w:pPr>
-      <w:bookmarkStart w:id="20" w:name="_Toc506149081"/>
+      <w:bookmarkStart w:id="23" w:name="_Toc506213845"/>
       <w:r>
         <w:t>Appendix A</w:t>
       </w:r>
-      <w:bookmarkEnd w:id="20"/>
+      <w:bookmarkEnd w:id="23"/>
     </w:p>
     <w:sectPr>
       <w:type w:val="continuous"/>
@@ -3103,6 +3875,95 @@
 <file path=word/numbering.xml><?xml version="1.0" encoding="utf-8"?>
 <w:numbering xmlns:wpc="http://schemas.microsoft.com/office/word/2010/wordprocessingCanvas" xmlns:cx="http://schemas.microsoft.com/office/drawing/2014/chartex" xmlns:cx1="http://schemas.microsoft.com/office/drawing/2015/9/8/chartex" xmlns:cx2="http://schemas.microsoft.com/office/drawing/2015/10/21/chartex" xmlns:cx3="http://schemas.microsoft.com/office/drawing/2016/5/9/chartex" xmlns:cx4="http://schemas.microsoft.com/office/drawing/2016/5/10/chartex" xmlns:cx5="http://schemas.microsoft.com/office/drawing/2016/5/11/chartex" xmlns:cx6="http://schemas.microsoft.com/office/drawing/2016/5/12/chartex" xmlns:cx7="http://schemas.microsoft.com/office/drawing/2016/5/13/chartex" xmlns:cx8="http://schemas.microsoft.com/office/drawing/2016/5/14/chartex" xmlns:mc="http://schemas.openxmlformats.org/markup-compatibility/2006" xmlns:aink="http://schemas.microsoft.com/office/drawing/2016/ink" xmlns:am3d="http://schemas.microsoft.com/office/drawing/2017/model3d" xmlns:o="urn:schemas-microsoft-com:office:office" xmlns:r="http://schemas.openxmlformats.org/officeDocument/2006/relationships" xmlns:m="http://schemas.openxmlformats.org/officeDocument/2006/math" xmlns:v="urn:schemas-microsoft-com:vml" xmlns:wp14="http://schemas.microsoft.com/office/word/2010/wordprocessingDrawing" xmlns:wp="http://schemas.openxmlformats.org/drawingml/2006/wordprocessingDrawing" xmlns:w10="urn:schemas-microsoft-com:office:word" xmlns:w="http://schemas.openxmlformats.org/wordprocessingml/2006/main" xmlns:w14="http://schemas.microsoft.com/office/word/2010/wordml" xmlns:w15="http://schemas.microsoft.com/office/word/2012/wordml" xmlns:w16cid="http://schemas.microsoft.com/office/word/2016/wordml/cid" xmlns:w16se="http://schemas.microsoft.com/office/word/2015/wordml/symex" xmlns:wpg="http://schemas.microsoft.com/office/word/2010/wordprocessingGroup" xmlns:wpi="http://schemas.microsoft.com/office/word/2010/wordprocessingInk" xmlns:wne="http://schemas.microsoft.com/office/word/2006/wordml" xmlns:wps="http://schemas.microsoft.com/office/word/2010/wordprocessingShape" mc:Ignorable="w14 w15 w16se w16cid wp14">
   <w:abstractNum w:abstractNumId="0" w15:restartNumberingAfterBreak="0">
+    <w:nsid w:val="01193912"/>
+    <w:multiLevelType w:val="hybridMultilevel"/>
+    <w:tmpl w:val="CB30A824"/>
+    <w:lvl w:ilvl="0" w:tplc="0409000F">
+      <w:start w:val="1"/>
+      <w:numFmt w:val="decimal"/>
+      <w:lvlText w:val="%1."/>
+      <w:lvlJc w:val="left"/>
+      <w:pPr>
+        <w:ind w:left="720" w:hanging="360"/>
+      </w:pPr>
+      <w:rPr>
+        <w:rFonts w:hint="default"/>
+      </w:rPr>
+    </w:lvl>
+    <w:lvl w:ilvl="1" w:tplc="04090019" w:tentative="1">
+      <w:start w:val="1"/>
+      <w:numFmt w:val="lowerLetter"/>
+      <w:lvlText w:val="%2."/>
+      <w:lvlJc w:val="left"/>
+      <w:pPr>
+        <w:ind w:left="1440" w:hanging="360"/>
+      </w:pPr>
+    </w:lvl>
+    <w:lvl w:ilvl="2" w:tplc="0409001B" w:tentative="1">
+      <w:start w:val="1"/>
+      <w:numFmt w:val="lowerRoman"/>
+      <w:lvlText w:val="%3."/>
+      <w:lvlJc w:val="right"/>
+      <w:pPr>
+        <w:ind w:left="2160" w:hanging="180"/>
+      </w:pPr>
+    </w:lvl>
+    <w:lvl w:ilvl="3" w:tplc="0409000F" w:tentative="1">
+      <w:start w:val="1"/>
+      <w:numFmt w:val="decimal"/>
+      <w:lvlText w:val="%4."/>
+      <w:lvlJc w:val="left"/>
+      <w:pPr>
+        <w:ind w:left="2880" w:hanging="360"/>
+      </w:pPr>
+    </w:lvl>
+    <w:lvl w:ilvl="4" w:tplc="04090019" w:tentative="1">
+      <w:start w:val="1"/>
+      <w:numFmt w:val="lowerLetter"/>
+      <w:lvlText w:val="%5."/>
+      <w:lvlJc w:val="left"/>
+      <w:pPr>
+        <w:ind w:left="3600" w:hanging="360"/>
+      </w:pPr>
+    </w:lvl>
+    <w:lvl w:ilvl="5" w:tplc="0409001B" w:tentative="1">
+      <w:start w:val="1"/>
+      <w:numFmt w:val="lowerRoman"/>
+      <w:lvlText w:val="%6."/>
+      <w:lvlJc w:val="right"/>
+      <w:pPr>
+        <w:ind w:left="4320" w:hanging="180"/>
+      </w:pPr>
+    </w:lvl>
+    <w:lvl w:ilvl="6" w:tplc="0409000F" w:tentative="1">
+      <w:start w:val="1"/>
+      <w:numFmt w:val="decimal"/>
+      <w:lvlText w:val="%7."/>
+      <w:lvlJc w:val="left"/>
+      <w:pPr>
+        <w:ind w:left="5040" w:hanging="360"/>
+      </w:pPr>
+    </w:lvl>
+    <w:lvl w:ilvl="7" w:tplc="04090019" w:tentative="1">
+      <w:start w:val="1"/>
+      <w:numFmt w:val="lowerLetter"/>
+      <w:lvlText w:val="%8."/>
+      <w:lvlJc w:val="left"/>
+      <w:pPr>
+        <w:ind w:left="5760" w:hanging="360"/>
+      </w:pPr>
+    </w:lvl>
+    <w:lvl w:ilvl="8" w:tplc="0409001B" w:tentative="1">
+      <w:start w:val="1"/>
+      <w:numFmt w:val="lowerRoman"/>
+      <w:lvlText w:val="%9."/>
+      <w:lvlJc w:val="right"/>
+      <w:pPr>
+        <w:ind w:left="6480" w:hanging="180"/>
+      </w:pPr>
+    </w:lvl>
+  </w:abstractNum>
+  <w:abstractNum w:abstractNumId="1" w15:restartNumberingAfterBreak="0">
     <w:nsid w:val="03050034"/>
     <w:multiLevelType w:val="hybridMultilevel"/>
     <w:tmpl w:val="FA58A49A"/>
@@ -3215,7 +4076,7 @@
       </w:rPr>
     </w:lvl>
   </w:abstractNum>
-  <w:abstractNum w:abstractNumId="1" w15:restartNumberingAfterBreak="0">
+  <w:abstractNum w:abstractNumId="2" w15:restartNumberingAfterBreak="0">
     <w:nsid w:val="09537315"/>
     <w:multiLevelType w:val="hybridMultilevel"/>
     <w:tmpl w:val="7DBCF8DC"/>
@@ -3301,7 +4162,182 @@
       </w:pPr>
     </w:lvl>
   </w:abstractNum>
-  <w:abstractNum w:abstractNumId="2" w15:restartNumberingAfterBreak="0">
+  <w:abstractNum w:abstractNumId="3" w15:restartNumberingAfterBreak="0">
+    <w:nsid w:val="0B3C3CBB"/>
+    <w:multiLevelType w:val="hybridMultilevel"/>
+    <w:tmpl w:val="2D1E5E9C"/>
+    <w:lvl w:ilvl="0" w:tplc="0409000F">
+      <w:start w:val="1"/>
+      <w:numFmt w:val="decimal"/>
+      <w:lvlText w:val="%1."/>
+      <w:lvlJc w:val="left"/>
+      <w:pPr>
+        <w:ind w:left="720" w:hanging="360"/>
+      </w:pPr>
+    </w:lvl>
+    <w:lvl w:ilvl="1" w:tplc="04090019" w:tentative="1">
+      <w:start w:val="1"/>
+      <w:numFmt w:val="lowerLetter"/>
+      <w:lvlText w:val="%2."/>
+      <w:lvlJc w:val="left"/>
+      <w:pPr>
+        <w:ind w:left="1440" w:hanging="360"/>
+      </w:pPr>
+    </w:lvl>
+    <w:lvl w:ilvl="2" w:tplc="0409001B" w:tentative="1">
+      <w:start w:val="1"/>
+      <w:numFmt w:val="lowerRoman"/>
+      <w:lvlText w:val="%3."/>
+      <w:lvlJc w:val="right"/>
+      <w:pPr>
+        <w:ind w:left="2160" w:hanging="180"/>
+      </w:pPr>
+    </w:lvl>
+    <w:lvl w:ilvl="3" w:tplc="0409000F" w:tentative="1">
+      <w:start w:val="1"/>
+      <w:numFmt w:val="decimal"/>
+      <w:lvlText w:val="%4."/>
+      <w:lvlJc w:val="left"/>
+      <w:pPr>
+        <w:ind w:left="2880" w:hanging="360"/>
+      </w:pPr>
+    </w:lvl>
+    <w:lvl w:ilvl="4" w:tplc="04090019" w:tentative="1">
+      <w:start w:val="1"/>
+      <w:numFmt w:val="lowerLetter"/>
+      <w:lvlText w:val="%5."/>
+      <w:lvlJc w:val="left"/>
+      <w:pPr>
+        <w:ind w:left="3600" w:hanging="360"/>
+      </w:pPr>
+    </w:lvl>
+    <w:lvl w:ilvl="5" w:tplc="0409001B" w:tentative="1">
+      <w:start w:val="1"/>
+      <w:numFmt w:val="lowerRoman"/>
+      <w:lvlText w:val="%6."/>
+      <w:lvlJc w:val="right"/>
+      <w:pPr>
+        <w:ind w:left="4320" w:hanging="180"/>
+      </w:pPr>
+    </w:lvl>
+    <w:lvl w:ilvl="6" w:tplc="0409000F" w:tentative="1">
+      <w:start w:val="1"/>
+      <w:numFmt w:val="decimal"/>
+      <w:lvlText w:val="%7."/>
+      <w:lvlJc w:val="left"/>
+      <w:pPr>
+        <w:ind w:left="5040" w:hanging="360"/>
+      </w:pPr>
+    </w:lvl>
+    <w:lvl w:ilvl="7" w:tplc="04090019" w:tentative="1">
+      <w:start w:val="1"/>
+      <w:numFmt w:val="lowerLetter"/>
+      <w:lvlText w:val="%8."/>
+      <w:lvlJc w:val="left"/>
+      <w:pPr>
+        <w:ind w:left="5760" w:hanging="360"/>
+      </w:pPr>
+    </w:lvl>
+    <w:lvl w:ilvl="8" w:tplc="0409001B" w:tentative="1">
+      <w:start w:val="1"/>
+      <w:numFmt w:val="lowerRoman"/>
+      <w:lvlText w:val="%9."/>
+      <w:lvlJc w:val="right"/>
+      <w:pPr>
+        <w:ind w:left="6480" w:hanging="180"/>
+      </w:pPr>
+    </w:lvl>
+  </w:abstractNum>
+  <w:abstractNum w:abstractNumId="4" w15:restartNumberingAfterBreak="0">
+    <w:nsid w:val="1195435B"/>
+    <w:multiLevelType w:val="hybridMultilevel"/>
+    <w:tmpl w:val="9CDE5D1C"/>
+    <w:lvl w:ilvl="0" w:tplc="0409000F">
+      <w:start w:val="1"/>
+      <w:numFmt w:val="decimal"/>
+      <w:lvlText w:val="%1."/>
+      <w:lvlJc w:val="left"/>
+      <w:pPr>
+        <w:ind w:left="720" w:hanging="360"/>
+      </w:pPr>
+      <w:rPr>
+        <w:rFonts w:hint="default"/>
+      </w:rPr>
+    </w:lvl>
+    <w:lvl w:ilvl="1" w:tplc="04090019" w:tentative="1">
+      <w:start w:val="1"/>
+      <w:numFmt w:val="lowerLetter"/>
+      <w:lvlText w:val="%2."/>
+      <w:lvlJc w:val="left"/>
+      <w:pPr>
+        <w:ind w:left="1440" w:hanging="360"/>
+      </w:pPr>
+    </w:lvl>
+    <w:lvl w:ilvl="2" w:tplc="0409001B" w:tentative="1">
+      <w:start w:val="1"/>
+      <w:numFmt w:val="lowerRoman"/>
+      <w:lvlText w:val="%3."/>
+      <w:lvlJc w:val="right"/>
+      <w:pPr>
+        <w:ind w:left="2160" w:hanging="180"/>
+      </w:pPr>
+    </w:lvl>
+    <w:lvl w:ilvl="3" w:tplc="0409000F" w:tentative="1">
+      <w:start w:val="1"/>
+      <w:numFmt w:val="decimal"/>
+      <w:lvlText w:val="%4."/>
+      <w:lvlJc w:val="left"/>
+      <w:pPr>
+        <w:ind w:left="2880" w:hanging="360"/>
+      </w:pPr>
+    </w:lvl>
+    <w:lvl w:ilvl="4" w:tplc="04090019" w:tentative="1">
+      <w:start w:val="1"/>
+      <w:numFmt w:val="lowerLetter"/>
+      <w:lvlText w:val="%5."/>
+      <w:lvlJc w:val="left"/>
+      <w:pPr>
+        <w:ind w:left="3600" w:hanging="360"/>
+      </w:pPr>
+    </w:lvl>
+    <w:lvl w:ilvl="5" w:tplc="0409001B" w:tentative="1">
+      <w:start w:val="1"/>
+      <w:numFmt w:val="lowerRoman"/>
+      <w:lvlText w:val="%6."/>
+      <w:lvlJc w:val="right"/>
+      <w:pPr>
+        <w:ind w:left="4320" w:hanging="180"/>
+      </w:pPr>
+    </w:lvl>
+    <w:lvl w:ilvl="6" w:tplc="0409000F" w:tentative="1">
+      <w:start w:val="1"/>
+      <w:numFmt w:val="decimal"/>
+      <w:lvlText w:val="%7."/>
+      <w:lvlJc w:val="left"/>
+      <w:pPr>
+        <w:ind w:left="5040" w:hanging="360"/>
+      </w:pPr>
+    </w:lvl>
+    <w:lvl w:ilvl="7" w:tplc="04090019" w:tentative="1">
+      <w:start w:val="1"/>
+      <w:numFmt w:val="lowerLetter"/>
+      <w:lvlText w:val="%8."/>
+      <w:lvlJc w:val="left"/>
+      <w:pPr>
+        <w:ind w:left="5760" w:hanging="360"/>
+      </w:pPr>
+    </w:lvl>
+    <w:lvl w:ilvl="8" w:tplc="0409001B" w:tentative="1">
+      <w:start w:val="1"/>
+      <w:numFmt w:val="lowerRoman"/>
+      <w:lvlText w:val="%9."/>
+      <w:lvlJc w:val="right"/>
+      <w:pPr>
+        <w:ind w:left="6480" w:hanging="180"/>
+      </w:pPr>
+    </w:lvl>
+  </w:abstractNum>
+  <w:abstractNum w:abstractNumId="5" w15:restartNumberingAfterBreak="0">
     <w:nsid w:val="15700F77"/>
     <w:multiLevelType w:val="hybridMultilevel"/>
     <w:tmpl w:val="F4E220BE"/>
@@ -3414,7 +4450,7 @@
       </w:rPr>
     </w:lvl>
   </w:abstractNum>
-  <w:abstractNum w:abstractNumId="3" w15:restartNumberingAfterBreak="0">
+  <w:abstractNum w:abstractNumId="6" w15:restartNumberingAfterBreak="0">
     <w:nsid w:val="17AE2EDF"/>
     <w:multiLevelType w:val="hybridMultilevel"/>
     <w:tmpl w:val="7EFE3916"/>
@@ -3526,7 +4562,7 @@
       </w:rPr>
     </w:lvl>
   </w:abstractNum>
-  <w:abstractNum w:abstractNumId="4" w15:restartNumberingAfterBreak="0">
+  <w:abstractNum w:abstractNumId="7" w15:restartNumberingAfterBreak="0">
     <w:nsid w:val="24DC5170"/>
     <w:multiLevelType w:val="hybridMultilevel"/>
     <w:tmpl w:val="1C52C33C"/>
@@ -3639,7 +4675,93 @@
       </w:rPr>
     </w:lvl>
   </w:abstractNum>
-  <w:abstractNum w:abstractNumId="5" w15:restartNumberingAfterBreak="0">
+  <w:abstractNum w:abstractNumId="8" w15:restartNumberingAfterBreak="0">
+    <w:nsid w:val="36760C41"/>
+    <w:multiLevelType w:val="hybridMultilevel"/>
+    <w:tmpl w:val="831C2B58"/>
+    <w:lvl w:ilvl="0" w:tplc="0409000F">
+      <w:start w:val="1"/>
+      <w:numFmt w:val="decimal"/>
+      <w:lvlText w:val="%1."/>
+      <w:lvlJc w:val="left"/>
+      <w:pPr>
+        <w:ind w:left="720" w:hanging="360"/>
+      </w:pPr>
+    </w:lvl>
+    <w:lvl w:ilvl="1" w:tplc="04090019">
+      <w:start w:val="1"/>
+      <w:numFmt w:val="lowerLetter"/>
+      <w:lvlText w:val="%2."/>
+      <w:lvlJc w:val="left"/>
+      <w:pPr>
+        <w:ind w:left="1440" w:hanging="360"/>
+      </w:pPr>
+    </w:lvl>
+    <w:lvl w:ilvl="2" w:tplc="0409001B" w:tentative="1">
+      <w:start w:val="1"/>
+      <w:numFmt w:val="lowerRoman"/>
+      <w:lvlText w:val="%3."/>
+      <w:lvlJc w:val="right"/>
+      <w:pPr>
+        <w:ind w:left="2160" w:hanging="180"/>
+      </w:pPr>
+    </w:lvl>
+    <w:lvl w:ilvl="3" w:tplc="0409000F" w:tentative="1">
+      <w:start w:val="1"/>
+      <w:numFmt w:val="decimal"/>
+      <w:lvlText w:val="%4."/>
+      <w:lvlJc w:val="left"/>
+      <w:pPr>
+        <w:ind w:left="2880" w:hanging="360"/>
+      </w:pPr>
+    </w:lvl>
+    <w:lvl w:ilvl="4" w:tplc="04090019" w:tentative="1">
+      <w:start w:val="1"/>
+      <w:numFmt w:val="lowerLetter"/>
+      <w:lvlText w:val="%5."/>
+      <w:lvlJc w:val="left"/>
+      <w:pPr>
+        <w:ind w:left="3600" w:hanging="360"/>
+      </w:pPr>
+    </w:lvl>
+    <w:lvl w:ilvl="5" w:tplc="0409001B" w:tentative="1">
+      <w:start w:val="1"/>
+      <w:numFmt w:val="lowerRoman"/>
+      <w:lvlText w:val="%6."/>
+      <w:lvlJc w:val="right"/>
+      <w:pPr>
+        <w:ind w:left="4320" w:hanging="180"/>
+      </w:pPr>
+    </w:lvl>
+    <w:lvl w:ilvl="6" w:tplc="0409000F" w:tentative="1">
+      <w:start w:val="1"/>
+      <w:numFmt w:val="decimal"/>
+      <w:lvlText w:val="%7."/>
+      <w:lvlJc w:val="left"/>
+      <w:pPr>
+        <w:ind w:left="5040" w:hanging="360"/>
+      </w:pPr>
+    </w:lvl>
+    <w:lvl w:ilvl="7" w:tplc="04090019" w:tentative="1">
+      <w:start w:val="1"/>
+      <w:numFmt w:val="lowerLetter"/>
+      <w:lvlText w:val="%8."/>
+      <w:lvlJc w:val="left"/>
+      <w:pPr>
+        <w:ind w:left="5760" w:hanging="360"/>
+      </w:pPr>
+    </w:lvl>
+    <w:lvl w:ilvl="8" w:tplc="0409001B" w:tentative="1">
+      <w:start w:val="1"/>
+      <w:numFmt w:val="lowerRoman"/>
+      <w:lvlText w:val="%9."/>
+      <w:lvlJc w:val="right"/>
+      <w:pPr>
+        <w:ind w:left="6480" w:hanging="180"/>
+      </w:pPr>
+    </w:lvl>
+  </w:abstractNum>
+  <w:abstractNum w:abstractNumId="9" w15:restartNumberingAfterBreak="0">
     <w:nsid w:val="371B3A36"/>
     <w:multiLevelType w:val="hybridMultilevel"/>
     <w:tmpl w:val="D158DA52"/>
@@ -3728,7 +4850,7 @@
       </w:pPr>
     </w:lvl>
   </w:abstractNum>
-  <w:abstractNum w:abstractNumId="6" w15:restartNumberingAfterBreak="0">
+  <w:abstractNum w:abstractNumId="10" w15:restartNumberingAfterBreak="0">
     <w:nsid w:val="3F723F38"/>
     <w:multiLevelType w:val="hybridMultilevel"/>
     <w:tmpl w:val="00A4CB0C"/>
@@ -3841,7 +4963,7 @@
       </w:rPr>
     </w:lvl>
   </w:abstractNum>
-  <w:abstractNum w:abstractNumId="7" w15:restartNumberingAfterBreak="0">
+  <w:abstractNum w:abstractNumId="11" w15:restartNumberingAfterBreak="0">
     <w:nsid w:val="59D639B8"/>
     <w:multiLevelType w:val="hybridMultilevel"/>
     <w:tmpl w:val="0182439A"/>
@@ -3954,7 +5076,7 @@
       </w:rPr>
     </w:lvl>
   </w:abstractNum>
-  <w:abstractNum w:abstractNumId="8" w15:restartNumberingAfterBreak="0">
+  <w:abstractNum w:abstractNumId="12" w15:restartNumberingAfterBreak="0">
     <w:nsid w:val="61472B39"/>
     <w:multiLevelType w:val="hybridMultilevel"/>
     <w:tmpl w:val="EC5ACD1E"/>
@@ -4040,7 +5162,179 @@
       </w:pPr>
     </w:lvl>
   </w:abstractNum>
-  <w:abstractNum w:abstractNumId="9" w15:restartNumberingAfterBreak="0">
+  <w:abstractNum w:abstractNumId="13" w15:restartNumberingAfterBreak="0">
+    <w:nsid w:val="633A0323"/>
+    <w:multiLevelType w:val="hybridMultilevel"/>
+    <w:tmpl w:val="031498D8"/>
+    <w:lvl w:ilvl="0" w:tplc="0409000F">
+      <w:start w:val="1"/>
+      <w:numFmt w:val="decimal"/>
+      <w:lvlText w:val="%1."/>
+      <w:lvlJc w:val="left"/>
+      <w:pPr>
+        <w:ind w:left="720" w:hanging="360"/>
+      </w:pPr>
+    </w:lvl>
+    <w:lvl w:ilvl="1" w:tplc="04090019">
+      <w:start w:val="1"/>
+      <w:numFmt w:val="lowerLetter"/>
+      <w:lvlText w:val="%2."/>
+      <w:lvlJc w:val="left"/>
+      <w:pPr>
+        <w:ind w:left="1440" w:hanging="360"/>
+      </w:pPr>
+    </w:lvl>
+    <w:lvl w:ilvl="2" w:tplc="0409001B">
+      <w:start w:val="1"/>
+      <w:numFmt w:val="lowerRoman"/>
+      <w:lvlText w:val="%3."/>
+      <w:lvlJc w:val="right"/>
+      <w:pPr>
+        <w:ind w:left="2160" w:hanging="180"/>
+      </w:pPr>
+    </w:lvl>
+    <w:lvl w:ilvl="3" w:tplc="0409000F" w:tentative="1">
+      <w:start w:val="1"/>
+      <w:numFmt w:val="decimal"/>
+      <w:lvlText w:val="%4."/>
+      <w:lvlJc w:val="left"/>
+      <w:pPr>
+        <w:ind w:left="2880" w:hanging="360"/>
+      </w:pPr>
+    </w:lvl>
+    <w:lvl w:ilvl="4" w:tplc="04090019" w:tentative="1">
+      <w:start w:val="1"/>
+      <w:numFmt w:val="lowerLetter"/>
+      <w:lvlText w:val="%5."/>
+      <w:lvlJc w:val="left"/>
+      <w:pPr>
+        <w:ind w:left="3600" w:hanging="360"/>
+      </w:pPr>
+    </w:lvl>
+    <w:lvl w:ilvl="5" w:tplc="0409001B" w:tentative="1">
+      <w:start w:val="1"/>
+      <w:numFmt w:val="lowerRoman"/>
+      <w:lvlText w:val="%6."/>
+      <w:lvlJc w:val="right"/>
+      <w:pPr>
+        <w:ind w:left="4320" w:hanging="180"/>
+      </w:pPr>
+    </w:lvl>
+    <w:lvl w:ilvl="6" w:tplc="0409000F" w:tentative="1">
+      <w:start w:val="1"/>
+      <w:numFmt w:val="decimal"/>
+      <w:lvlText w:val="%7."/>
+      <w:lvlJc w:val="left"/>
+      <w:pPr>
+        <w:ind w:left="5040" w:hanging="360"/>
+      </w:pPr>
+    </w:lvl>
+    <w:lvl w:ilvl="7" w:tplc="04090019" w:tentative="1">
+      <w:start w:val="1"/>
+      <w:numFmt w:val="lowerLetter"/>
+      <w:lvlText w:val="%8."/>
+      <w:lvlJc w:val="left"/>
+      <w:pPr>
+        <w:ind w:left="5760" w:hanging="360"/>
+      </w:pPr>
+    </w:lvl>
+    <w:lvl w:ilvl="8" w:tplc="0409001B" w:tentative="1">
+      <w:start w:val="1"/>
+      <w:numFmt w:val="lowerRoman"/>
+      <w:lvlText w:val="%9."/>
+      <w:lvlJc w:val="right"/>
+      <w:pPr>
+        <w:ind w:left="6480" w:hanging="180"/>
+      </w:pPr>
+    </w:lvl>
+  </w:abstractNum>
+  <w:abstractNum w:abstractNumId="14" w15:restartNumberingAfterBreak="0">
+    <w:nsid w:val="693B4018"/>
+    <w:multiLevelType w:val="hybridMultilevel"/>
+    <w:tmpl w:val="1F4E5C26"/>
+    <w:lvl w:ilvl="0" w:tplc="0409000F">
+      <w:start w:val="1"/>
+      <w:numFmt w:val="decimal"/>
+      <w:lvlText w:val="%1."/>
+      <w:lvlJc w:val="left"/>
+      <w:pPr>
+        <w:ind w:left="720" w:hanging="360"/>
+      </w:pPr>
+    </w:lvl>
+    <w:lvl w:ilvl="1" w:tplc="04090019">
+      <w:start w:val="1"/>
+      <w:numFmt w:val="lowerLetter"/>
+      <w:lvlText w:val="%2."/>
+      <w:lvlJc w:val="left"/>
+      <w:pPr>
+        <w:ind w:left="1440" w:hanging="360"/>
+      </w:pPr>
+    </w:lvl>
+    <w:lvl w:ilvl="2" w:tplc="0409001B">
+      <w:start w:val="1"/>
+      <w:numFmt w:val="lowerRoman"/>
+      <w:lvlText w:val="%3."/>
+      <w:lvlJc w:val="right"/>
+      <w:pPr>
+        <w:ind w:left="2160" w:hanging="180"/>
+      </w:pPr>
+    </w:lvl>
+    <w:lvl w:ilvl="3" w:tplc="0409000F" w:tentative="1">
+      <w:start w:val="1"/>
+      <w:numFmt w:val="decimal"/>
+      <w:lvlText w:val="%4."/>
+      <w:lvlJc w:val="left"/>
+      <w:pPr>
+        <w:ind w:left="2880" w:hanging="360"/>
+      </w:pPr>
+    </w:lvl>
+    <w:lvl w:ilvl="4" w:tplc="04090019" w:tentative="1">
+      <w:start w:val="1"/>
+      <w:numFmt w:val="lowerLetter"/>
+      <w:lvlText w:val="%5."/>
+      <w:lvlJc w:val="left"/>
+      <w:pPr>
+        <w:ind w:left="3600" w:hanging="360"/>
+      </w:pPr>
+    </w:lvl>
+    <w:lvl w:ilvl="5" w:tplc="0409001B" w:tentative="1">
+      <w:start w:val="1"/>
+      <w:numFmt w:val="lowerRoman"/>
+      <w:lvlText w:val="%6."/>
+      <w:lvlJc w:val="right"/>
+      <w:pPr>
+        <w:ind w:left="4320" w:hanging="180"/>
+      </w:pPr>
+    </w:lvl>
+    <w:lvl w:ilvl="6" w:tplc="0409000F" w:tentative="1">
+      <w:start w:val="1"/>
+      <w:numFmt w:val="decimal"/>
+      <w:lvlText w:val="%7."/>
+      <w:lvlJc w:val="left"/>
+      <w:pPr>
+        <w:ind w:left="5040" w:hanging="360"/>
+      </w:pPr>
+    </w:lvl>
+    <w:lvl w:ilvl="7" w:tplc="04090019" w:tentative="1">
+      <w:start w:val="1"/>
+      <w:numFmt w:val="lowerLetter"/>
+      <w:lvlText w:val="%8."/>
+      <w:lvlJc w:val="left"/>
+      <w:pPr>
+        <w:ind w:left="5760" w:hanging="360"/>
+      </w:pPr>
+    </w:lvl>
+    <w:lvl w:ilvl="8" w:tplc="0409001B" w:tentative="1">
+      <w:start w:val="1"/>
+      <w:numFmt w:val="lowerRoman"/>
+      <w:lvlText w:val="%9."/>
+      <w:lvlJc w:val="right"/>
+      <w:pPr>
+        <w:ind w:left="6480" w:hanging="180"/>
+      </w:pPr>
+    </w:lvl>
+  </w:abstractNum>
+  <w:abstractNum w:abstractNumId="15" w15:restartNumberingAfterBreak="0">
     <w:nsid w:val="74703AFE"/>
     <w:multiLevelType w:val="hybridMultilevel"/>
     <w:tmpl w:val="47BE977C"/>
@@ -4152,7 +5446,7 @@
       </w:rPr>
     </w:lvl>
   </w:abstractNum>
-  <w:abstractNum w:abstractNumId="10" w15:restartNumberingAfterBreak="0">
+  <w:abstractNum w:abstractNumId="16" w15:restartNumberingAfterBreak="0">
     <w:nsid w:val="788F532F"/>
     <w:multiLevelType w:val="hybridMultilevel"/>
     <w:tmpl w:val="D65052F6"/>
@@ -4239,36 +5533,54 @@
     </w:lvl>
   </w:abstractNum>
   <w:num w:numId="1">
+    <w:abstractNumId w:val="6"/>
+  </w:num>
+  <w:num w:numId="2">
+    <w:abstractNumId w:val="15"/>
+  </w:num>
+  <w:num w:numId="3">
+    <w:abstractNumId w:val="5"/>
+  </w:num>
+  <w:num w:numId="4">
+    <w:abstractNumId w:val="7"/>
+  </w:num>
+  <w:num w:numId="5">
+    <w:abstractNumId w:val="16"/>
+  </w:num>
+  <w:num w:numId="6">
+    <w:abstractNumId w:val="2"/>
+  </w:num>
+  <w:num w:numId="7">
+    <w:abstractNumId w:val="12"/>
+  </w:num>
+  <w:num w:numId="8">
+    <w:abstractNumId w:val="9"/>
+  </w:num>
+  <w:num w:numId="9">
+    <w:abstractNumId w:val="10"/>
+  </w:num>
+  <w:num w:numId="10">
+    <w:abstractNumId w:val="11"/>
+  </w:num>
+  <w:num w:numId="11">
+    <w:abstractNumId w:val="1"/>
+  </w:num>
+  <w:num w:numId="12">
+    <w:abstractNumId w:val="14"/>
+  </w:num>
+  <w:num w:numId="13">
+    <w:abstractNumId w:val="8"/>
+  </w:num>
+  <w:num w:numId="14">
     <w:abstractNumId w:val="3"/>
   </w:num>
-  <w:num w:numId="2">
-    <w:abstractNumId w:val="9"/>
+  <w:num w:numId="15">
+    <w:abstractNumId w:val="13"/>
   </w:num>
-  <w:num w:numId="3">
-    <w:abstractNumId w:val="2"/>
-  </w:num>
-  <w:num w:numId="4">
+  <w:num w:numId="16">
     <w:abstractNumId w:val="4"/>
   </w:num>
-  <w:num w:numId="5">
-    <w:abstractNumId w:val="10"/>
-  </w:num>
-  <w:num w:numId="6">
-    <w:abstractNumId w:val="1"/>
-  </w:num>
-  <w:num w:numId="7">
-    <w:abstractNumId w:val="8"/>
-  </w:num>
-  <w:num w:numId="8">
-    <w:abstractNumId w:val="5"/>
-  </w:num>
-  <w:num w:numId="9">
-    <w:abstractNumId w:val="6"/>
-  </w:num>
-  <w:num w:numId="10">
-    <w:abstractNumId w:val="7"/>
-  </w:num>
-  <w:num w:numId="11">
+  <w:num w:numId="17">
     <w:abstractNumId w:val="0"/>
   </w:num>
 </w:numbering>
@@ -5728,7 +7040,7 @@
 </file>
 
 <file path=customXml/itemProps1.xml><?xml version="1.0" encoding="utf-8"?>
-<ds:datastoreItem xmlns:ds="http://schemas.openxmlformats.org/officeDocument/2006/customXml" ds:itemID="{2B5F0420-2EA4-4E52-A093-A4166F46D045}">
+<ds:datastoreItem xmlns:ds="http://schemas.openxmlformats.org/officeDocument/2006/customXml" ds:itemID="{EEFC501B-5D8D-4C40-9167-FB2D96774568}">
   <ds:schemaRefs>
     <ds:schemaRef ds:uri="http://schemas.openxmlformats.org/officeDocument/2006/bibliography"/>
   </ds:schemaRefs>

</xml_diff>

<commit_message>
Refactor risks and add table
</commit_message>
<xml_diff>
--- a/docs/design/Project Template.docx
+++ b/docs/design/Project Template.docx
@@ -2475,24 +2475,14 @@
                             <w:r>
                               <w:t xml:space="preserve">Figure </w:t>
                             </w:r>
-                            <w:r>
-                              <w:fldChar w:fldCharType="begin"/>
-                            </w:r>
-                            <w:r>
-                              <w:instrText xml:space="preserve"> SEQ Figure \* ARABIC </w:instrText>
-                            </w:r>
-                            <w:r>
-                              <w:fldChar w:fldCharType="separate"/>
-                            </w:r>
-                            <w:r>
-                              <w:rPr>
-                                <w:noProof/>
-                              </w:rPr>
-                              <w:t>1</w:t>
-                            </w:r>
-                            <w:r>
-                              <w:fldChar w:fldCharType="end"/>
-                            </w:r>
+                            <w:fldSimple w:instr=" SEQ Figure \* ARABIC ">
+                              <w:r>
+                                <w:rPr>
+                                  <w:noProof/>
+                                </w:rPr>
+                                <w:t>1</w:t>
+                              </w:r>
+                            </w:fldSimple>
                             <w:r>
                               <w:t>: Example democratic team structure</w:t>
                             </w:r>
@@ -2528,24 +2518,14 @@
                       <w:r>
                         <w:t xml:space="preserve">Figure </w:t>
                       </w:r>
-                      <w:r>
-                        <w:fldChar w:fldCharType="begin"/>
-                      </w:r>
-                      <w:r>
-                        <w:instrText xml:space="preserve"> SEQ Figure \* ARABIC </w:instrText>
-                      </w:r>
-                      <w:r>
-                        <w:fldChar w:fldCharType="separate"/>
-                      </w:r>
-                      <w:r>
-                        <w:rPr>
-                          <w:noProof/>
-                        </w:rPr>
-                        <w:t>1</w:t>
-                      </w:r>
-                      <w:r>
-                        <w:fldChar w:fldCharType="end"/>
-                      </w:r>
+                      <w:fldSimple w:instr=" SEQ Figure \* ARABIC ">
+                        <w:r>
+                          <w:rPr>
+                            <w:noProof/>
+                          </w:rPr>
+                          <w:t>1</w:t>
+                        </w:r>
+                      </w:fldSimple>
                       <w:r>
                         <w:t>: Example democratic team structure</w:t>
                       </w:r>
@@ -2749,8 +2729,6 @@
       <w:r>
         <w:t>they are not repeated</w:t>
       </w:r>
-      <w:bookmarkStart w:id="8" w:name="_GoBack"/>
-      <w:bookmarkEnd w:id="8"/>
       <w:r>
         <w:t xml:space="preserve">. </w:t>
       </w:r>
@@ -2767,7 +2745,7 @@
       <w:pPr>
         <w:pStyle w:val="Heading3"/>
       </w:pPr>
-      <w:bookmarkStart w:id="9" w:name="_Toc506213831"/>
+      <w:bookmarkStart w:id="8" w:name="_Toc506213831"/>
       <w:r>
         <w:lastRenderedPageBreak/>
         <w:t xml:space="preserve">first step – </w:t>
@@ -2775,7 +2753,7 @@
       <w:r>
         <w:t>identify</w:t>
       </w:r>
-      <w:bookmarkEnd w:id="9"/>
+      <w:bookmarkEnd w:id="8"/>
     </w:p>
     <w:p>
       <w:pPr>
@@ -2788,6 +2766,9 @@
       <w:r>
         <w:t>Identify the risk</w:t>
       </w:r>
+      <w:r>
+        <w:t>, likelihood of occurrence, and severity</w:t>
+      </w:r>
     </w:p>
     <w:p>
       <w:pPr>
@@ -2822,27 +2803,6 @@
         </w:numPr>
       </w:pPr>
       <w:r>
-        <w:t xml:space="preserve">Identify </w:t>
-      </w:r>
-      <w:r>
-        <w:t xml:space="preserve">likelihood and </w:t>
-      </w:r>
-      <w:r>
-        <w:t>severity of</w:t>
-      </w:r>
-      <w:r>
-        <w:t xml:space="preserve"> risk</w:t>
-      </w:r>
-    </w:p>
-    <w:p>
-      <w:pPr>
-        <w:pStyle w:val="ListParagraph"/>
-        <w:numPr>
-          <w:ilvl w:val="0"/>
-          <w:numId w:val="12"/>
-        </w:numPr>
-      </w:pPr>
-      <w:r>
         <w:t xml:space="preserve">Categorize </w:t>
       </w:r>
       <w:r>
@@ -2858,34 +2818,28 @@
         </w:numPr>
       </w:pPr>
       <w:r>
-        <w:t>Time</w:t>
-      </w:r>
-    </w:p>
-    <w:p>
-      <w:pPr>
-        <w:pStyle w:val="ListParagraph"/>
-        <w:numPr>
-          <w:ilvl w:val="2"/>
-          <w:numId w:val="12"/>
-        </w:numPr>
-      </w:pPr>
-      <w:r>
-        <w:t xml:space="preserve">Team scheduling </w:t>
-      </w:r>
-    </w:p>
-    <w:p>
-      <w:pPr>
-        <w:pStyle w:val="ListParagraph"/>
-        <w:numPr>
-          <w:ilvl w:val="2"/>
-          <w:numId w:val="12"/>
-        </w:numPr>
-      </w:pPr>
-      <w:r>
-        <w:t>Lack</w:t>
-      </w:r>
-      <w:r>
-        <w:t xml:space="preserve"> or misuse</w:t>
+        <w:t>Tim</w:t>
+      </w:r>
+      <w:r>
+        <w:t>e: t</w:t>
+      </w:r>
+      <w:r>
+        <w:t>eam scheduling</w:t>
+      </w:r>
+      <w:r>
+        <w:t>, l</w:t>
+      </w:r>
+      <w:r>
+        <w:t>ack</w:t>
+      </w:r>
+      <w:r>
+        <w:t xml:space="preserve"> </w:t>
+      </w:r>
+      <w:r>
+        <w:t>of or</w:t>
+      </w:r>
+      <w:r>
+        <w:t xml:space="preserve"> misuse</w:t>
       </w:r>
       <w:r>
         <w:t xml:space="preserve"> of time</w:t>
@@ -2900,43 +2854,25 @@
         </w:numPr>
       </w:pPr>
       <w:r>
-        <w:t>Technical</w:t>
-      </w:r>
-    </w:p>
-    <w:p>
-      <w:pPr>
-        <w:pStyle w:val="ListParagraph"/>
-        <w:numPr>
-          <w:ilvl w:val="2"/>
-          <w:numId w:val="12"/>
-        </w:numPr>
-      </w:pPr>
-      <w:r>
-        <w:t xml:space="preserve">Major design changes </w:t>
-      </w:r>
-    </w:p>
-    <w:p>
-      <w:pPr>
-        <w:pStyle w:val="ListParagraph"/>
-        <w:numPr>
-          <w:ilvl w:val="2"/>
-          <w:numId w:val="12"/>
-        </w:numPr>
-      </w:pPr>
-      <w:r>
-        <w:t>Project scope</w:t>
-      </w:r>
-    </w:p>
-    <w:p>
-      <w:pPr>
-        <w:pStyle w:val="ListParagraph"/>
-        <w:numPr>
-          <w:ilvl w:val="2"/>
-          <w:numId w:val="12"/>
-        </w:numPr>
-      </w:pPr>
-      <w:r>
-        <w:t xml:space="preserve">Learning </w:t>
+        <w:t>Technica</w:t>
+      </w:r>
+      <w:r>
+        <w:t>l: m</w:t>
+      </w:r>
+      <w:r>
+        <w:t>ajor design changes</w:t>
+      </w:r>
+      <w:r>
+        <w:t>, p</w:t>
+      </w:r>
+      <w:r>
+        <w:t>roject scope</w:t>
+      </w:r>
+      <w:r>
+        <w:t>, l</w:t>
+      </w:r>
+      <w:r>
+        <w:t xml:space="preserve">earning </w:t>
       </w:r>
       <w:r>
         <w:t>new technologies</w:t>
@@ -2953,59 +2889,23 @@
       <w:r>
         <w:t>People</w:t>
       </w:r>
-    </w:p>
-    <w:p>
-      <w:pPr>
-        <w:pStyle w:val="ListParagraph"/>
-        <w:numPr>
-          <w:ilvl w:val="2"/>
-          <w:numId w:val="12"/>
-        </w:numPr>
-      </w:pPr>
-      <w:r>
-        <w:t>Loss of a team member</w:t>
-      </w:r>
-    </w:p>
-    <w:p>
-      <w:pPr>
-        <w:pStyle w:val="ListParagraph"/>
-        <w:numPr>
-          <w:ilvl w:val="2"/>
-          <w:numId w:val="12"/>
-        </w:numPr>
-      </w:pPr>
-      <w:r>
-        <w:t>Family emergencies/</w:t>
-      </w:r>
-      <w:r>
-        <w:t>i</w:t>
-      </w:r>
-      <w:r>
-        <w:t>llness</w:t>
-      </w:r>
-    </w:p>
-    <w:p>
-      <w:pPr>
-        <w:pStyle w:val="ListParagraph"/>
-        <w:numPr>
-          <w:ilvl w:val="2"/>
-          <w:numId w:val="12"/>
-        </w:numPr>
-      </w:pPr>
-      <w:r>
-        <w:t>Lack of knowledge or skill</w:t>
-      </w:r>
-    </w:p>
-    <w:p>
-      <w:pPr>
-        <w:pStyle w:val="ListParagraph"/>
-        <w:numPr>
-          <w:ilvl w:val="2"/>
-          <w:numId w:val="12"/>
-        </w:numPr>
-      </w:pPr>
-      <w:r>
-        <w:t xml:space="preserve">Not </w:t>
+      <w:r>
+        <w:t>: l</w:t>
+      </w:r>
+      <w:r>
+        <w:t>oss of a team member</w:t>
+      </w:r>
+      <w:r>
+        <w:t>, f</w:t>
+      </w:r>
+      <w:r>
+        <w:t>amily emergencies/</w:t>
+      </w:r>
+      <w:r>
+        <w:t>illness, n</w:t>
+      </w:r>
+      <w:r>
+        <w:t xml:space="preserve">ot </w:t>
       </w:r>
       <w:r>
         <w:t>c</w:t>
@@ -3018,11 +2918,11 @@
       <w:pPr>
         <w:pStyle w:val="Heading3"/>
       </w:pPr>
-      <w:bookmarkStart w:id="10" w:name="_Toc506213832"/>
+      <w:bookmarkStart w:id="9" w:name="_Toc506213832"/>
       <w:r>
         <w:t>second step – evaluate</w:t>
       </w:r>
-      <w:bookmarkEnd w:id="10"/>
+      <w:bookmarkEnd w:id="9"/>
     </w:p>
     <w:p>
       <w:pPr>
@@ -3046,10 +2946,15 @@
           <w:ilvl w:val="1"/>
           <w:numId w:val="13"/>
         </w:numPr>
-      </w:pPr>
-      <w:r>
-        <w:t>Likely, severe impact</w:t>
-      </w:r>
+        <w:sectPr>
+          <w:type w:val="continuous"/>
+          <w:pgSz w:w="12240" w:h="15840"/>
+          <w:pgMar w:top="1440" w:right="1440" w:bottom="1440" w:left="1440" w:header="0" w:footer="0" w:gutter="0"/>
+          <w:cols w:space="720"/>
+          <w:formProt w:val="0"/>
+          <w:docGrid w:linePitch="360" w:charSpace="8192"/>
+        </w:sectPr>
+      </w:pPr>
     </w:p>
     <w:p>
       <w:pPr>
@@ -3060,7 +2965,7 @@
         </w:numPr>
       </w:pPr>
       <w:r>
-        <w:t>Likely, minimal impact</w:t>
+        <w:t>Likely, severe impact</w:t>
       </w:r>
     </w:p>
     <w:p>
@@ -3072,7 +2977,7 @@
         </w:numPr>
       </w:pPr>
       <w:r>
-        <w:t>Unlikely, severe impact</w:t>
+        <w:t>Likely, minimal impact</w:t>
       </w:r>
     </w:p>
     <w:p>
@@ -3084,21 +2989,46 @@
         </w:numPr>
       </w:pPr>
       <w:r>
+        <w:t>Unlikely, severe impact</w:t>
+      </w:r>
+    </w:p>
+    <w:p>
+      <w:pPr>
+        <w:pStyle w:val="ListParagraph"/>
+        <w:numPr>
+          <w:ilvl w:val="1"/>
+          <w:numId w:val="13"/>
+        </w:numPr>
+      </w:pPr>
+      <w:r>
         <w:t>Unlikely, minimal impact</w:t>
       </w:r>
     </w:p>
     <w:p>
       <w:pPr>
         <w:pStyle w:val="Heading3"/>
-      </w:pPr>
-      <w:bookmarkStart w:id="11" w:name="_Toc506213833"/>
+        <w:sectPr>
+          <w:type w:val="continuous"/>
+          <w:pgSz w:w="12240" w:h="15840"/>
+          <w:pgMar w:top="1440" w:right="1440" w:bottom="1440" w:left="1440" w:header="0" w:footer="0" w:gutter="0"/>
+          <w:cols w:num="2" w:space="720"/>
+          <w:formProt w:val="0"/>
+          <w:docGrid w:linePitch="360" w:charSpace="8192"/>
+        </w:sectPr>
+      </w:pPr>
+      <w:bookmarkStart w:id="10" w:name="_Toc506213833"/>
+    </w:p>
+    <w:p>
+      <w:pPr>
+        <w:pStyle w:val="Heading3"/>
+      </w:pPr>
       <w:r>
         <w:t xml:space="preserve">third step – </w:t>
       </w:r>
       <w:r>
         <w:t>eliminate</w:t>
       </w:r>
-      <w:bookmarkEnd w:id="11"/>
+      <w:bookmarkEnd w:id="10"/>
     </w:p>
     <w:p>
       <w:pPr>
@@ -3115,7 +3045,13 @@
         <w:t xml:space="preserve">. </w:t>
       </w:r>
       <w:r>
-        <w:t>Removing as many risks as possible is key for maintaining a productive project</w:t>
+        <w:t xml:space="preserve">Removing as many risks as possible is key for </w:t>
+      </w:r>
+      <w:r>
+        <w:t xml:space="preserve">a </w:t>
+      </w:r>
+      <w:r>
+        <w:t>productive project</w:t>
       </w:r>
       <w:r>
         <w:t xml:space="preserve">. </w:t>
@@ -3133,7 +3069,67 @@
         </w:numPr>
       </w:pPr>
       <w:r>
+        <w:t xml:space="preserve">Examples: </w:t>
+      </w:r>
+    </w:p>
+    <w:p>
+      <w:pPr>
+        <w:pStyle w:val="ListParagraph"/>
+        <w:numPr>
+          <w:ilvl w:val="2"/>
+          <w:numId w:val="15"/>
+        </w:numPr>
+      </w:pPr>
+      <w:r>
         <w:t>Design flaws caught early</w:t>
+      </w:r>
+    </w:p>
+    <w:p>
+      <w:pPr>
+        <w:pStyle w:val="ListParagraph"/>
+        <w:numPr>
+          <w:ilvl w:val="2"/>
+          <w:numId w:val="15"/>
+        </w:numPr>
+      </w:pPr>
+      <w:r>
+        <w:t>Lacking knowledge or skill</w:t>
+      </w:r>
+      <w:r>
+        <w:t xml:space="preserve">, </w:t>
+      </w:r>
+      <w:r>
+        <w:t>a</w:t>
+      </w:r>
+      <w:r>
+        <w:t>ssign tasks based on capability</w:t>
+      </w:r>
+    </w:p>
+    <w:p>
+      <w:pPr>
+        <w:pStyle w:val="ListParagraph"/>
+        <w:numPr>
+          <w:ilvl w:val="0"/>
+          <w:numId w:val="15"/>
+        </w:numPr>
+      </w:pPr>
+      <w:r>
+        <w:t xml:space="preserve">If the risk can not be removed, </w:t>
+      </w:r>
+      <w:r>
+        <w:t>reduce i</w:t>
+      </w:r>
+      <w:r>
+        <w:t xml:space="preserve">t. </w:t>
+      </w:r>
+      <w:r>
+        <w:t xml:space="preserve">This makes the risk </w:t>
+      </w:r>
+      <w:r>
+        <w:t>more manageable</w:t>
+      </w:r>
+      <w:r>
+        <w:t>.</w:t>
       </w:r>
     </w:p>
     <w:p>
@@ -3145,19 +3141,76 @@
         </w:numPr>
       </w:pPr>
       <w:r>
-        <w:t>Lacking knowledge or skill</w:t>
-      </w:r>
-      <w:r>
-        <w:t xml:space="preserve">, </w:t>
-      </w:r>
-      <w:r>
-        <w:t>a</w:t>
-      </w:r>
-      <w:r>
-        <w:t xml:space="preserve">ssign tasks based on capability </w:t>
-      </w:r>
-      <w:r>
-        <w:br/>
+        <w:t xml:space="preserve">Examples: </w:t>
+      </w:r>
+    </w:p>
+    <w:p>
+      <w:pPr>
+        <w:pStyle w:val="ListParagraph"/>
+        <w:numPr>
+          <w:ilvl w:val="2"/>
+          <w:numId w:val="15"/>
+        </w:numPr>
+      </w:pPr>
+      <w:r>
+        <w:t xml:space="preserve">Deal with scheduling </w:t>
+      </w:r>
+      <w:r>
+        <w:t>in the initial stages of the project</w:t>
+      </w:r>
+      <w:r>
+        <w:t xml:space="preserve">. </w:t>
+      </w:r>
+      <w:r>
+        <w:t xml:space="preserve">i.e. </w:t>
+      </w:r>
+      <w:r>
+        <w:t>Using scheduling</w:t>
+      </w:r>
+      <w:r>
+        <w:t xml:space="preserve"> software to see when team member</w:t>
+      </w:r>
+      <w:r>
+        <w:t>s</w:t>
+      </w:r>
+      <w:r>
+        <w:t xml:space="preserve"> </w:t>
+      </w:r>
+      <w:r>
+        <w:t xml:space="preserve">are </w:t>
+      </w:r>
+      <w:r>
+        <w:t>available</w:t>
+      </w:r>
+      <w:r>
+        <w:t xml:space="preserve">. </w:t>
+      </w:r>
+    </w:p>
+    <w:p>
+      <w:pPr>
+        <w:pStyle w:val="ListParagraph"/>
+        <w:numPr>
+          <w:ilvl w:val="2"/>
+          <w:numId w:val="15"/>
+        </w:numPr>
+      </w:pPr>
+      <w:r>
+        <w:t xml:space="preserve">Discuss </w:t>
+      </w:r>
+      <w:r>
+        <w:t>project</w:t>
+      </w:r>
+      <w:r>
+        <w:t xml:space="preserve"> </w:t>
+      </w:r>
+      <w:r>
+        <w:t xml:space="preserve">complexity </w:t>
+      </w:r>
+      <w:r>
+        <w:t xml:space="preserve">to determine </w:t>
+      </w:r>
+      <w:r>
+        <w:t>attainability.</w:t>
       </w:r>
     </w:p>
     <w:p>
@@ -3169,34 +3222,13 @@
         </w:numPr>
       </w:pPr>
       <w:r>
-        <w:t xml:space="preserve">If the risk can not be removed, </w:t>
-      </w:r>
-      <w:r>
-        <w:t>reduce i</w:t>
-      </w:r>
-      <w:r>
-        <w:t xml:space="preserve">t. </w:t>
-      </w:r>
-      <w:r>
-        <w:t>By r</w:t>
-      </w:r>
-      <w:r>
-        <w:t>educing the severity and likeliness of a risk</w:t>
-      </w:r>
-      <w:r>
-        <w:t xml:space="preserve">, </w:t>
-      </w:r>
-      <w:r>
-        <w:t xml:space="preserve">it </w:t>
-      </w:r>
-      <w:r>
-        <w:t>has less potential effect</w:t>
-      </w:r>
-      <w:r>
-        <w:t xml:space="preserve"> and is more manageable</w:t>
-      </w:r>
-      <w:r>
-        <w:t>.</w:t>
+        <w:t xml:space="preserve">Plan </w:t>
+      </w:r>
+      <w:r>
+        <w:t xml:space="preserve">to </w:t>
+      </w:r>
+      <w:r>
+        <w:t>deal with any risks that may still occur. This may include:</w:t>
       </w:r>
     </w:p>
     <w:p>
@@ -3208,129 +3240,39 @@
         </w:numPr>
       </w:pPr>
       <w:r>
-        <w:t xml:space="preserve">Deal with scheduling </w:t>
-      </w:r>
-      <w:r>
-        <w:t>in the initial stages of the project</w:t>
-      </w:r>
-      <w:r>
-        <w:t xml:space="preserve">. </w:t>
-      </w:r>
-      <w:r>
-        <w:t xml:space="preserve">i.e. </w:t>
-      </w:r>
-      <w:r>
-        <w:t>Using scheduling</w:t>
-      </w:r>
-      <w:r>
-        <w:t xml:space="preserve"> software to see when team member</w:t>
-      </w:r>
-      <w:r>
-        <w:t>s</w:t>
-      </w:r>
-      <w:r>
-        <w:t xml:space="preserve"> </w:t>
-      </w:r>
-      <w:r>
-        <w:t xml:space="preserve">are </w:t>
-      </w:r>
-      <w:r>
-        <w:t>available</w:t>
-      </w:r>
-      <w:r>
-        <w:t xml:space="preserve">. Conflicts may still arise </w:t>
-      </w:r>
-      <w:r>
-        <w:t>later,</w:t>
-      </w:r>
-      <w:r>
-        <w:t xml:space="preserve"> </w:t>
-      </w:r>
-      <w:r>
-        <w:t>but at reduced risk</w:t>
-      </w:r>
-      <w:r>
-        <w:t>.</w:t>
+        <w:t xml:space="preserve">Examples: </w:t>
       </w:r>
     </w:p>
     <w:p>
       <w:pPr>
         <w:pStyle w:val="ListParagraph"/>
         <w:numPr>
-          <w:ilvl w:val="1"/>
+          <w:ilvl w:val="2"/>
           <w:numId w:val="15"/>
         </w:numPr>
       </w:pPr>
       <w:r>
-        <w:t xml:space="preserve">Discuss </w:t>
-      </w:r>
-      <w:r>
-        <w:t>project</w:t>
-      </w:r>
-      <w:r>
-        <w:t xml:space="preserve"> </w:t>
-      </w:r>
-      <w:r>
-        <w:t xml:space="preserve">complexity </w:t>
-      </w:r>
-      <w:r>
-        <w:t>to determine if it is</w:t>
-      </w:r>
-      <w:r>
-        <w:t xml:space="preserve"> attainable</w:t>
+        <w:t>I</w:t>
+      </w:r>
+      <w:r>
+        <w:t>nternal deadlines that provide s</w:t>
+      </w:r>
+      <w:r>
+        <w:t>ufficient time before official deadlines</w:t>
       </w:r>
       <w:r>
         <w:t>.</w:t>
-      </w:r>
-      <w:r>
-        <w:br/>
       </w:r>
     </w:p>
     <w:p>
       <w:pPr>
         <w:pStyle w:val="ListParagraph"/>
         <w:numPr>
-          <w:ilvl w:val="0"/>
+          <w:ilvl w:val="2"/>
           <w:numId w:val="15"/>
         </w:numPr>
       </w:pPr>
       <w:r>
-        <w:t xml:space="preserve">Plan </w:t>
-      </w:r>
-      <w:r>
-        <w:t xml:space="preserve">to </w:t>
-      </w:r>
-      <w:r>
-        <w:t>deal with any risks that may still occur. This may include:</w:t>
-      </w:r>
-    </w:p>
-    <w:p>
-      <w:pPr>
-        <w:pStyle w:val="ListParagraph"/>
-        <w:numPr>
-          <w:ilvl w:val="1"/>
-          <w:numId w:val="15"/>
-        </w:numPr>
-      </w:pPr>
-      <w:r>
-        <w:t>Creating internal deadlines that provide s</w:t>
-      </w:r>
-      <w:r>
-        <w:t>ufficient time before official deadlines</w:t>
-      </w:r>
-      <w:r>
-        <w:t>.</w:t>
-      </w:r>
-    </w:p>
-    <w:p>
-      <w:pPr>
-        <w:pStyle w:val="ListParagraph"/>
-        <w:numPr>
-          <w:ilvl w:val="1"/>
-          <w:numId w:val="15"/>
-        </w:numPr>
-      </w:pPr>
-      <w:r>
         <w:t xml:space="preserve">Break project up into </w:t>
       </w:r>
       <w:r>
@@ -3340,22 +3282,451 @@
         <w:t>parts. i.e. Key functionality/requirements, features that can be added once core of project is complete if time allows.</w:t>
       </w:r>
     </w:p>
-    <w:p/>
-    <w:p>
-      <w:r>
-        <w:br w:type="page"/>
-      </w:r>
-    </w:p>
+    <w:tbl>
+      <w:tblPr>
+        <w:tblStyle w:val="GridTable2-Accent3"/>
+        <w:tblW w:w="0" w:type="auto"/>
+        <w:tblLook w:val="04A0" w:firstRow="1" w:lastRow="0" w:firstColumn="1" w:lastColumn="0" w:noHBand="0" w:noVBand="1"/>
+      </w:tblPr>
+      <w:tblGrid>
+        <w:gridCol w:w="2524"/>
+        <w:gridCol w:w="1057"/>
+        <w:gridCol w:w="1111"/>
+        <w:gridCol w:w="4668"/>
+      </w:tblGrid>
+      <w:tr>
+        <w:trPr>
+          <w:cnfStyle w:val="100000000000" w:firstRow="1" w:lastRow="0" w:firstColumn="0" w:lastColumn="0" w:oddVBand="0" w:evenVBand="0" w:oddHBand="0" w:evenHBand="0" w:firstRowFirstColumn="0" w:firstRowLastColumn="0" w:lastRowFirstColumn="0" w:lastRowLastColumn="0"/>
+        </w:trPr>
+        <w:tc>
+          <w:tcPr>
+            <w:cnfStyle w:val="001000000000" w:firstRow="0" w:lastRow="0" w:firstColumn="1" w:lastColumn="0" w:oddVBand="0" w:evenVBand="0" w:oddHBand="0" w:evenHBand="0" w:firstRowFirstColumn="0" w:firstRowLastColumn="0" w:lastRowFirstColumn="0" w:lastRowLastColumn="0"/>
+            <w:tcW w:w="0" w:type="auto"/>
+          </w:tcPr>
+          <w:p>
+            <w:pPr>
+              <w:jc w:val="center"/>
+            </w:pPr>
+            <w:r>
+              <w:t>Risk</w:t>
+            </w:r>
+          </w:p>
+        </w:tc>
+        <w:tc>
+          <w:tcPr>
+            <w:tcW w:w="0" w:type="auto"/>
+          </w:tcPr>
+          <w:p>
+            <w:pPr>
+              <w:jc w:val="center"/>
+              <w:cnfStyle w:val="100000000000" w:firstRow="1" w:lastRow="0" w:firstColumn="0" w:lastColumn="0" w:oddVBand="0" w:evenVBand="0" w:oddHBand="0" w:evenHBand="0" w:firstRowFirstColumn="0" w:firstRowLastColumn="0" w:lastRowFirstColumn="0" w:lastRowLastColumn="0"/>
+            </w:pPr>
+            <w:r>
+              <w:t>Category</w:t>
+            </w:r>
+          </w:p>
+        </w:tc>
+        <w:tc>
+          <w:tcPr>
+            <w:tcW w:w="0" w:type="auto"/>
+          </w:tcPr>
+          <w:p>
+            <w:pPr>
+              <w:jc w:val="center"/>
+              <w:cnfStyle w:val="100000000000" w:firstRow="1" w:lastRow="0" w:firstColumn="0" w:lastColumn="0" w:oddVBand="0" w:evenVBand="0" w:oddHBand="0" w:evenHBand="0" w:firstRowFirstColumn="0" w:firstRowLastColumn="0" w:lastRowFirstColumn="0" w:lastRowLastColumn="0"/>
+            </w:pPr>
+            <w:r>
+              <w:t>Severity</w:t>
+            </w:r>
+          </w:p>
+        </w:tc>
+        <w:tc>
+          <w:tcPr>
+            <w:tcW w:w="0" w:type="auto"/>
+          </w:tcPr>
+          <w:p>
+            <w:pPr>
+              <w:jc w:val="center"/>
+              <w:cnfStyle w:val="100000000000" w:firstRow="1" w:lastRow="0" w:firstColumn="0" w:lastColumn="0" w:oddVBand="0" w:evenVBand="0" w:oddHBand="0" w:evenHBand="0" w:firstRowFirstColumn="0" w:firstRowLastColumn="0" w:lastRowFirstColumn="0" w:lastRowLastColumn="0"/>
+            </w:pPr>
+            <w:r>
+              <w:t>Action Taken</w:t>
+            </w:r>
+          </w:p>
+        </w:tc>
+      </w:tr>
+      <w:tr>
+        <w:trPr>
+          <w:cnfStyle w:val="000000100000" w:firstRow="0" w:lastRow="0" w:firstColumn="0" w:lastColumn="0" w:oddVBand="0" w:evenVBand="0" w:oddHBand="1" w:evenHBand="0" w:firstRowFirstColumn="0" w:firstRowLastColumn="0" w:lastRowFirstColumn="0" w:lastRowLastColumn="0"/>
+          <w:trHeight w:val="618"/>
+        </w:trPr>
+        <w:tc>
+          <w:tcPr>
+            <w:cnfStyle w:val="001000000000" w:firstRow="0" w:lastRow="0" w:firstColumn="1" w:lastColumn="0" w:oddVBand="0" w:evenVBand="0" w:oddHBand="0" w:evenHBand="0" w:firstRowFirstColumn="0" w:firstRowLastColumn="0" w:lastRowFirstColumn="0" w:lastRowLastColumn="0"/>
+            <w:tcW w:w="0" w:type="auto"/>
+          </w:tcPr>
+          <w:p>
+            <w:pPr>
+              <w:rPr>
+                <w:b w:val="0"/>
+              </w:rPr>
+            </w:pPr>
+            <w:r>
+              <w:rPr>
+                <w:b w:val="0"/>
+              </w:rPr>
+              <w:t>Team availability</w:t>
+            </w:r>
+          </w:p>
+        </w:tc>
+        <w:tc>
+          <w:tcPr>
+            <w:tcW w:w="0" w:type="auto"/>
+          </w:tcPr>
+          <w:p>
+            <w:pPr>
+              <w:cnfStyle w:val="000000100000" w:firstRow="0" w:lastRow="0" w:firstColumn="0" w:lastColumn="0" w:oddVBand="0" w:evenVBand="0" w:oddHBand="1" w:evenHBand="0" w:firstRowFirstColumn="0" w:firstRowLastColumn="0" w:lastRowFirstColumn="0" w:lastRowLastColumn="0"/>
+            </w:pPr>
+            <w:r>
+              <w:t>Time</w:t>
+            </w:r>
+          </w:p>
+        </w:tc>
+        <w:tc>
+          <w:tcPr>
+            <w:tcW w:w="0" w:type="auto"/>
+          </w:tcPr>
+          <w:p>
+            <w:pPr>
+              <w:cnfStyle w:val="000000100000" w:firstRow="0" w:lastRow="0" w:firstColumn="0" w:lastColumn="0" w:oddVBand="0" w:evenVBand="0" w:oddHBand="1" w:evenHBand="0" w:firstRowFirstColumn="0" w:firstRowLastColumn="0" w:lastRowFirstColumn="0" w:lastRowLastColumn="0"/>
+            </w:pPr>
+            <w:r>
+              <w:t>High</w:t>
+            </w:r>
+          </w:p>
+        </w:tc>
+        <w:tc>
+          <w:tcPr>
+            <w:tcW w:w="0" w:type="auto"/>
+          </w:tcPr>
+          <w:p>
+            <w:pPr>
+              <w:cnfStyle w:val="000000100000" w:firstRow="0" w:lastRow="0" w:firstColumn="0" w:lastColumn="0" w:oddVBand="0" w:evenVBand="0" w:oddHBand="1" w:evenHBand="0" w:firstRowFirstColumn="0" w:firstRowLastColumn="0" w:lastRowFirstColumn="0" w:lastRowLastColumn="0"/>
+            </w:pPr>
+            <w:r>
+              <w:t>Scheduled meetings must be no more than 20 mins. Default mode of communication is Discord.</w:t>
+            </w:r>
+          </w:p>
+        </w:tc>
+      </w:tr>
+      <w:tr>
+        <w:trPr>
+          <w:trHeight w:val="607"/>
+        </w:trPr>
+        <w:tc>
+          <w:tcPr>
+            <w:cnfStyle w:val="001000000000" w:firstRow="0" w:lastRow="0" w:firstColumn="1" w:lastColumn="0" w:oddVBand="0" w:evenVBand="0" w:oddHBand="0" w:evenHBand="0" w:firstRowFirstColumn="0" w:firstRowLastColumn="0" w:lastRowFirstColumn="0" w:lastRowLastColumn="0"/>
+            <w:tcW w:w="0" w:type="auto"/>
+          </w:tcPr>
+          <w:p>
+            <w:pPr>
+              <w:rPr>
+                <w:b w:val="0"/>
+              </w:rPr>
+            </w:pPr>
+            <w:r>
+              <w:rPr>
+                <w:b w:val="0"/>
+              </w:rPr>
+              <w:t>Difficulty working on project away at home</w:t>
+            </w:r>
+          </w:p>
+        </w:tc>
+        <w:tc>
+          <w:tcPr>
+            <w:tcW w:w="0" w:type="auto"/>
+          </w:tcPr>
+          <w:p>
+            <w:pPr>
+              <w:cnfStyle w:val="000000000000" w:firstRow="0" w:lastRow="0" w:firstColumn="0" w:lastColumn="0" w:oddVBand="0" w:evenVBand="0" w:oddHBand="0" w:evenHBand="0" w:firstRowFirstColumn="0" w:firstRowLastColumn="0" w:lastRowFirstColumn="0" w:lastRowLastColumn="0"/>
+            </w:pPr>
+            <w:r>
+              <w:t xml:space="preserve">Technical </w:t>
+            </w:r>
+          </w:p>
+        </w:tc>
+        <w:tc>
+          <w:tcPr>
+            <w:tcW w:w="0" w:type="auto"/>
+          </w:tcPr>
+          <w:p>
+            <w:pPr>
+              <w:cnfStyle w:val="000000000000" w:firstRow="0" w:lastRow="0" w:firstColumn="0" w:lastColumn="0" w:oddVBand="0" w:evenVBand="0" w:oddHBand="0" w:evenHBand="0" w:firstRowFirstColumn="0" w:firstRowLastColumn="0" w:lastRowFirstColumn="0" w:lastRowLastColumn="0"/>
+            </w:pPr>
+            <w:r>
+              <w:t>Moderate</w:t>
+            </w:r>
+          </w:p>
+        </w:tc>
+        <w:tc>
+          <w:tcPr>
+            <w:tcW w:w="0" w:type="auto"/>
+          </w:tcPr>
+          <w:p>
+            <w:pPr>
+              <w:cnfStyle w:val="000000000000" w:firstRow="0" w:lastRow="0" w:firstColumn="0" w:lastColumn="0" w:oddVBand="0" w:evenVBand="0" w:oddHBand="0" w:evenHBand="0" w:firstRowFirstColumn="0" w:firstRowLastColumn="0" w:lastRowFirstColumn="0" w:lastRowLastColumn="0"/>
+            </w:pPr>
+            <w:r>
+              <w:t xml:space="preserve">Team members must have </w:t>
+            </w:r>
+            <w:r>
+              <w:rPr>
+                <w:i/>
+              </w:rPr>
+              <w:t>at least</w:t>
+            </w:r>
+            <w:r>
+              <w:t xml:space="preserve"> a functioning</w:t>
+            </w:r>
+            <w:r>
+              <w:rPr>
+                <w:i/>
+              </w:rPr>
+              <w:t xml:space="preserve"> </w:t>
+            </w:r>
+            <w:r>
+              <w:t>VPN</w:t>
+            </w:r>
+            <w:r>
+              <w:t xml:space="preserve"> </w:t>
+            </w:r>
+            <w:r>
+              <w:t xml:space="preserve">and a Git client on their home </w:t>
+            </w:r>
+            <w:r>
+              <w:t>computer.</w:t>
+            </w:r>
+          </w:p>
+        </w:tc>
+      </w:tr>
+      <w:tr>
+        <w:trPr>
+          <w:cnfStyle w:val="000000100000" w:firstRow="0" w:lastRow="0" w:firstColumn="0" w:lastColumn="0" w:oddVBand="0" w:evenVBand="0" w:oddHBand="1" w:evenHBand="0" w:firstRowFirstColumn="0" w:firstRowLastColumn="0" w:lastRowFirstColumn="0" w:lastRowLastColumn="0"/>
+          <w:trHeight w:val="1147"/>
+        </w:trPr>
+        <w:tc>
+          <w:tcPr>
+            <w:cnfStyle w:val="001000000000" w:firstRow="0" w:lastRow="0" w:firstColumn="1" w:lastColumn="0" w:oddVBand="0" w:evenVBand="0" w:oddHBand="0" w:evenHBand="0" w:firstRowFirstColumn="0" w:firstRowLastColumn="0" w:lastRowFirstColumn="0" w:lastRowLastColumn="0"/>
+            <w:tcW w:w="0" w:type="auto"/>
+          </w:tcPr>
+          <w:p>
+            <w:pPr>
+              <w:rPr>
+                <w:b w:val="0"/>
+              </w:rPr>
+            </w:pPr>
+            <w:r>
+              <w:rPr>
+                <w:b w:val="0"/>
+              </w:rPr>
+              <w:t xml:space="preserve">Lack of team communication </w:t>
+            </w:r>
+          </w:p>
+        </w:tc>
+        <w:tc>
+          <w:tcPr>
+            <w:tcW w:w="0" w:type="auto"/>
+          </w:tcPr>
+          <w:p>
+            <w:pPr>
+              <w:cnfStyle w:val="000000100000" w:firstRow="0" w:lastRow="0" w:firstColumn="0" w:lastColumn="0" w:oddVBand="0" w:evenVBand="0" w:oddHBand="1" w:evenHBand="0" w:firstRowFirstColumn="0" w:firstRowLastColumn="0" w:lastRowFirstColumn="0" w:lastRowLastColumn="0"/>
+            </w:pPr>
+            <w:r>
+              <w:t>People</w:t>
+            </w:r>
+          </w:p>
+        </w:tc>
+        <w:tc>
+          <w:tcPr>
+            <w:tcW w:w="0" w:type="auto"/>
+          </w:tcPr>
+          <w:p>
+            <w:pPr>
+              <w:cnfStyle w:val="000000100000" w:firstRow="0" w:lastRow="0" w:firstColumn="0" w:lastColumn="0" w:oddVBand="0" w:evenVBand="0" w:oddHBand="1" w:evenHBand="0" w:firstRowFirstColumn="0" w:firstRowLastColumn="0" w:lastRowFirstColumn="0" w:lastRowLastColumn="0"/>
+            </w:pPr>
+            <w:r>
+              <w:t>High</w:t>
+            </w:r>
+          </w:p>
+        </w:tc>
+        <w:tc>
+          <w:tcPr>
+            <w:tcW w:w="0" w:type="auto"/>
+          </w:tcPr>
+          <w:p>
+            <w:pPr>
+              <w:cnfStyle w:val="000000100000" w:firstRow="0" w:lastRow="0" w:firstColumn="0" w:lastColumn="0" w:oddVBand="0" w:evenVBand="0" w:oddHBand="1" w:evenHBand="0" w:firstRowFirstColumn="0" w:firstRowLastColumn="0" w:lastRowFirstColumn="0" w:lastRowLastColumn="0"/>
+            </w:pPr>
+            <w:r>
+              <w:t>Team members are assigned small, modular tasks with clear deadlines. This means tasks can be established with less communication while maintaining certainty.</w:t>
+            </w:r>
+          </w:p>
+        </w:tc>
+      </w:tr>
+      <w:tr>
+        <w:tc>
+          <w:tcPr>
+            <w:cnfStyle w:val="001000000000" w:firstRow="0" w:lastRow="0" w:firstColumn="1" w:lastColumn="0" w:oddVBand="0" w:evenVBand="0" w:oddHBand="0" w:evenHBand="0" w:firstRowFirstColumn="0" w:firstRowLastColumn="0" w:lastRowFirstColumn="0" w:lastRowLastColumn="0"/>
+            <w:tcW w:w="0" w:type="auto"/>
+          </w:tcPr>
+          <w:p>
+            <w:pPr>
+              <w:rPr>
+                <w:b w:val="0"/>
+              </w:rPr>
+            </w:pPr>
+            <w:r>
+              <w:rPr>
+                <w:b w:val="0"/>
+              </w:rPr>
+              <w:t>Lack of direction resulting from unknown project definition</w:t>
+            </w:r>
+          </w:p>
+        </w:tc>
+        <w:tc>
+          <w:tcPr>
+            <w:tcW w:w="0" w:type="auto"/>
+          </w:tcPr>
+          <w:p>
+            <w:pPr>
+              <w:cnfStyle w:val="000000000000" w:firstRow="0" w:lastRow="0" w:firstColumn="0" w:lastColumn="0" w:oddVBand="0" w:evenVBand="0" w:oddHBand="0" w:evenHBand="0" w:firstRowFirstColumn="0" w:firstRowLastColumn="0" w:lastRowFirstColumn="0" w:lastRowLastColumn="0"/>
+            </w:pPr>
+            <w:r>
+              <w:t>People</w:t>
+            </w:r>
+          </w:p>
+        </w:tc>
+        <w:tc>
+          <w:tcPr>
+            <w:tcW w:w="0" w:type="auto"/>
+          </w:tcPr>
+          <w:p>
+            <w:pPr>
+              <w:cnfStyle w:val="000000000000" w:firstRow="0" w:lastRow="0" w:firstColumn="0" w:lastColumn="0" w:oddVBand="0" w:evenVBand="0" w:oddHBand="0" w:evenHBand="0" w:firstRowFirstColumn="0" w:firstRowLastColumn="0" w:lastRowFirstColumn="0" w:lastRowLastColumn="0"/>
+            </w:pPr>
+            <w:r>
+              <w:t>Moderate</w:t>
+            </w:r>
+          </w:p>
+        </w:tc>
+        <w:tc>
+          <w:tcPr>
+            <w:tcW w:w="0" w:type="auto"/>
+          </w:tcPr>
+          <w:p>
+            <w:pPr>
+              <w:cnfStyle w:val="000000000000" w:firstRow="0" w:lastRow="0" w:firstColumn="0" w:lastColumn="0" w:oddVBand="0" w:evenVBand="0" w:oddHBand="0" w:evenHBand="0" w:firstRowFirstColumn="0" w:firstRowLastColumn="0" w:lastRowFirstColumn="0" w:lastRowLastColumn="0"/>
+            </w:pPr>
+            <w:r>
+              <w:t>Game plot has been established quickly as to de-abstract discussions and ideas.</w:t>
+            </w:r>
+          </w:p>
+        </w:tc>
+      </w:tr>
+      <w:tr>
+        <w:trPr>
+          <w:cnfStyle w:val="000000100000" w:firstRow="0" w:lastRow="0" w:firstColumn="0" w:lastColumn="0" w:oddVBand="0" w:evenVBand="0" w:oddHBand="1" w:evenHBand="0" w:firstRowFirstColumn="0" w:firstRowLastColumn="0" w:lastRowFirstColumn="0" w:lastRowLastColumn="0"/>
+        </w:trPr>
+        <w:tc>
+          <w:tcPr>
+            <w:cnfStyle w:val="001000000000" w:firstRow="0" w:lastRow="0" w:firstColumn="1" w:lastColumn="0" w:oddVBand="0" w:evenVBand="0" w:oddHBand="0" w:evenHBand="0" w:firstRowFirstColumn="0" w:firstRowLastColumn="0" w:lastRowFirstColumn="0" w:lastRowLastColumn="0"/>
+            <w:tcW w:w="0" w:type="auto"/>
+          </w:tcPr>
+          <w:p>
+            <w:pPr>
+              <w:rPr>
+                <w:b w:val="0"/>
+              </w:rPr>
+            </w:pPr>
+            <w:r>
+              <w:rPr>
+                <w:b w:val="0"/>
+              </w:rPr>
+              <w:t xml:space="preserve">Project deadlines and </w:t>
+            </w:r>
+            <w:r>
+              <w:rPr>
+                <w:b w:val="0"/>
+              </w:rPr>
+              <w:t>p</w:t>
+            </w:r>
+            <w:r>
+              <w:rPr>
+                <w:b w:val="0"/>
+              </w:rPr>
+              <w:t>rocrastination</w:t>
+            </w:r>
+          </w:p>
+        </w:tc>
+        <w:tc>
+          <w:tcPr>
+            <w:tcW w:w="0" w:type="auto"/>
+          </w:tcPr>
+          <w:p>
+            <w:pPr>
+              <w:cnfStyle w:val="000000100000" w:firstRow="0" w:lastRow="0" w:firstColumn="0" w:lastColumn="0" w:oddVBand="0" w:evenVBand="0" w:oddHBand="1" w:evenHBand="0" w:firstRowFirstColumn="0" w:firstRowLastColumn="0" w:lastRowFirstColumn="0" w:lastRowLastColumn="0"/>
+            </w:pPr>
+            <w:r>
+              <w:t>People</w:t>
+            </w:r>
+          </w:p>
+        </w:tc>
+        <w:tc>
+          <w:tcPr>
+            <w:tcW w:w="0" w:type="auto"/>
+          </w:tcPr>
+          <w:p>
+            <w:pPr>
+              <w:cnfStyle w:val="000000100000" w:firstRow="0" w:lastRow="0" w:firstColumn="0" w:lastColumn="0" w:oddVBand="0" w:evenVBand="0" w:oddHBand="1" w:evenHBand="0" w:firstRowFirstColumn="0" w:firstRowLastColumn="0" w:lastRowFirstColumn="0" w:lastRowLastColumn="0"/>
+            </w:pPr>
+            <w:r>
+              <w:t>Moderate</w:t>
+            </w:r>
+          </w:p>
+        </w:tc>
+        <w:tc>
+          <w:tcPr>
+            <w:tcW w:w="0" w:type="auto"/>
+          </w:tcPr>
+          <w:p>
+            <w:pPr>
+              <w:cnfStyle w:val="000000100000" w:firstRow="0" w:lastRow="0" w:firstColumn="0" w:lastColumn="0" w:oddVBand="0" w:evenVBand="0" w:oddHBand="1" w:evenHBand="0" w:firstRowFirstColumn="0" w:firstRowLastColumn="0" w:lastRowFirstColumn="0" w:lastRowLastColumn="0"/>
+            </w:pPr>
+            <w:r>
+              <w:t xml:space="preserve">Recognize that we </w:t>
+            </w:r>
+            <w:r>
+              <w:t>can finish</w:t>
+            </w:r>
+            <w:r>
+              <w:t xml:space="preserve"> the project while maintaining that it is sensible to not underestimate time requirements. </w:t>
+            </w:r>
+          </w:p>
+        </w:tc>
+      </w:tr>
+    </w:tbl>
     <w:p>
       <w:pPr>
         <w:pStyle w:val="Heading1"/>
       </w:pPr>
-      <w:bookmarkStart w:id="12" w:name="_Toc506213834"/>
+      <w:bookmarkStart w:id="11" w:name="_Toc506213834"/>
+      <w:bookmarkStart w:id="12" w:name="_GoBack"/>
+      <w:bookmarkEnd w:id="12"/>
       <w:r>
         <w:lastRenderedPageBreak/>
         <w:t>Development Process</w:t>
       </w:r>
-      <w:bookmarkEnd w:id="12"/>
+      <w:bookmarkEnd w:id="11"/>
     </w:p>
     <w:p>
       <w:pPr>
@@ -3806,24 +4177,14 @@
                             <w:r>
                               <w:t xml:space="preserve">Figure </w:t>
                             </w:r>
-                            <w:r>
-                              <w:fldChar w:fldCharType="begin"/>
-                            </w:r>
-                            <w:r>
-                              <w:instrText xml:space="preserve"> SEQ Figure \* ARABIC </w:instrText>
-                            </w:r>
-                            <w:r>
-                              <w:fldChar w:fldCharType="separate"/>
-                            </w:r>
-                            <w:r>
-                              <w:rPr>
-                                <w:noProof/>
-                              </w:rPr>
-                              <w:t>2</w:t>
-                            </w:r>
-                            <w:r>
-                              <w:fldChar w:fldCharType="end"/>
-                            </w:r>
+                            <w:fldSimple w:instr=" SEQ Figure \* ARABIC ">
+                              <w:r>
+                                <w:rPr>
+                                  <w:noProof/>
+                                </w:rPr>
+                                <w:t>2</w:t>
+                              </w:r>
+                            </w:fldSimple>
                             <w:r>
                               <w:t>: discord channel</w:t>
                             </w:r>
@@ -3857,24 +4218,14 @@
                       <w:r>
                         <w:t xml:space="preserve">Figure </w:t>
                       </w:r>
-                      <w:r>
-                        <w:fldChar w:fldCharType="begin"/>
-                      </w:r>
-                      <w:r>
-                        <w:instrText xml:space="preserve"> SEQ Figure \* ARABIC </w:instrText>
-                      </w:r>
-                      <w:r>
-                        <w:fldChar w:fldCharType="separate"/>
-                      </w:r>
-                      <w:r>
-                        <w:rPr>
-                          <w:noProof/>
-                        </w:rPr>
-                        <w:t>2</w:t>
-                      </w:r>
-                      <w:r>
-                        <w:fldChar w:fldCharType="end"/>
-                      </w:r>
+                      <w:fldSimple w:instr=" SEQ Figure \* ARABIC ">
+                        <w:r>
+                          <w:rPr>
+                            <w:noProof/>
+                          </w:rPr>
+                          <w:t>2</w:t>
+                        </w:r>
+                      </w:fldSimple>
                       <w:r>
                         <w:t>: discord channel</w:t>
                       </w:r>
@@ -6393,6 +6744,7 @@
   <w:style w:type="character" w:default="1" w:styleId="DefaultParagraphFont">
     <w:name w:val="Default Paragraph Font"/>
     <w:uiPriority w:val="1"/>
+    <w:semiHidden/>
     <w:unhideWhenUsed/>
   </w:style>
   <w:style w:type="table" w:default="1" w:styleId="TableNormal">
@@ -7008,6 +7360,214 @@
     <w:uiPriority w:val="99"/>
     <w:rsid w:val="009479DF"/>
   </w:style>
+  <w:style w:type="table" w:styleId="TableGrid">
+    <w:name w:val="Table Grid"/>
+    <w:basedOn w:val="TableNormal"/>
+    <w:uiPriority w:val="39"/>
+    <w:rsid w:val="00F17349"/>
+    <w:pPr>
+      <w:spacing w:after="0" w:line="240" w:lineRule="auto"/>
+    </w:pPr>
+    <w:tblPr>
+      <w:tblBorders>
+        <w:top w:val="single" w:sz="4" w:space="0" w:color="auto"/>
+        <w:left w:val="single" w:sz="4" w:space="0" w:color="auto"/>
+        <w:bottom w:val="single" w:sz="4" w:space="0" w:color="auto"/>
+        <w:right w:val="single" w:sz="4" w:space="0" w:color="auto"/>
+        <w:insideH w:val="single" w:sz="4" w:space="0" w:color="auto"/>
+        <w:insideV w:val="single" w:sz="4" w:space="0" w:color="auto"/>
+      </w:tblBorders>
+    </w:tblPr>
+  </w:style>
+  <w:style w:type="table" w:styleId="GridTable1Light-Accent5">
+    <w:name w:val="Grid Table 1 Light Accent 5"/>
+    <w:basedOn w:val="TableNormal"/>
+    <w:uiPriority w:val="46"/>
+    <w:rsid w:val="00F17349"/>
+    <w:pPr>
+      <w:spacing w:after="0" w:line="240" w:lineRule="auto"/>
+    </w:pPr>
+    <w:tblPr>
+      <w:tblStyleRowBandSize w:val="1"/>
+      <w:tblStyleColBandSize w:val="1"/>
+      <w:tblBorders>
+        <w:top w:val="single" w:sz="4" w:space="0" w:color="B4C6E7" w:themeColor="accent5" w:themeTint="66"/>
+        <w:left w:val="single" w:sz="4" w:space="0" w:color="B4C6E7" w:themeColor="accent5" w:themeTint="66"/>
+        <w:bottom w:val="single" w:sz="4" w:space="0" w:color="B4C6E7" w:themeColor="accent5" w:themeTint="66"/>
+        <w:right w:val="single" w:sz="4" w:space="0" w:color="B4C6E7" w:themeColor="accent5" w:themeTint="66"/>
+        <w:insideH w:val="single" w:sz="4" w:space="0" w:color="B4C6E7" w:themeColor="accent5" w:themeTint="66"/>
+        <w:insideV w:val="single" w:sz="4" w:space="0" w:color="B4C6E7" w:themeColor="accent5" w:themeTint="66"/>
+      </w:tblBorders>
+    </w:tblPr>
+    <w:tblStylePr w:type="firstRow">
+      <w:rPr>
+        <w:b/>
+        <w:bCs/>
+      </w:rPr>
+      <w:tblPr/>
+      <w:tcPr>
+        <w:tcBorders>
+          <w:bottom w:val="single" w:sz="12" w:space="0" w:color="8EAADB" w:themeColor="accent5" w:themeTint="99"/>
+        </w:tcBorders>
+      </w:tcPr>
+    </w:tblStylePr>
+    <w:tblStylePr w:type="lastRow">
+      <w:rPr>
+        <w:b/>
+        <w:bCs/>
+      </w:rPr>
+      <w:tblPr/>
+      <w:tcPr>
+        <w:tcBorders>
+          <w:top w:val="double" w:sz="2" w:space="0" w:color="8EAADB" w:themeColor="accent5" w:themeTint="99"/>
+        </w:tcBorders>
+      </w:tcPr>
+    </w:tblStylePr>
+    <w:tblStylePr w:type="firstCol">
+      <w:rPr>
+        <w:b/>
+        <w:bCs/>
+      </w:rPr>
+    </w:tblStylePr>
+    <w:tblStylePr w:type="lastCol">
+      <w:rPr>
+        <w:b/>
+        <w:bCs/>
+      </w:rPr>
+    </w:tblStylePr>
+  </w:style>
+  <w:style w:type="table" w:styleId="GridTable1Light">
+    <w:name w:val="Grid Table 1 Light"/>
+    <w:basedOn w:val="TableNormal"/>
+    <w:uiPriority w:val="46"/>
+    <w:rsid w:val="00F17349"/>
+    <w:pPr>
+      <w:spacing w:after="0" w:line="240" w:lineRule="auto"/>
+    </w:pPr>
+    <w:tblPr>
+      <w:tblStyleRowBandSize w:val="1"/>
+      <w:tblStyleColBandSize w:val="1"/>
+      <w:tblBorders>
+        <w:top w:val="single" w:sz="4" w:space="0" w:color="999999" w:themeColor="text1" w:themeTint="66"/>
+        <w:left w:val="single" w:sz="4" w:space="0" w:color="999999" w:themeColor="text1" w:themeTint="66"/>
+        <w:bottom w:val="single" w:sz="4" w:space="0" w:color="999999" w:themeColor="text1" w:themeTint="66"/>
+        <w:right w:val="single" w:sz="4" w:space="0" w:color="999999" w:themeColor="text1" w:themeTint="66"/>
+        <w:insideH w:val="single" w:sz="4" w:space="0" w:color="999999" w:themeColor="text1" w:themeTint="66"/>
+        <w:insideV w:val="single" w:sz="4" w:space="0" w:color="999999" w:themeColor="text1" w:themeTint="66"/>
+      </w:tblBorders>
+    </w:tblPr>
+    <w:tblStylePr w:type="firstRow">
+      <w:rPr>
+        <w:b/>
+        <w:bCs/>
+      </w:rPr>
+      <w:tblPr/>
+      <w:tcPr>
+        <w:tcBorders>
+          <w:bottom w:val="single" w:sz="12" w:space="0" w:color="666666" w:themeColor="text1" w:themeTint="99"/>
+        </w:tcBorders>
+      </w:tcPr>
+    </w:tblStylePr>
+    <w:tblStylePr w:type="lastRow">
+      <w:rPr>
+        <w:b/>
+        <w:bCs/>
+      </w:rPr>
+      <w:tblPr/>
+      <w:tcPr>
+        <w:tcBorders>
+          <w:top w:val="double" w:sz="2" w:space="0" w:color="666666" w:themeColor="text1" w:themeTint="99"/>
+        </w:tcBorders>
+      </w:tcPr>
+    </w:tblStylePr>
+    <w:tblStylePr w:type="firstCol">
+      <w:rPr>
+        <w:b/>
+        <w:bCs/>
+      </w:rPr>
+    </w:tblStylePr>
+    <w:tblStylePr w:type="lastCol">
+      <w:rPr>
+        <w:b/>
+        <w:bCs/>
+      </w:rPr>
+    </w:tblStylePr>
+  </w:style>
+  <w:style w:type="table" w:styleId="GridTable2-Accent3">
+    <w:name w:val="Grid Table 2 Accent 3"/>
+    <w:basedOn w:val="TableNormal"/>
+    <w:uiPriority w:val="47"/>
+    <w:rsid w:val="00F17349"/>
+    <w:pPr>
+      <w:spacing w:after="0" w:line="240" w:lineRule="auto"/>
+    </w:pPr>
+    <w:tblPr>
+      <w:tblStyleRowBandSize w:val="1"/>
+      <w:tblStyleColBandSize w:val="1"/>
+      <w:tblBorders>
+        <w:top w:val="single" w:sz="2" w:space="0" w:color="C9C9C9" w:themeColor="accent3" w:themeTint="99"/>
+        <w:bottom w:val="single" w:sz="2" w:space="0" w:color="C9C9C9" w:themeColor="accent3" w:themeTint="99"/>
+        <w:insideH w:val="single" w:sz="2" w:space="0" w:color="C9C9C9" w:themeColor="accent3" w:themeTint="99"/>
+        <w:insideV w:val="single" w:sz="2" w:space="0" w:color="C9C9C9" w:themeColor="accent3" w:themeTint="99"/>
+      </w:tblBorders>
+    </w:tblPr>
+    <w:tblStylePr w:type="firstRow">
+      <w:rPr>
+        <w:b/>
+        <w:bCs/>
+      </w:rPr>
+      <w:tblPr/>
+      <w:tcPr>
+        <w:tcBorders>
+          <w:top w:val="nil"/>
+          <w:bottom w:val="single" w:sz="12" w:space="0" w:color="C9C9C9" w:themeColor="accent3" w:themeTint="99"/>
+          <w:insideH w:val="nil"/>
+          <w:insideV w:val="nil"/>
+        </w:tcBorders>
+        <w:shd w:val="clear" w:color="auto" w:fill="FFFFFF" w:themeFill="background1"/>
+      </w:tcPr>
+    </w:tblStylePr>
+    <w:tblStylePr w:type="lastRow">
+      <w:rPr>
+        <w:b/>
+        <w:bCs/>
+      </w:rPr>
+      <w:tblPr/>
+      <w:tcPr>
+        <w:tcBorders>
+          <w:top w:val="double" w:sz="2" w:space="0" w:color="C9C9C9" w:themeColor="accent3" w:themeTint="99"/>
+          <w:bottom w:val="nil"/>
+          <w:insideH w:val="nil"/>
+          <w:insideV w:val="nil"/>
+        </w:tcBorders>
+        <w:shd w:val="clear" w:color="auto" w:fill="FFFFFF" w:themeFill="background1"/>
+      </w:tcPr>
+    </w:tblStylePr>
+    <w:tblStylePr w:type="firstCol">
+      <w:rPr>
+        <w:b/>
+        <w:bCs/>
+      </w:rPr>
+    </w:tblStylePr>
+    <w:tblStylePr w:type="lastCol">
+      <w:rPr>
+        <w:b/>
+        <w:bCs/>
+      </w:rPr>
+    </w:tblStylePr>
+    <w:tblStylePr w:type="band1Vert">
+      <w:tblPr/>
+      <w:tcPr>
+        <w:shd w:val="clear" w:color="auto" w:fill="EDEDED" w:themeFill="accent3" w:themeFillTint="33"/>
+      </w:tcPr>
+    </w:tblStylePr>
+    <w:tblStylePr w:type="band1Horz">
+      <w:tblPr/>
+      <w:tcPr>
+        <w:shd w:val="clear" w:color="auto" w:fill="EDEDED" w:themeFill="accent3" w:themeFillTint="33"/>
+      </w:tcPr>
+    </w:tblStylePr>
+  </w:style>
 </w:styles>
 </file>
 
@@ -7277,7 +7837,7 @@
 </file>
 
 <file path=customXml/itemProps1.xml><?xml version="1.0" encoding="utf-8"?>
-<ds:datastoreItem xmlns:ds="http://schemas.openxmlformats.org/officeDocument/2006/customXml" ds:itemID="{8AE137EB-432F-46C2-83DF-3644DCE6F142}">
+<ds:datastoreItem xmlns:ds="http://schemas.openxmlformats.org/officeDocument/2006/customXml" ds:itemID="{DF7713B7-C605-4684-BEC9-B81883DA5CE5}">
   <ds:schemaRefs>
     <ds:schemaRef ds:uri="http://schemas.openxmlformats.org/officeDocument/2006/bibliography"/>
   </ds:schemaRefs>

</xml_diff>

<commit_message>
Add change management section and example_issue.png
</commit_message>
<xml_diff>
--- a/docs/design/Project Template.docx
+++ b/docs/design/Project Template.docx
@@ -323,7 +323,12 @@
             <w:pStyle w:val="TOCHeading"/>
           </w:pPr>
           <w:r>
-            <w:t>Table of Contents</w:t>
+            <w:t>Table o</w:t>
+          </w:r>
+          <w:bookmarkStart w:id="0" w:name="_GoBack"/>
+          <w:bookmarkEnd w:id="0"/>
+          <w:r>
+            <w:t>f Contents</w:t>
           </w:r>
         </w:p>
         <w:p>
@@ -346,7 +351,7 @@
           <w:r>
             <w:fldChar w:fldCharType="separate"/>
           </w:r>
-          <w:hyperlink w:anchor="_Toc506213826" w:history="1">
+          <w:hyperlink w:anchor="_Toc506235333" w:history="1">
             <w:r>
               <w:rPr>
                 <w:rStyle w:val="Hyperlink"/>
@@ -373,7 +378,7 @@
                 <w:noProof/>
                 <w:webHidden/>
               </w:rPr>
-              <w:instrText xml:space="preserve"> PAGEREF _Toc506213826 \h </w:instrText>
+              <w:instrText xml:space="preserve"> PAGEREF _Toc506235333 \h </w:instrText>
             </w:r>
             <w:r>
               <w:rPr>
@@ -415,7 +420,7 @@
               <w:lang w:val="en-US" w:eastAsia="en-US"/>
             </w:rPr>
           </w:pPr>
-          <w:hyperlink w:anchor="_Toc506213827" w:history="1">
+          <w:hyperlink w:anchor="_Toc506235334" w:history="1">
             <w:r>
               <w:rPr>
                 <w:rStyle w:val="Hyperlink"/>
@@ -442,7 +447,7 @@
                 <w:noProof/>
                 <w:webHidden/>
               </w:rPr>
-              <w:instrText xml:space="preserve"> PAGEREF _Toc506213827 \h </w:instrText>
+              <w:instrText xml:space="preserve"> PAGEREF _Toc506235334 \h </w:instrText>
             </w:r>
             <w:r>
               <w:rPr>
@@ -484,7 +489,7 @@
               <w:lang w:val="en-US" w:eastAsia="en-US"/>
             </w:rPr>
           </w:pPr>
-          <w:hyperlink w:anchor="_Toc506213828" w:history="1">
+          <w:hyperlink w:anchor="_Toc506235335" w:history="1">
             <w:r>
               <w:rPr>
                 <w:rStyle w:val="Hyperlink"/>
@@ -511,7 +516,7 @@
                 <w:noProof/>
                 <w:webHidden/>
               </w:rPr>
-              <w:instrText xml:space="preserve"> PAGEREF _Toc506213828 \h </w:instrText>
+              <w:instrText xml:space="preserve"> PAGEREF _Toc506235335 \h </w:instrText>
             </w:r>
             <w:r>
               <w:rPr>
@@ -553,7 +558,7 @@
               <w:lang w:val="en-US" w:eastAsia="en-US"/>
             </w:rPr>
           </w:pPr>
-          <w:hyperlink w:anchor="_Toc506213829" w:history="1">
+          <w:hyperlink w:anchor="_Toc506235336" w:history="1">
             <w:r>
               <w:rPr>
                 <w:rStyle w:val="Hyperlink"/>
@@ -580,7 +585,7 @@
                 <w:noProof/>
                 <w:webHidden/>
               </w:rPr>
-              <w:instrText xml:space="preserve"> PAGEREF _Toc506213829 \h </w:instrText>
+              <w:instrText xml:space="preserve"> PAGEREF _Toc506235336 \h </w:instrText>
             </w:r>
             <w:r>
               <w:rPr>
@@ -622,7 +627,7 @@
               <w:lang w:val="en-US" w:eastAsia="en-US"/>
             </w:rPr>
           </w:pPr>
-          <w:hyperlink w:anchor="_Toc506213830" w:history="1">
+          <w:hyperlink w:anchor="_Toc506235337" w:history="1">
             <w:r>
               <w:rPr>
                 <w:rStyle w:val="Hyperlink"/>
@@ -649,7 +654,7 @@
                 <w:noProof/>
                 <w:webHidden/>
               </w:rPr>
-              <w:instrText xml:space="preserve"> PAGEREF _Toc506213830 \h </w:instrText>
+              <w:instrText xml:space="preserve"> PAGEREF _Toc506235337 \h </w:instrText>
             </w:r>
             <w:r>
               <w:rPr>
@@ -691,13 +696,13 @@
               <w:lang w:val="en-US" w:eastAsia="en-US"/>
             </w:rPr>
           </w:pPr>
-          <w:hyperlink w:anchor="_Toc506213831" w:history="1">
+          <w:hyperlink w:anchor="_Toc506235338" w:history="1">
             <w:r>
               <w:rPr>
                 <w:rStyle w:val="Hyperlink"/>
                 <w:noProof/>
               </w:rPr>
-              <w:t>first step – identify</w:t>
+              <w:t>First step – Identify</w:t>
             </w:r>
             <w:r>
               <w:rPr>
@@ -718,7 +723,7 @@
                 <w:noProof/>
                 <w:webHidden/>
               </w:rPr>
-              <w:instrText xml:space="preserve"> PAGEREF _Toc506213831 \h </w:instrText>
+              <w:instrText xml:space="preserve"> PAGEREF _Toc506235338 \h </w:instrText>
             </w:r>
             <w:r>
               <w:rPr>
@@ -738,7 +743,7 @@
                 <w:noProof/>
                 <w:webHidden/>
               </w:rPr>
-              <w:t>5</w:t>
+              <w:t>6</w:t>
             </w:r>
             <w:r>
               <w:rPr>
@@ -760,13 +765,13 @@
               <w:lang w:val="en-US" w:eastAsia="en-US"/>
             </w:rPr>
           </w:pPr>
-          <w:hyperlink w:anchor="_Toc506213832" w:history="1">
+          <w:hyperlink w:anchor="_Toc506235339" w:history="1">
             <w:r>
               <w:rPr>
                 <w:rStyle w:val="Hyperlink"/>
                 <w:noProof/>
               </w:rPr>
-              <w:t>second step – evaluate</w:t>
+              <w:t>Second step – Evaluate</w:t>
             </w:r>
             <w:r>
               <w:rPr>
@@ -787,7 +792,7 @@
                 <w:noProof/>
                 <w:webHidden/>
               </w:rPr>
-              <w:instrText xml:space="preserve"> PAGEREF _Toc506213832 \h </w:instrText>
+              <w:instrText xml:space="preserve"> PAGEREF _Toc506235339 \h </w:instrText>
             </w:r>
             <w:r>
               <w:rPr>
@@ -829,13 +834,13 @@
               <w:lang w:val="en-US" w:eastAsia="en-US"/>
             </w:rPr>
           </w:pPr>
-          <w:hyperlink w:anchor="_Toc506213833" w:history="1">
+          <w:hyperlink w:anchor="_Toc506235340" w:history="1">
             <w:r>
               <w:rPr>
                 <w:rStyle w:val="Hyperlink"/>
                 <w:noProof/>
               </w:rPr>
-              <w:t>third step – eliminate</w:t>
+              <w:t>Third step – Eliminate</w:t>
             </w:r>
             <w:r>
               <w:rPr>
@@ -856,7 +861,7 @@
                 <w:noProof/>
                 <w:webHidden/>
               </w:rPr>
-              <w:instrText xml:space="preserve"> PAGEREF _Toc506213833 \h </w:instrText>
+              <w:instrText xml:space="preserve"> PAGEREF _Toc506235340 \h </w:instrText>
             </w:r>
             <w:r>
               <w:rPr>
@@ -898,7 +903,7 @@
               <w:lang w:val="en-US" w:eastAsia="en-US"/>
             </w:rPr>
           </w:pPr>
-          <w:hyperlink w:anchor="_Toc506213834" w:history="1">
+          <w:hyperlink w:anchor="_Toc506235341" w:history="1">
             <w:r>
               <w:rPr>
                 <w:rStyle w:val="Hyperlink"/>
@@ -925,7 +930,7 @@
                 <w:noProof/>
                 <w:webHidden/>
               </w:rPr>
-              <w:instrText xml:space="preserve"> PAGEREF _Toc506213834 \h </w:instrText>
+              <w:instrText xml:space="preserve"> PAGEREF _Toc506235341 \h </w:instrText>
             </w:r>
             <w:r>
               <w:rPr>
@@ -967,7 +972,7 @@
               <w:lang w:val="en-US" w:eastAsia="en-US"/>
             </w:rPr>
           </w:pPr>
-          <w:hyperlink w:anchor="_Toc506213835" w:history="1">
+          <w:hyperlink w:anchor="_Toc506235342" w:history="1">
             <w:r>
               <w:rPr>
                 <w:rStyle w:val="Hyperlink"/>
@@ -994,7 +999,7 @@
                 <w:noProof/>
                 <w:webHidden/>
               </w:rPr>
-              <w:instrText xml:space="preserve"> PAGEREF _Toc506213835 \h </w:instrText>
+              <w:instrText xml:space="preserve"> PAGEREF _Toc506235342 \h </w:instrText>
             </w:r>
             <w:r>
               <w:rPr>
@@ -1036,7 +1041,7 @@
               <w:lang w:val="en-US" w:eastAsia="en-US"/>
             </w:rPr>
           </w:pPr>
-          <w:hyperlink w:anchor="_Toc506213836" w:history="1">
+          <w:hyperlink w:anchor="_Toc506235343" w:history="1">
             <w:r>
               <w:rPr>
                 <w:rStyle w:val="Hyperlink"/>
@@ -1063,7 +1068,7 @@
                 <w:noProof/>
                 <w:webHidden/>
               </w:rPr>
-              <w:instrText xml:space="preserve"> PAGEREF _Toc506213836 \h </w:instrText>
+              <w:instrText xml:space="preserve"> PAGEREF _Toc506235343 \h </w:instrText>
             </w:r>
             <w:r>
               <w:rPr>
@@ -1105,13 +1110,13 @@
               <w:lang w:val="en-US" w:eastAsia="en-US"/>
             </w:rPr>
           </w:pPr>
-          <w:hyperlink w:anchor="_Toc506213837" w:history="1">
+          <w:hyperlink w:anchor="_Toc506235344" w:history="1">
             <w:r>
               <w:rPr>
                 <w:rStyle w:val="Hyperlink"/>
                 <w:noProof/>
               </w:rPr>
-              <w:t>first stage – personal</w:t>
+              <w:t>First stage – Personal</w:t>
             </w:r>
             <w:r>
               <w:rPr>
@@ -1132,7 +1137,7 @@
                 <w:noProof/>
                 <w:webHidden/>
               </w:rPr>
-              <w:instrText xml:space="preserve"> PAGEREF _Toc506213837 \h </w:instrText>
+              <w:instrText xml:space="preserve"> PAGEREF _Toc506235344 \h </w:instrText>
             </w:r>
             <w:r>
               <w:rPr>
@@ -1174,13 +1179,13 @@
               <w:lang w:val="en-US" w:eastAsia="en-US"/>
             </w:rPr>
           </w:pPr>
-          <w:hyperlink w:anchor="_Toc506213838" w:history="1">
+          <w:hyperlink w:anchor="_Toc506235345" w:history="1">
             <w:r>
               <w:rPr>
                 <w:rStyle w:val="Hyperlink"/>
                 <w:noProof/>
               </w:rPr>
-              <w:t>second stage – peer</w:t>
+              <w:t>Second stage – Peer</w:t>
             </w:r>
             <w:r>
               <w:rPr>
@@ -1201,7 +1206,7 @@
                 <w:noProof/>
                 <w:webHidden/>
               </w:rPr>
-              <w:instrText xml:space="preserve"> PAGEREF _Toc506213838 \h </w:instrText>
+              <w:instrText xml:space="preserve"> PAGEREF _Toc506235345 \h </w:instrText>
             </w:r>
             <w:r>
               <w:rPr>
@@ -1243,13 +1248,13 @@
               <w:lang w:val="en-US" w:eastAsia="en-US"/>
             </w:rPr>
           </w:pPr>
-          <w:hyperlink w:anchor="_Toc506213839" w:history="1">
+          <w:hyperlink w:anchor="_Toc506235346" w:history="1">
             <w:r>
               <w:rPr>
                 <w:rStyle w:val="Hyperlink"/>
                 <w:noProof/>
               </w:rPr>
-              <w:t>third state – project</w:t>
+              <w:t>Third stage – Project</w:t>
             </w:r>
             <w:r>
               <w:rPr>
@@ -1270,7 +1275,7 @@
                 <w:noProof/>
                 <w:webHidden/>
               </w:rPr>
-              <w:instrText xml:space="preserve"> PAGEREF _Toc506213839 \h </w:instrText>
+              <w:instrText xml:space="preserve"> PAGEREF _Toc506235346 \h </w:instrText>
             </w:r>
             <w:r>
               <w:rPr>
@@ -1312,13 +1317,13 @@
               <w:lang w:val="en-US" w:eastAsia="en-US"/>
             </w:rPr>
           </w:pPr>
-          <w:hyperlink w:anchor="_Toc506213840" w:history="1">
+          <w:hyperlink w:anchor="_Toc506235347" w:history="1">
             <w:r>
               <w:rPr>
                 <w:rStyle w:val="Hyperlink"/>
                 <w:noProof/>
               </w:rPr>
-              <w:t>team communication</w:t>
+              <w:t>Team Communication</w:t>
             </w:r>
             <w:r>
               <w:rPr>
@@ -1339,7 +1344,76 @@
                 <w:noProof/>
                 <w:webHidden/>
               </w:rPr>
-              <w:instrText xml:space="preserve"> PAGEREF _Toc506213840 \h </w:instrText>
+              <w:instrText xml:space="preserve"> PAGEREF _Toc506235347 \h </w:instrText>
+            </w:r>
+            <w:r>
+              <w:rPr>
+                <w:noProof/>
+                <w:webHidden/>
+              </w:rPr>
+            </w:r>
+            <w:r>
+              <w:rPr>
+                <w:noProof/>
+                <w:webHidden/>
+              </w:rPr>
+              <w:fldChar w:fldCharType="separate"/>
+            </w:r>
+            <w:r>
+              <w:rPr>
+                <w:noProof/>
+                <w:webHidden/>
+              </w:rPr>
+              <w:t>8</w:t>
+            </w:r>
+            <w:r>
+              <w:rPr>
+                <w:noProof/>
+                <w:webHidden/>
+              </w:rPr>
+              <w:fldChar w:fldCharType="end"/>
+            </w:r>
+          </w:hyperlink>
+        </w:p>
+        <w:p>
+          <w:pPr>
+            <w:pStyle w:val="TOC2"/>
+            <w:tabs>
+              <w:tab w:val="right" w:leader="dot" w:pos="9350"/>
+            </w:tabs>
+            <w:rPr>
+              <w:noProof/>
+              <w:lang w:val="en-US" w:eastAsia="en-US"/>
+            </w:rPr>
+          </w:pPr>
+          <w:hyperlink w:anchor="_Toc506235348" w:history="1">
+            <w:r>
+              <w:rPr>
+                <w:rStyle w:val="Hyperlink"/>
+                <w:noProof/>
+              </w:rPr>
+              <w:t>Change Management</w:t>
+            </w:r>
+            <w:r>
+              <w:rPr>
+                <w:noProof/>
+                <w:webHidden/>
+              </w:rPr>
+              <w:tab/>
+            </w:r>
+            <w:r>
+              <w:rPr>
+                <w:noProof/>
+                <w:webHidden/>
+              </w:rPr>
+              <w:fldChar w:fldCharType="begin"/>
+            </w:r>
+            <w:r>
+              <w:rPr>
+                <w:noProof/>
+                <w:webHidden/>
+              </w:rPr>
+              <w:instrText xml:space="preserve"> PAGEREF _Toc506235348 \h </w:instrText>
             </w:r>
             <w:r>
               <w:rPr>
@@ -1381,7 +1455,7 @@
               <w:lang w:val="en-US" w:eastAsia="en-US"/>
             </w:rPr>
           </w:pPr>
-          <w:hyperlink w:anchor="_Toc506213841" w:history="1">
+          <w:hyperlink w:anchor="_Toc506235349" w:history="1">
             <w:r>
               <w:rPr>
                 <w:rStyle w:val="Hyperlink"/>
@@ -1408,7 +1482,7 @@
                 <w:noProof/>
                 <w:webHidden/>
               </w:rPr>
-              <w:instrText xml:space="preserve"> PAGEREF _Toc506213841 \h </w:instrText>
+              <w:instrText xml:space="preserve"> PAGEREF _Toc506235349 \h </w:instrText>
             </w:r>
             <w:r>
               <w:rPr>
@@ -1428,7 +1502,7 @@
                 <w:noProof/>
                 <w:webHidden/>
               </w:rPr>
-              <w:t>8</w:t>
+              <w:t>9</w:t>
             </w:r>
             <w:r>
               <w:rPr>
@@ -1450,7 +1524,7 @@
               <w:lang w:val="en-US" w:eastAsia="en-US"/>
             </w:rPr>
           </w:pPr>
-          <w:hyperlink w:anchor="_Toc506213842" w:history="1">
+          <w:hyperlink w:anchor="_Toc506235350" w:history="1">
             <w:r>
               <w:rPr>
                 <w:rStyle w:val="Hyperlink"/>
@@ -1477,7 +1551,7 @@
                 <w:noProof/>
                 <w:webHidden/>
               </w:rPr>
-              <w:instrText xml:space="preserve"> PAGEREF _Toc506213842 \h </w:instrText>
+              <w:instrText xml:space="preserve"> PAGEREF _Toc506235350 \h </w:instrText>
             </w:r>
             <w:r>
               <w:rPr>
@@ -1497,7 +1571,7 @@
                 <w:noProof/>
                 <w:webHidden/>
               </w:rPr>
-              <w:t>8</w:t>
+              <w:t>9</w:t>
             </w:r>
             <w:r>
               <w:rPr>
@@ -1519,7 +1593,7 @@
               <w:lang w:val="en-US" w:eastAsia="en-US"/>
             </w:rPr>
           </w:pPr>
-          <w:hyperlink w:anchor="_Toc506213843" w:history="1">
+          <w:hyperlink w:anchor="_Toc506235351" w:history="1">
             <w:r>
               <w:rPr>
                 <w:rStyle w:val="Hyperlink"/>
@@ -1546,7 +1620,7 @@
                 <w:noProof/>
                 <w:webHidden/>
               </w:rPr>
-              <w:instrText xml:space="preserve"> PAGEREF _Toc506213843 \h </w:instrText>
+              <w:instrText xml:space="preserve"> PAGEREF _Toc506235351 \h </w:instrText>
             </w:r>
             <w:r>
               <w:rPr>
@@ -1566,7 +1640,7 @@
                 <w:noProof/>
                 <w:webHidden/>
               </w:rPr>
-              <w:t>8</w:t>
+              <w:t>9</w:t>
             </w:r>
             <w:r>
               <w:rPr>
@@ -1588,7 +1662,7 @@
               <w:lang w:val="en-US" w:eastAsia="en-US"/>
             </w:rPr>
           </w:pPr>
-          <w:hyperlink w:anchor="_Toc506213844" w:history="1">
+          <w:hyperlink w:anchor="_Toc506235352" w:history="1">
             <w:r>
               <w:rPr>
                 <w:rStyle w:val="Hyperlink"/>
@@ -1615,7 +1689,7 @@
                 <w:noProof/>
                 <w:webHidden/>
               </w:rPr>
-              <w:instrText xml:space="preserve"> PAGEREF _Toc506213844 \h </w:instrText>
+              <w:instrText xml:space="preserve"> PAGEREF _Toc506235352 \h </w:instrText>
             </w:r>
             <w:r>
               <w:rPr>
@@ -1635,7 +1709,7 @@
                 <w:noProof/>
                 <w:webHidden/>
               </w:rPr>
-              <w:t>8</w:t>
+              <w:t>9</w:t>
             </w:r>
             <w:r>
               <w:rPr>
@@ -1657,7 +1731,7 @@
               <w:lang w:val="en-US" w:eastAsia="en-US"/>
             </w:rPr>
           </w:pPr>
-          <w:hyperlink w:anchor="_Toc506213845" w:history="1">
+          <w:hyperlink w:anchor="_Toc506235353" w:history="1">
             <w:r>
               <w:rPr>
                 <w:rStyle w:val="Hyperlink"/>
@@ -1684,7 +1758,7 @@
                 <w:noProof/>
                 <w:webHidden/>
               </w:rPr>
-              <w:instrText xml:space="preserve"> PAGEREF _Toc506213845 \h </w:instrText>
+              <w:instrText xml:space="preserve"> PAGEREF _Toc506235353 \h </w:instrText>
             </w:r>
             <w:r>
               <w:rPr>
@@ -1704,7 +1778,7 @@
                 <w:noProof/>
                 <w:webHidden/>
               </w:rPr>
-              <w:t>8</w:t>
+              <w:t>9</w:t>
             </w:r>
             <w:r>
               <w:rPr>
@@ -1742,18 +1816,18 @@
         <w:pStyle w:val="Heading1"/>
         <w:pageBreakBefore/>
       </w:pPr>
-      <w:bookmarkStart w:id="0" w:name="_Toc415838163"/>
-      <w:bookmarkStart w:id="1" w:name="__RefHeading__1106_763902198"/>
-      <w:bookmarkStart w:id="2" w:name="_Toc462732637"/>
-      <w:bookmarkStart w:id="3" w:name="_Toc506213826"/>
-      <w:bookmarkEnd w:id="0"/>
+      <w:bookmarkStart w:id="1" w:name="_Toc415838163"/>
+      <w:bookmarkStart w:id="2" w:name="__RefHeading__1106_763902198"/>
+      <w:bookmarkStart w:id="3" w:name="_Toc462732637"/>
+      <w:bookmarkStart w:id="4" w:name="_Toc506235333"/>
       <w:bookmarkEnd w:id="1"/>
+      <w:bookmarkEnd w:id="2"/>
       <w:r>
         <w:lastRenderedPageBreak/>
         <w:t>Revision History</w:t>
       </w:r>
-      <w:bookmarkEnd w:id="2"/>
       <w:bookmarkEnd w:id="3"/>
+      <w:bookmarkEnd w:id="4"/>
     </w:p>
     <w:tbl>
       <w:tblPr>
@@ -1775,7 +1849,7 @@
       <w:tr>
         <w:tc>
           <w:tcPr>
-            <w:tcW w:w="3191" w:type="dxa"/>
+            <w:tcW w:w="3117" w:type="dxa"/>
             <w:tcBorders>
               <w:bottom w:val="single" w:sz="4" w:space="0" w:color="00000A"/>
             </w:tcBorders>
@@ -1796,7 +1870,7 @@
         </w:tc>
         <w:tc>
           <w:tcPr>
-            <w:tcW w:w="3192" w:type="dxa"/>
+            <w:tcW w:w="3135" w:type="dxa"/>
             <w:tcBorders>
               <w:bottom w:val="single" w:sz="4" w:space="0" w:color="00000A"/>
             </w:tcBorders>
@@ -1817,7 +1891,7 @@
         </w:tc>
         <w:tc>
           <w:tcPr>
-            <w:tcW w:w="3192" w:type="dxa"/>
+            <w:tcW w:w="3108" w:type="dxa"/>
             <w:tcBorders>
               <w:bottom w:val="single" w:sz="4" w:space="0" w:color="00000A"/>
             </w:tcBorders>
@@ -1840,7 +1914,7 @@
       <w:tr>
         <w:tc>
           <w:tcPr>
-            <w:tcW w:w="3191" w:type="dxa"/>
+            <w:tcW w:w="3117" w:type="dxa"/>
             <w:tcBorders>
               <w:top w:val="single" w:sz="4" w:space="0" w:color="00000A"/>
               <w:left w:val="single" w:sz="4" w:space="0" w:color="00000A"/>
@@ -1863,7 +1937,7 @@
         </w:tc>
         <w:tc>
           <w:tcPr>
-            <w:tcW w:w="3192" w:type="dxa"/>
+            <w:tcW w:w="3135" w:type="dxa"/>
             <w:tcBorders>
               <w:top w:val="single" w:sz="4" w:space="0" w:color="00000A"/>
               <w:left w:val="single" w:sz="4" w:space="0" w:color="00000A"/>
@@ -1886,7 +1960,7 @@
         </w:tc>
         <w:tc>
           <w:tcPr>
-            <w:tcW w:w="3192" w:type="dxa"/>
+            <w:tcW w:w="3108" w:type="dxa"/>
             <w:tcBorders>
               <w:top w:val="single" w:sz="4" w:space="0" w:color="00000A"/>
               <w:left w:val="single" w:sz="4" w:space="0" w:color="00000A"/>
@@ -1911,7 +1985,7 @@
       <w:tr>
         <w:tc>
           <w:tcPr>
-            <w:tcW w:w="3191" w:type="dxa"/>
+            <w:tcW w:w="3117" w:type="dxa"/>
             <w:tcBorders>
               <w:top w:val="single" w:sz="4" w:space="0" w:color="00000A"/>
               <w:left w:val="single" w:sz="4" w:space="0" w:color="00000A"/>
@@ -1934,7 +2008,7 @@
         </w:tc>
         <w:tc>
           <w:tcPr>
-            <w:tcW w:w="3192" w:type="dxa"/>
+            <w:tcW w:w="3135" w:type="dxa"/>
             <w:tcBorders>
               <w:top w:val="single" w:sz="4" w:space="0" w:color="00000A"/>
               <w:left w:val="single" w:sz="4" w:space="0" w:color="00000A"/>
@@ -1960,7 +2034,7 @@
         </w:tc>
         <w:tc>
           <w:tcPr>
-            <w:tcW w:w="3192" w:type="dxa"/>
+            <w:tcW w:w="3108" w:type="dxa"/>
             <w:tcBorders>
               <w:top w:val="single" w:sz="4" w:space="0" w:color="00000A"/>
               <w:left w:val="single" w:sz="4" w:space="0" w:color="00000A"/>
@@ -1985,7 +2059,7 @@
       <w:tr>
         <w:tc>
           <w:tcPr>
-            <w:tcW w:w="3191" w:type="dxa"/>
+            <w:tcW w:w="3117" w:type="dxa"/>
             <w:tcBorders>
               <w:top w:val="single" w:sz="4" w:space="0" w:color="00000A"/>
               <w:left w:val="single" w:sz="4" w:space="0" w:color="00000A"/>
@@ -2008,7 +2082,7 @@
         </w:tc>
         <w:tc>
           <w:tcPr>
-            <w:tcW w:w="3192" w:type="dxa"/>
+            <w:tcW w:w="3135" w:type="dxa"/>
             <w:tcBorders>
               <w:top w:val="single" w:sz="4" w:space="0" w:color="00000A"/>
               <w:left w:val="single" w:sz="4" w:space="0" w:color="00000A"/>
@@ -2031,7 +2105,7 @@
         </w:tc>
         <w:tc>
           <w:tcPr>
-            <w:tcW w:w="3192" w:type="dxa"/>
+            <w:tcW w:w="3108" w:type="dxa"/>
             <w:tcBorders>
               <w:top w:val="single" w:sz="4" w:space="0" w:color="00000A"/>
               <w:left w:val="single" w:sz="4" w:space="0" w:color="00000A"/>
@@ -2053,6 +2127,80 @@
           </w:p>
         </w:tc>
       </w:tr>
+      <w:tr>
+        <w:tc>
+          <w:tcPr>
+            <w:tcW w:w="3117" w:type="dxa"/>
+            <w:tcBorders>
+              <w:top w:val="single" w:sz="4" w:space="0" w:color="00000A"/>
+              <w:left w:val="single" w:sz="4" w:space="0" w:color="00000A"/>
+              <w:bottom w:val="single" w:sz="4" w:space="0" w:color="00000A"/>
+              <w:right w:val="single" w:sz="4" w:space="0" w:color="00000A"/>
+            </w:tcBorders>
+            <w:shd w:val="clear" w:color="auto" w:fill="FFFFFF"/>
+            <w:tcMar>
+              <w:left w:w="103" w:type="dxa"/>
+            </w:tcMar>
+          </w:tcPr>
+          <w:p>
+            <w:pPr>
+              <w:spacing w:after="0" w:line="100" w:lineRule="atLeast"/>
+            </w:pPr>
+            <w:r>
+              <w:t>2/12/2018</w:t>
+            </w:r>
+          </w:p>
+        </w:tc>
+        <w:tc>
+          <w:tcPr>
+            <w:tcW w:w="3135" w:type="dxa"/>
+            <w:tcBorders>
+              <w:top w:val="single" w:sz="4" w:space="0" w:color="00000A"/>
+              <w:left w:val="single" w:sz="4" w:space="0" w:color="00000A"/>
+              <w:bottom w:val="single" w:sz="4" w:space="0" w:color="00000A"/>
+              <w:right w:val="single" w:sz="4" w:space="0" w:color="00000A"/>
+            </w:tcBorders>
+            <w:shd w:val="clear" w:color="auto" w:fill="FFFFFF"/>
+            <w:tcMar>
+              <w:left w:w="103" w:type="dxa"/>
+            </w:tcMar>
+          </w:tcPr>
+          <w:p>
+            <w:pPr>
+              <w:spacing w:after="0" w:line="100" w:lineRule="atLeast"/>
+            </w:pPr>
+            <w:r>
+              <w:t xml:space="preserve">Added </w:t>
+            </w:r>
+            <w:r>
+              <w:t>change management section and risk management table</w:t>
+            </w:r>
+          </w:p>
+        </w:tc>
+        <w:tc>
+          <w:tcPr>
+            <w:tcW w:w="3108" w:type="dxa"/>
+            <w:tcBorders>
+              <w:top w:val="single" w:sz="4" w:space="0" w:color="00000A"/>
+              <w:left w:val="single" w:sz="4" w:space="0" w:color="00000A"/>
+              <w:bottom w:val="single" w:sz="4" w:space="0" w:color="00000A"/>
+              <w:right w:val="single" w:sz="4" w:space="0" w:color="00000A"/>
+            </w:tcBorders>
+            <w:shd w:val="clear" w:color="auto" w:fill="FFFFFF"/>
+            <w:tcMar>
+              <w:left w:w="103" w:type="dxa"/>
+            </w:tcMar>
+          </w:tcPr>
+          <w:p>
+            <w:pPr>
+              <w:spacing w:after="0" w:line="100" w:lineRule="atLeast"/>
+            </w:pPr>
+            <w:r>
+              <w:t>Gideon Richter</w:t>
+            </w:r>
+          </w:p>
+        </w:tc>
+      </w:tr>
     </w:tbl>
     <w:p/>
     <w:p/>
@@ -2073,12 +2221,12 @@
       <w:pPr>
         <w:pStyle w:val="Heading1"/>
       </w:pPr>
-      <w:bookmarkStart w:id="4" w:name="_Toc506213827"/>
+      <w:bookmarkStart w:id="5" w:name="_Toc506235334"/>
       <w:r>
         <w:lastRenderedPageBreak/>
         <w:t>Introduction</w:t>
       </w:r>
-      <w:bookmarkEnd w:id="4"/>
+      <w:bookmarkEnd w:id="5"/>
     </w:p>
     <w:p>
       <w:r>
@@ -2378,12 +2526,12 @@
       <w:pPr>
         <w:pStyle w:val="Heading1"/>
       </w:pPr>
-      <w:bookmarkStart w:id="5" w:name="_Toc506213828"/>
+      <w:bookmarkStart w:id="6" w:name="_Toc506235335"/>
       <w:r>
         <w:lastRenderedPageBreak/>
         <w:t>Project Management</w:t>
       </w:r>
-      <w:bookmarkEnd w:id="5"/>
+      <w:bookmarkEnd w:id="6"/>
     </w:p>
     <w:p>
       <w:r>
@@ -2419,11 +2567,11 @@
       <w:pPr>
         <w:pStyle w:val="Heading2"/>
       </w:pPr>
-      <w:bookmarkStart w:id="6" w:name="_Toc506213829"/>
+      <w:bookmarkStart w:id="7" w:name="_Toc506235336"/>
       <w:r>
         <w:t>Team Organization</w:t>
       </w:r>
-      <w:bookmarkEnd w:id="6"/>
+      <w:bookmarkEnd w:id="7"/>
     </w:p>
     <w:p>
       <w:r>
@@ -2475,14 +2623,27 @@
                             <w:r>
                               <w:t xml:space="preserve">Figure </w:t>
                             </w:r>
-                            <w:fldSimple w:instr=" SEQ Figure \* ARABIC ">
-                              <w:r>
-                                <w:rPr>
-                                  <w:noProof/>
-                                </w:rPr>
-                                <w:t>1</w:t>
-                              </w:r>
-                            </w:fldSimple>
+                            <w:r>
+                              <w:fldChar w:fldCharType="begin"/>
+                            </w:r>
+                            <w:r>
+                              <w:instrText xml:space="preserve"> SEQ Figure \* ARABIC </w:instrText>
+                            </w:r>
+                            <w:r>
+                              <w:fldChar w:fldCharType="separate"/>
+                            </w:r>
+                            <w:r>
+                              <w:rPr>
+                                <w:noProof/>
+                              </w:rPr>
+                              <w:t>1</w:t>
+                            </w:r>
+                            <w:r>
+                              <w:rPr>
+                                <w:noProof/>
+                              </w:rPr>
+                              <w:fldChar w:fldCharType="end"/>
+                            </w:r>
                             <w:r>
                               <w:t>: Example democratic team structure</w:t>
                             </w:r>
@@ -2518,14 +2679,27 @@
                       <w:r>
                         <w:t xml:space="preserve">Figure </w:t>
                       </w:r>
-                      <w:fldSimple w:instr=" SEQ Figure \* ARABIC ">
-                        <w:r>
-                          <w:rPr>
-                            <w:noProof/>
-                          </w:rPr>
-                          <w:t>1</w:t>
-                        </w:r>
-                      </w:fldSimple>
+                      <w:r>
+                        <w:fldChar w:fldCharType="begin"/>
+                      </w:r>
+                      <w:r>
+                        <w:instrText xml:space="preserve"> SEQ Figure \* ARABIC </w:instrText>
+                      </w:r>
+                      <w:r>
+                        <w:fldChar w:fldCharType="separate"/>
+                      </w:r>
+                      <w:r>
+                        <w:rPr>
+                          <w:noProof/>
+                        </w:rPr>
+                        <w:t>1</w:t>
+                      </w:r>
+                      <w:r>
+                        <w:rPr>
+                          <w:noProof/>
+                        </w:rPr>
+                        <w:fldChar w:fldCharType="end"/>
+                      </w:r>
                       <w:r>
                         <w:t>: Example democratic team structure</w:t>
                       </w:r>
@@ -2671,11 +2845,11 @@
       <w:pPr>
         <w:pStyle w:val="Heading2"/>
       </w:pPr>
-      <w:bookmarkStart w:id="7" w:name="_Toc506213830"/>
+      <w:bookmarkStart w:id="8" w:name="_Toc506235337"/>
       <w:r>
         <w:t>Risk Management</w:t>
       </w:r>
-      <w:bookmarkEnd w:id="7"/>
+      <w:bookmarkEnd w:id="8"/>
     </w:p>
     <w:p>
       <w:r>
@@ -2745,15 +2919,21 @@
       <w:pPr>
         <w:pStyle w:val="Heading3"/>
       </w:pPr>
-      <w:bookmarkStart w:id="8" w:name="_Toc506213831"/>
+      <w:bookmarkStart w:id="9" w:name="_Toc506235338"/>
       <w:r>
         <w:lastRenderedPageBreak/>
-        <w:t xml:space="preserve">first step – </w:t>
-      </w:r>
-      <w:r>
-        <w:t>identify</w:t>
-      </w:r>
-      <w:bookmarkEnd w:id="8"/>
+        <w:t>F</w:t>
+      </w:r>
+      <w:r>
+        <w:t xml:space="preserve">irst step – </w:t>
+      </w:r>
+      <w:r>
+        <w:t>I</w:t>
+      </w:r>
+      <w:r>
+        <w:t>dentify</w:t>
+      </w:r>
+      <w:bookmarkEnd w:id="9"/>
     </w:p>
     <w:p>
       <w:pPr>
@@ -2918,11 +3098,20 @@
       <w:pPr>
         <w:pStyle w:val="Heading3"/>
       </w:pPr>
-      <w:bookmarkStart w:id="9" w:name="_Toc506213832"/>
-      <w:r>
-        <w:t>second step – evaluate</w:t>
-      </w:r>
-      <w:bookmarkEnd w:id="9"/>
+      <w:bookmarkStart w:id="10" w:name="_Toc506235339"/>
+      <w:r>
+        <w:t>S</w:t>
+      </w:r>
+      <w:r>
+        <w:t xml:space="preserve">econd step – </w:t>
+      </w:r>
+      <w:r>
+        <w:t>E</w:t>
+      </w:r>
+      <w:r>
+        <w:t>valuate</w:t>
+      </w:r>
+      <w:bookmarkEnd w:id="10"/>
     </w:p>
     <w:p>
       <w:pPr>
@@ -3016,19 +3205,25 @@
           <w:docGrid w:linePitch="360" w:charSpace="8192"/>
         </w:sectPr>
       </w:pPr>
-      <w:bookmarkStart w:id="10" w:name="_Toc506213833"/>
     </w:p>
     <w:p>
       <w:pPr>
         <w:pStyle w:val="Heading3"/>
       </w:pPr>
-      <w:r>
-        <w:t xml:space="preserve">third step – </w:t>
-      </w:r>
-      <w:r>
-        <w:t>eliminate</w:t>
-      </w:r>
-      <w:bookmarkEnd w:id="10"/>
+      <w:bookmarkStart w:id="11" w:name="_Toc506235340"/>
+      <w:r>
+        <w:t>T</w:t>
+      </w:r>
+      <w:r>
+        <w:t xml:space="preserve">hird step – </w:t>
+      </w:r>
+      <w:r>
+        <w:t>E</w:t>
+      </w:r>
+      <w:r>
+        <w:t>liminate</w:t>
+      </w:r>
+      <w:bookmarkEnd w:id="11"/>
     </w:p>
     <w:p>
       <w:pPr>
@@ -3719,20 +3914,18 @@
       <w:pPr>
         <w:pStyle w:val="Heading1"/>
       </w:pPr>
-      <w:bookmarkStart w:id="11" w:name="_Toc506213834"/>
-      <w:bookmarkStart w:id="12" w:name="_GoBack"/>
-      <w:bookmarkEnd w:id="12"/>
+      <w:bookmarkStart w:id="12" w:name="_Toc506235341"/>
       <w:r>
         <w:lastRenderedPageBreak/>
         <w:t>Development Process</w:t>
       </w:r>
-      <w:bookmarkEnd w:id="11"/>
+      <w:bookmarkEnd w:id="12"/>
     </w:p>
     <w:p>
       <w:pPr>
         <w:pStyle w:val="Heading2"/>
       </w:pPr>
-      <w:bookmarkStart w:id="13" w:name="_Toc506213835"/>
+      <w:bookmarkStart w:id="13" w:name="_Toc506235342"/>
       <w:r>
         <w:t>Coding Conventions</w:t>
       </w:r>
@@ -3750,7 +3943,7 @@
       <w:pPr>
         <w:pStyle w:val="Heading2"/>
       </w:pPr>
-      <w:bookmarkStart w:id="14" w:name="_Toc506213836"/>
+      <w:bookmarkStart w:id="14" w:name="_Toc506235343"/>
       <w:r>
         <w:t>Code review</w:t>
       </w:r>
@@ -3768,9 +3961,18 @@
       <w:pPr>
         <w:pStyle w:val="Heading3"/>
       </w:pPr>
-      <w:bookmarkStart w:id="15" w:name="_Toc506213837"/>
-      <w:r>
-        <w:t>first stage – personal</w:t>
+      <w:bookmarkStart w:id="15" w:name="_Toc506235344"/>
+      <w:r>
+        <w:t>F</w:t>
+      </w:r>
+      <w:r>
+        <w:t xml:space="preserve">irst stage – </w:t>
+      </w:r>
+      <w:r>
+        <w:t>P</w:t>
+      </w:r>
+      <w:r>
+        <w:t>ersonal</w:t>
       </w:r>
       <w:bookmarkEnd w:id="15"/>
     </w:p>
@@ -3970,9 +4172,18 @@
       <w:pPr>
         <w:pStyle w:val="Heading3"/>
       </w:pPr>
-      <w:bookmarkStart w:id="16" w:name="_Toc506213838"/>
-      <w:r>
-        <w:t>second stage – peer</w:t>
+      <w:bookmarkStart w:id="16" w:name="_Toc506235345"/>
+      <w:r>
+        <w:t>S</w:t>
+      </w:r>
+      <w:r>
+        <w:t xml:space="preserve">econd stage – </w:t>
+      </w:r>
+      <w:r>
+        <w:t>P</w:t>
+      </w:r>
+      <w:r>
+        <w:t>eer</w:t>
       </w:r>
       <w:bookmarkEnd w:id="16"/>
       <w:r>
@@ -4061,9 +4272,30 @@
       <w:pPr>
         <w:pStyle w:val="Heading3"/>
       </w:pPr>
-      <w:bookmarkStart w:id="17" w:name="_Toc506213839"/>
-      <w:r>
-        <w:t>third state – project</w:t>
+      <w:bookmarkStart w:id="17" w:name="_Toc506235346"/>
+      <w:r>
+        <w:t>T</w:t>
+      </w:r>
+      <w:r>
+        <w:t xml:space="preserve">hird </w:t>
+      </w:r>
+      <w:r>
+        <w:t>s</w:t>
+      </w:r>
+      <w:r>
+        <w:t>ta</w:t>
+      </w:r>
+      <w:r>
+        <w:t>ge</w:t>
+      </w:r>
+      <w:r>
+        <w:t xml:space="preserve"> – </w:t>
+      </w:r>
+      <w:r>
+        <w:t>P</w:t>
+      </w:r>
+      <w:r>
+        <w:t>roject</w:t>
       </w:r>
       <w:bookmarkEnd w:id="17"/>
       <w:r>
@@ -4118,10 +4350,19 @@
       <w:pPr>
         <w:pStyle w:val="Heading2"/>
       </w:pPr>
-      <w:bookmarkStart w:id="18" w:name="_Toc506213840"/>
+      <w:bookmarkStart w:id="18" w:name="_Toc506235347"/>
       <w:r>
         <w:lastRenderedPageBreak/>
-        <w:t>team communication</w:t>
+        <w:t>T</w:t>
+      </w:r>
+      <w:r>
+        <w:t xml:space="preserve">eam </w:t>
+      </w:r>
+      <w:r>
+        <w:t>C</w:t>
+      </w:r>
+      <w:r>
+        <w:t>ommunication</w:t>
       </w:r>
       <w:bookmarkEnd w:id="18"/>
     </w:p>
@@ -4177,14 +4418,27 @@
                             <w:r>
                               <w:t xml:space="preserve">Figure </w:t>
                             </w:r>
-                            <w:fldSimple w:instr=" SEQ Figure \* ARABIC ">
-                              <w:r>
-                                <w:rPr>
-                                  <w:noProof/>
-                                </w:rPr>
-                                <w:t>2</w:t>
-                              </w:r>
-                            </w:fldSimple>
+                            <w:r>
+                              <w:fldChar w:fldCharType="begin"/>
+                            </w:r>
+                            <w:r>
+                              <w:instrText xml:space="preserve"> SEQ Figure \* ARABIC </w:instrText>
+                            </w:r>
+                            <w:r>
+                              <w:fldChar w:fldCharType="separate"/>
+                            </w:r>
+                            <w:r>
+                              <w:rPr>
+                                <w:noProof/>
+                              </w:rPr>
+                              <w:t>2</w:t>
+                            </w:r>
+                            <w:r>
+                              <w:rPr>
+                                <w:noProof/>
+                              </w:rPr>
+                              <w:fldChar w:fldCharType="end"/>
+                            </w:r>
                             <w:r>
                               <w:t>: discord channel</w:t>
                             </w:r>
@@ -4218,14 +4472,27 @@
                       <w:r>
                         <w:t xml:space="preserve">Figure </w:t>
                       </w:r>
-                      <w:fldSimple w:instr=" SEQ Figure \* ARABIC ">
-                        <w:r>
-                          <w:rPr>
-                            <w:noProof/>
-                          </w:rPr>
-                          <w:t>2</w:t>
-                        </w:r>
-                      </w:fldSimple>
+                      <w:r>
+                        <w:fldChar w:fldCharType="begin"/>
+                      </w:r>
+                      <w:r>
+                        <w:instrText xml:space="preserve"> SEQ Figure \* ARABIC </w:instrText>
+                      </w:r>
+                      <w:r>
+                        <w:fldChar w:fldCharType="separate"/>
+                      </w:r>
+                      <w:r>
+                        <w:rPr>
+                          <w:noProof/>
+                        </w:rPr>
+                        <w:t>2</w:t>
+                      </w:r>
+                      <w:r>
+                        <w:rPr>
+                          <w:noProof/>
+                        </w:rPr>
+                        <w:fldChar w:fldCharType="end"/>
+                      </w:r>
                       <w:r>
                         <w:t>: discord channel</w:t>
                       </w:r>
@@ -4243,7 +4510,7 @@
           <w:noProof/>
         </w:rPr>
         <w:drawing>
-          <wp:anchor distT="0" distB="0" distL="114300" distR="114300" simplePos="0" relativeHeight="251662336" behindDoc="0" locked="0" layoutInCell="1" allowOverlap="1" wp14:anchorId="27FE3BF5" wp14:editId="2C25A660">
+          <wp:anchor distT="0" distB="0" distL="114300" distR="114300" simplePos="0" relativeHeight="251662336" behindDoc="0" locked="0" layoutInCell="1" allowOverlap="1" wp14:anchorId="27FE3BF5" wp14:editId="6B20D1E9">
             <wp:simplePos x="0" y="0"/>
             <wp:positionH relativeFrom="margin">
               <wp:posOffset>635635</wp:posOffset>
@@ -4305,55 +4572,254 @@
     </w:p>
     <w:p>
       <w:pPr>
+        <w:pStyle w:val="Heading2"/>
+      </w:pPr>
+      <w:bookmarkStart w:id="19" w:name="_Toc506235348"/>
+      <w:r>
+        <w:t>Change Management</w:t>
+      </w:r>
+      <w:bookmarkEnd w:id="19"/>
+      <w:r>
+        <w:t xml:space="preserve"> </w:t>
+      </w:r>
+    </w:p>
+    <w:p>
+      <w:r>
+        <w:t>GitLab’s Issue tracking is not only useful for filing bug reports, but also for acting as a job board. Issues can be created, organized, and assigned to a team member. It is through this issue tracking system that we will handle change management as well as programming tasks.</w:t>
+      </w:r>
+    </w:p>
+    <w:p>
+      <w:r>
+        <w:t>All members of the team are free to assign themselves to unassigned issues, although high priority or resource specific issues may be assigned to a team member.</w:t>
+      </w:r>
+    </w:p>
+    <w:p>
+      <w:r>
+        <w:rPr>
+          <w:noProof/>
+        </w:rPr>
+        <mc:AlternateContent>
+          <mc:Choice Requires="wps">
+            <w:drawing>
+              <wp:anchor distT="0" distB="0" distL="114300" distR="114300" simplePos="0" relativeHeight="251667456" behindDoc="0" locked="0" layoutInCell="1" allowOverlap="1" wp14:anchorId="39E9682A" wp14:editId="4716251B">
+                <wp:simplePos x="0" y="0"/>
+                <wp:positionH relativeFrom="column">
+                  <wp:posOffset>1114425</wp:posOffset>
+                </wp:positionH>
+                <wp:positionV relativeFrom="paragraph">
+                  <wp:posOffset>2579370</wp:posOffset>
+                </wp:positionV>
+                <wp:extent cx="3705860" cy="635"/>
+                <wp:effectExtent l="0" t="0" r="0" b="0"/>
+                <wp:wrapTopAndBottom/>
+                <wp:docPr id="7" name="Text Box 7"/>
+                <wp:cNvGraphicFramePr/>
+                <a:graphic xmlns:a="http://schemas.openxmlformats.org/drawingml/2006/main">
+                  <a:graphicData uri="http://schemas.microsoft.com/office/word/2010/wordprocessingShape">
+                    <wps:wsp>
+                      <wps:cNvSpPr txBox="1"/>
+                      <wps:spPr>
+                        <a:xfrm>
+                          <a:off x="0" y="0"/>
+                          <a:ext cx="3705860" cy="635"/>
+                        </a:xfrm>
+                        <a:prstGeom prst="rect">
+                          <a:avLst/>
+                        </a:prstGeom>
+                        <a:solidFill>
+                          <a:prstClr val="white"/>
+                        </a:solidFill>
+                        <a:ln>
+                          <a:noFill/>
+                        </a:ln>
+                      </wps:spPr>
+                      <wps:txbx>
+                        <w:txbxContent>
+                          <w:p>
+                            <w:pPr>
+                              <w:pStyle w:val="Caption"/>
+                              <w:rPr>
+                                <w:noProof/>
+                              </w:rPr>
+                            </w:pPr>
+                            <w:r>
+                              <w:t xml:space="preserve">Figure </w:t>
+                            </w:r>
+                            <w:fldSimple w:instr=" SEQ Figure \* ARABIC ">
+                              <w:r>
+                                <w:rPr>
+                                  <w:noProof/>
+                                </w:rPr>
+                                <w:t>3</w:t>
+                              </w:r>
+                            </w:fldSimple>
+                            <w:r>
+                              <w:t>: Example GitLab Issue</w:t>
+                            </w:r>
+                          </w:p>
+                        </w:txbxContent>
+                      </wps:txbx>
+                      <wps:bodyPr rot="0" spcFirstLastPara="0" vertOverflow="overflow" horzOverflow="overflow" vert="horz" wrap="square" lIns="0" tIns="0" rIns="0" bIns="0" numCol="1" spcCol="0" rtlCol="0" fromWordArt="0" anchor="t" anchorCtr="0" forceAA="0" compatLnSpc="1">
+                        <a:prstTxWarp prst="textNoShape">
+                          <a:avLst/>
+                        </a:prstTxWarp>
+                        <a:spAutoFit/>
+                      </wps:bodyPr>
+                    </wps:wsp>
+                  </a:graphicData>
+                </a:graphic>
+              </wp:anchor>
+            </w:drawing>
+          </mc:Choice>
+          <mc:Fallback>
+            <w:pict>
+              <v:shape w14:anchorId="39E9682A" id="Text Box 7" o:spid="_x0000_s1028" type="#_x0000_t202" style="position:absolute;margin-left:87.75pt;margin-top:203.1pt;width:291.8pt;height:.05pt;z-index:251667456;visibility:visible;mso-wrap-style:square;mso-wrap-distance-left:9pt;mso-wrap-distance-top:0;mso-wrap-distance-right:9pt;mso-wrap-distance-bottom:0;mso-position-horizontal:absolute;mso-position-horizontal-relative:text;mso-position-vertical:absolute;mso-position-vertical-relative:text;v-text-anchor:top" o:gfxdata="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" stroked="f">
+                <v:textbox style="mso-fit-shape-to-text:t" inset="0,0,0,0">
+                  <w:txbxContent>
+                    <w:p>
+                      <w:pPr>
+                        <w:pStyle w:val="Caption"/>
+                        <w:rPr>
+                          <w:noProof/>
+                        </w:rPr>
+                      </w:pPr>
+                      <w:r>
+                        <w:t xml:space="preserve">Figure </w:t>
+                      </w:r>
+                      <w:fldSimple w:instr=" SEQ Figure \* ARABIC ">
+                        <w:r>
+                          <w:rPr>
+                            <w:noProof/>
+                          </w:rPr>
+                          <w:t>3</w:t>
+                        </w:r>
+                      </w:fldSimple>
+                      <w:r>
+                        <w:t>: Example GitLab Issue</w:t>
+                      </w:r>
+                    </w:p>
+                  </w:txbxContent>
+                </v:textbox>
+                <w10:wrap type="topAndBottom"/>
+              </v:shape>
+            </w:pict>
+          </mc:Fallback>
+        </mc:AlternateContent>
+      </w:r>
+      <w:r>
+        <w:rPr>
+          <w:noProof/>
+        </w:rPr>
+        <w:drawing>
+          <wp:anchor distT="0" distB="0" distL="114300" distR="114300" simplePos="0" relativeHeight="251665408" behindDoc="0" locked="0" layoutInCell="1" allowOverlap="1" wp14:anchorId="353682A8" wp14:editId="6521BAD9">
+            <wp:simplePos x="0" y="0"/>
+            <wp:positionH relativeFrom="margin">
+              <wp:align>center</wp:align>
+            </wp:positionH>
+            <wp:positionV relativeFrom="paragraph">
+              <wp:posOffset>-1905</wp:posOffset>
+            </wp:positionV>
+            <wp:extent cx="3706009" cy="2524125"/>
+            <wp:effectExtent l="0" t="0" r="8890" b="0"/>
+            <wp:wrapTopAndBottom/>
+            <wp:docPr id="6" name="Picture 6"/>
+            <wp:cNvGraphicFramePr>
+              <a:graphicFrameLocks xmlns:a="http://schemas.openxmlformats.org/drawingml/2006/main" noChangeAspect="1"/>
+            </wp:cNvGraphicFramePr>
+            <a:graphic xmlns:a="http://schemas.openxmlformats.org/drawingml/2006/main">
+              <a:graphicData uri="http://schemas.openxmlformats.org/drawingml/2006/picture">
+                <pic:pic xmlns:pic="http://schemas.openxmlformats.org/drawingml/2006/picture">
+                  <pic:nvPicPr>
+                    <pic:cNvPr id="0" name="Picture 1"/>
+                    <pic:cNvPicPr>
+                      <a:picLocks noChangeAspect="1" noChangeArrowheads="1"/>
+                    </pic:cNvPicPr>
+                  </pic:nvPicPr>
+                  <pic:blipFill>
+                    <a:blip r:embed="rId11" cstate="print">
+                      <a:extLst>
+                        <a:ext uri="{28A0092B-C50C-407E-A947-70E740481C1C}">
+                          <a14:useLocalDpi xmlns:a14="http://schemas.microsoft.com/office/drawing/2010/main" val="0"/>
+                        </a:ext>
+                      </a:extLst>
+                    </a:blip>
+                    <a:srcRect/>
+                    <a:stretch>
+                      <a:fillRect/>
+                    </a:stretch>
+                  </pic:blipFill>
+                  <pic:spPr bwMode="auto">
+                    <a:xfrm>
+                      <a:off x="0" y="0"/>
+                      <a:ext cx="3706009" cy="2524125"/>
+                    </a:xfrm>
+                    <a:prstGeom prst="rect">
+                      <a:avLst/>
+                    </a:prstGeom>
+                    <a:noFill/>
+                    <a:ln>
+                      <a:noFill/>
+                    </a:ln>
+                  </pic:spPr>
+                </pic:pic>
+              </a:graphicData>
+            </a:graphic>
+          </wp:anchor>
+        </w:drawing>
+      </w:r>
+    </w:p>
+    <w:p>
+      <w:pPr>
         <w:pStyle w:val="Heading1"/>
       </w:pPr>
-      <w:bookmarkStart w:id="19" w:name="_Toc506213841"/>
-      <w:r>
+      <w:bookmarkStart w:id="20" w:name="_Toc506235349"/>
+      <w:r>
+        <w:lastRenderedPageBreak/>
         <w:t>Software Design</w:t>
       </w:r>
-      <w:bookmarkEnd w:id="19"/>
+      <w:bookmarkEnd w:id="20"/>
     </w:p>
     <w:p>
       <w:pPr>
         <w:pStyle w:val="Heading2"/>
       </w:pPr>
-      <w:bookmarkStart w:id="20" w:name="_Toc506213842"/>
+      <w:bookmarkStart w:id="21" w:name="_Toc506235350"/>
       <w:r>
         <w:t>Design</w:t>
       </w:r>
-      <w:bookmarkEnd w:id="20"/>
+      <w:bookmarkEnd w:id="21"/>
     </w:p>
     <w:p/>
     <w:p>
       <w:pPr>
         <w:pStyle w:val="Heading2"/>
       </w:pPr>
-      <w:bookmarkStart w:id="21" w:name="_Toc506213843"/>
+      <w:bookmarkStart w:id="22" w:name="_Toc506235351"/>
       <w:r>
         <w:t>Design Rationale</w:t>
       </w:r>
-      <w:bookmarkEnd w:id="21"/>
+      <w:bookmarkEnd w:id="22"/>
     </w:p>
     <w:p/>
     <w:p>
       <w:pPr>
         <w:pStyle w:val="Heading1"/>
       </w:pPr>
-      <w:bookmarkStart w:id="22" w:name="_Toc506213844"/>
+      <w:bookmarkStart w:id="23" w:name="_Toc506235352"/>
       <w:r>
         <w:t>Appendices</w:t>
       </w:r>
-      <w:bookmarkEnd w:id="22"/>
+      <w:bookmarkEnd w:id="23"/>
     </w:p>
     <w:p>
       <w:pPr>
         <w:pStyle w:val="Heading2"/>
       </w:pPr>
-      <w:bookmarkStart w:id="23" w:name="_Toc506213845"/>
+      <w:bookmarkStart w:id="24" w:name="_Toc506235353"/>
       <w:r>
         <w:t>Appendix A</w:t>
       </w:r>
-      <w:bookmarkEnd w:id="23"/>
+      <w:bookmarkEnd w:id="24"/>
     </w:p>
     <w:sectPr>
       <w:type w:val="continuous"/>
@@ -7837,7 +8303,7 @@
 </file>
 
 <file path=customXml/itemProps1.xml><?xml version="1.0" encoding="utf-8"?>
-<ds:datastoreItem xmlns:ds="http://schemas.openxmlformats.org/officeDocument/2006/customXml" ds:itemID="{DF7713B7-C605-4684-BEC9-B81883DA5CE5}">
+<ds:datastoreItem xmlns:ds="http://schemas.openxmlformats.org/officeDocument/2006/customXml" ds:itemID="{9BBBB26B-F297-4EFC-A62B-C05FE698C881}">
   <ds:schemaRefs>
     <ds:schemaRef ds:uri="http://schemas.openxmlformats.org/officeDocument/2006/bibliography"/>
   </ds:schemaRefs>

</xml_diff>

<commit_message>
Add sequence diagrams and add images folder
</commit_message>
<xml_diff>
--- a/docs/design/Project Template.docx
+++ b/docs/design/Project Template.docx
@@ -346,7 +346,7 @@
           <w:r>
             <w:fldChar w:fldCharType="separate"/>
           </w:r>
-          <w:hyperlink w:anchor="_Toc506403483" w:history="1">
+          <w:hyperlink w:anchor="_Toc506487486" w:history="1">
             <w:r>
               <w:rPr>
                 <w:rStyle w:val="Hyperlink"/>
@@ -373,7 +373,7 @@
                 <w:noProof/>
                 <w:webHidden/>
               </w:rPr>
-              <w:instrText xml:space="preserve"> PAGEREF _Toc506403483 \h </w:instrText>
+              <w:instrText xml:space="preserve"> PAGEREF _Toc506487486 \h </w:instrText>
             </w:r>
             <w:r>
               <w:rPr>
@@ -415,7 +415,7 @@
               <w:lang w:val="en-US" w:eastAsia="en-US"/>
             </w:rPr>
           </w:pPr>
-          <w:hyperlink w:anchor="_Toc506403484" w:history="1">
+          <w:hyperlink w:anchor="_Toc506487487" w:history="1">
             <w:r>
               <w:rPr>
                 <w:rStyle w:val="Hyperlink"/>
@@ -442,7 +442,7 @@
                 <w:noProof/>
                 <w:webHidden/>
               </w:rPr>
-              <w:instrText xml:space="preserve"> PAGEREF _Toc506403484 \h </w:instrText>
+              <w:instrText xml:space="preserve"> PAGEREF _Toc506487487 \h </w:instrText>
             </w:r>
             <w:r>
               <w:rPr>
@@ -484,7 +484,7 @@
               <w:lang w:val="en-US" w:eastAsia="en-US"/>
             </w:rPr>
           </w:pPr>
-          <w:hyperlink w:anchor="_Toc506403485" w:history="1">
+          <w:hyperlink w:anchor="_Toc506487488" w:history="1">
             <w:r>
               <w:rPr>
                 <w:rStyle w:val="Hyperlink"/>
@@ -511,7 +511,7 @@
                 <w:noProof/>
                 <w:webHidden/>
               </w:rPr>
-              <w:instrText xml:space="preserve"> PAGEREF _Toc506403485 \h </w:instrText>
+              <w:instrText xml:space="preserve"> PAGEREF _Toc506487488 \h </w:instrText>
             </w:r>
             <w:r>
               <w:rPr>
@@ -553,7 +553,7 @@
               <w:lang w:val="en-US" w:eastAsia="en-US"/>
             </w:rPr>
           </w:pPr>
-          <w:hyperlink w:anchor="_Toc506403486" w:history="1">
+          <w:hyperlink w:anchor="_Toc506487489" w:history="1">
             <w:r>
               <w:rPr>
                 <w:rStyle w:val="Hyperlink"/>
@@ -580,7 +580,7 @@
                 <w:noProof/>
                 <w:webHidden/>
               </w:rPr>
-              <w:instrText xml:space="preserve"> PAGEREF _Toc506403486 \h </w:instrText>
+              <w:instrText xml:space="preserve"> PAGEREF _Toc506487489 \h </w:instrText>
             </w:r>
             <w:r>
               <w:rPr>
@@ -622,7 +622,7 @@
               <w:lang w:val="en-US" w:eastAsia="en-US"/>
             </w:rPr>
           </w:pPr>
-          <w:hyperlink w:anchor="_Toc506403487" w:history="1">
+          <w:hyperlink w:anchor="_Toc506487490" w:history="1">
             <w:r>
               <w:rPr>
                 <w:rStyle w:val="Hyperlink"/>
@@ -649,7 +649,7 @@
                 <w:noProof/>
                 <w:webHidden/>
               </w:rPr>
-              <w:instrText xml:space="preserve"> PAGEREF _Toc506403487 \h </w:instrText>
+              <w:instrText xml:space="preserve"> PAGEREF _Toc506487490 \h </w:instrText>
             </w:r>
             <w:r>
               <w:rPr>
@@ -691,7 +691,7 @@
               <w:lang w:val="en-US" w:eastAsia="en-US"/>
             </w:rPr>
           </w:pPr>
-          <w:hyperlink w:anchor="_Toc506403488" w:history="1">
+          <w:hyperlink w:anchor="_Toc506487491" w:history="1">
             <w:r>
               <w:rPr>
                 <w:rStyle w:val="Hyperlink"/>
@@ -718,7 +718,7 @@
                 <w:noProof/>
                 <w:webHidden/>
               </w:rPr>
-              <w:instrText xml:space="preserve"> PAGEREF _Toc506403488 \h </w:instrText>
+              <w:instrText xml:space="preserve"> PAGEREF _Toc506487491 \h </w:instrText>
             </w:r>
             <w:r>
               <w:rPr>
@@ -760,7 +760,7 @@
               <w:lang w:val="en-US" w:eastAsia="en-US"/>
             </w:rPr>
           </w:pPr>
-          <w:hyperlink w:anchor="_Toc506403489" w:history="1">
+          <w:hyperlink w:anchor="_Toc506487492" w:history="1">
             <w:r>
               <w:rPr>
                 <w:rStyle w:val="Hyperlink"/>
@@ -787,7 +787,7 @@
                 <w:noProof/>
                 <w:webHidden/>
               </w:rPr>
-              <w:instrText xml:space="preserve"> PAGEREF _Toc506403489 \h </w:instrText>
+              <w:instrText xml:space="preserve"> PAGEREF _Toc506487492 \h </w:instrText>
             </w:r>
             <w:r>
               <w:rPr>
@@ -829,7 +829,7 @@
               <w:lang w:val="en-US" w:eastAsia="en-US"/>
             </w:rPr>
           </w:pPr>
-          <w:hyperlink w:anchor="_Toc506403490" w:history="1">
+          <w:hyperlink w:anchor="_Toc506487493" w:history="1">
             <w:r>
               <w:rPr>
                 <w:rStyle w:val="Hyperlink"/>
@@ -856,7 +856,7 @@
                 <w:noProof/>
                 <w:webHidden/>
               </w:rPr>
-              <w:instrText xml:space="preserve"> PAGEREF _Toc506403490 \h </w:instrText>
+              <w:instrText xml:space="preserve"> PAGEREF _Toc506487493 \h </w:instrText>
             </w:r>
             <w:r>
               <w:rPr>
@@ -898,7 +898,7 @@
               <w:lang w:val="en-US" w:eastAsia="en-US"/>
             </w:rPr>
           </w:pPr>
-          <w:hyperlink w:anchor="_Toc506403491" w:history="1">
+          <w:hyperlink w:anchor="_Toc506487494" w:history="1">
             <w:r>
               <w:rPr>
                 <w:rStyle w:val="Hyperlink"/>
@@ -925,7 +925,7 @@
                 <w:noProof/>
                 <w:webHidden/>
               </w:rPr>
-              <w:instrText xml:space="preserve"> PAGEREF _Toc506403491 \h </w:instrText>
+              <w:instrText xml:space="preserve"> PAGEREF _Toc506487494 \h </w:instrText>
             </w:r>
             <w:r>
               <w:rPr>
@@ -967,7 +967,7 @@
               <w:lang w:val="en-US" w:eastAsia="en-US"/>
             </w:rPr>
           </w:pPr>
-          <w:hyperlink w:anchor="_Toc506403492" w:history="1">
+          <w:hyperlink w:anchor="_Toc506487495" w:history="1">
             <w:r>
               <w:rPr>
                 <w:rStyle w:val="Hyperlink"/>
@@ -994,7 +994,7 @@
                 <w:noProof/>
                 <w:webHidden/>
               </w:rPr>
-              <w:instrText xml:space="preserve"> PAGEREF _Toc506403492 \h </w:instrText>
+              <w:instrText xml:space="preserve"> PAGEREF _Toc506487495 \h </w:instrText>
             </w:r>
             <w:r>
               <w:rPr>
@@ -1036,7 +1036,7 @@
               <w:lang w:val="en-US" w:eastAsia="en-US"/>
             </w:rPr>
           </w:pPr>
-          <w:hyperlink w:anchor="_Toc506403493" w:history="1">
+          <w:hyperlink w:anchor="_Toc506487496" w:history="1">
             <w:r>
               <w:rPr>
                 <w:rStyle w:val="Hyperlink"/>
@@ -1063,7 +1063,7 @@
                 <w:noProof/>
                 <w:webHidden/>
               </w:rPr>
-              <w:instrText xml:space="preserve"> PAGEREF _Toc506403493 \h </w:instrText>
+              <w:instrText xml:space="preserve"> PAGEREF _Toc506487496 \h </w:instrText>
             </w:r>
             <w:r>
               <w:rPr>
@@ -1105,7 +1105,7 @@
               <w:lang w:val="en-US" w:eastAsia="en-US"/>
             </w:rPr>
           </w:pPr>
-          <w:hyperlink w:anchor="_Toc506403494" w:history="1">
+          <w:hyperlink w:anchor="_Toc506487497" w:history="1">
             <w:r>
               <w:rPr>
                 <w:rStyle w:val="Hyperlink"/>
@@ -1132,7 +1132,7 @@
                 <w:noProof/>
                 <w:webHidden/>
               </w:rPr>
-              <w:instrText xml:space="preserve"> PAGEREF _Toc506403494 \h </w:instrText>
+              <w:instrText xml:space="preserve"> PAGEREF _Toc506487497 \h </w:instrText>
             </w:r>
             <w:r>
               <w:rPr>
@@ -1174,7 +1174,7 @@
               <w:lang w:val="en-US" w:eastAsia="en-US"/>
             </w:rPr>
           </w:pPr>
-          <w:hyperlink w:anchor="_Toc506403495" w:history="1">
+          <w:hyperlink w:anchor="_Toc506487498" w:history="1">
             <w:r>
               <w:rPr>
                 <w:rStyle w:val="Hyperlink"/>
@@ -1201,7 +1201,7 @@
                 <w:noProof/>
                 <w:webHidden/>
               </w:rPr>
-              <w:instrText xml:space="preserve"> PAGEREF _Toc506403495 \h </w:instrText>
+              <w:instrText xml:space="preserve"> PAGEREF _Toc506487498 \h </w:instrText>
             </w:r>
             <w:r>
               <w:rPr>
@@ -1243,7 +1243,7 @@
               <w:lang w:val="en-US" w:eastAsia="en-US"/>
             </w:rPr>
           </w:pPr>
-          <w:hyperlink w:anchor="_Toc506403496" w:history="1">
+          <w:hyperlink w:anchor="_Toc506487499" w:history="1">
             <w:r>
               <w:rPr>
                 <w:rStyle w:val="Hyperlink"/>
@@ -1270,7 +1270,7 @@
                 <w:noProof/>
                 <w:webHidden/>
               </w:rPr>
-              <w:instrText xml:space="preserve"> PAGEREF _Toc506403496 \h </w:instrText>
+              <w:instrText xml:space="preserve"> PAGEREF _Toc506487499 \h </w:instrText>
             </w:r>
             <w:r>
               <w:rPr>
@@ -1312,7 +1312,7 @@
               <w:lang w:val="en-US" w:eastAsia="en-US"/>
             </w:rPr>
           </w:pPr>
-          <w:hyperlink w:anchor="_Toc506403497" w:history="1">
+          <w:hyperlink w:anchor="_Toc506487500" w:history="1">
             <w:r>
               <w:rPr>
                 <w:rStyle w:val="Hyperlink"/>
@@ -1339,7 +1339,7 @@
                 <w:noProof/>
                 <w:webHidden/>
               </w:rPr>
-              <w:instrText xml:space="preserve"> PAGEREF _Toc506403497 \h </w:instrText>
+              <w:instrText xml:space="preserve"> PAGEREF _Toc506487500 \h </w:instrText>
             </w:r>
             <w:r>
               <w:rPr>
@@ -1381,7 +1381,7 @@
               <w:lang w:val="en-US" w:eastAsia="en-US"/>
             </w:rPr>
           </w:pPr>
-          <w:hyperlink w:anchor="_Toc506403498" w:history="1">
+          <w:hyperlink w:anchor="_Toc506487501" w:history="1">
             <w:r>
               <w:rPr>
                 <w:rStyle w:val="Hyperlink"/>
@@ -1408,7 +1408,7 @@
                 <w:noProof/>
                 <w:webHidden/>
               </w:rPr>
-              <w:instrText xml:space="preserve"> PAGEREF _Toc506403498 \h </w:instrText>
+              <w:instrText xml:space="preserve"> PAGEREF _Toc506487501 \h </w:instrText>
             </w:r>
             <w:r>
               <w:rPr>
@@ -1450,7 +1450,7 @@
               <w:lang w:val="en-US" w:eastAsia="en-US"/>
             </w:rPr>
           </w:pPr>
-          <w:hyperlink w:anchor="_Toc506403499" w:history="1">
+          <w:hyperlink w:anchor="_Toc506487502" w:history="1">
             <w:r>
               <w:rPr>
                 <w:rStyle w:val="Hyperlink"/>
@@ -1477,7 +1477,7 @@
                 <w:noProof/>
                 <w:webHidden/>
               </w:rPr>
-              <w:instrText xml:space="preserve"> PAGEREF _Toc506403499 \h </w:instrText>
+              <w:instrText xml:space="preserve"> PAGEREF _Toc506487502 \h </w:instrText>
             </w:r>
             <w:r>
               <w:rPr>
@@ -1519,13 +1519,13 @@
               <w:lang w:val="en-US" w:eastAsia="en-US"/>
             </w:rPr>
           </w:pPr>
-          <w:hyperlink w:anchor="_Toc506403500" w:history="1">
+          <w:hyperlink w:anchor="_Toc506487503" w:history="1">
             <w:r>
               <w:rPr>
                 <w:rStyle w:val="Hyperlink"/>
                 <w:noProof/>
               </w:rPr>
-              <w:t>Design</w:t>
+              <w:t>Design Diagrams</w:t>
             </w:r>
             <w:r>
               <w:rPr>
@@ -1546,7 +1546,7 @@
                 <w:noProof/>
                 <w:webHidden/>
               </w:rPr>
-              <w:instrText xml:space="preserve"> PAGEREF _Toc506403500 \h </w:instrText>
+              <w:instrText xml:space="preserve"> PAGEREF _Toc506487503 \h </w:instrText>
             </w:r>
             <w:r>
               <w:rPr>
@@ -1588,7 +1588,7 @@
               <w:lang w:val="en-US" w:eastAsia="en-US"/>
             </w:rPr>
           </w:pPr>
-          <w:hyperlink w:anchor="_Toc506403501" w:history="1">
+          <w:hyperlink w:anchor="_Toc506487504" w:history="1">
             <w:r>
               <w:rPr>
                 <w:rStyle w:val="Hyperlink"/>
@@ -1615,7 +1615,7 @@
                 <w:noProof/>
                 <w:webHidden/>
               </w:rPr>
-              <w:instrText xml:space="preserve"> PAGEREF _Toc506403501 \h </w:instrText>
+              <w:instrText xml:space="preserve"> PAGEREF _Toc506487504 \h </w:instrText>
             </w:r>
             <w:r>
               <w:rPr>
@@ -1657,7 +1657,7 @@
               <w:lang w:val="en-US" w:eastAsia="en-US"/>
             </w:rPr>
           </w:pPr>
-          <w:hyperlink w:anchor="_Toc506403502" w:history="1">
+          <w:hyperlink w:anchor="_Toc506487505" w:history="1">
             <w:r>
               <w:rPr>
                 <w:rStyle w:val="Hyperlink"/>
@@ -1684,7 +1684,7 @@
                 <w:noProof/>
                 <w:webHidden/>
               </w:rPr>
-              <w:instrText xml:space="preserve"> PAGEREF _Toc506403502 \h </w:instrText>
+              <w:instrText xml:space="preserve"> PAGEREF _Toc506487505 \h </w:instrText>
             </w:r>
             <w:r>
               <w:rPr>
@@ -1704,7 +1704,7 @@
                 <w:noProof/>
                 <w:webHidden/>
               </w:rPr>
-              <w:t>10</w:t>
+              <w:t>11</w:t>
             </w:r>
             <w:r>
               <w:rPr>
@@ -1726,13 +1726,13 @@
               <w:lang w:val="en-US" w:eastAsia="en-US"/>
             </w:rPr>
           </w:pPr>
-          <w:hyperlink w:anchor="_Toc506403503" w:history="1">
+          <w:hyperlink w:anchor="_Toc506487506" w:history="1">
             <w:r>
               <w:rPr>
                 <w:rStyle w:val="Hyperlink"/>
                 <w:noProof/>
               </w:rPr>
-              <w:t>Appendix A</w:t>
+              <w:t>UML Class Daigram</w:t>
             </w:r>
             <w:r>
               <w:rPr>
@@ -1753,7 +1753,7 @@
                 <w:noProof/>
                 <w:webHidden/>
               </w:rPr>
-              <w:instrText xml:space="preserve"> PAGEREF _Toc506403503 \h </w:instrText>
+              <w:instrText xml:space="preserve"> PAGEREF _Toc506487506 \h </w:instrText>
             </w:r>
             <w:r>
               <w:rPr>
@@ -1773,7 +1773,76 @@
                 <w:noProof/>
                 <w:webHidden/>
               </w:rPr>
-              <w:t>10</w:t>
+              <w:t>11</w:t>
+            </w:r>
+            <w:r>
+              <w:rPr>
+                <w:noProof/>
+                <w:webHidden/>
+              </w:rPr>
+              <w:fldChar w:fldCharType="end"/>
+            </w:r>
+          </w:hyperlink>
+        </w:p>
+        <w:p>
+          <w:pPr>
+            <w:pStyle w:val="TOC2"/>
+            <w:tabs>
+              <w:tab w:val="right" w:leader="dot" w:pos="9350"/>
+            </w:tabs>
+            <w:rPr>
+              <w:noProof/>
+              <w:lang w:val="en-US" w:eastAsia="en-US"/>
+            </w:rPr>
+          </w:pPr>
+          <w:hyperlink w:anchor="_Toc506487507" w:history="1">
+            <w:r>
+              <w:rPr>
+                <w:rStyle w:val="Hyperlink"/>
+                <w:noProof/>
+              </w:rPr>
+              <w:t>UML Sequence Diagrams</w:t>
+            </w:r>
+            <w:r>
+              <w:rPr>
+                <w:noProof/>
+                <w:webHidden/>
+              </w:rPr>
+              <w:tab/>
+            </w:r>
+            <w:r>
+              <w:rPr>
+                <w:noProof/>
+                <w:webHidden/>
+              </w:rPr>
+              <w:fldChar w:fldCharType="begin"/>
+            </w:r>
+            <w:r>
+              <w:rPr>
+                <w:noProof/>
+                <w:webHidden/>
+              </w:rPr>
+              <w:instrText xml:space="preserve"> PAGEREF _Toc506487507 \h </w:instrText>
+            </w:r>
+            <w:r>
+              <w:rPr>
+                <w:noProof/>
+                <w:webHidden/>
+              </w:rPr>
+            </w:r>
+            <w:r>
+              <w:rPr>
+                <w:noProof/>
+                <w:webHidden/>
+              </w:rPr>
+              <w:fldChar w:fldCharType="separate"/>
+            </w:r>
+            <w:r>
+              <w:rPr>
+                <w:noProof/>
+                <w:webHidden/>
+              </w:rPr>
+              <w:t>12</w:t>
             </w:r>
             <w:r>
               <w:rPr>
@@ -1814,7 +1883,7 @@
       <w:bookmarkStart w:id="0" w:name="_Toc415838163"/>
       <w:bookmarkStart w:id="1" w:name="__RefHeading__1106_763902198"/>
       <w:bookmarkStart w:id="2" w:name="_Toc462732637"/>
-      <w:bookmarkStart w:id="3" w:name="_Toc506403483"/>
+      <w:bookmarkStart w:id="3" w:name="_Toc506487486"/>
       <w:bookmarkEnd w:id="0"/>
       <w:bookmarkEnd w:id="1"/>
       <w:r>
@@ -2267,8 +2336,77 @@
             <w:r>
               <w:t>Gideon Richter</w:t>
             </w:r>
-            <w:bookmarkStart w:id="4" w:name="_GoBack"/>
-            <w:bookmarkEnd w:id="4"/>
+          </w:p>
+        </w:tc>
+      </w:tr>
+      <w:tr>
+        <w:tc>
+          <w:tcPr>
+            <w:tcW w:w="3117" w:type="dxa"/>
+            <w:tcBorders>
+              <w:top w:val="single" w:sz="4" w:space="0" w:color="00000A"/>
+              <w:left w:val="single" w:sz="4" w:space="0" w:color="00000A"/>
+              <w:bottom w:val="single" w:sz="4" w:space="0" w:color="00000A"/>
+              <w:right w:val="single" w:sz="4" w:space="0" w:color="00000A"/>
+            </w:tcBorders>
+            <w:shd w:val="clear" w:color="auto" w:fill="FFFFFF"/>
+            <w:tcMar>
+              <w:left w:w="103" w:type="dxa"/>
+            </w:tcMar>
+          </w:tcPr>
+          <w:p>
+            <w:pPr>
+              <w:spacing w:after="0" w:line="100" w:lineRule="atLeast"/>
+            </w:pPr>
+            <w:r>
+              <w:t>2/15/2018</w:t>
+            </w:r>
+          </w:p>
+        </w:tc>
+        <w:tc>
+          <w:tcPr>
+            <w:tcW w:w="3135" w:type="dxa"/>
+            <w:tcBorders>
+              <w:top w:val="single" w:sz="4" w:space="0" w:color="00000A"/>
+              <w:left w:val="single" w:sz="4" w:space="0" w:color="00000A"/>
+              <w:bottom w:val="single" w:sz="4" w:space="0" w:color="00000A"/>
+              <w:right w:val="single" w:sz="4" w:space="0" w:color="00000A"/>
+            </w:tcBorders>
+            <w:shd w:val="clear" w:color="auto" w:fill="FFFFFF"/>
+            <w:tcMar>
+              <w:left w:w="103" w:type="dxa"/>
+            </w:tcMar>
+          </w:tcPr>
+          <w:p>
+            <w:pPr>
+              <w:spacing w:after="0" w:line="100" w:lineRule="atLeast"/>
+            </w:pPr>
+            <w:r>
+              <w:t xml:space="preserve">Added sequence diagrams </w:t>
+            </w:r>
+          </w:p>
+        </w:tc>
+        <w:tc>
+          <w:tcPr>
+            <w:tcW w:w="3108" w:type="dxa"/>
+            <w:tcBorders>
+              <w:top w:val="single" w:sz="4" w:space="0" w:color="00000A"/>
+              <w:left w:val="single" w:sz="4" w:space="0" w:color="00000A"/>
+              <w:bottom w:val="single" w:sz="4" w:space="0" w:color="00000A"/>
+              <w:right w:val="single" w:sz="4" w:space="0" w:color="00000A"/>
+            </w:tcBorders>
+            <w:shd w:val="clear" w:color="auto" w:fill="FFFFFF"/>
+            <w:tcMar>
+              <w:left w:w="103" w:type="dxa"/>
+            </w:tcMar>
+          </w:tcPr>
+          <w:p>
+            <w:pPr>
+              <w:spacing w:after="0" w:line="100" w:lineRule="atLeast"/>
+            </w:pPr>
+            <w:r>
+              <w:t>Gideon Richter</w:t>
+            </w:r>
           </w:p>
         </w:tc>
       </w:tr>
@@ -2292,12 +2430,12 @@
       <w:pPr>
         <w:pStyle w:val="Heading1"/>
       </w:pPr>
-      <w:bookmarkStart w:id="5" w:name="_Toc506403484"/>
+      <w:bookmarkStart w:id="4" w:name="_Toc506487487"/>
       <w:r>
         <w:lastRenderedPageBreak/>
         <w:t>Introduction</w:t>
       </w:r>
-      <w:bookmarkEnd w:id="5"/>
+      <w:bookmarkEnd w:id="4"/>
     </w:p>
     <w:p>
       <w:r>
@@ -2597,52 +2735,52 @@
       <w:pPr>
         <w:pStyle w:val="Heading1"/>
       </w:pPr>
-      <w:bookmarkStart w:id="6" w:name="_Toc506403485"/>
+      <w:bookmarkStart w:id="5" w:name="_Toc506487488"/>
       <w:r>
         <w:lastRenderedPageBreak/>
         <w:t>Project Management</w:t>
       </w:r>
+      <w:bookmarkEnd w:id="5"/>
+    </w:p>
+    <w:p>
+      <w:r>
+        <w:t xml:space="preserve">Provide a description </w:t>
+      </w:r>
+      <w:r>
+        <w:t>of and</w:t>
+      </w:r>
+      <w:r>
+        <w:t xml:space="preserve"> address any foreseeable problems. </w:t>
+      </w:r>
+      <w:r>
+        <w:t>TODO: Intro:</w:t>
+      </w:r>
+      <w:r>
+        <w:t xml:space="preserve"> Summarize </w:t>
+      </w:r>
+      <w:r>
+        <w:t xml:space="preserve">contents of </w:t>
+      </w:r>
+      <w:r>
+        <w:t>sections</w:t>
+      </w:r>
+      <w:r>
+        <w:t xml:space="preserve"> </w:t>
+      </w:r>
+      <w:r>
+        <w:t>subsections.</w:t>
+      </w:r>
+    </w:p>
+    <w:p/>
+    <w:p>
+      <w:pPr>
+        <w:pStyle w:val="Heading2"/>
+      </w:pPr>
+      <w:bookmarkStart w:id="6" w:name="_Toc506487489"/>
+      <w:r>
+        <w:t>Team Organization</w:t>
+      </w:r>
       <w:bookmarkEnd w:id="6"/>
-    </w:p>
-    <w:p>
-      <w:r>
-        <w:t xml:space="preserve">Provide a description </w:t>
-      </w:r>
-      <w:r>
-        <w:t>of and</w:t>
-      </w:r>
-      <w:r>
-        <w:t xml:space="preserve"> address any foreseeable problems. </w:t>
-      </w:r>
-      <w:r>
-        <w:t>TODO: Intro:</w:t>
-      </w:r>
-      <w:r>
-        <w:t xml:space="preserve"> Summarize </w:t>
-      </w:r>
-      <w:r>
-        <w:t xml:space="preserve">contents of </w:t>
-      </w:r>
-      <w:r>
-        <w:t>sections</w:t>
-      </w:r>
-      <w:r>
-        <w:t xml:space="preserve"> </w:t>
-      </w:r>
-      <w:r>
-        <w:t>subsections.</w:t>
-      </w:r>
-    </w:p>
-    <w:p/>
-    <w:p>
-      <w:pPr>
-        <w:pStyle w:val="Heading2"/>
-      </w:pPr>
-      <w:bookmarkStart w:id="7" w:name="_Toc506403486"/>
-      <w:r>
-        <w:t>Team Organization</w:t>
-      </w:r>
-      <w:bookmarkEnd w:id="7"/>
     </w:p>
     <w:p>
       <w:r>
@@ -2694,27 +2832,14 @@
                             <w:r>
                               <w:t xml:space="preserve">Figure </w:t>
                             </w:r>
-                            <w:r>
-                              <w:fldChar w:fldCharType="begin"/>
-                            </w:r>
-                            <w:r>
-                              <w:instrText xml:space="preserve"> SEQ Figure \* ARABIC </w:instrText>
-                            </w:r>
-                            <w:r>
-                              <w:fldChar w:fldCharType="separate"/>
-                            </w:r>
-                            <w:r>
-                              <w:rPr>
-                                <w:noProof/>
-                              </w:rPr>
-                              <w:t>1</w:t>
-                            </w:r>
-                            <w:r>
-                              <w:rPr>
-                                <w:noProof/>
-                              </w:rPr>
-                              <w:fldChar w:fldCharType="end"/>
-                            </w:r>
+                            <w:fldSimple w:instr=" SEQ Figure \* ARABIC ">
+                              <w:r>
+                                <w:rPr>
+                                  <w:noProof/>
+                                </w:rPr>
+                                <w:t>1</w:t>
+                              </w:r>
+                            </w:fldSimple>
                             <w:r>
                               <w:t>: Example democratic team structure</w:t>
                             </w:r>
@@ -2750,27 +2875,14 @@
                       <w:r>
                         <w:t xml:space="preserve">Figure </w:t>
                       </w:r>
-                      <w:r>
-                        <w:fldChar w:fldCharType="begin"/>
-                      </w:r>
-                      <w:r>
-                        <w:instrText xml:space="preserve"> SEQ Figure \* ARABIC </w:instrText>
-                      </w:r>
-                      <w:r>
-                        <w:fldChar w:fldCharType="separate"/>
-                      </w:r>
-                      <w:r>
-                        <w:rPr>
-                          <w:noProof/>
-                        </w:rPr>
-                        <w:t>1</w:t>
-                      </w:r>
-                      <w:r>
-                        <w:rPr>
-                          <w:noProof/>
-                        </w:rPr>
-                        <w:fldChar w:fldCharType="end"/>
-                      </w:r>
+                      <w:fldSimple w:instr=" SEQ Figure \* ARABIC ">
+                        <w:r>
+                          <w:rPr>
+                            <w:noProof/>
+                          </w:rPr>
+                          <w:t>1</w:t>
+                        </w:r>
+                      </w:fldSimple>
                       <w:r>
                         <w:t>: Example democratic team structure</w:t>
                       </w:r>
@@ -2916,11 +3028,11 @@
       <w:pPr>
         <w:pStyle w:val="Heading2"/>
       </w:pPr>
-      <w:bookmarkStart w:id="8" w:name="_Toc506403487"/>
+      <w:bookmarkStart w:id="7" w:name="_Toc506487490"/>
       <w:r>
         <w:t>Risk Management</w:t>
       </w:r>
-      <w:bookmarkEnd w:id="8"/>
+      <w:bookmarkEnd w:id="7"/>
     </w:p>
     <w:p>
       <w:r>
@@ -2990,7 +3102,7 @@
       <w:pPr>
         <w:pStyle w:val="Heading3"/>
       </w:pPr>
-      <w:bookmarkStart w:id="9" w:name="_Toc506403488"/>
+      <w:bookmarkStart w:id="8" w:name="_Toc506487491"/>
       <w:r>
         <w:lastRenderedPageBreak/>
         <w:t>F</w:t>
@@ -3004,7 +3116,7 @@
       <w:r>
         <w:t>dentify</w:t>
       </w:r>
-      <w:bookmarkEnd w:id="9"/>
+      <w:bookmarkEnd w:id="8"/>
     </w:p>
     <w:p>
       <w:pPr>
@@ -3169,7 +3281,7 @@
       <w:pPr>
         <w:pStyle w:val="Heading3"/>
       </w:pPr>
-      <w:bookmarkStart w:id="10" w:name="_Toc506403489"/>
+      <w:bookmarkStart w:id="9" w:name="_Toc506487492"/>
       <w:r>
         <w:t>S</w:t>
       </w:r>
@@ -3182,7 +3294,7 @@
       <w:r>
         <w:t>valuate</w:t>
       </w:r>
-      <w:bookmarkEnd w:id="10"/>
+      <w:bookmarkEnd w:id="9"/>
     </w:p>
     <w:p>
       <w:pPr>
@@ -3281,7 +3393,7 @@
       <w:pPr>
         <w:pStyle w:val="Heading3"/>
       </w:pPr>
-      <w:bookmarkStart w:id="11" w:name="_Toc506403490"/>
+      <w:bookmarkStart w:id="10" w:name="_Toc506487493"/>
       <w:r>
         <w:t>T</w:t>
       </w:r>
@@ -3294,7 +3406,7 @@
       <w:r>
         <w:t>liminate</w:t>
       </w:r>
-      <w:bookmarkEnd w:id="11"/>
+      <w:bookmarkEnd w:id="10"/>
     </w:p>
     <w:p>
       <w:pPr>
@@ -3985,22 +4097,22 @@
       <w:pPr>
         <w:pStyle w:val="Heading1"/>
       </w:pPr>
-      <w:bookmarkStart w:id="12" w:name="_Toc506403491"/>
+      <w:bookmarkStart w:id="11" w:name="_Toc506487494"/>
       <w:r>
         <w:lastRenderedPageBreak/>
         <w:t>Development Process</w:t>
       </w:r>
+      <w:bookmarkEnd w:id="11"/>
+    </w:p>
+    <w:p>
+      <w:pPr>
+        <w:pStyle w:val="Heading2"/>
+      </w:pPr>
+      <w:bookmarkStart w:id="12" w:name="_Toc506487495"/>
+      <w:r>
+        <w:t>Coding Conventions</w:t>
+      </w:r>
       <w:bookmarkEnd w:id="12"/>
-    </w:p>
-    <w:p>
-      <w:pPr>
-        <w:pStyle w:val="Heading2"/>
-      </w:pPr>
-      <w:bookmarkStart w:id="13" w:name="_Toc506403492"/>
-      <w:r>
-        <w:t>Coding Conventions</w:t>
-      </w:r>
-      <w:bookmarkEnd w:id="13"/>
       <w:r>
         <w:t xml:space="preserve"> </w:t>
       </w:r>
@@ -4249,7 +4361,10 @@
               <w:cnfStyle w:val="000000000000" w:firstRow="0" w:lastRow="0" w:firstColumn="0" w:lastColumn="0" w:oddVBand="0" w:evenVBand="0" w:oddHBand="0" w:evenHBand="0" w:firstRowFirstColumn="0" w:firstRowLastColumn="0" w:lastRowFirstColumn="0" w:lastRowLastColumn="0"/>
             </w:pPr>
             <w:r>
-              <w:t>The use of `using namespace *` should be avoided to prevent namespace polution</w:t>
+              <w:t xml:space="preserve">The use of `using namespace *` should be avoided to prevent namespace </w:t>
+            </w:r>
+            <w:r>
+              <w:t>pollution</w:t>
             </w:r>
           </w:p>
         </w:tc>
@@ -4477,7 +4592,10 @@
               <w:cnfStyle w:val="000000100000" w:firstRow="0" w:lastRow="0" w:firstColumn="0" w:lastColumn="0" w:oddVBand="0" w:evenVBand="0" w:oddHBand="1" w:evenHBand="0" w:firstRowFirstColumn="0" w:firstRowLastColumn="0" w:lastRowFirstColumn="0" w:lastRowLastColumn="0"/>
             </w:pPr>
             <w:r>
-              <w:t>All names should be written in english</w:t>
+              <w:t xml:space="preserve">All names should be written in </w:t>
+            </w:r>
+            <w:r>
+              <w:t>English</w:t>
             </w:r>
           </w:p>
         </w:tc>
@@ -4509,7 +4627,13 @@
               <w:cnfStyle w:val="000000000000" w:firstRow="0" w:lastRow="0" w:firstColumn="0" w:lastColumn="0" w:oddVBand="0" w:evenVBand="0" w:oddHBand="0" w:evenHBand="0" w:firstRowFirstColumn="0" w:firstRowLastColumn="0" w:lastRowFirstColumn="0" w:lastRowLastColumn="0"/>
             </w:pPr>
             <w:r>
-              <w:t>The prefix ‘is_’ should be used for boolean variables and functions</w:t>
+              <w:t xml:space="preserve">The prefix ‘is_’ should be used for </w:t>
+            </w:r>
+            <w:r>
+              <w:t>Boolean</w:t>
+            </w:r>
+            <w:r>
+              <w:t xml:space="preserve"> variables and functions</w:t>
             </w:r>
           </w:p>
         </w:tc>
@@ -4574,7 +4698,13 @@
               <w:cnfStyle w:val="000000000000" w:firstRow="0" w:lastRow="0" w:firstColumn="0" w:lastColumn="0" w:oddVBand="0" w:evenVBand="0" w:oddHBand="0" w:evenHBand="0" w:firstRowFirstColumn="0" w:firstRowLastColumn="0" w:lastRowFirstColumn="0" w:lastRowLastColumn="0"/>
             </w:pPr>
             <w:r>
-              <w:t>Use explcit type conversions</w:t>
+              <w:t xml:space="preserve">Use </w:t>
+            </w:r>
+            <w:r>
+              <w:t>explicit</w:t>
+            </w:r>
+            <w:r>
+              <w:t xml:space="preserve"> type conversions</w:t>
             </w:r>
           </w:p>
         </w:tc>
@@ -4639,7 +4769,13 @@
               <w:cnfStyle w:val="000000000000" w:firstRow="0" w:lastRow="0" w:firstColumn="0" w:lastColumn="0" w:oddVBand="0" w:evenVBand="0" w:oddHBand="0" w:evenHBand="0" w:firstRowFirstColumn="0" w:firstRowLastColumn="0" w:lastRowFirstColumn="0" w:lastRowLastColumn="0"/>
             </w:pPr>
             <w:r>
-              <w:t>Use underscore_case for names</w:t>
+              <w:t xml:space="preserve">Use </w:t>
+            </w:r>
+            <w:r>
+              <w:t>underscore case</w:t>
+            </w:r>
+            <w:r>
+              <w:t xml:space="preserve"> for names</w:t>
             </w:r>
           </w:p>
         </w:tc>
@@ -4730,24 +4866,14 @@
                             <w:r>
                               <w:t xml:space="preserve">Figure </w:t>
                             </w:r>
-                            <w:r>
-                              <w:fldChar w:fldCharType="begin"/>
-                            </w:r>
-                            <w:r>
-                              <w:instrText xml:space="preserve"> SEQ Figure \* ARABIC </w:instrText>
-                            </w:r>
-                            <w:r>
-                              <w:fldChar w:fldCharType="separate"/>
-                            </w:r>
-                            <w:r>
-                              <w:rPr>
-                                <w:noProof/>
-                              </w:rPr>
-                              <w:t>2</w:t>
-                            </w:r>
-                            <w:r>
-                              <w:fldChar w:fldCharType="end"/>
-                            </w:r>
+                            <w:fldSimple w:instr=" SEQ Figure \* ARABIC ">
+                              <w:r>
+                                <w:rPr>
+                                  <w:noProof/>
+                                </w:rPr>
+                                <w:t>2</w:t>
+                              </w:r>
+                            </w:fldSimple>
                             <w:r>
                               <w:t>: Example Code Conventions</w:t>
                             </w:r>
@@ -4781,24 +4907,14 @@
                       <w:r>
                         <w:t xml:space="preserve">Figure </w:t>
                       </w:r>
-                      <w:r>
-                        <w:fldChar w:fldCharType="begin"/>
-                      </w:r>
-                      <w:r>
-                        <w:instrText xml:space="preserve"> SEQ Figure \* ARABIC </w:instrText>
-                      </w:r>
-                      <w:r>
-                        <w:fldChar w:fldCharType="separate"/>
-                      </w:r>
-                      <w:r>
-                        <w:rPr>
-                          <w:noProof/>
-                        </w:rPr>
-                        <w:t>2</w:t>
-                      </w:r>
-                      <w:r>
-                        <w:fldChar w:fldCharType="end"/>
-                      </w:r>
+                      <w:fldSimple w:instr=" SEQ Figure \* ARABIC ">
+                        <w:r>
+                          <w:rPr>
+                            <w:noProof/>
+                          </w:rPr>
+                          <w:t>2</w:t>
+                        </w:r>
+                      </w:fldSimple>
                       <w:r>
                         <w:t>: Example Code Conventions</w:t>
                       </w:r>
@@ -4878,38 +4994,38 @@
       <w:pPr>
         <w:pStyle w:val="Heading2"/>
       </w:pPr>
-      <w:bookmarkStart w:id="14" w:name="_Toc506403493"/>
+      <w:bookmarkStart w:id="13" w:name="_Toc506487496"/>
       <w:r>
         <w:t>Code review</w:t>
       </w:r>
+      <w:bookmarkEnd w:id="13"/>
+    </w:p>
+    <w:p>
+      <w:r>
+        <w:t xml:space="preserve">Code review will occur in three stages. These stages help </w:t>
+      </w:r>
+      <w:r>
+        <w:t xml:space="preserve">ensure that code entering the production codebase of the game is up to standard and is bug-free. </w:t>
+      </w:r>
+    </w:p>
+    <w:p>
+      <w:pPr>
+        <w:pStyle w:val="Heading3"/>
+      </w:pPr>
+      <w:bookmarkStart w:id="14" w:name="_Toc506487497"/>
+      <w:r>
+        <w:t>F</w:t>
+      </w:r>
+      <w:r>
+        <w:t xml:space="preserve">irst stage – </w:t>
+      </w:r>
+      <w:r>
+        <w:t>P</w:t>
+      </w:r>
+      <w:r>
+        <w:t>ersonal</w:t>
+      </w:r>
       <w:bookmarkEnd w:id="14"/>
-    </w:p>
-    <w:p>
-      <w:r>
-        <w:t xml:space="preserve">Code review will occur in three stages. These stages help </w:t>
-      </w:r>
-      <w:r>
-        <w:t xml:space="preserve">ensure that code entering the production codebase of the game is up to standard and is bug-free. </w:t>
-      </w:r>
-    </w:p>
-    <w:p>
-      <w:pPr>
-        <w:pStyle w:val="Heading3"/>
-      </w:pPr>
-      <w:bookmarkStart w:id="15" w:name="_Toc506403494"/>
-      <w:r>
-        <w:t>F</w:t>
-      </w:r>
-      <w:r>
-        <w:t xml:space="preserve">irst stage – </w:t>
-      </w:r>
-      <w:r>
-        <w:t>P</w:t>
-      </w:r>
-      <w:r>
-        <w:t>ersonal</w:t>
-      </w:r>
-      <w:bookmarkEnd w:id="15"/>
     </w:p>
     <w:p>
       <w:pPr>
@@ -5107,7 +5223,7 @@
       <w:pPr>
         <w:pStyle w:val="Heading3"/>
       </w:pPr>
-      <w:bookmarkStart w:id="16" w:name="_Toc506403495"/>
+      <w:bookmarkStart w:id="15" w:name="_Toc506487498"/>
       <w:r>
         <w:t>S</w:t>
       </w:r>
@@ -5120,7 +5236,7 @@
       <w:r>
         <w:t>eer</w:t>
       </w:r>
-      <w:bookmarkEnd w:id="16"/>
+      <w:bookmarkEnd w:id="15"/>
       <w:r>
         <w:t xml:space="preserve"> </w:t>
       </w:r>
@@ -5207,7 +5323,7 @@
       <w:pPr>
         <w:pStyle w:val="Heading3"/>
       </w:pPr>
-      <w:bookmarkStart w:id="17" w:name="_Toc506403496"/>
+      <w:bookmarkStart w:id="16" w:name="_Toc506487499"/>
       <w:r>
         <w:t>T</w:t>
       </w:r>
@@ -5232,7 +5348,7 @@
       <w:r>
         <w:t>roject</w:t>
       </w:r>
-      <w:bookmarkEnd w:id="17"/>
+      <w:bookmarkEnd w:id="16"/>
       <w:r>
         <w:t xml:space="preserve"> </w:t>
       </w:r>
@@ -5285,7 +5401,7 @@
       <w:pPr>
         <w:pStyle w:val="Heading2"/>
       </w:pPr>
-      <w:bookmarkStart w:id="18" w:name="_Toc506403497"/>
+      <w:bookmarkStart w:id="17" w:name="_Toc506487500"/>
       <w:r>
         <w:lastRenderedPageBreak/>
         <w:t>T</w:t>
@@ -5299,7 +5415,7 @@
       <w:r>
         <w:t>ommunication</w:t>
       </w:r>
-      <w:bookmarkEnd w:id="18"/>
+      <w:bookmarkEnd w:id="17"/>
     </w:p>
     <w:p>
       <w:r>
@@ -5353,27 +5469,14 @@
                             <w:r>
                               <w:t xml:space="preserve">Figure </w:t>
                             </w:r>
-                            <w:r>
-                              <w:fldChar w:fldCharType="begin"/>
-                            </w:r>
-                            <w:r>
-                              <w:instrText xml:space="preserve"> SEQ Figure \* ARABIC </w:instrText>
-                            </w:r>
-                            <w:r>
-                              <w:fldChar w:fldCharType="separate"/>
-                            </w:r>
-                            <w:r>
-                              <w:rPr>
-                                <w:noProof/>
-                              </w:rPr>
-                              <w:t>3</w:t>
-                            </w:r>
-                            <w:r>
-                              <w:rPr>
-                                <w:noProof/>
-                              </w:rPr>
-                              <w:fldChar w:fldCharType="end"/>
-                            </w:r>
+                            <w:fldSimple w:instr=" SEQ Figure \* ARABIC ">
+                              <w:r>
+                                <w:rPr>
+                                  <w:noProof/>
+                                </w:rPr>
+                                <w:t>3</w:t>
+                              </w:r>
+                            </w:fldSimple>
                             <w:r>
                               <w:t>: discord channel</w:t>
                             </w:r>
@@ -5407,27 +5510,14 @@
                       <w:r>
                         <w:t xml:space="preserve">Figure </w:t>
                       </w:r>
-                      <w:r>
-                        <w:fldChar w:fldCharType="begin"/>
-                      </w:r>
-                      <w:r>
-                        <w:instrText xml:space="preserve"> SEQ Figure \* ARABIC </w:instrText>
-                      </w:r>
-                      <w:r>
-                        <w:fldChar w:fldCharType="separate"/>
-                      </w:r>
-                      <w:r>
-                        <w:rPr>
-                          <w:noProof/>
-                        </w:rPr>
-                        <w:t>3</w:t>
-                      </w:r>
-                      <w:r>
-                        <w:rPr>
-                          <w:noProof/>
-                        </w:rPr>
-                        <w:fldChar w:fldCharType="end"/>
-                      </w:r>
+                      <w:fldSimple w:instr=" SEQ Figure \* ARABIC ">
+                        <w:r>
+                          <w:rPr>
+                            <w:noProof/>
+                          </w:rPr>
+                          <w:t>3</w:t>
+                        </w:r>
+                      </w:fldSimple>
                       <w:r>
                         <w:t>: discord channel</w:t>
                       </w:r>
@@ -5509,11 +5599,11 @@
       <w:pPr>
         <w:pStyle w:val="Heading2"/>
       </w:pPr>
-      <w:bookmarkStart w:id="19" w:name="_Toc506403498"/>
+      <w:bookmarkStart w:id="18" w:name="_Toc506487501"/>
       <w:r>
         <w:t>Change Management</w:t>
       </w:r>
-      <w:bookmarkEnd w:id="19"/>
+      <w:bookmarkEnd w:id="18"/>
       <w:r>
         <w:t xml:space="preserve"> </w:t>
       </w:r>
@@ -5580,27 +5670,14 @@
                             <w:r>
                               <w:t xml:space="preserve">Figure </w:t>
                             </w:r>
-                            <w:r>
-                              <w:fldChar w:fldCharType="begin"/>
-                            </w:r>
-                            <w:r>
-                              <w:instrText xml:space="preserve"> SEQ Figure \* ARABIC </w:instrText>
-                            </w:r>
-                            <w:r>
-                              <w:fldChar w:fldCharType="separate"/>
-                            </w:r>
-                            <w:r>
-                              <w:rPr>
-                                <w:noProof/>
-                              </w:rPr>
-                              <w:t>4</w:t>
-                            </w:r>
-                            <w:r>
-                              <w:rPr>
-                                <w:noProof/>
-                              </w:rPr>
-                              <w:fldChar w:fldCharType="end"/>
-                            </w:r>
+                            <w:fldSimple w:instr=" SEQ Figure \* ARABIC ">
+                              <w:r>
+                                <w:rPr>
+                                  <w:noProof/>
+                                </w:rPr>
+                                <w:t>4</w:t>
+                              </w:r>
+                            </w:fldSimple>
                             <w:r>
                               <w:t>: Example GitLab Issue</w:t>
                             </w:r>
@@ -5634,27 +5711,14 @@
                       <w:r>
                         <w:t xml:space="preserve">Figure </w:t>
                       </w:r>
-                      <w:r>
-                        <w:fldChar w:fldCharType="begin"/>
-                      </w:r>
-                      <w:r>
-                        <w:instrText xml:space="preserve"> SEQ Figure \* ARABIC </w:instrText>
-                      </w:r>
-                      <w:r>
-                        <w:fldChar w:fldCharType="separate"/>
-                      </w:r>
-                      <w:r>
-                        <w:rPr>
-                          <w:noProof/>
-                        </w:rPr>
-                        <w:t>4</w:t>
-                      </w:r>
-                      <w:r>
-                        <w:rPr>
-                          <w:noProof/>
-                        </w:rPr>
-                        <w:fldChar w:fldCharType="end"/>
-                      </w:r>
+                      <w:fldSimple w:instr=" SEQ Figure \* ARABIC ">
+                        <w:r>
+                          <w:rPr>
+                            <w:noProof/>
+                          </w:rPr>
+                          <w:t>4</w:t>
+                        </w:r>
+                      </w:fldSimple>
                       <w:r>
                         <w:t>: Example GitLab Issue</w:t>
                       </w:r>
@@ -5733,44 +5797,134 @@
       <w:pPr>
         <w:pStyle w:val="Heading1"/>
       </w:pPr>
-      <w:bookmarkStart w:id="20" w:name="_Toc506403499"/>
+      <w:bookmarkStart w:id="19" w:name="_Toc506487502"/>
       <w:r>
         <w:lastRenderedPageBreak/>
         <w:t>Software Design</w:t>
       </w:r>
+      <w:bookmarkEnd w:id="19"/>
+    </w:p>
+    <w:p>
+      <w:r>
+        <w:t xml:space="preserve">In this section we will describe classes and example use cases </w:t>
+      </w:r>
+      <w:r>
+        <w:t>within</w:t>
+      </w:r>
+      <w:r>
+        <w:t xml:space="preserve"> the game. There are 5 classes, and already there have been discussions about class additions and abstractions that will make the design better.</w:t>
+      </w:r>
+    </w:p>
+    <w:p>
+      <w:r>
+        <w:t xml:space="preserve"> The game experience is handled by the Game class, which interprets console commands, and appropriately dispatches tasks. The Game task also keeps track of where the </w:t>
+      </w:r>
+      <w:r>
+        <w:t xml:space="preserve">Hero is </w:t>
+      </w:r>
+      <w:r>
+        <w:t xml:space="preserve">and </w:t>
+      </w:r>
+      <w:r>
+        <w:t>their</w:t>
+      </w:r>
+      <w:r>
+        <w:t xml:space="preserve"> </w:t>
+      </w:r>
+      <w:r>
+        <w:t xml:space="preserve">inventory. </w:t>
+      </w:r>
+    </w:p>
+    <w:p>
+      <w:r>
+        <w:t xml:space="preserve">The Thing class is used to represent items and characters within the game, which are held within the Inventory class. </w:t>
+      </w:r>
+      <w:r>
+        <w:t xml:space="preserve">Inventory </w:t>
+      </w:r>
+      <w:r>
+        <w:t>provides methods to add</w:t>
+      </w:r>
+      <w:r>
+        <w:t xml:space="preserve">, remove, and search for </w:t>
+      </w:r>
+      <w:r>
+        <w:t>Things</w:t>
+      </w:r>
+      <w:r>
+        <w:t>.</w:t>
+      </w:r>
+    </w:p>
+    <w:p>
+      <w:r>
+        <w:t xml:space="preserve">The Room class </w:t>
+      </w:r>
+      <w:r>
+        <w:t xml:space="preserve">describes the surroundings </w:t>
+      </w:r>
+      <w:r>
+        <w:t>may be loaded and saved to/from an external file or database, so in-game actions persist.</w:t>
+      </w:r>
+    </w:p>
+    <w:p>
+      <w:pPr>
+        <w:pStyle w:val="Heading2"/>
+      </w:pPr>
+      <w:bookmarkStart w:id="20" w:name="_Toc506487503"/>
+      <w:r>
+        <w:t>Design</w:t>
+      </w:r>
+      <w:r>
+        <w:t xml:space="preserve"> Diagrams</w:t>
+      </w:r>
       <w:bookmarkEnd w:id="20"/>
     </w:p>
     <w:p>
-      <w:r>
-        <w:t xml:space="preserve">TODO: Add summary </w:t>
-      </w:r>
-    </w:p>
+      <w:pPr>
+        <w:pStyle w:val="ListParagraph"/>
+        <w:numPr>
+          <w:ilvl w:val="0"/>
+          <w:numId w:val="18"/>
+        </w:numPr>
+      </w:pPr>
+      <w:r>
+        <w:t>Appendix Figure 5: Class diagram</w:t>
+      </w:r>
+    </w:p>
+    <w:p>
+      <w:pPr>
+        <w:pStyle w:val="ListParagraph"/>
+        <w:numPr>
+          <w:ilvl w:val="0"/>
+          <w:numId w:val="18"/>
+        </w:numPr>
+      </w:pPr>
+      <w:r>
+        <w:t xml:space="preserve">Appendix Figure 6: Pick up item (success) sequence diagram </w:t>
+      </w:r>
+    </w:p>
+    <w:p>
+      <w:pPr>
+        <w:pStyle w:val="ListParagraph"/>
+        <w:numPr>
+          <w:ilvl w:val="0"/>
+          <w:numId w:val="18"/>
+        </w:numPr>
+      </w:pPr>
+      <w:r>
+        <w:t>Appendix Figure 7: Talk with NPC sequence diagram</w:t>
+      </w:r>
+    </w:p>
+    <w:p/>
     <w:p>
       <w:pPr>
         <w:pStyle w:val="Heading2"/>
       </w:pPr>
-      <w:bookmarkStart w:id="21" w:name="_Toc506403500"/>
-      <w:r>
-        <w:t>Design</w:t>
+      <w:bookmarkStart w:id="21" w:name="_Toc506487504"/>
+      <w:r>
+        <w:t>Design Rationale</w:t>
       </w:r>
       <w:bookmarkEnd w:id="21"/>
-    </w:p>
-    <w:p>
-      <w:r>
-        <w:t>TODO: two sequence diagrams</w:t>
-      </w:r>
-    </w:p>
-    <w:p/>
-    <w:p/>
-    <w:p>
-      <w:pPr>
-        <w:pStyle w:val="Heading2"/>
-      </w:pPr>
-      <w:bookmarkStart w:id="22" w:name="_Toc506403501"/>
-      <w:r>
-        <w:t>Design Rationale</w:t>
-      </w:r>
-      <w:bookmarkEnd w:id="22"/>
     </w:p>
     <w:p>
       <w:r>
@@ -5787,7 +5941,6 @@
           <w:szCs w:val="36"/>
         </w:rPr>
       </w:pPr>
-      <w:bookmarkStart w:id="23" w:name="_Toc506403502"/>
       <w:r>
         <w:br w:type="page"/>
       </w:r>
@@ -5796,17 +5949,24 @@
       <w:pPr>
         <w:pStyle w:val="Heading1"/>
       </w:pPr>
+      <w:bookmarkStart w:id="22" w:name="_Toc506487505"/>
       <w:r>
         <w:lastRenderedPageBreak/>
         <w:t>Appendices</w:t>
       </w:r>
+      <w:bookmarkEnd w:id="22"/>
+    </w:p>
+    <w:p>
+      <w:pPr>
+        <w:pStyle w:val="Heading2"/>
+      </w:pPr>
+      <w:bookmarkStart w:id="23" w:name="_Toc506487506"/>
+      <w:r>
+        <w:t>UML Class Daigram</w:t>
+      </w:r>
       <w:bookmarkEnd w:id="23"/>
     </w:p>
     <w:p>
-      <w:pPr>
-        <w:pStyle w:val="Heading2"/>
-      </w:pPr>
-      <w:bookmarkStart w:id="24" w:name="_Toc506403503"/>
       <w:r>
         <w:rPr>
           <w:noProof/>
@@ -5814,13 +5974,13 @@
         <mc:AlternateContent>
           <mc:Choice Requires="wps">
             <w:drawing>
-              <wp:anchor distT="0" distB="0" distL="114300" distR="114300" simplePos="0" relativeHeight="251673600" behindDoc="0" locked="0" layoutInCell="1" allowOverlap="1" wp14:anchorId="36E15ABC" wp14:editId="089043C5">
+              <wp:anchor distT="0" distB="0" distL="114300" distR="114300" simplePos="0" relativeHeight="251673600" behindDoc="0" locked="0" layoutInCell="1" allowOverlap="1" wp14:anchorId="36E15ABC" wp14:editId="59740ED5">
                 <wp:simplePos x="0" y="0"/>
                 <wp:positionH relativeFrom="column">
-                  <wp:posOffset>885884</wp:posOffset>
+                  <wp:posOffset>577215</wp:posOffset>
                 </wp:positionH>
                 <wp:positionV relativeFrom="paragraph">
-                  <wp:posOffset>7650081</wp:posOffset>
+                  <wp:posOffset>7371242</wp:posOffset>
                 </wp:positionV>
                 <wp:extent cx="4582160" cy="635"/>
                 <wp:effectExtent l="0" t="0" r="0" b="0"/>
@@ -5862,24 +6022,14 @@
                             <w:r>
                               <w:t xml:space="preserve">Figure </w:t>
                             </w:r>
-                            <w:r>
-                              <w:fldChar w:fldCharType="begin"/>
-                            </w:r>
-                            <w:r>
-                              <w:instrText xml:space="preserve"> SEQ Figure \* ARABIC </w:instrText>
-                            </w:r>
-                            <w:r>
-                              <w:fldChar w:fldCharType="separate"/>
-                            </w:r>
-                            <w:r>
-                              <w:rPr>
-                                <w:noProof/>
-                              </w:rPr>
-                              <w:t>5</w:t>
-                            </w:r>
-                            <w:r>
-                              <w:fldChar w:fldCharType="end"/>
-                            </w:r>
+                            <w:fldSimple w:instr=" SEQ Figure \* ARABIC ">
+                              <w:r>
+                                <w:rPr>
+                                  <w:noProof/>
+                                </w:rPr>
+                                <w:t>5</w:t>
+                              </w:r>
+                            </w:fldSimple>
                             <w:r>
                               <w:t>:UML Class Diagram</w:t>
                             </w:r>
@@ -5900,7 +6050,7 @@
           </mc:Choice>
           <mc:Fallback>
             <w:pict>
-              <v:shape w14:anchorId="36E15ABC" id="Text Box 13" o:spid="_x0000_s1030" type="#_x0000_t202" style="position:absolute;margin-left:69.75pt;margin-top:602.35pt;width:360.8pt;height:.05pt;z-index:251673600;visibility:visible;mso-wrap-style:square;mso-wrap-distance-left:9pt;mso-wrap-distance-top:0;mso-wrap-distance-right:9pt;mso-wrap-distance-bottom:0;mso-position-horizontal:absolute;mso-position-horizontal-relative:text;mso-position-vertical:absolute;mso-position-vertical-relative:text;v-text-anchor:top" o:gfxdata="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" stroked="f">
+              <v:shape w14:anchorId="36E15ABC" id="Text Box 13" o:spid="_x0000_s1030" type="#_x0000_t202" style="position:absolute;margin-left:45.45pt;margin-top:580.4pt;width:360.8pt;height:.05pt;z-index:251673600;visibility:visible;mso-wrap-style:square;mso-wrap-distance-left:9pt;mso-wrap-distance-top:0;mso-wrap-distance-right:9pt;mso-wrap-distance-bottom:0;mso-position-horizontal:absolute;mso-position-horizontal-relative:text;mso-position-vertical:absolute;mso-position-vertical-relative:text;v-text-anchor:top" o:gfxdata="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" stroked="f">
                 <v:textbox style="mso-fit-shape-to-text:t" inset="0,0,0,0">
                   <w:txbxContent>
                     <w:p>
@@ -5917,24 +6067,14 @@
                       <w:r>
                         <w:t xml:space="preserve">Figure </w:t>
                       </w:r>
-                      <w:r>
-                        <w:fldChar w:fldCharType="begin"/>
-                      </w:r>
-                      <w:r>
-                        <w:instrText xml:space="preserve"> SEQ Figure \* ARABIC </w:instrText>
-                      </w:r>
-                      <w:r>
-                        <w:fldChar w:fldCharType="separate"/>
-                      </w:r>
-                      <w:r>
-                        <w:rPr>
-                          <w:noProof/>
-                        </w:rPr>
-                        <w:t>5</w:t>
-                      </w:r>
-                      <w:r>
-                        <w:fldChar w:fldCharType="end"/>
-                      </w:r>
+                      <w:fldSimple w:instr=" SEQ Figure \* ARABIC ">
+                        <w:r>
+                          <w:rPr>
+                            <w:noProof/>
+                          </w:rPr>
+                          <w:t>5</w:t>
+                        </w:r>
+                      </w:fldSimple>
                       <w:r>
                         <w:t>:UML Class Diagram</w:t>
                       </w:r>
@@ -5952,18 +6092,18 @@
           <w:noProof/>
         </w:rPr>
         <w:drawing>
-          <wp:anchor distT="0" distB="0" distL="114300" distR="114300" simplePos="0" relativeHeight="251671552" behindDoc="0" locked="0" layoutInCell="1" allowOverlap="1" wp14:anchorId="3F0BEF17" wp14:editId="0C296ACA">
+          <wp:anchor distT="0" distB="0" distL="114300" distR="114300" simplePos="0" relativeHeight="251680768" behindDoc="0" locked="0" layoutInCell="1" allowOverlap="1" wp14:anchorId="3206EB78" wp14:editId="4C720D74">
             <wp:simplePos x="0" y="0"/>
-            <wp:positionH relativeFrom="margin">
-              <wp:posOffset>-640715</wp:posOffset>
+            <wp:positionH relativeFrom="column">
+              <wp:posOffset>-887730</wp:posOffset>
             </wp:positionH>
             <wp:positionV relativeFrom="paragraph">
-              <wp:posOffset>1760855</wp:posOffset>
+              <wp:posOffset>1122680</wp:posOffset>
             </wp:positionV>
-            <wp:extent cx="7220585" cy="4554220"/>
-            <wp:effectExtent l="0" t="317" r="0" b="0"/>
+            <wp:extent cx="7014845" cy="5245100"/>
+            <wp:effectExtent l="8573" t="0" r="4127" b="4128"/>
             <wp:wrapTopAndBottom/>
-            <wp:docPr id="12" name="Picture 12"/>
+            <wp:docPr id="17" name="Picture 17"/>
             <wp:cNvGraphicFramePr>
               <a:graphicFrameLocks xmlns:a="http://schemas.openxmlformats.org/drawingml/2006/main" noChangeAspect="1"/>
             </wp:cNvGraphicFramePr>
@@ -5992,7 +6132,7 @@
                   <pic:spPr bwMode="auto">
                     <a:xfrm rot="5400000">
                       <a:off x="0" y="0"/>
-                      <a:ext cx="7220585" cy="4554220"/>
+                      <a:ext cx="7014845" cy="5245100"/>
                     </a:xfrm>
                     <a:prstGeom prst="rect">
                       <a:avLst/>
@@ -6014,12 +6154,362 @@
           </wp:anchor>
         </w:drawing>
       </w:r>
-      <w:r>
-        <w:t>Appendix A</w:t>
-      </w:r>
+    </w:p>
+    <w:p/>
+    <w:p/>
+    <w:p/>
+    <w:p>
+      <w:pPr>
+        <w:pStyle w:val="Heading2"/>
+      </w:pPr>
+      <w:bookmarkStart w:id="24" w:name="_Toc506487507"/>
+      <w:r>
+        <w:rPr>
+          <w:noProof/>
+        </w:rPr>
+        <mc:AlternateContent>
+          <mc:Choice Requires="wps">
+            <w:drawing>
+              <wp:anchor distT="0" distB="0" distL="114300" distR="114300" simplePos="0" relativeHeight="251679744" behindDoc="0" locked="0" layoutInCell="1" allowOverlap="1" wp14:anchorId="4945C50D" wp14:editId="0C85D00C">
+                <wp:simplePos x="0" y="0"/>
+                <wp:positionH relativeFrom="column">
+                  <wp:posOffset>590550</wp:posOffset>
+                </wp:positionH>
+                <wp:positionV relativeFrom="paragraph">
+                  <wp:posOffset>7339374</wp:posOffset>
+                </wp:positionV>
+                <wp:extent cx="4761230" cy="635"/>
+                <wp:effectExtent l="0" t="0" r="0" b="0"/>
+                <wp:wrapTopAndBottom/>
+                <wp:docPr id="15" name="Text Box 15"/>
+                <wp:cNvGraphicFramePr/>
+                <a:graphic xmlns:a="http://schemas.openxmlformats.org/drawingml/2006/main">
+                  <a:graphicData uri="http://schemas.microsoft.com/office/word/2010/wordprocessingShape">
+                    <wps:wsp>
+                      <wps:cNvSpPr txBox="1"/>
+                      <wps:spPr>
+                        <a:xfrm>
+                          <a:off x="0" y="0"/>
+                          <a:ext cx="4761230" cy="635"/>
+                        </a:xfrm>
+                        <a:prstGeom prst="rect">
+                          <a:avLst/>
+                        </a:prstGeom>
+                        <a:solidFill>
+                          <a:prstClr val="white"/>
+                        </a:solidFill>
+                        <a:ln>
+                          <a:noFill/>
+                        </a:ln>
+                      </wps:spPr>
+                      <wps:txbx>
+                        <w:txbxContent>
+                          <w:p>
+                            <w:pPr>
+                              <w:pStyle w:val="Caption"/>
+                            </w:pPr>
+                            <w:r>
+                              <w:t xml:space="preserve">Figure </w:t>
+                            </w:r>
+                            <w:fldSimple w:instr=" SEQ Figure \* ARABIC ">
+                              <w:r>
+                                <w:rPr>
+                                  <w:noProof/>
+                                </w:rPr>
+                                <w:t>6</w:t>
+                              </w:r>
+                            </w:fldSimple>
+                            <w:r>
+                              <w:t>: Talk to NPC Sequence Diagram</w:t>
+                            </w:r>
+                          </w:p>
+                        </w:txbxContent>
+                      </wps:txbx>
+                      <wps:bodyPr rot="0" spcFirstLastPara="0" vertOverflow="overflow" horzOverflow="overflow" vert="horz" wrap="square" lIns="0" tIns="0" rIns="0" bIns="0" numCol="1" spcCol="0" rtlCol="0" fromWordArt="0" anchor="t" anchorCtr="0" forceAA="0" compatLnSpc="1">
+                        <a:prstTxWarp prst="textNoShape">
+                          <a:avLst/>
+                        </a:prstTxWarp>
+                        <a:spAutoFit/>
+                      </wps:bodyPr>
+                    </wps:wsp>
+                  </a:graphicData>
+                </a:graphic>
+              </wp:anchor>
+            </w:drawing>
+          </mc:Choice>
+          <mc:Fallback>
+            <w:pict>
+              <v:shape w14:anchorId="4945C50D" id="Text Box 15" o:spid="_x0000_s1031" type="#_x0000_t202" style="position:absolute;margin-left:46.5pt;margin-top:577.9pt;width:374.9pt;height:.05pt;z-index:251679744;visibility:visible;mso-wrap-style:square;mso-wrap-distance-left:9pt;mso-wrap-distance-top:0;mso-wrap-distance-right:9pt;mso-wrap-distance-bottom:0;mso-position-horizontal:absolute;mso-position-horizontal-relative:text;mso-position-vertical:absolute;mso-position-vertical-relative:text;v-text-anchor:top" o:gfxdata="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" stroked="f">
+                <v:textbox style="mso-fit-shape-to-text:t" inset="0,0,0,0">
+                  <w:txbxContent>
+                    <w:p>
+                      <w:pPr>
+                        <w:pStyle w:val="Caption"/>
+                      </w:pPr>
+                      <w:r>
+                        <w:t xml:space="preserve">Figure </w:t>
+                      </w:r>
+                      <w:fldSimple w:instr=" SEQ Figure \* ARABIC ">
+                        <w:r>
+                          <w:rPr>
+                            <w:noProof/>
+                          </w:rPr>
+                          <w:t>6</w:t>
+                        </w:r>
+                      </w:fldSimple>
+                      <w:r>
+                        <w:t>: Talk to NPC Sequence Diagram</w:t>
+                      </w:r>
+                    </w:p>
+                  </w:txbxContent>
+                </v:textbox>
+                <w10:wrap type="topAndBottom"/>
+              </v:shape>
+            </w:pict>
+          </mc:Fallback>
+        </mc:AlternateContent>
+      </w:r>
+      <w:r>
+        <w:rPr>
+          <w:noProof/>
+        </w:rPr>
+        <w:drawing>
+          <wp:anchor distT="0" distB="0" distL="114300" distR="114300" simplePos="0" relativeHeight="251675648" behindDoc="0" locked="0" layoutInCell="1" allowOverlap="1" wp14:anchorId="72B37972" wp14:editId="36BFFBBE">
+            <wp:simplePos x="0" y="0"/>
+            <wp:positionH relativeFrom="margin">
+              <wp:posOffset>515620</wp:posOffset>
+            </wp:positionH>
+            <wp:positionV relativeFrom="paragraph">
+              <wp:posOffset>4188460</wp:posOffset>
+            </wp:positionV>
+            <wp:extent cx="4761230" cy="3040380"/>
+            <wp:effectExtent l="0" t="0" r="1270" b="7620"/>
+            <wp:wrapTopAndBottom/>
+            <wp:docPr id="10" name="Picture 10"/>
+            <wp:cNvGraphicFramePr>
+              <a:graphicFrameLocks xmlns:a="http://schemas.openxmlformats.org/drawingml/2006/main" noChangeAspect="1"/>
+            </wp:cNvGraphicFramePr>
+            <a:graphic xmlns:a="http://schemas.openxmlformats.org/drawingml/2006/main">
+              <a:graphicData uri="http://schemas.openxmlformats.org/drawingml/2006/picture">
+                <pic:pic xmlns:pic="http://schemas.openxmlformats.org/drawingml/2006/picture">
+                  <pic:nvPicPr>
+                    <pic:cNvPr id="0" name="Picture 1"/>
+                    <pic:cNvPicPr>
+                      <a:picLocks noChangeAspect="1" noChangeArrowheads="1"/>
+                    </pic:cNvPicPr>
+                  </pic:nvPicPr>
+                  <pic:blipFill>
+                    <a:blip r:embed="rId14" cstate="print">
+                      <a:extLst>
+                        <a:ext uri="{28A0092B-C50C-407E-A947-70E740481C1C}">
+                          <a14:useLocalDpi xmlns:a14="http://schemas.microsoft.com/office/drawing/2010/main" val="0"/>
+                        </a:ext>
+                      </a:extLst>
+                    </a:blip>
+                    <a:srcRect/>
+                    <a:stretch>
+                      <a:fillRect/>
+                    </a:stretch>
+                  </pic:blipFill>
+                  <pic:spPr bwMode="auto">
+                    <a:xfrm>
+                      <a:off x="0" y="0"/>
+                      <a:ext cx="4761230" cy="3040380"/>
+                    </a:xfrm>
+                    <a:prstGeom prst="rect">
+                      <a:avLst/>
+                    </a:prstGeom>
+                    <a:noFill/>
+                    <a:ln>
+                      <a:noFill/>
+                    </a:ln>
+                  </pic:spPr>
+                </pic:pic>
+              </a:graphicData>
+            </a:graphic>
+          </wp:anchor>
+        </w:drawing>
+      </w:r>
+      <w:r>
+        <w:rPr>
+          <w:noProof/>
+        </w:rPr>
+        <mc:AlternateContent>
+          <mc:Choice Requires="wps">
+            <w:drawing>
+              <wp:anchor distT="0" distB="0" distL="114300" distR="114300" simplePos="0" relativeHeight="251677696" behindDoc="0" locked="0" layoutInCell="1" allowOverlap="1" wp14:anchorId="036EE23E" wp14:editId="124703D0">
+                <wp:simplePos x="0" y="0"/>
+                <wp:positionH relativeFrom="column">
+                  <wp:posOffset>1133475</wp:posOffset>
+                </wp:positionH>
+                <wp:positionV relativeFrom="paragraph">
+                  <wp:posOffset>3608056</wp:posOffset>
+                </wp:positionV>
+                <wp:extent cx="3676015" cy="635"/>
+                <wp:effectExtent l="0" t="0" r="0" b="0"/>
+                <wp:wrapTopAndBottom/>
+                <wp:docPr id="14" name="Text Box 14"/>
+                <wp:cNvGraphicFramePr/>
+                <a:graphic xmlns:a="http://schemas.openxmlformats.org/drawingml/2006/main">
+                  <a:graphicData uri="http://schemas.microsoft.com/office/word/2010/wordprocessingShape">
+                    <wps:wsp>
+                      <wps:cNvSpPr txBox="1"/>
+                      <wps:spPr>
+                        <a:xfrm>
+                          <a:off x="0" y="0"/>
+                          <a:ext cx="3676015" cy="635"/>
+                        </a:xfrm>
+                        <a:prstGeom prst="rect">
+                          <a:avLst/>
+                        </a:prstGeom>
+                        <a:solidFill>
+                          <a:prstClr val="white"/>
+                        </a:solidFill>
+                        <a:ln>
+                          <a:noFill/>
+                        </a:ln>
+                      </wps:spPr>
+                      <wps:txbx>
+                        <w:txbxContent>
+                          <w:p>
+                            <w:pPr>
+                              <w:pStyle w:val="Caption"/>
+                              <w:rPr>
+                                <w:noProof/>
+                              </w:rPr>
+                            </w:pPr>
+                            <w:r>
+                              <w:t xml:space="preserve">Figure </w:t>
+                            </w:r>
+                            <w:fldSimple w:instr=" SEQ Figure \* ARABIC ">
+                              <w:r>
+                                <w:rPr>
+                                  <w:noProof/>
+                                </w:rPr>
+                                <w:t>7</w:t>
+                              </w:r>
+                            </w:fldSimple>
+                            <w:r>
+                              <w:t>: Pick Up Item Success Sequence Diagram</w:t>
+                            </w:r>
+                          </w:p>
+                        </w:txbxContent>
+                      </wps:txbx>
+                      <wps:bodyPr rot="0" spcFirstLastPara="0" vertOverflow="overflow" horzOverflow="overflow" vert="horz" wrap="square" lIns="0" tIns="0" rIns="0" bIns="0" numCol="1" spcCol="0" rtlCol="0" fromWordArt="0" anchor="t" anchorCtr="0" forceAA="0" compatLnSpc="1">
+                        <a:prstTxWarp prst="textNoShape">
+                          <a:avLst/>
+                        </a:prstTxWarp>
+                        <a:spAutoFit/>
+                      </wps:bodyPr>
+                    </wps:wsp>
+                  </a:graphicData>
+                </a:graphic>
+              </wp:anchor>
+            </w:drawing>
+          </mc:Choice>
+          <mc:Fallback>
+            <w:pict>
+              <v:shape w14:anchorId="036EE23E" id="Text Box 14" o:spid="_x0000_s1032" type="#_x0000_t202" style="position:absolute;margin-left:89.25pt;margin-top:284.1pt;width:289.45pt;height:.05pt;z-index:251677696;visibility:visible;mso-wrap-style:square;mso-wrap-distance-left:9pt;mso-wrap-distance-top:0;mso-wrap-distance-right:9pt;mso-wrap-distance-bottom:0;mso-position-horizontal:absolute;mso-position-horizontal-relative:text;mso-position-vertical:absolute;mso-position-vertical-relative:text;v-text-anchor:top" o:gfxdata="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" stroked="f">
+                <v:textbox style="mso-fit-shape-to-text:t" inset="0,0,0,0">
+                  <w:txbxContent>
+                    <w:p>
+                      <w:pPr>
+                        <w:pStyle w:val="Caption"/>
+                        <w:rPr>
+                          <w:noProof/>
+                        </w:rPr>
+                      </w:pPr>
+                      <w:r>
+                        <w:t xml:space="preserve">Figure </w:t>
+                      </w:r>
+                      <w:fldSimple w:instr=" SEQ Figure \* ARABIC ">
+                        <w:r>
+                          <w:rPr>
+                            <w:noProof/>
+                          </w:rPr>
+                          <w:t>7</w:t>
+                        </w:r>
+                      </w:fldSimple>
+                      <w:r>
+                        <w:t>: Pick Up Item Success Sequence Diagram</w:t>
+                      </w:r>
+                    </w:p>
+                  </w:txbxContent>
+                </v:textbox>
+                <w10:wrap type="topAndBottom"/>
+              </v:shape>
+            </w:pict>
+          </mc:Fallback>
+        </mc:AlternateContent>
+      </w:r>
+      <w:r>
+        <w:rPr>
+          <w:noProof/>
+        </w:rPr>
+        <w:drawing>
+          <wp:anchor distT="0" distB="0" distL="114300" distR="114300" simplePos="0" relativeHeight="251674624" behindDoc="0" locked="0" layoutInCell="1" allowOverlap="1" wp14:anchorId="27F22A74" wp14:editId="24A37663">
+            <wp:simplePos x="0" y="0"/>
+            <wp:positionH relativeFrom="margin">
+              <wp:posOffset>1059048</wp:posOffset>
+            </wp:positionH>
+            <wp:positionV relativeFrom="paragraph">
+              <wp:posOffset>488403</wp:posOffset>
+            </wp:positionV>
+            <wp:extent cx="3676015" cy="3051175"/>
+            <wp:effectExtent l="0" t="0" r="635" b="0"/>
+            <wp:wrapTopAndBottom/>
+            <wp:docPr id="11" name="Picture 11"/>
+            <wp:cNvGraphicFramePr>
+              <a:graphicFrameLocks xmlns:a="http://schemas.openxmlformats.org/drawingml/2006/main" noChangeAspect="1"/>
+            </wp:cNvGraphicFramePr>
+            <a:graphic xmlns:a="http://schemas.openxmlformats.org/drawingml/2006/main">
+              <a:graphicData uri="http://schemas.openxmlformats.org/drawingml/2006/picture">
+                <pic:pic xmlns:pic="http://schemas.openxmlformats.org/drawingml/2006/picture">
+                  <pic:nvPicPr>
+                    <pic:cNvPr id="0" name="Picture 2"/>
+                    <pic:cNvPicPr>
+                      <a:picLocks noChangeAspect="1" noChangeArrowheads="1"/>
+                    </pic:cNvPicPr>
+                  </pic:nvPicPr>
+                  <pic:blipFill>
+                    <a:blip r:embed="rId15">
+                      <a:extLst>
+                        <a:ext uri="{28A0092B-C50C-407E-A947-70E740481C1C}">
+                          <a14:useLocalDpi xmlns:a14="http://schemas.microsoft.com/office/drawing/2010/main" val="0"/>
+                        </a:ext>
+                      </a:extLst>
+                    </a:blip>
+                    <a:srcRect/>
+                    <a:stretch>
+                      <a:fillRect/>
+                    </a:stretch>
+                  </pic:blipFill>
+                  <pic:spPr bwMode="auto">
+                    <a:xfrm>
+                      <a:off x="0" y="0"/>
+                      <a:ext cx="3676015" cy="3051175"/>
+                    </a:xfrm>
+                    <a:prstGeom prst="rect">
+                      <a:avLst/>
+                    </a:prstGeom>
+                    <a:noFill/>
+                    <a:ln>
+                      <a:noFill/>
+                    </a:ln>
+                  </pic:spPr>
+                </pic:pic>
+              </a:graphicData>
+            </a:graphic>
+          </wp:anchor>
+        </w:drawing>
+      </w:r>
+      <w:r>
+        <w:t>UML Sequence Diagrams</w:t>
+      </w:r>
+      <w:bookmarkStart w:id="25" w:name="_GoBack"/>
       <w:bookmarkEnd w:id="24"/>
-    </w:p>
-    <w:p/>
+      <w:bookmarkEnd w:id="25"/>
+    </w:p>
     <w:sectPr>
       <w:type w:val="continuous"/>
       <w:pgSz w:w="12240" w:h="15840"/>
@@ -7174,6 +7664,119 @@
     </w:lvl>
   </w:abstractNum>
   <w:abstractNum w:abstractNumId="11" w15:restartNumberingAfterBreak="0">
+    <w:nsid w:val="49A03E53"/>
+    <w:multiLevelType w:val="hybridMultilevel"/>
+    <w:tmpl w:val="6C3803D6"/>
+    <w:lvl w:ilvl="0" w:tplc="04090001">
+      <w:start w:val="1"/>
+      <w:numFmt w:val="bullet"/>
+      <w:lvlText w:val=""/>
+      <w:lvlJc w:val="left"/>
+      <w:pPr>
+        <w:ind w:left="720" w:hanging="360"/>
+      </w:pPr>
+      <w:rPr>
+        <w:rFonts w:ascii="Symbol" w:hAnsi="Symbol" w:hint="default"/>
+      </w:rPr>
+    </w:lvl>
+    <w:lvl w:ilvl="1" w:tplc="04090003" w:tentative="1">
+      <w:start w:val="1"/>
+      <w:numFmt w:val="bullet"/>
+      <w:lvlText w:val="o"/>
+      <w:lvlJc w:val="left"/>
+      <w:pPr>
+        <w:ind w:left="1440" w:hanging="360"/>
+      </w:pPr>
+      <w:rPr>
+        <w:rFonts w:ascii="Courier New" w:hAnsi="Courier New" w:cs="Courier New" w:hint="default"/>
+      </w:rPr>
+    </w:lvl>
+    <w:lvl w:ilvl="2" w:tplc="04090005" w:tentative="1">
+      <w:start w:val="1"/>
+      <w:numFmt w:val="bullet"/>
+      <w:lvlText w:val=""/>
+      <w:lvlJc w:val="left"/>
+      <w:pPr>
+        <w:ind w:left="2160" w:hanging="360"/>
+      </w:pPr>
+      <w:rPr>
+        <w:rFonts w:ascii="Wingdings" w:hAnsi="Wingdings" w:hint="default"/>
+      </w:rPr>
+    </w:lvl>
+    <w:lvl w:ilvl="3" w:tplc="04090001" w:tentative="1">
+      <w:start w:val="1"/>
+      <w:numFmt w:val="bullet"/>
+      <w:lvlText w:val=""/>
+      <w:lvlJc w:val="left"/>
+      <w:pPr>
+        <w:ind w:left="2880" w:hanging="360"/>
+      </w:pPr>
+      <w:rPr>
+        <w:rFonts w:ascii="Symbol" w:hAnsi="Symbol" w:hint="default"/>
+      </w:rPr>
+    </w:lvl>
+    <w:lvl w:ilvl="4" w:tplc="04090003" w:tentative="1">
+      <w:start w:val="1"/>
+      <w:numFmt w:val="bullet"/>
+      <w:lvlText w:val="o"/>
+      <w:lvlJc w:val="left"/>
+      <w:pPr>
+        <w:ind w:left="3600" w:hanging="360"/>
+      </w:pPr>
+      <w:rPr>
+        <w:rFonts w:ascii="Courier New" w:hAnsi="Courier New" w:cs="Courier New" w:hint="default"/>
+      </w:rPr>
+    </w:lvl>
+    <w:lvl w:ilvl="5" w:tplc="04090005" w:tentative="1">
+      <w:start w:val="1"/>
+      <w:numFmt w:val="bullet"/>
+      <w:lvlText w:val=""/>
+      <w:lvlJc w:val="left"/>
+      <w:pPr>
+        <w:ind w:left="4320" w:hanging="360"/>
+      </w:pPr>
+      <w:rPr>
+        <w:rFonts w:ascii="Wingdings" w:hAnsi="Wingdings" w:hint="default"/>
+      </w:rPr>
+    </w:lvl>
+    <w:lvl w:ilvl="6" w:tplc="04090001" w:tentative="1">
+      <w:start w:val="1"/>
+      <w:numFmt w:val="bullet"/>
+      <w:lvlText w:val=""/>
+      <w:lvlJc w:val="left"/>
+      <w:pPr>
+        <w:ind w:left="5040" w:hanging="360"/>
+      </w:pPr>
+      <w:rPr>
+        <w:rFonts w:ascii="Symbol" w:hAnsi="Symbol" w:hint="default"/>
+      </w:rPr>
+    </w:lvl>
+    <w:lvl w:ilvl="7" w:tplc="04090003" w:tentative="1">
+      <w:start w:val="1"/>
+      <w:numFmt w:val="bullet"/>
+      <w:lvlText w:val="o"/>
+      <w:lvlJc w:val="left"/>
+      <w:pPr>
+        <w:ind w:left="5760" w:hanging="360"/>
+      </w:pPr>
+      <w:rPr>
+        <w:rFonts w:ascii="Courier New" w:hAnsi="Courier New" w:cs="Courier New" w:hint="default"/>
+      </w:rPr>
+    </w:lvl>
+    <w:lvl w:ilvl="8" w:tplc="04090005" w:tentative="1">
+      <w:start w:val="1"/>
+      <w:numFmt w:val="bullet"/>
+      <w:lvlText w:val=""/>
+      <w:lvlJc w:val="left"/>
+      <w:pPr>
+        <w:ind w:left="6480" w:hanging="360"/>
+      </w:pPr>
+      <w:rPr>
+        <w:rFonts w:ascii="Wingdings" w:hAnsi="Wingdings" w:hint="default"/>
+      </w:rPr>
+    </w:lvl>
+  </w:abstractNum>
+  <w:abstractNum w:abstractNumId="12" w15:restartNumberingAfterBreak="0">
     <w:nsid w:val="59D639B8"/>
     <w:multiLevelType w:val="hybridMultilevel"/>
     <w:tmpl w:val="0182439A"/>
@@ -7286,7 +7889,7 @@
       </w:rPr>
     </w:lvl>
   </w:abstractNum>
-  <w:abstractNum w:abstractNumId="12" w15:restartNumberingAfterBreak="0">
+  <w:abstractNum w:abstractNumId="13" w15:restartNumberingAfterBreak="0">
     <w:nsid w:val="61472B39"/>
     <w:multiLevelType w:val="hybridMultilevel"/>
     <w:tmpl w:val="EC5ACD1E"/>
@@ -7372,7 +7975,7 @@
       </w:pPr>
     </w:lvl>
   </w:abstractNum>
-  <w:abstractNum w:abstractNumId="13" w15:restartNumberingAfterBreak="0">
+  <w:abstractNum w:abstractNumId="14" w15:restartNumberingAfterBreak="0">
     <w:nsid w:val="633A0323"/>
     <w:multiLevelType w:val="hybridMultilevel"/>
     <w:tmpl w:val="031498D8"/>
@@ -7458,7 +8061,7 @@
       </w:pPr>
     </w:lvl>
   </w:abstractNum>
-  <w:abstractNum w:abstractNumId="14" w15:restartNumberingAfterBreak="0">
+  <w:abstractNum w:abstractNumId="15" w15:restartNumberingAfterBreak="0">
     <w:nsid w:val="693B4018"/>
     <w:multiLevelType w:val="hybridMultilevel"/>
     <w:tmpl w:val="1F4E5C26"/>
@@ -7544,7 +8147,7 @@
       </w:pPr>
     </w:lvl>
   </w:abstractNum>
-  <w:abstractNum w:abstractNumId="15" w15:restartNumberingAfterBreak="0">
+  <w:abstractNum w:abstractNumId="16" w15:restartNumberingAfterBreak="0">
     <w:nsid w:val="74703AFE"/>
     <w:multiLevelType w:val="hybridMultilevel"/>
     <w:tmpl w:val="47BE977C"/>
@@ -7656,7 +8259,7 @@
       </w:rPr>
     </w:lvl>
   </w:abstractNum>
-  <w:abstractNum w:abstractNumId="16" w15:restartNumberingAfterBreak="0">
+  <w:abstractNum w:abstractNumId="17" w15:restartNumberingAfterBreak="0">
     <w:nsid w:val="788F532F"/>
     <w:multiLevelType w:val="hybridMultilevel"/>
     <w:tmpl w:val="D65052F6"/>
@@ -7746,7 +8349,7 @@
     <w:abstractNumId w:val="6"/>
   </w:num>
   <w:num w:numId="2">
-    <w:abstractNumId w:val="15"/>
+    <w:abstractNumId w:val="16"/>
   </w:num>
   <w:num w:numId="3">
     <w:abstractNumId w:val="5"/>
@@ -7755,13 +8358,13 @@
     <w:abstractNumId w:val="7"/>
   </w:num>
   <w:num w:numId="5">
-    <w:abstractNumId w:val="16"/>
+    <w:abstractNumId w:val="17"/>
   </w:num>
   <w:num w:numId="6">
     <w:abstractNumId w:val="2"/>
   </w:num>
   <w:num w:numId="7">
-    <w:abstractNumId w:val="12"/>
+    <w:abstractNumId w:val="13"/>
   </w:num>
   <w:num w:numId="8">
     <w:abstractNumId w:val="9"/>
@@ -7770,13 +8373,13 @@
     <w:abstractNumId w:val="10"/>
   </w:num>
   <w:num w:numId="10">
-    <w:abstractNumId w:val="11"/>
+    <w:abstractNumId w:val="12"/>
   </w:num>
   <w:num w:numId="11">
     <w:abstractNumId w:val="1"/>
   </w:num>
   <w:num w:numId="12">
-    <w:abstractNumId w:val="14"/>
+    <w:abstractNumId w:val="15"/>
   </w:num>
   <w:num w:numId="13">
     <w:abstractNumId w:val="8"/>
@@ -7785,13 +8388,16 @@
     <w:abstractNumId w:val="3"/>
   </w:num>
   <w:num w:numId="15">
-    <w:abstractNumId w:val="13"/>
+    <w:abstractNumId w:val="14"/>
   </w:num>
   <w:num w:numId="16">
     <w:abstractNumId w:val="4"/>
   </w:num>
   <w:num w:numId="17">
     <w:abstractNumId w:val="0"/>
+  </w:num>
+  <w:num w:numId="18">
+    <w:abstractNumId w:val="11"/>
   </w:num>
 </w:numbering>
 </file>
@@ -9687,7 +10293,7 @@
 </file>
 
 <file path=customXml/itemProps1.xml><?xml version="1.0" encoding="utf-8"?>
-<ds:datastoreItem xmlns:ds="http://schemas.openxmlformats.org/officeDocument/2006/customXml" ds:itemID="{C0F326DA-898B-402B-AC76-96AFB454F45D}">
+<ds:datastoreItem xmlns:ds="http://schemas.openxmlformats.org/officeDocument/2006/customXml" ds:itemID="{6CC1EB66-5419-497A-99FE-8D9E54C2F7B0}">
   <ds:schemaRefs>
     <ds:schemaRef ds:uri="http://schemas.openxmlformats.org/officeDocument/2006/bibliography"/>
   </ds:schemaRefs>

</xml_diff>

<commit_message>
Finished Design Rational Section and added References Section to Project Template.docx
</commit_message>
<xml_diff>
--- a/docs/design/Project Template.docx
+++ b/docs/design/Project Template.docx
@@ -346,7 +346,7 @@
           <w:r>
             <w:fldChar w:fldCharType="separate"/>
           </w:r>
-          <w:hyperlink w:anchor="_Toc506487486" w:history="1">
+          <w:hyperlink w:anchor="_Toc506502246" w:history="1">
             <w:r>
               <w:rPr>
                 <w:rStyle w:val="Hyperlink"/>
@@ -373,7 +373,7 @@
                 <w:noProof/>
                 <w:webHidden/>
               </w:rPr>
-              <w:instrText xml:space="preserve"> PAGEREF _Toc506487486 \h </w:instrText>
+              <w:instrText xml:space="preserve"> PAGEREF _Toc506502246 \h </w:instrText>
             </w:r>
             <w:r>
               <w:rPr>
@@ -415,7 +415,7 @@
               <w:lang w:val="en-US" w:eastAsia="en-US"/>
             </w:rPr>
           </w:pPr>
-          <w:hyperlink w:anchor="_Toc506487487" w:history="1">
+          <w:hyperlink w:anchor="_Toc506502247" w:history="1">
             <w:r>
               <w:rPr>
                 <w:rStyle w:val="Hyperlink"/>
@@ -442,7 +442,7 @@
                 <w:noProof/>
                 <w:webHidden/>
               </w:rPr>
-              <w:instrText xml:space="preserve"> PAGEREF _Toc506487487 \h </w:instrText>
+              <w:instrText xml:space="preserve"> PAGEREF _Toc506502247 \h </w:instrText>
             </w:r>
             <w:r>
               <w:rPr>
@@ -484,7 +484,7 @@
               <w:lang w:val="en-US" w:eastAsia="en-US"/>
             </w:rPr>
           </w:pPr>
-          <w:hyperlink w:anchor="_Toc506487488" w:history="1">
+          <w:hyperlink w:anchor="_Toc506502248" w:history="1">
             <w:r>
               <w:rPr>
                 <w:rStyle w:val="Hyperlink"/>
@@ -511,7 +511,7 @@
                 <w:noProof/>
                 <w:webHidden/>
               </w:rPr>
-              <w:instrText xml:space="preserve"> PAGEREF _Toc506487488 \h </w:instrText>
+              <w:instrText xml:space="preserve"> PAGEREF _Toc506502248 \h </w:instrText>
             </w:r>
             <w:r>
               <w:rPr>
@@ -553,7 +553,7 @@
               <w:lang w:val="en-US" w:eastAsia="en-US"/>
             </w:rPr>
           </w:pPr>
-          <w:hyperlink w:anchor="_Toc506487489" w:history="1">
+          <w:hyperlink w:anchor="_Toc506502249" w:history="1">
             <w:r>
               <w:rPr>
                 <w:rStyle w:val="Hyperlink"/>
@@ -580,7 +580,7 @@
                 <w:noProof/>
                 <w:webHidden/>
               </w:rPr>
-              <w:instrText xml:space="preserve"> PAGEREF _Toc506487489 \h </w:instrText>
+              <w:instrText xml:space="preserve"> PAGEREF _Toc506502249 \h </w:instrText>
             </w:r>
             <w:r>
               <w:rPr>
@@ -622,7 +622,7 @@
               <w:lang w:val="en-US" w:eastAsia="en-US"/>
             </w:rPr>
           </w:pPr>
-          <w:hyperlink w:anchor="_Toc506487490" w:history="1">
+          <w:hyperlink w:anchor="_Toc506502250" w:history="1">
             <w:r>
               <w:rPr>
                 <w:rStyle w:val="Hyperlink"/>
@@ -649,7 +649,7 @@
                 <w:noProof/>
                 <w:webHidden/>
               </w:rPr>
-              <w:instrText xml:space="preserve"> PAGEREF _Toc506487490 \h </w:instrText>
+              <w:instrText xml:space="preserve"> PAGEREF _Toc506502250 \h </w:instrText>
             </w:r>
             <w:r>
               <w:rPr>
@@ -691,7 +691,7 @@
               <w:lang w:val="en-US" w:eastAsia="en-US"/>
             </w:rPr>
           </w:pPr>
-          <w:hyperlink w:anchor="_Toc506487491" w:history="1">
+          <w:hyperlink w:anchor="_Toc506502251" w:history="1">
             <w:r>
               <w:rPr>
                 <w:rStyle w:val="Hyperlink"/>
@@ -718,7 +718,7 @@
                 <w:noProof/>
                 <w:webHidden/>
               </w:rPr>
-              <w:instrText xml:space="preserve"> PAGEREF _Toc506487491 \h </w:instrText>
+              <w:instrText xml:space="preserve"> PAGEREF _Toc506502251 \h </w:instrText>
             </w:r>
             <w:r>
               <w:rPr>
@@ -760,7 +760,7 @@
               <w:lang w:val="en-US" w:eastAsia="en-US"/>
             </w:rPr>
           </w:pPr>
-          <w:hyperlink w:anchor="_Toc506487492" w:history="1">
+          <w:hyperlink w:anchor="_Toc506502252" w:history="1">
             <w:r>
               <w:rPr>
                 <w:rStyle w:val="Hyperlink"/>
@@ -787,7 +787,7 @@
                 <w:noProof/>
                 <w:webHidden/>
               </w:rPr>
-              <w:instrText xml:space="preserve"> PAGEREF _Toc506487492 \h </w:instrText>
+              <w:instrText xml:space="preserve"> PAGEREF _Toc506502252 \h </w:instrText>
             </w:r>
             <w:r>
               <w:rPr>
@@ -829,7 +829,7 @@
               <w:lang w:val="en-US" w:eastAsia="en-US"/>
             </w:rPr>
           </w:pPr>
-          <w:hyperlink w:anchor="_Toc506487493" w:history="1">
+          <w:hyperlink w:anchor="_Toc506502253" w:history="1">
             <w:r>
               <w:rPr>
                 <w:rStyle w:val="Hyperlink"/>
@@ -856,7 +856,7 @@
                 <w:noProof/>
                 <w:webHidden/>
               </w:rPr>
-              <w:instrText xml:space="preserve"> PAGEREF _Toc506487493 \h </w:instrText>
+              <w:instrText xml:space="preserve"> PAGEREF _Toc506502253 \h </w:instrText>
             </w:r>
             <w:r>
               <w:rPr>
@@ -898,7 +898,7 @@
               <w:lang w:val="en-US" w:eastAsia="en-US"/>
             </w:rPr>
           </w:pPr>
-          <w:hyperlink w:anchor="_Toc506487494" w:history="1">
+          <w:hyperlink w:anchor="_Toc506502254" w:history="1">
             <w:r>
               <w:rPr>
                 <w:rStyle w:val="Hyperlink"/>
@@ -925,7 +925,7 @@
                 <w:noProof/>
                 <w:webHidden/>
               </w:rPr>
-              <w:instrText xml:space="preserve"> PAGEREF _Toc506487494 \h </w:instrText>
+              <w:instrText xml:space="preserve"> PAGEREF _Toc506502254 \h </w:instrText>
             </w:r>
             <w:r>
               <w:rPr>
@@ -967,7 +967,7 @@
               <w:lang w:val="en-US" w:eastAsia="en-US"/>
             </w:rPr>
           </w:pPr>
-          <w:hyperlink w:anchor="_Toc506487495" w:history="1">
+          <w:hyperlink w:anchor="_Toc506502255" w:history="1">
             <w:r>
               <w:rPr>
                 <w:rStyle w:val="Hyperlink"/>
@@ -994,7 +994,7 @@
                 <w:noProof/>
                 <w:webHidden/>
               </w:rPr>
-              <w:instrText xml:space="preserve"> PAGEREF _Toc506487495 \h </w:instrText>
+              <w:instrText xml:space="preserve"> PAGEREF _Toc506502255 \h </w:instrText>
             </w:r>
             <w:r>
               <w:rPr>
@@ -1036,7 +1036,7 @@
               <w:lang w:val="en-US" w:eastAsia="en-US"/>
             </w:rPr>
           </w:pPr>
-          <w:hyperlink w:anchor="_Toc506487496" w:history="1">
+          <w:hyperlink w:anchor="_Toc506502256" w:history="1">
             <w:r>
               <w:rPr>
                 <w:rStyle w:val="Hyperlink"/>
@@ -1063,7 +1063,7 @@
                 <w:noProof/>
                 <w:webHidden/>
               </w:rPr>
-              <w:instrText xml:space="preserve"> PAGEREF _Toc506487496 \h </w:instrText>
+              <w:instrText xml:space="preserve"> PAGEREF _Toc506502256 \h </w:instrText>
             </w:r>
             <w:r>
               <w:rPr>
@@ -1105,7 +1105,7 @@
               <w:lang w:val="en-US" w:eastAsia="en-US"/>
             </w:rPr>
           </w:pPr>
-          <w:hyperlink w:anchor="_Toc506487497" w:history="1">
+          <w:hyperlink w:anchor="_Toc506502257" w:history="1">
             <w:r>
               <w:rPr>
                 <w:rStyle w:val="Hyperlink"/>
@@ -1132,7 +1132,7 @@
                 <w:noProof/>
                 <w:webHidden/>
               </w:rPr>
-              <w:instrText xml:space="preserve"> PAGEREF _Toc506487497 \h </w:instrText>
+              <w:instrText xml:space="preserve"> PAGEREF _Toc506502257 \h </w:instrText>
             </w:r>
             <w:r>
               <w:rPr>
@@ -1174,7 +1174,7 @@
               <w:lang w:val="en-US" w:eastAsia="en-US"/>
             </w:rPr>
           </w:pPr>
-          <w:hyperlink w:anchor="_Toc506487498" w:history="1">
+          <w:hyperlink w:anchor="_Toc506502258" w:history="1">
             <w:r>
               <w:rPr>
                 <w:rStyle w:val="Hyperlink"/>
@@ -1201,7 +1201,7 @@
                 <w:noProof/>
                 <w:webHidden/>
               </w:rPr>
-              <w:instrText xml:space="preserve"> PAGEREF _Toc506487498 \h </w:instrText>
+              <w:instrText xml:space="preserve"> PAGEREF _Toc506502258 \h </w:instrText>
             </w:r>
             <w:r>
               <w:rPr>
@@ -1243,7 +1243,7 @@
               <w:lang w:val="en-US" w:eastAsia="en-US"/>
             </w:rPr>
           </w:pPr>
-          <w:hyperlink w:anchor="_Toc506487499" w:history="1">
+          <w:hyperlink w:anchor="_Toc506502259" w:history="1">
             <w:r>
               <w:rPr>
                 <w:rStyle w:val="Hyperlink"/>
@@ -1270,7 +1270,7 @@
                 <w:noProof/>
                 <w:webHidden/>
               </w:rPr>
-              <w:instrText xml:space="preserve"> PAGEREF _Toc506487499 \h </w:instrText>
+              <w:instrText xml:space="preserve"> PAGEREF _Toc506502259 \h </w:instrText>
             </w:r>
             <w:r>
               <w:rPr>
@@ -1312,7 +1312,7 @@
               <w:lang w:val="en-US" w:eastAsia="en-US"/>
             </w:rPr>
           </w:pPr>
-          <w:hyperlink w:anchor="_Toc506487500" w:history="1">
+          <w:hyperlink w:anchor="_Toc506502260" w:history="1">
             <w:r>
               <w:rPr>
                 <w:rStyle w:val="Hyperlink"/>
@@ -1339,7 +1339,7 @@
                 <w:noProof/>
                 <w:webHidden/>
               </w:rPr>
-              <w:instrText xml:space="preserve"> PAGEREF _Toc506487500 \h </w:instrText>
+              <w:instrText xml:space="preserve"> PAGEREF _Toc506502260 \h </w:instrText>
             </w:r>
             <w:r>
               <w:rPr>
@@ -1381,7 +1381,7 @@
               <w:lang w:val="en-US" w:eastAsia="en-US"/>
             </w:rPr>
           </w:pPr>
-          <w:hyperlink w:anchor="_Toc506487501" w:history="1">
+          <w:hyperlink w:anchor="_Toc506502261" w:history="1">
             <w:r>
               <w:rPr>
                 <w:rStyle w:val="Hyperlink"/>
@@ -1408,7 +1408,7 @@
                 <w:noProof/>
                 <w:webHidden/>
               </w:rPr>
-              <w:instrText xml:space="preserve"> PAGEREF _Toc506487501 \h </w:instrText>
+              <w:instrText xml:space="preserve"> PAGEREF _Toc506502261 \h </w:instrText>
             </w:r>
             <w:r>
               <w:rPr>
@@ -1450,7 +1450,7 @@
               <w:lang w:val="en-US" w:eastAsia="en-US"/>
             </w:rPr>
           </w:pPr>
-          <w:hyperlink w:anchor="_Toc506487502" w:history="1">
+          <w:hyperlink w:anchor="_Toc506502262" w:history="1">
             <w:r>
               <w:rPr>
                 <w:rStyle w:val="Hyperlink"/>
@@ -1477,7 +1477,7 @@
                 <w:noProof/>
                 <w:webHidden/>
               </w:rPr>
-              <w:instrText xml:space="preserve"> PAGEREF _Toc506487502 \h </w:instrText>
+              <w:instrText xml:space="preserve"> PAGEREF _Toc506502262 \h </w:instrText>
             </w:r>
             <w:r>
               <w:rPr>
@@ -1519,7 +1519,7 @@
               <w:lang w:val="en-US" w:eastAsia="en-US"/>
             </w:rPr>
           </w:pPr>
-          <w:hyperlink w:anchor="_Toc506487503" w:history="1">
+          <w:hyperlink w:anchor="_Toc506502263" w:history="1">
             <w:r>
               <w:rPr>
                 <w:rStyle w:val="Hyperlink"/>
@@ -1546,7 +1546,7 @@
                 <w:noProof/>
                 <w:webHidden/>
               </w:rPr>
-              <w:instrText xml:space="preserve"> PAGEREF _Toc506487503 \h </w:instrText>
+              <w:instrText xml:space="preserve"> PAGEREF _Toc506502263 \h </w:instrText>
             </w:r>
             <w:r>
               <w:rPr>
@@ -1588,7 +1588,7 @@
               <w:lang w:val="en-US" w:eastAsia="en-US"/>
             </w:rPr>
           </w:pPr>
-          <w:hyperlink w:anchor="_Toc506487504" w:history="1">
+          <w:hyperlink w:anchor="_Toc506502264" w:history="1">
             <w:r>
               <w:rPr>
                 <w:rStyle w:val="Hyperlink"/>
@@ -1615,7 +1615,7 @@
                 <w:noProof/>
                 <w:webHidden/>
               </w:rPr>
-              <w:instrText xml:space="preserve"> PAGEREF _Toc506487504 \h </w:instrText>
+              <w:instrText xml:space="preserve"> PAGEREF _Toc506502264 \h </w:instrText>
             </w:r>
             <w:r>
               <w:rPr>
@@ -1657,7 +1657,7 @@
               <w:lang w:val="en-US" w:eastAsia="en-US"/>
             </w:rPr>
           </w:pPr>
-          <w:hyperlink w:anchor="_Toc506487505" w:history="1">
+          <w:hyperlink w:anchor="_Toc506502265" w:history="1">
             <w:r>
               <w:rPr>
                 <w:rStyle w:val="Hyperlink"/>
@@ -1684,7 +1684,7 @@
                 <w:noProof/>
                 <w:webHidden/>
               </w:rPr>
-              <w:instrText xml:space="preserve"> PAGEREF _Toc506487505 \h </w:instrText>
+              <w:instrText xml:space="preserve"> PAGEREF _Toc506502265 \h </w:instrText>
             </w:r>
             <w:r>
               <w:rPr>
@@ -1704,7 +1704,7 @@
                 <w:noProof/>
                 <w:webHidden/>
               </w:rPr>
-              <w:t>11</w:t>
+              <w:t>12</w:t>
             </w:r>
             <w:r>
               <w:rPr>
@@ -1726,7 +1726,7 @@
               <w:lang w:val="en-US" w:eastAsia="en-US"/>
             </w:rPr>
           </w:pPr>
-          <w:hyperlink w:anchor="_Toc506487506" w:history="1">
+          <w:hyperlink w:anchor="_Toc506502266" w:history="1">
             <w:r>
               <w:rPr>
                 <w:rStyle w:val="Hyperlink"/>
@@ -1753,7 +1753,7 @@
                 <w:noProof/>
                 <w:webHidden/>
               </w:rPr>
-              <w:instrText xml:space="preserve"> PAGEREF _Toc506487506 \h </w:instrText>
+              <w:instrText xml:space="preserve"> PAGEREF _Toc506502266 \h </w:instrText>
             </w:r>
             <w:r>
               <w:rPr>
@@ -1773,7 +1773,7 @@
                 <w:noProof/>
                 <w:webHidden/>
               </w:rPr>
-              <w:t>11</w:t>
+              <w:t>12</w:t>
             </w:r>
             <w:r>
               <w:rPr>
@@ -1795,7 +1795,7 @@
               <w:lang w:val="en-US" w:eastAsia="en-US"/>
             </w:rPr>
           </w:pPr>
-          <w:hyperlink w:anchor="_Toc506487507" w:history="1">
+          <w:hyperlink w:anchor="_Toc506502267" w:history="1">
             <w:r>
               <w:rPr>
                 <w:rStyle w:val="Hyperlink"/>
@@ -1822,7 +1822,7 @@
                 <w:noProof/>
                 <w:webHidden/>
               </w:rPr>
-              <w:instrText xml:space="preserve"> PAGEREF _Toc506487507 \h </w:instrText>
+              <w:instrText xml:space="preserve"> PAGEREF _Toc506502267 \h </w:instrText>
             </w:r>
             <w:r>
               <w:rPr>
@@ -1842,7 +1842,83 @@
                 <w:noProof/>
                 <w:webHidden/>
               </w:rPr>
-              <w:t>12</w:t>
+              <w:t>13</w:t>
+            </w:r>
+            <w:r>
+              <w:rPr>
+                <w:noProof/>
+                <w:webHidden/>
+              </w:rPr>
+              <w:fldChar w:fldCharType="end"/>
+            </w:r>
+          </w:hyperlink>
+        </w:p>
+        <w:p>
+          <w:pPr>
+            <w:pStyle w:val="TOC1"/>
+            <w:tabs>
+              <w:tab w:val="right" w:leader="dot" w:pos="9350"/>
+            </w:tabs>
+            <w:rPr>
+              <w:noProof/>
+              <w:lang w:val="en-US" w:eastAsia="en-US"/>
+            </w:rPr>
+          </w:pPr>
+          <w:hyperlink w:anchor="_Toc506502268" w:history="1">
+            <w:r>
+              <w:rPr>
+                <w:rStyle w:val="Hyperlink"/>
+                <w:noProof/>
+              </w:rPr>
+              <w:t>R</w:t>
+            </w:r>
+            <w:r>
+              <w:rPr>
+                <w:rStyle w:val="Hyperlink"/>
+                <w:noProof/>
+              </w:rPr>
+              <w:t>eferences</w:t>
+            </w:r>
+            <w:r>
+              <w:rPr>
+                <w:noProof/>
+                <w:webHidden/>
+              </w:rPr>
+              <w:tab/>
+            </w:r>
+            <w:r>
+              <w:rPr>
+                <w:noProof/>
+                <w:webHidden/>
+              </w:rPr>
+              <w:fldChar w:fldCharType="begin"/>
+            </w:r>
+            <w:r>
+              <w:rPr>
+                <w:noProof/>
+                <w:webHidden/>
+              </w:rPr>
+              <w:instrText xml:space="preserve"> PAGEREF _Toc506502268 \h </w:instrText>
+            </w:r>
+            <w:r>
+              <w:rPr>
+                <w:noProof/>
+                <w:webHidden/>
+              </w:rPr>
+            </w:r>
+            <w:r>
+              <w:rPr>
+                <w:noProof/>
+                <w:webHidden/>
+              </w:rPr>
+              <w:fldChar w:fldCharType="separate"/>
+            </w:r>
+            <w:r>
+              <w:rPr>
+                <w:noProof/>
+                <w:webHidden/>
+              </w:rPr>
+              <w:t>14</w:t>
             </w:r>
             <w:r>
               <w:rPr>
@@ -1883,7 +1959,7 @@
       <w:bookmarkStart w:id="0" w:name="_Toc415838163"/>
       <w:bookmarkStart w:id="1" w:name="__RefHeading__1106_763902198"/>
       <w:bookmarkStart w:id="2" w:name="_Toc462732637"/>
-      <w:bookmarkStart w:id="3" w:name="_Toc506487486"/>
+      <w:bookmarkStart w:id="3" w:name="_Toc506502246"/>
       <w:bookmarkEnd w:id="0"/>
       <w:bookmarkEnd w:id="1"/>
       <w:r>
@@ -2410,6 +2486,91 @@
           </w:p>
         </w:tc>
       </w:tr>
+      <w:tr>
+        <w:tc>
+          <w:tcPr>
+            <w:tcW w:w="3117" w:type="dxa"/>
+            <w:tcBorders>
+              <w:top w:val="single" w:sz="4" w:space="0" w:color="00000A"/>
+              <w:left w:val="single" w:sz="4" w:space="0" w:color="00000A"/>
+              <w:bottom w:val="single" w:sz="4" w:space="0" w:color="00000A"/>
+              <w:right w:val="single" w:sz="4" w:space="0" w:color="00000A"/>
+            </w:tcBorders>
+            <w:shd w:val="clear" w:color="auto" w:fill="FFFFFF"/>
+            <w:tcMar>
+              <w:left w:w="103" w:type="dxa"/>
+            </w:tcMar>
+          </w:tcPr>
+          <w:p>
+            <w:pPr>
+              <w:spacing w:after="0" w:line="100" w:lineRule="atLeast"/>
+            </w:pPr>
+            <w:r>
+              <w:t>2/15/2018</w:t>
+            </w:r>
+          </w:p>
+        </w:tc>
+        <w:tc>
+          <w:tcPr>
+            <w:tcW w:w="3135" w:type="dxa"/>
+            <w:tcBorders>
+              <w:top w:val="single" w:sz="4" w:space="0" w:color="00000A"/>
+              <w:left w:val="single" w:sz="4" w:space="0" w:color="00000A"/>
+              <w:bottom w:val="single" w:sz="4" w:space="0" w:color="00000A"/>
+              <w:right w:val="single" w:sz="4" w:space="0" w:color="00000A"/>
+            </w:tcBorders>
+            <w:shd w:val="clear" w:color="auto" w:fill="FFFFFF"/>
+            <w:tcMar>
+              <w:left w:w="103" w:type="dxa"/>
+            </w:tcMar>
+          </w:tcPr>
+          <w:p>
+            <w:pPr>
+              <w:tabs>
+                <w:tab w:val="left" w:pos="1560"/>
+              </w:tabs>
+              <w:spacing w:after="0" w:line="100" w:lineRule="atLeast"/>
+            </w:pPr>
+            <w:r>
+              <w:t>Added design rational section</w:t>
+            </w:r>
+          </w:p>
+          <w:p>
+            <w:pPr>
+              <w:tabs>
+                <w:tab w:val="left" w:pos="1560"/>
+              </w:tabs>
+              <w:spacing w:after="0" w:line="100" w:lineRule="atLeast"/>
+            </w:pPr>
+            <w:r>
+              <w:t>Added references section</w:t>
+            </w:r>
+          </w:p>
+        </w:tc>
+        <w:tc>
+          <w:tcPr>
+            <w:tcW w:w="3108" w:type="dxa"/>
+            <w:tcBorders>
+              <w:top w:val="single" w:sz="4" w:space="0" w:color="00000A"/>
+              <w:left w:val="single" w:sz="4" w:space="0" w:color="00000A"/>
+              <w:bottom w:val="single" w:sz="4" w:space="0" w:color="00000A"/>
+              <w:right w:val="single" w:sz="4" w:space="0" w:color="00000A"/>
+            </w:tcBorders>
+            <w:shd w:val="clear" w:color="auto" w:fill="FFFFFF"/>
+            <w:tcMar>
+              <w:left w:w="103" w:type="dxa"/>
+            </w:tcMar>
+          </w:tcPr>
+          <w:p>
+            <w:pPr>
+              <w:spacing w:after="0" w:line="100" w:lineRule="atLeast"/>
+            </w:pPr>
+            <w:r>
+              <w:t>Jesse Huss</w:t>
+            </w:r>
+          </w:p>
+        </w:tc>
+      </w:tr>
     </w:tbl>
     <w:p/>
     <w:p/>
@@ -2430,7 +2591,7 @@
       <w:pPr>
         <w:pStyle w:val="Heading1"/>
       </w:pPr>
-      <w:bookmarkStart w:id="4" w:name="_Toc506487487"/>
+      <w:bookmarkStart w:id="4" w:name="_Toc506502247"/>
       <w:r>
         <w:lastRenderedPageBreak/>
         <w:t>Introduction</w:t>
@@ -2735,7 +2896,7 @@
       <w:pPr>
         <w:pStyle w:val="Heading1"/>
       </w:pPr>
-      <w:bookmarkStart w:id="5" w:name="_Toc506487488"/>
+      <w:bookmarkStart w:id="5" w:name="_Toc506502248"/>
       <w:r>
         <w:lastRenderedPageBreak/>
         <w:t>Project Management</w:t>
@@ -2776,7 +2937,7 @@
       <w:pPr>
         <w:pStyle w:val="Heading2"/>
       </w:pPr>
-      <w:bookmarkStart w:id="6" w:name="_Toc506487489"/>
+      <w:bookmarkStart w:id="6" w:name="_Toc506502249"/>
       <w:r>
         <w:t>Team Organization</w:t>
       </w:r>
@@ -2832,14 +2993,27 @@
                             <w:r>
                               <w:t xml:space="preserve">Figure </w:t>
                             </w:r>
-                            <w:fldSimple w:instr=" SEQ Figure \* ARABIC ">
-                              <w:r>
-                                <w:rPr>
-                                  <w:noProof/>
-                                </w:rPr>
-                                <w:t>1</w:t>
-                              </w:r>
-                            </w:fldSimple>
+                            <w:r>
+                              <w:fldChar w:fldCharType="begin"/>
+                            </w:r>
+                            <w:r>
+                              <w:instrText xml:space="preserve"> SEQ Figure \* ARABIC </w:instrText>
+                            </w:r>
+                            <w:r>
+                              <w:fldChar w:fldCharType="separate"/>
+                            </w:r>
+                            <w:r>
+                              <w:rPr>
+                                <w:noProof/>
+                              </w:rPr>
+                              <w:t>1</w:t>
+                            </w:r>
+                            <w:r>
+                              <w:rPr>
+                                <w:noProof/>
+                              </w:rPr>
+                              <w:fldChar w:fldCharType="end"/>
+                            </w:r>
                             <w:r>
                               <w:t>: Example democratic team structure</w:t>
                             </w:r>
@@ -2875,14 +3049,27 @@
                       <w:r>
                         <w:t xml:space="preserve">Figure </w:t>
                       </w:r>
-                      <w:fldSimple w:instr=" SEQ Figure \* ARABIC ">
-                        <w:r>
-                          <w:rPr>
-                            <w:noProof/>
-                          </w:rPr>
-                          <w:t>1</w:t>
-                        </w:r>
-                      </w:fldSimple>
+                      <w:r>
+                        <w:fldChar w:fldCharType="begin"/>
+                      </w:r>
+                      <w:r>
+                        <w:instrText xml:space="preserve"> SEQ Figure \* ARABIC </w:instrText>
+                      </w:r>
+                      <w:r>
+                        <w:fldChar w:fldCharType="separate"/>
+                      </w:r>
+                      <w:r>
+                        <w:rPr>
+                          <w:noProof/>
+                        </w:rPr>
+                        <w:t>1</w:t>
+                      </w:r>
+                      <w:r>
+                        <w:rPr>
+                          <w:noProof/>
+                        </w:rPr>
+                        <w:fldChar w:fldCharType="end"/>
+                      </w:r>
                       <w:r>
                         <w:t>: Example democratic team structure</w:t>
                       </w:r>
@@ -3028,7 +3215,7 @@
       <w:pPr>
         <w:pStyle w:val="Heading2"/>
       </w:pPr>
-      <w:bookmarkStart w:id="7" w:name="_Toc506487490"/>
+      <w:bookmarkStart w:id="7" w:name="_Toc506502250"/>
       <w:r>
         <w:t>Risk Management</w:t>
       </w:r>
@@ -3102,7 +3289,7 @@
       <w:pPr>
         <w:pStyle w:val="Heading3"/>
       </w:pPr>
-      <w:bookmarkStart w:id="8" w:name="_Toc506487491"/>
+      <w:bookmarkStart w:id="8" w:name="_Toc506502251"/>
       <w:r>
         <w:lastRenderedPageBreak/>
         <w:t>F</w:t>
@@ -3281,7 +3468,7 @@
       <w:pPr>
         <w:pStyle w:val="Heading3"/>
       </w:pPr>
-      <w:bookmarkStart w:id="9" w:name="_Toc506487492"/>
+      <w:bookmarkStart w:id="9" w:name="_Toc506502252"/>
       <w:r>
         <w:t>S</w:t>
       </w:r>
@@ -3393,7 +3580,7 @@
       <w:pPr>
         <w:pStyle w:val="Heading3"/>
       </w:pPr>
-      <w:bookmarkStart w:id="10" w:name="_Toc506487493"/>
+      <w:bookmarkStart w:id="10" w:name="_Toc506502253"/>
       <w:r>
         <w:t>T</w:t>
       </w:r>
@@ -4097,7 +4284,7 @@
       <w:pPr>
         <w:pStyle w:val="Heading1"/>
       </w:pPr>
-      <w:bookmarkStart w:id="11" w:name="_Toc506487494"/>
+      <w:bookmarkStart w:id="11" w:name="_Toc506502254"/>
       <w:r>
         <w:lastRenderedPageBreak/>
         <w:t>Development Process</w:t>
@@ -4108,7 +4295,7 @@
       <w:pPr>
         <w:pStyle w:val="Heading2"/>
       </w:pPr>
-      <w:bookmarkStart w:id="12" w:name="_Toc506487495"/>
+      <w:bookmarkStart w:id="12" w:name="_Toc506502255"/>
       <w:r>
         <w:t>Coding Conventions</w:t>
       </w:r>
@@ -4866,14 +5053,27 @@
                             <w:r>
                               <w:t xml:space="preserve">Figure </w:t>
                             </w:r>
-                            <w:fldSimple w:instr=" SEQ Figure \* ARABIC ">
-                              <w:r>
-                                <w:rPr>
-                                  <w:noProof/>
-                                </w:rPr>
-                                <w:t>2</w:t>
-                              </w:r>
-                            </w:fldSimple>
+                            <w:r>
+                              <w:fldChar w:fldCharType="begin"/>
+                            </w:r>
+                            <w:r>
+                              <w:instrText xml:space="preserve"> SEQ Figure \* ARABIC </w:instrText>
+                            </w:r>
+                            <w:r>
+                              <w:fldChar w:fldCharType="separate"/>
+                            </w:r>
+                            <w:r>
+                              <w:rPr>
+                                <w:noProof/>
+                              </w:rPr>
+                              <w:t>2</w:t>
+                            </w:r>
+                            <w:r>
+                              <w:rPr>
+                                <w:noProof/>
+                              </w:rPr>
+                              <w:fldChar w:fldCharType="end"/>
+                            </w:r>
                             <w:r>
                               <w:t>: Example Code Conventions</w:t>
                             </w:r>
@@ -4907,14 +5107,27 @@
                       <w:r>
                         <w:t xml:space="preserve">Figure </w:t>
                       </w:r>
-                      <w:fldSimple w:instr=" SEQ Figure \* ARABIC ">
-                        <w:r>
-                          <w:rPr>
-                            <w:noProof/>
-                          </w:rPr>
-                          <w:t>2</w:t>
-                        </w:r>
-                      </w:fldSimple>
+                      <w:r>
+                        <w:fldChar w:fldCharType="begin"/>
+                      </w:r>
+                      <w:r>
+                        <w:instrText xml:space="preserve"> SEQ Figure \* ARABIC </w:instrText>
+                      </w:r>
+                      <w:r>
+                        <w:fldChar w:fldCharType="separate"/>
+                      </w:r>
+                      <w:r>
+                        <w:rPr>
+                          <w:noProof/>
+                        </w:rPr>
+                        <w:t>2</w:t>
+                      </w:r>
+                      <w:r>
+                        <w:rPr>
+                          <w:noProof/>
+                        </w:rPr>
+                        <w:fldChar w:fldCharType="end"/>
+                      </w:r>
                       <w:r>
                         <w:t>: Example Code Conventions</w:t>
                       </w:r>
@@ -4994,7 +5207,7 @@
       <w:pPr>
         <w:pStyle w:val="Heading2"/>
       </w:pPr>
-      <w:bookmarkStart w:id="13" w:name="_Toc506487496"/>
+      <w:bookmarkStart w:id="13" w:name="_Toc506502256"/>
       <w:r>
         <w:t>Code review</w:t>
       </w:r>
@@ -5012,7 +5225,7 @@
       <w:pPr>
         <w:pStyle w:val="Heading3"/>
       </w:pPr>
-      <w:bookmarkStart w:id="14" w:name="_Toc506487497"/>
+      <w:bookmarkStart w:id="14" w:name="_Toc506502257"/>
       <w:r>
         <w:t>F</w:t>
       </w:r>
@@ -5223,7 +5436,7 @@
       <w:pPr>
         <w:pStyle w:val="Heading3"/>
       </w:pPr>
-      <w:bookmarkStart w:id="15" w:name="_Toc506487498"/>
+      <w:bookmarkStart w:id="15" w:name="_Toc506502258"/>
       <w:r>
         <w:t>S</w:t>
       </w:r>
@@ -5323,7 +5536,7 @@
       <w:pPr>
         <w:pStyle w:val="Heading3"/>
       </w:pPr>
-      <w:bookmarkStart w:id="16" w:name="_Toc506487499"/>
+      <w:bookmarkStart w:id="16" w:name="_Toc506502259"/>
       <w:r>
         <w:t>T</w:t>
       </w:r>
@@ -5401,7 +5614,7 @@
       <w:pPr>
         <w:pStyle w:val="Heading2"/>
       </w:pPr>
-      <w:bookmarkStart w:id="17" w:name="_Toc506487500"/>
+      <w:bookmarkStart w:id="17" w:name="_Toc506502260"/>
       <w:r>
         <w:lastRenderedPageBreak/>
         <w:t>T</w:t>
@@ -5469,14 +5682,27 @@
                             <w:r>
                               <w:t xml:space="preserve">Figure </w:t>
                             </w:r>
-                            <w:fldSimple w:instr=" SEQ Figure \* ARABIC ">
-                              <w:r>
-                                <w:rPr>
-                                  <w:noProof/>
-                                </w:rPr>
-                                <w:t>3</w:t>
-                              </w:r>
-                            </w:fldSimple>
+                            <w:r>
+                              <w:fldChar w:fldCharType="begin"/>
+                            </w:r>
+                            <w:r>
+                              <w:instrText xml:space="preserve"> SEQ Figure \* ARABIC </w:instrText>
+                            </w:r>
+                            <w:r>
+                              <w:fldChar w:fldCharType="separate"/>
+                            </w:r>
+                            <w:r>
+                              <w:rPr>
+                                <w:noProof/>
+                              </w:rPr>
+                              <w:t>3</w:t>
+                            </w:r>
+                            <w:r>
+                              <w:rPr>
+                                <w:noProof/>
+                              </w:rPr>
+                              <w:fldChar w:fldCharType="end"/>
+                            </w:r>
                             <w:r>
                               <w:t>: discord channel</w:t>
                             </w:r>
@@ -5510,14 +5736,27 @@
                       <w:r>
                         <w:t xml:space="preserve">Figure </w:t>
                       </w:r>
-                      <w:fldSimple w:instr=" SEQ Figure \* ARABIC ">
-                        <w:r>
-                          <w:rPr>
-                            <w:noProof/>
-                          </w:rPr>
-                          <w:t>3</w:t>
-                        </w:r>
-                      </w:fldSimple>
+                      <w:r>
+                        <w:fldChar w:fldCharType="begin"/>
+                      </w:r>
+                      <w:r>
+                        <w:instrText xml:space="preserve"> SEQ Figure \* ARABIC </w:instrText>
+                      </w:r>
+                      <w:r>
+                        <w:fldChar w:fldCharType="separate"/>
+                      </w:r>
+                      <w:r>
+                        <w:rPr>
+                          <w:noProof/>
+                        </w:rPr>
+                        <w:t>3</w:t>
+                      </w:r>
+                      <w:r>
+                        <w:rPr>
+                          <w:noProof/>
+                        </w:rPr>
+                        <w:fldChar w:fldCharType="end"/>
+                      </w:r>
                       <w:r>
                         <w:t>: discord channel</w:t>
                       </w:r>
@@ -5599,7 +5838,7 @@
       <w:pPr>
         <w:pStyle w:val="Heading2"/>
       </w:pPr>
-      <w:bookmarkStart w:id="18" w:name="_Toc506487501"/>
+      <w:bookmarkStart w:id="18" w:name="_Toc506502261"/>
       <w:r>
         <w:t>Change Management</w:t>
       </w:r>
@@ -5670,14 +5909,27 @@
                             <w:r>
                               <w:t xml:space="preserve">Figure </w:t>
                             </w:r>
-                            <w:fldSimple w:instr=" SEQ Figure \* ARABIC ">
-                              <w:r>
-                                <w:rPr>
-                                  <w:noProof/>
-                                </w:rPr>
-                                <w:t>4</w:t>
-                              </w:r>
-                            </w:fldSimple>
+                            <w:r>
+                              <w:fldChar w:fldCharType="begin"/>
+                            </w:r>
+                            <w:r>
+                              <w:instrText xml:space="preserve"> SEQ Figure \* ARABIC </w:instrText>
+                            </w:r>
+                            <w:r>
+                              <w:fldChar w:fldCharType="separate"/>
+                            </w:r>
+                            <w:r>
+                              <w:rPr>
+                                <w:noProof/>
+                              </w:rPr>
+                              <w:t>4</w:t>
+                            </w:r>
+                            <w:r>
+                              <w:rPr>
+                                <w:noProof/>
+                              </w:rPr>
+                              <w:fldChar w:fldCharType="end"/>
+                            </w:r>
                             <w:r>
                               <w:t>: Example GitLab Issue</w:t>
                             </w:r>
@@ -5711,14 +5963,27 @@
                       <w:r>
                         <w:t xml:space="preserve">Figure </w:t>
                       </w:r>
-                      <w:fldSimple w:instr=" SEQ Figure \* ARABIC ">
-                        <w:r>
-                          <w:rPr>
-                            <w:noProof/>
-                          </w:rPr>
-                          <w:t>4</w:t>
-                        </w:r>
-                      </w:fldSimple>
+                      <w:r>
+                        <w:fldChar w:fldCharType="begin"/>
+                      </w:r>
+                      <w:r>
+                        <w:instrText xml:space="preserve"> SEQ Figure \* ARABIC </w:instrText>
+                      </w:r>
+                      <w:r>
+                        <w:fldChar w:fldCharType="separate"/>
+                      </w:r>
+                      <w:r>
+                        <w:rPr>
+                          <w:noProof/>
+                        </w:rPr>
+                        <w:t>4</w:t>
+                      </w:r>
+                      <w:r>
+                        <w:rPr>
+                          <w:noProof/>
+                        </w:rPr>
+                        <w:fldChar w:fldCharType="end"/>
+                      </w:r>
                       <w:r>
                         <w:t>: Example GitLab Issue</w:t>
                       </w:r>
@@ -5797,7 +6062,7 @@
       <w:pPr>
         <w:pStyle w:val="Heading1"/>
       </w:pPr>
-      <w:bookmarkStart w:id="19" w:name="_Toc506487502"/>
+      <w:bookmarkStart w:id="19" w:name="_Toc506502262"/>
       <w:r>
         <w:lastRenderedPageBreak/>
         <w:t>Software Design</w:t>
@@ -5870,7 +6135,7 @@
       <w:pPr>
         <w:pStyle w:val="Heading2"/>
       </w:pPr>
-      <w:bookmarkStart w:id="20" w:name="_Toc506487503"/>
+      <w:bookmarkStart w:id="20" w:name="_Toc506502263"/>
       <w:r>
         <w:t>Design</w:t>
       </w:r>
@@ -5920,7 +6185,7 @@
       <w:pPr>
         <w:pStyle w:val="Heading2"/>
       </w:pPr>
-      <w:bookmarkStart w:id="21" w:name="_Toc506487504"/>
+      <w:bookmarkStart w:id="21" w:name="_Toc506502264"/>
       <w:r>
         <w:t>Design Rationale</w:t>
       </w:r>
@@ -5928,10 +6193,226 @@
     </w:p>
     <w:p>
       <w:r>
-        <w:t>TODO: Write rationale</w:t>
-      </w:r>
-    </w:p>
-    <w:p/>
+        <w:t>The design for this project evolved around the idea of wanting a simple and easily modifiable system of classes that will allow for the most flexibility in the later stages of the project. This will be helpful being that it is still early in the project and when changes ultimately need to be made, it will be easy to do so.</w:t>
+      </w:r>
+    </w:p>
+    <w:p>
+      <w:r>
+        <w:t>In this section we will describe how our pr</w:t>
+      </w:r>
+      <w:r>
+        <w:t>oject follows the SOLID principles</w:t>
+      </w:r>
+      <w:r>
+        <w:t xml:space="preserve"> of object-oriented design. </w:t>
+      </w:r>
+    </w:p>
+    <w:p>
+      <w:pPr>
+        <w:pStyle w:val="ListParagraph"/>
+        <w:numPr>
+          <w:ilvl w:val="0"/>
+          <w:numId w:val="19"/>
+        </w:numPr>
+      </w:pPr>
+      <w:r>
+        <w:t>S – Single-responsibility principle.</w:t>
+      </w:r>
+    </w:p>
+    <w:p>
+      <w:pPr>
+        <w:pStyle w:val="ListParagraph"/>
+        <w:numPr>
+          <w:ilvl w:val="1"/>
+          <w:numId w:val="19"/>
+        </w:numPr>
+      </w:pPr>
+      <w:r>
+        <w:t>This</w:t>
+      </w:r>
+      <w:r>
+        <w:t xml:space="preserve"> principle</w:t>
+      </w:r>
+      <w:r>
+        <w:t xml:space="preserve"> </w:t>
+      </w:r>
+      <w:r>
+        <w:t>states</w:t>
+      </w:r>
+      <w:r>
+        <w:t xml:space="preserve"> that every class has only one job. As seen in Appendix Figure 5: Class diagram all of the classes in our project follow this principle.</w:t>
+      </w:r>
+    </w:p>
+    <w:p>
+      <w:pPr>
+        <w:pStyle w:val="ListParagraph"/>
+        <w:numPr>
+          <w:ilvl w:val="0"/>
+          <w:numId w:val="19"/>
+        </w:numPr>
+      </w:pPr>
+      <w:r>
+        <w:t>O – Open-closed principle</w:t>
+      </w:r>
+      <w:r>
+        <w:t>.</w:t>
+      </w:r>
+    </w:p>
+    <w:p>
+      <w:pPr>
+        <w:pStyle w:val="ListParagraph"/>
+        <w:numPr>
+          <w:ilvl w:val="1"/>
+          <w:numId w:val="19"/>
+        </w:numPr>
+      </w:pPr>
+      <w:r>
+        <w:t>This principle states that objects or entities should be open for extension but closed for modification. Basically, functions and classes should be abstracted as much as possible so that more functions or classes may be overridden or extended rather that having to make many modifications to solve the same problem.</w:t>
+      </w:r>
+    </w:p>
+    <w:p>
+      <w:pPr>
+        <w:pStyle w:val="ListParagraph"/>
+        <w:numPr>
+          <w:ilvl w:val="1"/>
+          <w:numId w:val="19"/>
+        </w:numPr>
+      </w:pPr>
+      <w:r>
+        <w:t>Currently our class structure follows this principle, however there has been discussions about potential class abstraction and addition.</w:t>
+      </w:r>
+    </w:p>
+    <w:p>
+      <w:pPr>
+        <w:pStyle w:val="ListParagraph"/>
+        <w:numPr>
+          <w:ilvl w:val="0"/>
+          <w:numId w:val="19"/>
+        </w:numPr>
+      </w:pPr>
+      <w:r>
+        <w:t>L – Liskov substitution principle</w:t>
+      </w:r>
+      <w:r>
+        <w:t>.</w:t>
+      </w:r>
+    </w:p>
+    <w:p>
+      <w:pPr>
+        <w:pStyle w:val="ListParagraph"/>
+        <w:numPr>
+          <w:ilvl w:val="1"/>
+          <w:numId w:val="19"/>
+        </w:numPr>
+      </w:pPr>
+      <w:r>
+        <w:t>This principle states that every subclass/derived class should be substitutable for their base/parent class. For instance, if a class diagram had a class named “square” that was derived from “shape” then “square” and “shape” should be able to be used interchangeably.</w:t>
+      </w:r>
+    </w:p>
+    <w:p>
+      <w:pPr>
+        <w:pStyle w:val="ListParagraph"/>
+        <w:numPr>
+          <w:ilvl w:val="1"/>
+          <w:numId w:val="19"/>
+        </w:numPr>
+      </w:pPr>
+      <w:r>
+        <w:t>The design of our class diagram</w:t>
+      </w:r>
+      <w:r>
+        <w:t xml:space="preserve"> has the functionality this principle talks about. We have classes for inventory items as well as characters which are both derived from “thing” which implies that “thing” may be used interchangeably with both items and characters. This of course will include some sort of type casting.  </w:t>
+      </w:r>
+    </w:p>
+    <w:p>
+      <w:pPr>
+        <w:pStyle w:val="ListParagraph"/>
+        <w:numPr>
+          <w:ilvl w:val="0"/>
+          <w:numId w:val="19"/>
+        </w:numPr>
+      </w:pPr>
+      <w:r>
+        <w:lastRenderedPageBreak/>
+        <w:t>I – Interface segregation principle.</w:t>
+      </w:r>
+    </w:p>
+    <w:p>
+      <w:pPr>
+        <w:pStyle w:val="ListParagraph"/>
+        <w:numPr>
+          <w:ilvl w:val="1"/>
+          <w:numId w:val="19"/>
+        </w:numPr>
+      </w:pPr>
+      <w:r>
+        <w:t xml:space="preserve">This principle states that “A client should never be forced to implement an interface that it doesn’t use or clients shouldn’t be forced to depend on methods they do not use.” (kayandrae07) Basically, if an interface has dozens of methods but only a couple are being used, split the interface up into smaller interfaces and get rid of things that are not being used or are unnecessary. </w:t>
+      </w:r>
+    </w:p>
+    <w:p>
+      <w:pPr>
+        <w:pStyle w:val="ListParagraph"/>
+        <w:numPr>
+          <w:ilvl w:val="1"/>
+          <w:numId w:val="19"/>
+        </w:numPr>
+      </w:pPr>
+      <w:r>
+        <w:t>Since our project is relatively small it should be easy to keep this principle present in our design</w:t>
+      </w:r>
+      <w:r>
+        <w:t xml:space="preserve"> without much thought. Having such a small number of classes makes it very easy to keep track of what methods are present. As well with tools like “gcov” finding dead code will be an easy task.</w:t>
+      </w:r>
+    </w:p>
+    <w:p>
+      <w:pPr>
+        <w:pStyle w:val="ListParagraph"/>
+        <w:numPr>
+          <w:ilvl w:val="0"/>
+          <w:numId w:val="19"/>
+        </w:numPr>
+      </w:pPr>
+      <w:r>
+        <w:t>D – Dependency inversion principle.</w:t>
+      </w:r>
+    </w:p>
+    <w:p>
+      <w:pPr>
+        <w:pStyle w:val="ListParagraph"/>
+        <w:numPr>
+          <w:ilvl w:val="1"/>
+          <w:numId w:val="19"/>
+        </w:numPr>
+      </w:pPr>
+      <w:r>
+        <w:t>This principle stresses the need for abstraction. It states that high level classes should not be concrete or depend on the low-level class, but that they need to depend on abstraction.</w:t>
+      </w:r>
+    </w:p>
+    <w:p>
+      <w:pPr>
+        <w:pStyle w:val="ListParagraph"/>
+        <w:numPr>
+          <w:ilvl w:val="1"/>
+          <w:numId w:val="19"/>
+        </w:numPr>
+      </w:pPr>
+      <w:r>
+        <w:t>From our class diagram it is clear that our project follows this principle as well. Our “thing” class which is currently our highest-level class does not depend on any other class, however our low-level classes are abstracted from the “thing” class.</w:t>
+      </w:r>
+    </w:p>
+    <w:p>
+      <w:r>
+        <w:t>Our hope for designing the project around the SOLID principles</w:t>
+      </w:r>
+      <w:r>
+        <w:t xml:space="preserve"> is to make it easier to extend, modify and test the project.</w:t>
+      </w:r>
+      <w:r>
+        <w:t xml:space="preserve"> (kayandrae07)</w:t>
+      </w:r>
+      <w:bookmarkStart w:id="22" w:name="_GoBack"/>
+      <w:bookmarkEnd w:id="22"/>
+    </w:p>
     <w:p>
       <w:pPr>
         <w:rPr>
@@ -5949,22 +6430,22 @@
       <w:pPr>
         <w:pStyle w:val="Heading1"/>
       </w:pPr>
-      <w:bookmarkStart w:id="22" w:name="_Toc506487505"/>
+      <w:bookmarkStart w:id="23" w:name="_Toc506502265"/>
       <w:r>
         <w:lastRenderedPageBreak/>
         <w:t>Appendices</w:t>
       </w:r>
-      <w:bookmarkEnd w:id="22"/>
+      <w:bookmarkEnd w:id="23"/>
     </w:p>
     <w:p>
       <w:pPr>
         <w:pStyle w:val="Heading2"/>
       </w:pPr>
-      <w:bookmarkStart w:id="23" w:name="_Toc506487506"/>
+      <w:bookmarkStart w:id="24" w:name="_Toc506502266"/>
       <w:r>
         <w:t>UML Class Daigram</w:t>
       </w:r>
-      <w:bookmarkEnd w:id="23"/>
+      <w:bookmarkEnd w:id="24"/>
     </w:p>
     <w:p>
       <w:r>
@@ -6022,14 +6503,27 @@
                             <w:r>
                               <w:t xml:space="preserve">Figure </w:t>
                             </w:r>
-                            <w:fldSimple w:instr=" SEQ Figure \* ARABIC ">
-                              <w:r>
-                                <w:rPr>
-                                  <w:noProof/>
-                                </w:rPr>
-                                <w:t>5</w:t>
-                              </w:r>
-                            </w:fldSimple>
+                            <w:r>
+                              <w:fldChar w:fldCharType="begin"/>
+                            </w:r>
+                            <w:r>
+                              <w:instrText xml:space="preserve"> SEQ Figure \* ARABIC </w:instrText>
+                            </w:r>
+                            <w:r>
+                              <w:fldChar w:fldCharType="separate"/>
+                            </w:r>
+                            <w:r>
+                              <w:rPr>
+                                <w:noProof/>
+                              </w:rPr>
+                              <w:t>5</w:t>
+                            </w:r>
+                            <w:r>
+                              <w:rPr>
+                                <w:noProof/>
+                              </w:rPr>
+                              <w:fldChar w:fldCharType="end"/>
+                            </w:r>
                             <w:r>
                               <w:t>:UML Class Diagram</w:t>
                             </w:r>
@@ -6067,14 +6561,27 @@
                       <w:r>
                         <w:t xml:space="preserve">Figure </w:t>
                       </w:r>
-                      <w:fldSimple w:instr=" SEQ Figure \* ARABIC ">
-                        <w:r>
-                          <w:rPr>
-                            <w:noProof/>
-                          </w:rPr>
-                          <w:t>5</w:t>
-                        </w:r>
-                      </w:fldSimple>
+                      <w:r>
+                        <w:fldChar w:fldCharType="begin"/>
+                      </w:r>
+                      <w:r>
+                        <w:instrText xml:space="preserve"> SEQ Figure \* ARABIC </w:instrText>
+                      </w:r>
+                      <w:r>
+                        <w:fldChar w:fldCharType="separate"/>
+                      </w:r>
+                      <w:r>
+                        <w:rPr>
+                          <w:noProof/>
+                        </w:rPr>
+                        <w:t>5</w:t>
+                      </w:r>
+                      <w:r>
+                        <w:rPr>
+                          <w:noProof/>
+                        </w:rPr>
+                        <w:fldChar w:fldCharType="end"/>
+                      </w:r>
                       <w:r>
                         <w:t>:UML Class Diagram</w:t>
                       </w:r>
@@ -6155,18 +6662,16 @@
         </w:drawing>
       </w:r>
     </w:p>
-    <w:p/>
-    <w:p/>
-    <w:p/>
     <w:p>
       <w:pPr>
         <w:pStyle w:val="Heading2"/>
       </w:pPr>
-      <w:bookmarkStart w:id="24" w:name="_Toc506487507"/>
+      <w:bookmarkStart w:id="25" w:name="_Toc506502267"/>
       <w:r>
         <w:rPr>
           <w:noProof/>
         </w:rPr>
+        <w:lastRenderedPageBreak/>
         <mc:AlternateContent>
           <mc:Choice Requires="wps">
             <w:drawing>
@@ -6211,14 +6716,27 @@
                             <w:r>
                               <w:t xml:space="preserve">Figure </w:t>
                             </w:r>
-                            <w:fldSimple w:instr=" SEQ Figure \* ARABIC ">
-                              <w:r>
-                                <w:rPr>
-                                  <w:noProof/>
-                                </w:rPr>
-                                <w:t>6</w:t>
-                              </w:r>
-                            </w:fldSimple>
+                            <w:r>
+                              <w:fldChar w:fldCharType="begin"/>
+                            </w:r>
+                            <w:r>
+                              <w:instrText xml:space="preserve"> SEQ Figure \* ARABIC </w:instrText>
+                            </w:r>
+                            <w:r>
+                              <w:fldChar w:fldCharType="separate"/>
+                            </w:r>
+                            <w:r>
+                              <w:rPr>
+                                <w:noProof/>
+                              </w:rPr>
+                              <w:t>6</w:t>
+                            </w:r>
+                            <w:r>
+                              <w:rPr>
+                                <w:noProof/>
+                              </w:rPr>
+                              <w:fldChar w:fldCharType="end"/>
+                            </w:r>
                             <w:r>
                               <w:t>: Talk to NPC Sequence Diagram</w:t>
                             </w:r>
@@ -6249,14 +6767,27 @@
                       <w:r>
                         <w:t xml:space="preserve">Figure </w:t>
                       </w:r>
-                      <w:fldSimple w:instr=" SEQ Figure \* ARABIC ">
-                        <w:r>
-                          <w:rPr>
-                            <w:noProof/>
-                          </w:rPr>
-                          <w:t>6</w:t>
-                        </w:r>
-                      </w:fldSimple>
+                      <w:r>
+                        <w:fldChar w:fldCharType="begin"/>
+                      </w:r>
+                      <w:r>
+                        <w:instrText xml:space="preserve"> SEQ Figure \* ARABIC </w:instrText>
+                      </w:r>
+                      <w:r>
+                        <w:fldChar w:fldCharType="separate"/>
+                      </w:r>
+                      <w:r>
+                        <w:rPr>
+                          <w:noProof/>
+                        </w:rPr>
+                        <w:t>6</w:t>
+                      </w:r>
+                      <w:r>
+                        <w:rPr>
+                          <w:noProof/>
+                        </w:rPr>
+                        <w:fldChar w:fldCharType="end"/>
+                      </w:r>
                       <w:r>
                         <w:t>: Talk to NPC Sequence Diagram</w:t>
                       </w:r>
@@ -6381,14 +6912,27 @@
                             <w:r>
                               <w:t xml:space="preserve">Figure </w:t>
                             </w:r>
-                            <w:fldSimple w:instr=" SEQ Figure \* ARABIC ">
-                              <w:r>
-                                <w:rPr>
-                                  <w:noProof/>
-                                </w:rPr>
-                                <w:t>7</w:t>
-                              </w:r>
-                            </w:fldSimple>
+                            <w:r>
+                              <w:fldChar w:fldCharType="begin"/>
+                            </w:r>
+                            <w:r>
+                              <w:instrText xml:space="preserve"> SEQ Figure \* ARABIC </w:instrText>
+                            </w:r>
+                            <w:r>
+                              <w:fldChar w:fldCharType="separate"/>
+                            </w:r>
+                            <w:r>
+                              <w:rPr>
+                                <w:noProof/>
+                              </w:rPr>
+                              <w:t>7</w:t>
+                            </w:r>
+                            <w:r>
+                              <w:rPr>
+                                <w:noProof/>
+                              </w:rPr>
+                              <w:fldChar w:fldCharType="end"/>
+                            </w:r>
                             <w:r>
                               <w:t>: Pick Up Item Success Sequence Diagram</w:t>
                             </w:r>
@@ -6422,14 +6966,27 @@
                       <w:r>
                         <w:t xml:space="preserve">Figure </w:t>
                       </w:r>
-                      <w:fldSimple w:instr=" SEQ Figure \* ARABIC ">
-                        <w:r>
-                          <w:rPr>
-                            <w:noProof/>
-                          </w:rPr>
-                          <w:t>7</w:t>
-                        </w:r>
-                      </w:fldSimple>
+                      <w:r>
+                        <w:fldChar w:fldCharType="begin"/>
+                      </w:r>
+                      <w:r>
+                        <w:instrText xml:space="preserve"> SEQ Figure \* ARABIC </w:instrText>
+                      </w:r>
+                      <w:r>
+                        <w:fldChar w:fldCharType="separate"/>
+                      </w:r>
+                      <w:r>
+                        <w:rPr>
+                          <w:noProof/>
+                        </w:rPr>
+                        <w:t>7</w:t>
+                      </w:r>
+                      <w:r>
+                        <w:rPr>
+                          <w:noProof/>
+                        </w:rPr>
+                        <w:fldChar w:fldCharType="end"/>
+                      </w:r>
                       <w:r>
                         <w:t>: Pick Up Item Success Sequence Diagram</w:t>
                       </w:r>
@@ -6506,9 +7063,68 @@
       <w:r>
         <w:t>UML Sequence Diagrams</w:t>
       </w:r>
-      <w:bookmarkStart w:id="25" w:name="_GoBack"/>
-      <w:bookmarkEnd w:id="24"/>
       <w:bookmarkEnd w:id="25"/>
+    </w:p>
+    <w:p/>
+    <w:p/>
+    <w:p/>
+    <w:p/>
+    <w:p>
+      <w:pPr>
+        <w:pStyle w:val="Heading1"/>
+      </w:pPr>
+      <w:bookmarkStart w:id="26" w:name="_Toc506502268"/>
+      <w:r>
+        <w:lastRenderedPageBreak/>
+        <w:t>references</w:t>
+      </w:r>
+      <w:bookmarkEnd w:id="26"/>
+    </w:p>
+    <w:p/>
+    <w:p>
+      <w:r>
+        <w:rPr>
+          <w:color w:val="333333"/>
+          <w:shd w:val="clear" w:color="auto" w:fill="FFFFFF"/>
+        </w:rPr>
+        <w:t>kayandrae07. “S.O.L.I.D: The First 5 Principles of Object Oriented Design.” </w:t>
+      </w:r>
+      <w:r>
+        <w:rPr>
+          <w:i/>
+          <w:iCs/>
+          <w:color w:val="333333"/>
+        </w:rPr>
+        <w:t>Scotch</w:t>
+      </w:r>
+      <w:r>
+        <w:rPr>
+          <w:color w:val="333333"/>
+          <w:shd w:val="clear" w:color="auto" w:fill="FFFFFF"/>
+        </w:rPr>
+        <w:t>, scotch.io/bar-</w:t>
+      </w:r>
+      <w:r>
+        <w:rPr>
+          <w:color w:val="333333"/>
+          <w:shd w:val="clear" w:color="auto" w:fill="FFFFFF"/>
+        </w:rPr>
+        <w:t>talk/s-o-</w:t>
+      </w:r>
+      <w:r>
+        <w:rPr>
+          <w:color w:val="333333"/>
+          <w:shd w:val="clear" w:color="auto" w:fill="FFFFFF"/>
+        </w:rPr>
+        <w:tab/>
+      </w:r>
+      <w:r>
+        <w:rPr>
+          <w:color w:val="333333"/>
+          <w:shd w:val="clear" w:color="auto" w:fill="FFFFFF"/>
+        </w:rPr>
+        <w:t>l-i-d-the-first-five-principles-of-object-oriented-design.</w:t>
+      </w:r>
     </w:p>
     <w:sectPr>
       <w:type w:val="continuous"/>
@@ -8260,6 +8876,119 @@
     </w:lvl>
   </w:abstractNum>
   <w:abstractNum w:abstractNumId="17" w15:restartNumberingAfterBreak="0">
+    <w:nsid w:val="76EF767D"/>
+    <w:multiLevelType w:val="hybridMultilevel"/>
+    <w:tmpl w:val="CDF84C12"/>
+    <w:lvl w:ilvl="0" w:tplc="04090001">
+      <w:start w:val="1"/>
+      <w:numFmt w:val="bullet"/>
+      <w:lvlText w:val=""/>
+      <w:lvlJc w:val="left"/>
+      <w:pPr>
+        <w:ind w:left="720" w:hanging="360"/>
+      </w:pPr>
+      <w:rPr>
+        <w:rFonts w:ascii="Symbol" w:hAnsi="Symbol" w:hint="default"/>
+      </w:rPr>
+    </w:lvl>
+    <w:lvl w:ilvl="1" w:tplc="04090003">
+      <w:start w:val="1"/>
+      <w:numFmt w:val="bullet"/>
+      <w:lvlText w:val="o"/>
+      <w:lvlJc w:val="left"/>
+      <w:pPr>
+        <w:ind w:left="1440" w:hanging="360"/>
+      </w:pPr>
+      <w:rPr>
+        <w:rFonts w:ascii="Courier New" w:hAnsi="Courier New" w:cs="Courier New" w:hint="default"/>
+      </w:rPr>
+    </w:lvl>
+    <w:lvl w:ilvl="2" w:tplc="04090005" w:tentative="1">
+      <w:start w:val="1"/>
+      <w:numFmt w:val="bullet"/>
+      <w:lvlText w:val=""/>
+      <w:lvlJc w:val="left"/>
+      <w:pPr>
+        <w:ind w:left="2160" w:hanging="360"/>
+      </w:pPr>
+      <w:rPr>
+        <w:rFonts w:ascii="Wingdings" w:hAnsi="Wingdings" w:hint="default"/>
+      </w:rPr>
+    </w:lvl>
+    <w:lvl w:ilvl="3" w:tplc="04090001" w:tentative="1">
+      <w:start w:val="1"/>
+      <w:numFmt w:val="bullet"/>
+      <w:lvlText w:val=""/>
+      <w:lvlJc w:val="left"/>
+      <w:pPr>
+        <w:ind w:left="2880" w:hanging="360"/>
+      </w:pPr>
+      <w:rPr>
+        <w:rFonts w:ascii="Symbol" w:hAnsi="Symbol" w:hint="default"/>
+      </w:rPr>
+    </w:lvl>
+    <w:lvl w:ilvl="4" w:tplc="04090003" w:tentative="1">
+      <w:start w:val="1"/>
+      <w:numFmt w:val="bullet"/>
+      <w:lvlText w:val="o"/>
+      <w:lvlJc w:val="left"/>
+      <w:pPr>
+        <w:ind w:left="3600" w:hanging="360"/>
+      </w:pPr>
+      <w:rPr>
+        <w:rFonts w:ascii="Courier New" w:hAnsi="Courier New" w:cs="Courier New" w:hint="default"/>
+      </w:rPr>
+    </w:lvl>
+    <w:lvl w:ilvl="5" w:tplc="04090005" w:tentative="1">
+      <w:start w:val="1"/>
+      <w:numFmt w:val="bullet"/>
+      <w:lvlText w:val=""/>
+      <w:lvlJc w:val="left"/>
+      <w:pPr>
+        <w:ind w:left="4320" w:hanging="360"/>
+      </w:pPr>
+      <w:rPr>
+        <w:rFonts w:ascii="Wingdings" w:hAnsi="Wingdings" w:hint="default"/>
+      </w:rPr>
+    </w:lvl>
+    <w:lvl w:ilvl="6" w:tplc="04090001" w:tentative="1">
+      <w:start w:val="1"/>
+      <w:numFmt w:val="bullet"/>
+      <w:lvlText w:val=""/>
+      <w:lvlJc w:val="left"/>
+      <w:pPr>
+        <w:ind w:left="5040" w:hanging="360"/>
+      </w:pPr>
+      <w:rPr>
+        <w:rFonts w:ascii="Symbol" w:hAnsi="Symbol" w:hint="default"/>
+      </w:rPr>
+    </w:lvl>
+    <w:lvl w:ilvl="7" w:tplc="04090003" w:tentative="1">
+      <w:start w:val="1"/>
+      <w:numFmt w:val="bullet"/>
+      <w:lvlText w:val="o"/>
+      <w:lvlJc w:val="left"/>
+      <w:pPr>
+        <w:ind w:left="5760" w:hanging="360"/>
+      </w:pPr>
+      <w:rPr>
+        <w:rFonts w:ascii="Courier New" w:hAnsi="Courier New" w:cs="Courier New" w:hint="default"/>
+      </w:rPr>
+    </w:lvl>
+    <w:lvl w:ilvl="8" w:tplc="04090005" w:tentative="1">
+      <w:start w:val="1"/>
+      <w:numFmt w:val="bullet"/>
+      <w:lvlText w:val=""/>
+      <w:lvlJc w:val="left"/>
+      <w:pPr>
+        <w:ind w:left="6480" w:hanging="360"/>
+      </w:pPr>
+      <w:rPr>
+        <w:rFonts w:ascii="Wingdings" w:hAnsi="Wingdings" w:hint="default"/>
+      </w:rPr>
+    </w:lvl>
+  </w:abstractNum>
+  <w:abstractNum w:abstractNumId="18" w15:restartNumberingAfterBreak="0">
     <w:nsid w:val="788F532F"/>
     <w:multiLevelType w:val="hybridMultilevel"/>
     <w:tmpl w:val="D65052F6"/>
@@ -8358,7 +9087,7 @@
     <w:abstractNumId w:val="7"/>
   </w:num>
   <w:num w:numId="5">
-    <w:abstractNumId w:val="17"/>
+    <w:abstractNumId w:val="18"/>
   </w:num>
   <w:num w:numId="6">
     <w:abstractNumId w:val="2"/>
@@ -8398,6 +9127,9 @@
   </w:num>
   <w:num w:numId="18">
     <w:abstractNumId w:val="11"/>
+  </w:num>
+  <w:num w:numId="19">
+    <w:abstractNumId w:val="17"/>
   </w:num>
 </w:numbering>
 </file>
@@ -10293,7 +11025,7 @@
 </file>
 
 <file path=customXml/itemProps1.xml><?xml version="1.0" encoding="utf-8"?>
-<ds:datastoreItem xmlns:ds="http://schemas.openxmlformats.org/officeDocument/2006/customXml" ds:itemID="{6CC1EB66-5419-497A-99FE-8D9E54C2F7B0}">
+<ds:datastoreItem xmlns:ds="http://schemas.openxmlformats.org/officeDocument/2006/customXml" ds:itemID="{CCAFE4B4-248D-44E1-B857-3CB45531073C}">
   <ds:schemaRefs>
     <ds:schemaRef ds:uri="http://schemas.openxmlformats.org/officeDocument/2006/bibliography"/>
   </ds:schemaRefs>

</xml_diff>

<commit_message>
Added References for Justin in Project Template.docx
</commit_message>
<xml_diff>
--- a/docs/design/Project Template.docx
+++ b/docs/design/Project Template.docx
@@ -2545,6 +2545,11 @@
             <w:r>
               <w:t>Added references section</w:t>
             </w:r>
+            <w:r>
+              <w:t xml:space="preserve"> (MLA)</w:t>
+            </w:r>
+            <w:bookmarkStart w:id="4" w:name="_GoBack"/>
+            <w:bookmarkEnd w:id="4"/>
           </w:p>
         </w:tc>
         <w:tc>
@@ -2571,6 +2576,80 @@
           </w:p>
         </w:tc>
       </w:tr>
+      <w:tr>
+        <w:tc>
+          <w:tcPr>
+            <w:tcW w:w="3117" w:type="dxa"/>
+            <w:tcBorders>
+              <w:top w:val="single" w:sz="4" w:space="0" w:color="00000A"/>
+              <w:left w:val="single" w:sz="4" w:space="0" w:color="00000A"/>
+              <w:bottom w:val="single" w:sz="4" w:space="0" w:color="00000A"/>
+              <w:right w:val="single" w:sz="4" w:space="0" w:color="00000A"/>
+            </w:tcBorders>
+            <w:shd w:val="clear" w:color="auto" w:fill="FFFFFF"/>
+            <w:tcMar>
+              <w:left w:w="103" w:type="dxa"/>
+            </w:tcMar>
+          </w:tcPr>
+          <w:p>
+            <w:pPr>
+              <w:spacing w:after="0" w:line="100" w:lineRule="atLeast"/>
+            </w:pPr>
+            <w:r>
+              <w:t>2/16/2018</w:t>
+            </w:r>
+          </w:p>
+        </w:tc>
+        <w:tc>
+          <w:tcPr>
+            <w:tcW w:w="3135" w:type="dxa"/>
+            <w:tcBorders>
+              <w:top w:val="single" w:sz="4" w:space="0" w:color="00000A"/>
+              <w:left w:val="single" w:sz="4" w:space="0" w:color="00000A"/>
+              <w:bottom w:val="single" w:sz="4" w:space="0" w:color="00000A"/>
+              <w:right w:val="single" w:sz="4" w:space="0" w:color="00000A"/>
+            </w:tcBorders>
+            <w:shd w:val="clear" w:color="auto" w:fill="FFFFFF"/>
+            <w:tcMar>
+              <w:left w:w="103" w:type="dxa"/>
+            </w:tcMar>
+          </w:tcPr>
+          <w:p>
+            <w:pPr>
+              <w:tabs>
+                <w:tab w:val="left" w:pos="1560"/>
+              </w:tabs>
+              <w:spacing w:after="0" w:line="100" w:lineRule="atLeast"/>
+            </w:pPr>
+            <w:r>
+              <w:t>Added reference for Justin</w:t>
+            </w:r>
+          </w:p>
+        </w:tc>
+        <w:tc>
+          <w:tcPr>
+            <w:tcW w:w="3108" w:type="dxa"/>
+            <w:tcBorders>
+              <w:top w:val="single" w:sz="4" w:space="0" w:color="00000A"/>
+              <w:left w:val="single" w:sz="4" w:space="0" w:color="00000A"/>
+              <w:bottom w:val="single" w:sz="4" w:space="0" w:color="00000A"/>
+              <w:right w:val="single" w:sz="4" w:space="0" w:color="00000A"/>
+            </w:tcBorders>
+            <w:shd w:val="clear" w:color="auto" w:fill="FFFFFF"/>
+            <w:tcMar>
+              <w:left w:w="103" w:type="dxa"/>
+            </w:tcMar>
+          </w:tcPr>
+          <w:p>
+            <w:pPr>
+              <w:spacing w:after="0" w:line="100" w:lineRule="atLeast"/>
+            </w:pPr>
+            <w:r>
+              <w:t>Jesse Huss</w:t>
+            </w:r>
+          </w:p>
+        </w:tc>
+      </w:tr>
     </w:tbl>
     <w:p/>
     <w:p/>
@@ -2591,12 +2670,12 @@
       <w:pPr>
         <w:pStyle w:val="Heading1"/>
       </w:pPr>
-      <w:bookmarkStart w:id="4" w:name="_Toc506502247"/>
+      <w:bookmarkStart w:id="5" w:name="_Toc506502247"/>
       <w:r>
         <w:lastRenderedPageBreak/>
         <w:t>Introduction</w:t>
       </w:r>
-      <w:bookmarkEnd w:id="4"/>
+      <w:bookmarkEnd w:id="5"/>
     </w:p>
     <w:p>
       <w:r>
@@ -2896,12 +2975,12 @@
       <w:pPr>
         <w:pStyle w:val="Heading1"/>
       </w:pPr>
-      <w:bookmarkStart w:id="5" w:name="_Toc506502248"/>
+      <w:bookmarkStart w:id="6" w:name="_Toc506502248"/>
       <w:r>
         <w:lastRenderedPageBreak/>
         <w:t>Project Management</w:t>
       </w:r>
-      <w:bookmarkEnd w:id="5"/>
+      <w:bookmarkEnd w:id="6"/>
     </w:p>
     <w:p>
       <w:r>
@@ -2937,11 +3016,11 @@
       <w:pPr>
         <w:pStyle w:val="Heading2"/>
       </w:pPr>
-      <w:bookmarkStart w:id="6" w:name="_Toc506502249"/>
+      <w:bookmarkStart w:id="7" w:name="_Toc506502249"/>
       <w:r>
         <w:t>Team Organization</w:t>
       </w:r>
-      <w:bookmarkEnd w:id="6"/>
+      <w:bookmarkEnd w:id="7"/>
     </w:p>
     <w:p>
       <w:r>
@@ -2993,27 +3072,14 @@
                             <w:r>
                               <w:t xml:space="preserve">Figure </w:t>
                             </w:r>
-                            <w:r>
-                              <w:fldChar w:fldCharType="begin"/>
-                            </w:r>
-                            <w:r>
-                              <w:instrText xml:space="preserve"> SEQ Figure \* ARABIC </w:instrText>
-                            </w:r>
-                            <w:r>
-                              <w:fldChar w:fldCharType="separate"/>
-                            </w:r>
-                            <w:r>
-                              <w:rPr>
-                                <w:noProof/>
-                              </w:rPr>
-                              <w:t>1</w:t>
-                            </w:r>
-                            <w:r>
-                              <w:rPr>
-                                <w:noProof/>
-                              </w:rPr>
-                              <w:fldChar w:fldCharType="end"/>
-                            </w:r>
+                            <w:fldSimple w:instr=" SEQ Figure \* ARABIC ">
+                              <w:r>
+                                <w:rPr>
+                                  <w:noProof/>
+                                </w:rPr>
+                                <w:t>1</w:t>
+                              </w:r>
+                            </w:fldSimple>
                             <w:r>
                               <w:t>: Example democratic team structure</w:t>
                             </w:r>
@@ -3049,27 +3115,14 @@
                       <w:r>
                         <w:t xml:space="preserve">Figure </w:t>
                       </w:r>
-                      <w:r>
-                        <w:fldChar w:fldCharType="begin"/>
-                      </w:r>
-                      <w:r>
-                        <w:instrText xml:space="preserve"> SEQ Figure \* ARABIC </w:instrText>
-                      </w:r>
-                      <w:r>
-                        <w:fldChar w:fldCharType="separate"/>
-                      </w:r>
-                      <w:r>
-                        <w:rPr>
-                          <w:noProof/>
-                        </w:rPr>
-                        <w:t>1</w:t>
-                      </w:r>
-                      <w:r>
-                        <w:rPr>
-                          <w:noProof/>
-                        </w:rPr>
-                        <w:fldChar w:fldCharType="end"/>
-                      </w:r>
+                      <w:fldSimple w:instr=" SEQ Figure \* ARABIC ">
+                        <w:r>
+                          <w:rPr>
+                            <w:noProof/>
+                          </w:rPr>
+                          <w:t>1</w:t>
+                        </w:r>
+                      </w:fldSimple>
                       <w:r>
                         <w:t>: Example democratic team structure</w:t>
                       </w:r>
@@ -3215,11 +3268,11 @@
       <w:pPr>
         <w:pStyle w:val="Heading2"/>
       </w:pPr>
-      <w:bookmarkStart w:id="7" w:name="_Toc506502250"/>
+      <w:bookmarkStart w:id="8" w:name="_Toc506502250"/>
       <w:r>
         <w:t>Risk Management</w:t>
       </w:r>
-      <w:bookmarkEnd w:id="7"/>
+      <w:bookmarkEnd w:id="8"/>
     </w:p>
     <w:p>
       <w:r>
@@ -3289,7 +3342,7 @@
       <w:pPr>
         <w:pStyle w:val="Heading3"/>
       </w:pPr>
-      <w:bookmarkStart w:id="8" w:name="_Toc506502251"/>
+      <w:bookmarkStart w:id="9" w:name="_Toc506502251"/>
       <w:r>
         <w:lastRenderedPageBreak/>
         <w:t>F</w:t>
@@ -3303,7 +3356,7 @@
       <w:r>
         <w:t>dentify</w:t>
       </w:r>
-      <w:bookmarkEnd w:id="8"/>
+      <w:bookmarkEnd w:id="9"/>
     </w:p>
     <w:p>
       <w:pPr>
@@ -3468,7 +3521,7 @@
       <w:pPr>
         <w:pStyle w:val="Heading3"/>
       </w:pPr>
-      <w:bookmarkStart w:id="9" w:name="_Toc506502252"/>
+      <w:bookmarkStart w:id="10" w:name="_Toc506502252"/>
       <w:r>
         <w:t>S</w:t>
       </w:r>
@@ -3481,7 +3534,7 @@
       <w:r>
         <w:t>valuate</w:t>
       </w:r>
-      <w:bookmarkEnd w:id="9"/>
+      <w:bookmarkEnd w:id="10"/>
     </w:p>
     <w:p>
       <w:pPr>
@@ -3580,7 +3633,7 @@
       <w:pPr>
         <w:pStyle w:val="Heading3"/>
       </w:pPr>
-      <w:bookmarkStart w:id="10" w:name="_Toc506502253"/>
+      <w:bookmarkStart w:id="11" w:name="_Toc506502253"/>
       <w:r>
         <w:t>T</w:t>
       </w:r>
@@ -3593,7 +3646,7 @@
       <w:r>
         <w:t>liminate</w:t>
       </w:r>
-      <w:bookmarkEnd w:id="10"/>
+      <w:bookmarkEnd w:id="11"/>
     </w:p>
     <w:p>
       <w:pPr>
@@ -4284,22 +4337,22 @@
       <w:pPr>
         <w:pStyle w:val="Heading1"/>
       </w:pPr>
-      <w:bookmarkStart w:id="11" w:name="_Toc506502254"/>
+      <w:bookmarkStart w:id="12" w:name="_Toc506502254"/>
       <w:r>
         <w:lastRenderedPageBreak/>
         <w:t>Development Process</w:t>
       </w:r>
-      <w:bookmarkEnd w:id="11"/>
+      <w:bookmarkEnd w:id="12"/>
     </w:p>
     <w:p>
       <w:pPr>
         <w:pStyle w:val="Heading2"/>
       </w:pPr>
-      <w:bookmarkStart w:id="12" w:name="_Toc506502255"/>
+      <w:bookmarkStart w:id="13" w:name="_Toc506502255"/>
       <w:r>
         <w:t>Coding Conventions</w:t>
       </w:r>
-      <w:bookmarkEnd w:id="12"/>
+      <w:bookmarkEnd w:id="13"/>
       <w:r>
         <w:t xml:space="preserve"> </w:t>
       </w:r>
@@ -5053,27 +5106,14 @@
                             <w:r>
                               <w:t xml:space="preserve">Figure </w:t>
                             </w:r>
-                            <w:r>
-                              <w:fldChar w:fldCharType="begin"/>
-                            </w:r>
-                            <w:r>
-                              <w:instrText xml:space="preserve"> SEQ Figure \* ARABIC </w:instrText>
-                            </w:r>
-                            <w:r>
-                              <w:fldChar w:fldCharType="separate"/>
-                            </w:r>
-                            <w:r>
-                              <w:rPr>
-                                <w:noProof/>
-                              </w:rPr>
-                              <w:t>2</w:t>
-                            </w:r>
-                            <w:r>
-                              <w:rPr>
-                                <w:noProof/>
-                              </w:rPr>
-                              <w:fldChar w:fldCharType="end"/>
-                            </w:r>
+                            <w:fldSimple w:instr=" SEQ Figure \* ARABIC ">
+                              <w:r>
+                                <w:rPr>
+                                  <w:noProof/>
+                                </w:rPr>
+                                <w:t>2</w:t>
+                              </w:r>
+                            </w:fldSimple>
                             <w:r>
                               <w:t>: Example Code Conventions</w:t>
                             </w:r>
@@ -5107,27 +5147,14 @@
                       <w:r>
                         <w:t xml:space="preserve">Figure </w:t>
                       </w:r>
-                      <w:r>
-                        <w:fldChar w:fldCharType="begin"/>
-                      </w:r>
-                      <w:r>
-                        <w:instrText xml:space="preserve"> SEQ Figure \* ARABIC </w:instrText>
-                      </w:r>
-                      <w:r>
-                        <w:fldChar w:fldCharType="separate"/>
-                      </w:r>
-                      <w:r>
-                        <w:rPr>
-                          <w:noProof/>
-                        </w:rPr>
-                        <w:t>2</w:t>
-                      </w:r>
-                      <w:r>
-                        <w:rPr>
-                          <w:noProof/>
-                        </w:rPr>
-                        <w:fldChar w:fldCharType="end"/>
-                      </w:r>
+                      <w:fldSimple w:instr=" SEQ Figure \* ARABIC ">
+                        <w:r>
+                          <w:rPr>
+                            <w:noProof/>
+                          </w:rPr>
+                          <w:t>2</w:t>
+                        </w:r>
+                      </w:fldSimple>
                       <w:r>
                         <w:t>: Example Code Conventions</w:t>
                       </w:r>
@@ -5207,11 +5234,11 @@
       <w:pPr>
         <w:pStyle w:val="Heading2"/>
       </w:pPr>
-      <w:bookmarkStart w:id="13" w:name="_Toc506502256"/>
+      <w:bookmarkStart w:id="14" w:name="_Toc506502256"/>
       <w:r>
         <w:t>Code review</w:t>
       </w:r>
-      <w:bookmarkEnd w:id="13"/>
+      <w:bookmarkEnd w:id="14"/>
     </w:p>
     <w:p>
       <w:r>
@@ -5225,7 +5252,7 @@
       <w:pPr>
         <w:pStyle w:val="Heading3"/>
       </w:pPr>
-      <w:bookmarkStart w:id="14" w:name="_Toc506502257"/>
+      <w:bookmarkStart w:id="15" w:name="_Toc506502257"/>
       <w:r>
         <w:t>F</w:t>
       </w:r>
@@ -5238,7 +5265,7 @@
       <w:r>
         <w:t>ersonal</w:t>
       </w:r>
-      <w:bookmarkEnd w:id="14"/>
+      <w:bookmarkEnd w:id="15"/>
     </w:p>
     <w:p>
       <w:pPr>
@@ -5436,7 +5463,7 @@
       <w:pPr>
         <w:pStyle w:val="Heading3"/>
       </w:pPr>
-      <w:bookmarkStart w:id="15" w:name="_Toc506502258"/>
+      <w:bookmarkStart w:id="16" w:name="_Toc506502258"/>
       <w:r>
         <w:t>S</w:t>
       </w:r>
@@ -5449,7 +5476,7 @@
       <w:r>
         <w:t>eer</w:t>
       </w:r>
-      <w:bookmarkEnd w:id="15"/>
+      <w:bookmarkEnd w:id="16"/>
       <w:r>
         <w:t xml:space="preserve"> </w:t>
       </w:r>
@@ -5536,7 +5563,7 @@
       <w:pPr>
         <w:pStyle w:val="Heading3"/>
       </w:pPr>
-      <w:bookmarkStart w:id="16" w:name="_Toc506502259"/>
+      <w:bookmarkStart w:id="17" w:name="_Toc506502259"/>
       <w:r>
         <w:t>T</w:t>
       </w:r>
@@ -5561,7 +5588,7 @@
       <w:r>
         <w:t>roject</w:t>
       </w:r>
-      <w:bookmarkEnd w:id="16"/>
+      <w:bookmarkEnd w:id="17"/>
       <w:r>
         <w:t xml:space="preserve"> </w:t>
       </w:r>
@@ -5614,7 +5641,7 @@
       <w:pPr>
         <w:pStyle w:val="Heading2"/>
       </w:pPr>
-      <w:bookmarkStart w:id="17" w:name="_Toc506502260"/>
+      <w:bookmarkStart w:id="18" w:name="_Toc506502260"/>
       <w:r>
         <w:lastRenderedPageBreak/>
         <w:t>T</w:t>
@@ -5628,7 +5655,7 @@
       <w:r>
         <w:t>ommunication</w:t>
       </w:r>
-      <w:bookmarkEnd w:id="17"/>
+      <w:bookmarkEnd w:id="18"/>
     </w:p>
     <w:p>
       <w:r>
@@ -5682,27 +5709,14 @@
                             <w:r>
                               <w:t xml:space="preserve">Figure </w:t>
                             </w:r>
-                            <w:r>
-                              <w:fldChar w:fldCharType="begin"/>
-                            </w:r>
-                            <w:r>
-                              <w:instrText xml:space="preserve"> SEQ Figure \* ARABIC </w:instrText>
-                            </w:r>
-                            <w:r>
-                              <w:fldChar w:fldCharType="separate"/>
-                            </w:r>
-                            <w:r>
-                              <w:rPr>
-                                <w:noProof/>
-                              </w:rPr>
-                              <w:t>3</w:t>
-                            </w:r>
-                            <w:r>
-                              <w:rPr>
-                                <w:noProof/>
-                              </w:rPr>
-                              <w:fldChar w:fldCharType="end"/>
-                            </w:r>
+                            <w:fldSimple w:instr=" SEQ Figure \* ARABIC ">
+                              <w:r>
+                                <w:rPr>
+                                  <w:noProof/>
+                                </w:rPr>
+                                <w:t>3</w:t>
+                              </w:r>
+                            </w:fldSimple>
                             <w:r>
                               <w:t>: discord channel</w:t>
                             </w:r>
@@ -5736,27 +5750,14 @@
                       <w:r>
                         <w:t xml:space="preserve">Figure </w:t>
                       </w:r>
-                      <w:r>
-                        <w:fldChar w:fldCharType="begin"/>
-                      </w:r>
-                      <w:r>
-                        <w:instrText xml:space="preserve"> SEQ Figure \* ARABIC </w:instrText>
-                      </w:r>
-                      <w:r>
-                        <w:fldChar w:fldCharType="separate"/>
-                      </w:r>
-                      <w:r>
-                        <w:rPr>
-                          <w:noProof/>
-                        </w:rPr>
-                        <w:t>3</w:t>
-                      </w:r>
-                      <w:r>
-                        <w:rPr>
-                          <w:noProof/>
-                        </w:rPr>
-                        <w:fldChar w:fldCharType="end"/>
-                      </w:r>
+                      <w:fldSimple w:instr=" SEQ Figure \* ARABIC ">
+                        <w:r>
+                          <w:rPr>
+                            <w:noProof/>
+                          </w:rPr>
+                          <w:t>3</w:t>
+                        </w:r>
+                      </w:fldSimple>
                       <w:r>
                         <w:t>: discord channel</w:t>
                       </w:r>
@@ -5838,11 +5839,11 @@
       <w:pPr>
         <w:pStyle w:val="Heading2"/>
       </w:pPr>
-      <w:bookmarkStart w:id="18" w:name="_Toc506502261"/>
+      <w:bookmarkStart w:id="19" w:name="_Toc506502261"/>
       <w:r>
         <w:t>Change Management</w:t>
       </w:r>
-      <w:bookmarkEnd w:id="18"/>
+      <w:bookmarkEnd w:id="19"/>
       <w:r>
         <w:t xml:space="preserve"> </w:t>
       </w:r>
@@ -5909,27 +5910,14 @@
                             <w:r>
                               <w:t xml:space="preserve">Figure </w:t>
                             </w:r>
-                            <w:r>
-                              <w:fldChar w:fldCharType="begin"/>
-                            </w:r>
-                            <w:r>
-                              <w:instrText xml:space="preserve"> SEQ Figure \* ARABIC </w:instrText>
-                            </w:r>
-                            <w:r>
-                              <w:fldChar w:fldCharType="separate"/>
-                            </w:r>
-                            <w:r>
-                              <w:rPr>
-                                <w:noProof/>
-                              </w:rPr>
-                              <w:t>4</w:t>
-                            </w:r>
-                            <w:r>
-                              <w:rPr>
-                                <w:noProof/>
-                              </w:rPr>
-                              <w:fldChar w:fldCharType="end"/>
-                            </w:r>
+                            <w:fldSimple w:instr=" SEQ Figure \* ARABIC ">
+                              <w:r>
+                                <w:rPr>
+                                  <w:noProof/>
+                                </w:rPr>
+                                <w:t>4</w:t>
+                              </w:r>
+                            </w:fldSimple>
                             <w:r>
                               <w:t>: Example GitLab Issue</w:t>
                             </w:r>
@@ -5963,27 +5951,14 @@
                       <w:r>
                         <w:t xml:space="preserve">Figure </w:t>
                       </w:r>
-                      <w:r>
-                        <w:fldChar w:fldCharType="begin"/>
-                      </w:r>
-                      <w:r>
-                        <w:instrText xml:space="preserve"> SEQ Figure \* ARABIC </w:instrText>
-                      </w:r>
-                      <w:r>
-                        <w:fldChar w:fldCharType="separate"/>
-                      </w:r>
-                      <w:r>
-                        <w:rPr>
-                          <w:noProof/>
-                        </w:rPr>
-                        <w:t>4</w:t>
-                      </w:r>
-                      <w:r>
-                        <w:rPr>
-                          <w:noProof/>
-                        </w:rPr>
-                        <w:fldChar w:fldCharType="end"/>
-                      </w:r>
+                      <w:fldSimple w:instr=" SEQ Figure \* ARABIC ">
+                        <w:r>
+                          <w:rPr>
+                            <w:noProof/>
+                          </w:rPr>
+                          <w:t>4</w:t>
+                        </w:r>
+                      </w:fldSimple>
                       <w:r>
                         <w:t>: Example GitLab Issue</w:t>
                       </w:r>
@@ -6062,12 +6037,12 @@
       <w:pPr>
         <w:pStyle w:val="Heading1"/>
       </w:pPr>
-      <w:bookmarkStart w:id="19" w:name="_Toc506502262"/>
+      <w:bookmarkStart w:id="20" w:name="_Toc506502262"/>
       <w:r>
         <w:lastRenderedPageBreak/>
         <w:t>Software Design</w:t>
       </w:r>
-      <w:bookmarkEnd w:id="19"/>
+      <w:bookmarkEnd w:id="20"/>
     </w:p>
     <w:p>
       <w:r>
@@ -6135,14 +6110,14 @@
       <w:pPr>
         <w:pStyle w:val="Heading2"/>
       </w:pPr>
-      <w:bookmarkStart w:id="20" w:name="_Toc506502263"/>
+      <w:bookmarkStart w:id="21" w:name="_Toc506502263"/>
       <w:r>
         <w:t>Design</w:t>
       </w:r>
       <w:r>
         <w:t xml:space="preserve"> Diagrams</w:t>
       </w:r>
-      <w:bookmarkEnd w:id="20"/>
+      <w:bookmarkEnd w:id="21"/>
     </w:p>
     <w:p>
       <w:pPr>
@@ -6185,11 +6160,11 @@
       <w:pPr>
         <w:pStyle w:val="Heading2"/>
       </w:pPr>
-      <w:bookmarkStart w:id="21" w:name="_Toc506502264"/>
+      <w:bookmarkStart w:id="22" w:name="_Toc506502264"/>
       <w:r>
         <w:t>Design Rationale</w:t>
       </w:r>
-      <w:bookmarkEnd w:id="21"/>
+      <w:bookmarkEnd w:id="22"/>
     </w:p>
     <w:p>
       <w:r>
@@ -6410,8 +6385,6 @@
       <w:r>
         <w:t xml:space="preserve"> (kayandrae07)</w:t>
       </w:r>
-      <w:bookmarkStart w:id="22" w:name="_GoBack"/>
-      <w:bookmarkEnd w:id="22"/>
     </w:p>
     <w:p>
       <w:pPr>
@@ -6503,27 +6476,14 @@
                             <w:r>
                               <w:t xml:space="preserve">Figure </w:t>
                             </w:r>
-                            <w:r>
-                              <w:fldChar w:fldCharType="begin"/>
-                            </w:r>
-                            <w:r>
-                              <w:instrText xml:space="preserve"> SEQ Figure \* ARABIC </w:instrText>
-                            </w:r>
-                            <w:r>
-                              <w:fldChar w:fldCharType="separate"/>
-                            </w:r>
-                            <w:r>
-                              <w:rPr>
-                                <w:noProof/>
-                              </w:rPr>
-                              <w:t>5</w:t>
-                            </w:r>
-                            <w:r>
-                              <w:rPr>
-                                <w:noProof/>
-                              </w:rPr>
-                              <w:fldChar w:fldCharType="end"/>
-                            </w:r>
+                            <w:fldSimple w:instr=" SEQ Figure \* ARABIC ">
+                              <w:r>
+                                <w:rPr>
+                                  <w:noProof/>
+                                </w:rPr>
+                                <w:t>5</w:t>
+                              </w:r>
+                            </w:fldSimple>
                             <w:r>
                               <w:t>:UML Class Diagram</w:t>
                             </w:r>
@@ -6561,27 +6521,14 @@
                       <w:r>
                         <w:t xml:space="preserve">Figure </w:t>
                       </w:r>
-                      <w:r>
-                        <w:fldChar w:fldCharType="begin"/>
-                      </w:r>
-                      <w:r>
-                        <w:instrText xml:space="preserve"> SEQ Figure \* ARABIC </w:instrText>
-                      </w:r>
-                      <w:r>
-                        <w:fldChar w:fldCharType="separate"/>
-                      </w:r>
-                      <w:r>
-                        <w:rPr>
-                          <w:noProof/>
-                        </w:rPr>
-                        <w:t>5</w:t>
-                      </w:r>
-                      <w:r>
-                        <w:rPr>
-                          <w:noProof/>
-                        </w:rPr>
-                        <w:fldChar w:fldCharType="end"/>
-                      </w:r>
+                      <w:fldSimple w:instr=" SEQ Figure \* ARABIC ">
+                        <w:r>
+                          <w:rPr>
+                            <w:noProof/>
+                          </w:rPr>
+                          <w:t>5</w:t>
+                        </w:r>
+                      </w:fldSimple>
                       <w:r>
                         <w:t>:UML Class Diagram</w:t>
                       </w:r>
@@ -6716,27 +6663,14 @@
                             <w:r>
                               <w:t xml:space="preserve">Figure </w:t>
                             </w:r>
-                            <w:r>
-                              <w:fldChar w:fldCharType="begin"/>
-                            </w:r>
-                            <w:r>
-                              <w:instrText xml:space="preserve"> SEQ Figure \* ARABIC </w:instrText>
-                            </w:r>
-                            <w:r>
-                              <w:fldChar w:fldCharType="separate"/>
-                            </w:r>
-                            <w:r>
-                              <w:rPr>
-                                <w:noProof/>
-                              </w:rPr>
-                              <w:t>6</w:t>
-                            </w:r>
-                            <w:r>
-                              <w:rPr>
-                                <w:noProof/>
-                              </w:rPr>
-                              <w:fldChar w:fldCharType="end"/>
-                            </w:r>
+                            <w:fldSimple w:instr=" SEQ Figure \* ARABIC ">
+                              <w:r>
+                                <w:rPr>
+                                  <w:noProof/>
+                                </w:rPr>
+                                <w:t>6</w:t>
+                              </w:r>
+                            </w:fldSimple>
                             <w:r>
                               <w:t>: Talk to NPC Sequence Diagram</w:t>
                             </w:r>
@@ -6767,27 +6701,14 @@
                       <w:r>
                         <w:t xml:space="preserve">Figure </w:t>
                       </w:r>
-                      <w:r>
-                        <w:fldChar w:fldCharType="begin"/>
-                      </w:r>
-                      <w:r>
-                        <w:instrText xml:space="preserve"> SEQ Figure \* ARABIC </w:instrText>
-                      </w:r>
-                      <w:r>
-                        <w:fldChar w:fldCharType="separate"/>
-                      </w:r>
-                      <w:r>
-                        <w:rPr>
-                          <w:noProof/>
-                        </w:rPr>
-                        <w:t>6</w:t>
-                      </w:r>
-                      <w:r>
-                        <w:rPr>
-                          <w:noProof/>
-                        </w:rPr>
-                        <w:fldChar w:fldCharType="end"/>
-                      </w:r>
+                      <w:fldSimple w:instr=" SEQ Figure \* ARABIC ">
+                        <w:r>
+                          <w:rPr>
+                            <w:noProof/>
+                          </w:rPr>
+                          <w:t>6</w:t>
+                        </w:r>
+                      </w:fldSimple>
                       <w:r>
                         <w:t>: Talk to NPC Sequence Diagram</w:t>
                       </w:r>
@@ -6912,27 +6833,14 @@
                             <w:r>
                               <w:t xml:space="preserve">Figure </w:t>
                             </w:r>
-                            <w:r>
-                              <w:fldChar w:fldCharType="begin"/>
-                            </w:r>
-                            <w:r>
-                              <w:instrText xml:space="preserve"> SEQ Figure \* ARABIC </w:instrText>
-                            </w:r>
-                            <w:r>
-                              <w:fldChar w:fldCharType="separate"/>
-                            </w:r>
-                            <w:r>
-                              <w:rPr>
-                                <w:noProof/>
-                              </w:rPr>
-                              <w:t>7</w:t>
-                            </w:r>
-                            <w:r>
-                              <w:rPr>
-                                <w:noProof/>
-                              </w:rPr>
-                              <w:fldChar w:fldCharType="end"/>
-                            </w:r>
+                            <w:fldSimple w:instr=" SEQ Figure \* ARABIC ">
+                              <w:r>
+                                <w:rPr>
+                                  <w:noProof/>
+                                </w:rPr>
+                                <w:t>7</w:t>
+                              </w:r>
+                            </w:fldSimple>
                             <w:r>
                               <w:t>: Pick Up Item Success Sequence Diagram</w:t>
                             </w:r>
@@ -6966,27 +6874,14 @@
                       <w:r>
                         <w:t xml:space="preserve">Figure </w:t>
                       </w:r>
-                      <w:r>
-                        <w:fldChar w:fldCharType="begin"/>
-                      </w:r>
-                      <w:r>
-                        <w:instrText xml:space="preserve"> SEQ Figure \* ARABIC </w:instrText>
-                      </w:r>
-                      <w:r>
-                        <w:fldChar w:fldCharType="separate"/>
-                      </w:r>
-                      <w:r>
-                        <w:rPr>
-                          <w:noProof/>
-                        </w:rPr>
-                        <w:t>7</w:t>
-                      </w:r>
-                      <w:r>
-                        <w:rPr>
-                          <w:noProof/>
-                        </w:rPr>
-                        <w:fldChar w:fldCharType="end"/>
-                      </w:r>
+                      <w:fldSimple w:instr=" SEQ Figure \* ARABIC ">
+                        <w:r>
+                          <w:rPr>
+                            <w:noProof/>
+                          </w:rPr>
+                          <w:t>7</w:t>
+                        </w:r>
+                      </w:fldSimple>
                       <w:r>
                         <w:t>: Pick Up Item Success Sequence Diagram</w:t>
                       </w:r>
@@ -7082,6 +6977,43 @@
     </w:p>
     <w:p/>
     <w:p>
+      <w:pPr>
+        <w:rPr>
+          <w:color w:val="333333"/>
+          <w:shd w:val="clear" w:color="auto" w:fill="FFFFFF"/>
+        </w:rPr>
+      </w:pPr>
+      <w:r>
+        <w:rPr>
+          <w:i/>
+          <w:iCs/>
+          <w:color w:val="333333"/>
+        </w:rPr>
+        <w:t>Google C Style Guide</w:t>
+      </w:r>
+      <w:r>
+        <w:rPr>
+          <w:color w:val="333333"/>
+          <w:shd w:val="clear" w:color="auto" w:fill="FFFFFF"/>
+        </w:rPr>
+        <w:t>, google.github.io/styleguide/cppguide.html.</w:t>
+      </w:r>
+    </w:p>
+    <w:p>
+      <w:pPr>
+        <w:rPr>
+          <w:color w:val="333333"/>
+          <w:shd w:val="clear" w:color="auto" w:fill="FFFFFF"/>
+        </w:rPr>
+      </w:pPr>
+    </w:p>
+    <w:p>
+      <w:pPr>
+        <w:rPr>
+          <w:color w:val="333333"/>
+          <w:shd w:val="clear" w:color="auto" w:fill="FFFFFF"/>
+        </w:rPr>
+      </w:pPr>
       <w:r>
         <w:rPr>
           <w:color w:val="333333"/>
@@ -7102,14 +7034,7 @@
           <w:color w:val="333333"/>
           <w:shd w:val="clear" w:color="auto" w:fill="FFFFFF"/>
         </w:rPr>
-        <w:t>, scotch.io/bar-</w:t>
-      </w:r>
-      <w:r>
-        <w:rPr>
-          <w:color w:val="333333"/>
-          <w:shd w:val="clear" w:color="auto" w:fill="FFFFFF"/>
-        </w:rPr>
-        <w:t>talk/s-o-</w:t>
+        <w:t>, scotch.io/bar-talk/s-o-</w:t>
       </w:r>
       <w:r>
         <w:rPr>
@@ -7117,14 +7042,16 @@
           <w:shd w:val="clear" w:color="auto" w:fill="FFFFFF"/>
         </w:rPr>
         <w:tab/>
-      </w:r>
-      <w:r>
+        <w:t>l-i-d-the-first-five-principles-of-object-oriented-design.</w:t>
+      </w:r>
+    </w:p>
+    <w:p>
+      <w:pPr>
         <w:rPr>
           <w:color w:val="333333"/>
           <w:shd w:val="clear" w:color="auto" w:fill="FFFFFF"/>
         </w:rPr>
-        <w:t>l-i-d-the-first-five-principles-of-object-oriented-design.</w:t>
-      </w:r>
+      </w:pPr>
     </w:p>
     <w:sectPr>
       <w:type w:val="continuous"/>
@@ -11025,7 +10952,7 @@
 </file>
 
 <file path=customXml/itemProps1.xml><?xml version="1.0" encoding="utf-8"?>
-<ds:datastoreItem xmlns:ds="http://schemas.openxmlformats.org/officeDocument/2006/customXml" ds:itemID="{CCAFE4B4-248D-44E1-B857-3CB45531073C}">
+<ds:datastoreItem xmlns:ds="http://schemas.openxmlformats.org/officeDocument/2006/customXml" ds:itemID="{5FD44412-5303-487D-8BDA-BABBCBF7D584}">
   <ds:schemaRefs>
     <ds:schemaRef ds:uri="http://schemas.openxmlformats.org/officeDocument/2006/bibliography"/>
   </ds:schemaRefs>

</xml_diff>